<commit_message>
Added content to Literature Survey Document and completed Rain Category Dataset
</commit_message>
<xml_diff>
--- a/LiteratureSurvey.docx
+++ b/LiteratureSurvey.docx
@@ -346,6 +346,121 @@
       <w:proofErr w:type="spellEnd"/>
       <w:r>
         <w:t xml:space="preserve"> framework for Deep Learning</w:t>
+      </w:r>
+    </w:p>
+    <w:p/>
+    <w:p>
+      <w:r>
+        <w:br/>
+      </w:r>
+    </w:p>
+    <w:p>
+      <w:r>
+        <w:br w:type="page"/>
+      </w:r>
+    </w:p>
+    <w:p>
+      <w:pPr>
+        <w:pStyle w:val="ListParagraph"/>
+        <w:numPr>
+          <w:ilvl w:val="0"/>
+          <w:numId w:val="1"/>
+        </w:numPr>
+      </w:pPr>
+      <w:r>
+        <w:lastRenderedPageBreak/>
+        <w:t>The Weather Classification problem</w:t>
+      </w:r>
+    </w:p>
+    <w:p>
+      <w:pPr>
+        <w:pStyle w:val="ListParagraph"/>
+        <w:numPr>
+          <w:ilvl w:val="1"/>
+          <w:numId w:val="1"/>
+        </w:numPr>
+      </w:pPr>
+      <w:r>
+        <w:t>Description</w:t>
+      </w:r>
+    </w:p>
+    <w:p>
+      <w:pPr>
+        <w:widowControl w:val="0"/>
+        <w:autoSpaceDE w:val="0"/>
+        <w:autoSpaceDN w:val="0"/>
+        <w:adjustRightInd w:val="0"/>
+        <w:spacing w:after="240" w:line="300" w:lineRule="atLeast"/>
+        <w:rPr>
+          <w:rFonts w:ascii="Times" w:hAnsi="Times" w:cs="Times"/>
+        </w:rPr>
+      </w:pPr>
+      <w:r>
+        <w:t>“</w:t>
+      </w:r>
+      <w:r>
+        <w:rPr>
+          <w:rFonts w:ascii="Times" w:hAnsi="Times" w:cs="Times"/>
+          <w:sz w:val="26"/>
+          <w:szCs w:val="26"/>
+        </w:rPr>
+        <w:t xml:space="preserve">Vision based driver assistance systems (DAS) are currently designed to perform under good-natured weather conditions. Unfortunately, limited visibility often occurs in daily life (e.g. heavy rain or fog). As this strongly affects the accuracy or even the general function of vision systems, the actual weather condition is </w:t>
+      </w:r>
+      <w:proofErr w:type="gramStart"/>
+      <w:r>
+        <w:rPr>
+          <w:rFonts w:ascii="Times" w:hAnsi="Times" w:cs="Times"/>
+          <w:sz w:val="26"/>
+          <w:szCs w:val="26"/>
+        </w:rPr>
+        <w:t>a valuable</w:t>
+      </w:r>
+      <w:proofErr w:type="gramEnd"/>
+      <w:r>
+        <w:rPr>
+          <w:rFonts w:ascii="Times" w:hAnsi="Times" w:cs="Times"/>
+          <w:sz w:val="26"/>
+          <w:szCs w:val="26"/>
+        </w:rPr>
+        <w:t xml:space="preserve"> information for assistance systems. Based on the results of weather classification, specialized approaches for each class can be invoked to improve cognition. This will form a key factor to expand the application of DAS from selected environmental conditions to an overall approach.</w:t>
+      </w:r>
+      <w:r>
+        <w:rPr>
+          <w:rFonts w:ascii="Times" w:hAnsi="Times" w:cs="Times"/>
+          <w:sz w:val="26"/>
+          <w:szCs w:val="26"/>
+        </w:rPr>
+        <w:t xml:space="preserve">” </w:t>
+      </w:r>
+    </w:p>
+    <w:p>
+      <w:pPr>
+        <w:pStyle w:val="ListParagraph"/>
+        <w:numPr>
+          <w:ilvl w:val="1"/>
+          <w:numId w:val="1"/>
+        </w:numPr>
+      </w:pPr>
+      <w:r>
+        <w:t>Applications</w:t>
+      </w:r>
+    </w:p>
+    <w:p>
+      <w:pPr>
+        <w:pStyle w:val="ListParagraph"/>
+        <w:numPr>
+          <w:ilvl w:val="1"/>
+          <w:numId w:val="1"/>
+        </w:numPr>
+      </w:pPr>
+      <w:r>
+        <w:t>Approaches</w:t>
+      </w:r>
+    </w:p>
+    <w:p/>
+    <w:p>
+      <w:r>
+        <w:br w:type="page"/>
       </w:r>
     </w:p>
     <w:p>

</xml_diff>

<commit_message>
Updated Literature survey document
</commit_message>
<xml_diff>
--- a/LiteratureSurvey.docx
+++ b/LiteratureSurvey.docx
@@ -1,8 +1,38 @@
 
 <file path=word/document.xml><?xml version="1.0" encoding="utf-8"?>
-<w:document xmlns:wpc="http://schemas.microsoft.com/office/word/2010/wordprocessingCanvas" xmlns:mo="http://schemas.microsoft.com/office/mac/office/2008/main" xmlns:mc="http://schemas.openxmlformats.org/markup-compatibility/2006" xmlns:mv="urn:schemas-microsoft-com:mac:vml" xmlns:o="urn:schemas-microsoft-com:office:office" xmlns:r="http://schemas.openxmlformats.org/officeDocument/2006/relationships" xmlns:m="http://schemas.openxmlformats.org/officeDocument/2006/math" xmlns:v="urn:schemas-microsoft-com:vml" xmlns:wp14="http://schemas.microsoft.com/office/word/2010/wordprocessingDrawing" xmlns:wp="http://schemas.openxmlformats.org/drawingml/2006/wordprocessingDrawing" xmlns:w10="urn:schemas-microsoft-com:office:word" xmlns:w="http://schemas.openxmlformats.org/wordprocessingml/2006/main" xmlns:w14="http://schemas.microsoft.com/office/word/2010/wordml" xmlns:wpg="http://schemas.microsoft.com/office/word/2010/wordprocessingGroup" xmlns:wpi="http://schemas.microsoft.com/office/word/2010/wordprocessingInk" xmlns:wne="http://schemas.microsoft.com/office/word/2006/wordml" xmlns:wps="http://schemas.microsoft.com/office/word/2010/wordprocessingShape" mc:Ignorable="w14 wp14">
+<w:document xmlns:wpc="http://schemas.microsoft.com/office/word/2010/wordprocessingCanvas" xmlns:mo="http://schemas.microsoft.com/office/mac/office/2008/main" xmlns:mc="http://schemas.openxmlformats.org/markup-compatibility/2006" xmlns:mv="urn:schemas-microsoft-com:mac:vml" xmlns:o="urn:schemas-microsoft-com:office:office" xmlns:r="http://schemas.openxmlformats.org/officeDocument/2006/relationships" xmlns:m="http://schemas.openxmlformats.org/officeDocument/2006/math" xmlns:v="urn:schemas-microsoft-com:vml" xmlns:wp14="http://schemas.microsoft.com/office/word/2010/wordprocessingDrawing" xmlns:wp="http://schemas.openxmlformats.org/drawingml/2006/wordprocessingDrawing" xmlns:w10="urn:schemas-microsoft-com:office:word" xmlns:w="http://schemas.openxmlformats.org/wordprocessingml/2006/main" xmlns:w14="http://schemas.microsoft.com/office/word/2010/wordml" xmlns:w15="http://schemas.microsoft.com/office/word/2012/wordml" xmlns:wpg="http://schemas.microsoft.com/office/word/2010/wordprocessingGroup" xmlns:wpi="http://schemas.microsoft.com/office/word/2010/wordprocessingInk" xmlns:wne="http://schemas.microsoft.com/office/word/2006/wordml" xmlns:wps="http://schemas.microsoft.com/office/word/2010/wordprocessingShape" mc:Ignorable="w14 w15 wp14">
   <w:body>
     <w:p>
+      <w:sdt>
+        <w:sdtPr>
+          <w:id w:val="-847863762"/>
+          <w:citation/>
+        </w:sdtPr>
+        <w:sdtContent>
+          <w:r>
+            <w:fldChar w:fldCharType="begin"/>
+          </w:r>
+          <w:r>
+            <w:rPr>
+              <w:lang w:val="es-ES"/>
+            </w:rPr>
+            <w:instrText xml:space="preserve"> CITATION Ros08 \l 3082 </w:instrText>
+          </w:r>
+          <w:r>
+            <w:fldChar w:fldCharType="separate"/>
+          </w:r>
+          <w:r>
+            <w:rPr>
+              <w:noProof/>
+              <w:lang w:val="es-ES"/>
+            </w:rPr>
+            <w:t>[1]</w:t>
+          </w:r>
+          <w:r>
+            <w:fldChar w:fldCharType="end"/>
+          </w:r>
+        </w:sdtContent>
+      </w:sdt>
       <w:r>
         <w:t>The purpose of this document is to collect information relevant to the development from different sources.</w:t>
       </w:r>
@@ -393,6 +423,8 @@
         <w:spacing w:after="240" w:line="300" w:lineRule="atLeast"/>
         <w:rPr>
           <w:rFonts w:ascii="Times" w:hAnsi="Times" w:cs="Times"/>
+          <w:sz w:val="26"/>
+          <w:szCs w:val="26"/>
         </w:rPr>
       </w:pPr>
       <w:r>
@@ -404,26 +436,122 @@
           <w:sz w:val="26"/>
           <w:szCs w:val="26"/>
         </w:rPr>
-        <w:t xml:space="preserve">Vision based driver assistance systems (DAS) are currently designed to perform under good-natured weather conditions. Unfortunately, limited visibility often occurs in daily life (e.g. heavy rain or fog). As this strongly affects the accuracy or even the general function of vision systems, the actual weather condition is </w:t>
-      </w:r>
-      <w:proofErr w:type="gramStart"/>
+        <w:t xml:space="preserve">Vision based driver assistance systems (DAS) are currently designed to perform under good-natured weather conditions. Unfortunately, limited visibility often occurs in daily life (e.g. heavy rain or fog). As this strongly affects the accuracy or even the general function of vision systems, the actual weather condition is a valuable information for assistance systems. Based on the results of weather classification, specialized approaches for each class can be invoked to improve cognition. This will form a key factor to expand the application of DAS from selected environmental conditions to an overall approach.” </w:t>
+      </w:r>
+      <w:sdt>
+        <w:sdtPr>
+          <w:rPr>
+            <w:rFonts w:ascii="Times" w:hAnsi="Times" w:cs="Times"/>
+            <w:sz w:val="26"/>
+            <w:szCs w:val="26"/>
+          </w:rPr>
+          <w:id w:val="-197472781"/>
+          <w:citation/>
+        </w:sdtPr>
+        <w:sdtContent>
+          <w:r>
+            <w:rPr>
+              <w:rFonts w:ascii="Times" w:hAnsi="Times" w:cs="Times"/>
+              <w:sz w:val="26"/>
+              <w:szCs w:val="26"/>
+            </w:rPr>
+            <w:fldChar w:fldCharType="begin"/>
+          </w:r>
+          <w:r>
+            <w:rPr>
+              <w:rFonts w:ascii="Times" w:hAnsi="Times" w:cs="Times"/>
+              <w:sz w:val="26"/>
+              <w:szCs w:val="26"/>
+              <w:lang w:val="es-ES"/>
+            </w:rPr>
+            <w:instrText xml:space="preserve"> CITATION Ros08 \l 3082 </w:instrText>
+          </w:r>
+          <w:r>
+            <w:rPr>
+              <w:rFonts w:ascii="Times" w:hAnsi="Times" w:cs="Times"/>
+              <w:sz w:val="26"/>
+              <w:szCs w:val="26"/>
+            </w:rPr>
+            <w:fldChar w:fldCharType="separate"/>
+          </w:r>
+          <w:r>
+            <w:rPr>
+              <w:rFonts w:ascii="Times" w:hAnsi="Times" w:cs="Times"/>
+              <w:noProof/>
+              <w:sz w:val="26"/>
+              <w:szCs w:val="26"/>
+              <w:lang w:val="es-ES"/>
+            </w:rPr>
+            <w:t>[1]</w:t>
+          </w:r>
+          <w:r>
+            <w:rPr>
+              <w:rFonts w:ascii="Times" w:hAnsi="Times" w:cs="Times"/>
+              <w:sz w:val="26"/>
+              <w:szCs w:val="26"/>
+            </w:rPr>
+            <w:fldChar w:fldCharType="end"/>
+          </w:r>
+        </w:sdtContent>
+      </w:sdt>
+    </w:p>
+    <w:p>
+      <w:pPr>
+        <w:widowControl w:val="0"/>
+        <w:autoSpaceDE w:val="0"/>
+        <w:autoSpaceDN w:val="0"/>
+        <w:adjustRightInd w:val="0"/>
+        <w:spacing w:after="240" w:line="300" w:lineRule="atLeast"/>
+        <w:rPr>
+          <w:rFonts w:ascii="Times" w:hAnsi="Times" w:cs="Times"/>
+        </w:rPr>
+      </w:pPr>
       <w:r>
         <w:rPr>
           <w:rFonts w:ascii="Times" w:hAnsi="Times" w:cs="Times"/>
           <w:sz w:val="26"/>
           <w:szCs w:val="26"/>
         </w:rPr>
-        <w:t>a valuable</w:t>
-      </w:r>
-      <w:proofErr w:type="gramEnd"/>
+        <w:t>“</w:t>
+      </w:r>
       <w:r>
         <w:rPr>
           <w:rFonts w:ascii="Times" w:hAnsi="Times" w:cs="Times"/>
           <w:sz w:val="26"/>
           <w:szCs w:val="26"/>
         </w:rPr>
-        <w:t xml:space="preserve"> information for assistance systems. Based on the results of weather classification, specialized approaches for each class can be invoked to improve cognition. This will form a key factor to expand the application of DAS from selected environmental conditions to an overall approach.</w:t>
-      </w:r>
+        <w:t xml:space="preserve">The weather affects our daily lives in many ways, from solar technologies, outdoor sporting events, to the sort of clothes we wear and whether to stay indoors or not on weekend. </w:t>
+      </w:r>
+    </w:p>
+    <w:p>
+      <w:pPr>
+        <w:widowControl w:val="0"/>
+        <w:autoSpaceDE w:val="0"/>
+        <w:autoSpaceDN w:val="0"/>
+        <w:adjustRightInd w:val="0"/>
+        <w:spacing w:after="240" w:line="300" w:lineRule="atLeast"/>
+        <w:rPr>
+          <w:rFonts w:ascii="Times" w:hAnsi="Times" w:cs="Times"/>
+        </w:rPr>
+      </w:pPr>
+      <w:r>
+        <w:rPr>
+          <w:rFonts w:ascii="Times" w:hAnsi="Times" w:cs="Times"/>
+          <w:sz w:val="26"/>
+          <w:szCs w:val="26"/>
+        </w:rPr>
+        <w:t>While current accurate weather detection technologies rely on expensive sensors, for centuries weather observing tools consisted of the human eye (and various human senses as well). If we can exploit existing surveillance cameras, which are found almost everywhere, it may be possible to turn weather observing and detection into a powerful and cost-effective computer vision application</w:t>
+      </w:r>
+      <w:proofErr w:type="gramStart"/>
+      <w:r>
+        <w:rPr>
+          <w:rFonts w:ascii="Times" w:hAnsi="Times" w:cs="Times"/>
+          <w:sz w:val="26"/>
+          <w:szCs w:val="26"/>
+        </w:rPr>
+        <w:t xml:space="preserve">. </w:t>
+      </w:r>
+      <w:proofErr w:type="gramEnd"/>
       <w:r>
         <w:rPr>
           <w:rFonts w:ascii="Times" w:hAnsi="Times" w:cs="Times"/>
@@ -432,41 +560,235 @@
         </w:rPr>
         <w:t xml:space="preserve">” </w:t>
       </w:r>
-    </w:p>
-    <w:p>
-      <w:pPr>
-        <w:pStyle w:val="ListParagraph"/>
-        <w:numPr>
-          <w:ilvl w:val="1"/>
-          <w:numId w:val="1"/>
-        </w:numPr>
-      </w:pPr>
-      <w:r>
-        <w:t>Applications</w:t>
-      </w:r>
-    </w:p>
-    <w:p>
-      <w:pPr>
-        <w:pStyle w:val="ListParagraph"/>
-        <w:numPr>
-          <w:ilvl w:val="1"/>
-          <w:numId w:val="1"/>
-        </w:numPr>
-      </w:pPr>
-      <w:r>
-        <w:t>Approaches</w:t>
-      </w:r>
-    </w:p>
-    <w:p/>
-    <w:p>
-      <w:r>
-        <w:br w:type="page"/>
-      </w:r>
-    </w:p>
-    <w:p>
+      <w:sdt>
+        <w:sdtPr>
+          <w:rPr>
+            <w:rFonts w:ascii="Times" w:hAnsi="Times" w:cs="Times"/>
+            <w:sz w:val="26"/>
+            <w:szCs w:val="26"/>
+          </w:rPr>
+          <w:id w:val="-397050139"/>
+          <w:citation/>
+        </w:sdtPr>
+        <w:sdtContent>
+          <w:r>
+            <w:rPr>
+              <w:rFonts w:ascii="Times" w:hAnsi="Times" w:cs="Times"/>
+              <w:sz w:val="26"/>
+              <w:szCs w:val="26"/>
+            </w:rPr>
+            <w:fldChar w:fldCharType="begin"/>
+          </w:r>
+          <w:r>
+            <w:rPr>
+              <w:rFonts w:ascii="Times" w:hAnsi="Times" w:cs="Times"/>
+              <w:sz w:val="26"/>
+              <w:szCs w:val="26"/>
+              <w:lang w:val="es-ES"/>
+            </w:rPr>
+            <w:instrText xml:space="preserve"> CITATION LuC141 \l 3082 </w:instrText>
+          </w:r>
+          <w:r>
+            <w:rPr>
+              <w:rFonts w:ascii="Times" w:hAnsi="Times" w:cs="Times"/>
+              <w:sz w:val="26"/>
+              <w:szCs w:val="26"/>
+            </w:rPr>
+            <w:fldChar w:fldCharType="separate"/>
+          </w:r>
+          <w:r>
+            <w:rPr>
+              <w:rFonts w:ascii="Times" w:hAnsi="Times" w:cs="Times"/>
+              <w:noProof/>
+              <w:sz w:val="26"/>
+              <w:szCs w:val="26"/>
+              <w:lang w:val="es-ES"/>
+            </w:rPr>
+            <w:t>[2]</w:t>
+          </w:r>
+          <w:r>
+            <w:rPr>
+              <w:rFonts w:ascii="Times" w:hAnsi="Times" w:cs="Times"/>
+              <w:sz w:val="26"/>
+              <w:szCs w:val="26"/>
+            </w:rPr>
+            <w:fldChar w:fldCharType="end"/>
+          </w:r>
+        </w:sdtContent>
+      </w:sdt>
       <w:bookmarkStart w:id="0" w:name="_GoBack"/>
       <w:bookmarkEnd w:id="0"/>
     </w:p>
+    <w:p>
+      <w:pPr>
+        <w:pStyle w:val="ListParagraph"/>
+        <w:numPr>
+          <w:ilvl w:val="1"/>
+          <w:numId w:val="1"/>
+        </w:numPr>
+      </w:pPr>
+      <w:r>
+        <w:t>Applications</w:t>
+      </w:r>
+    </w:p>
+    <w:p>
+      <w:pPr>
+        <w:pStyle w:val="ListParagraph"/>
+        <w:numPr>
+          <w:ilvl w:val="1"/>
+          <w:numId w:val="1"/>
+        </w:numPr>
+      </w:pPr>
+      <w:r>
+        <w:t>Approaches</w:t>
+      </w:r>
+    </w:p>
+    <w:p/>
+    <w:p>
+      <w:r>
+        <w:br w:type="page"/>
+      </w:r>
+    </w:p>
+    <w:sdt>
+      <w:sdtPr>
+        <w:id w:val="-1471583617"/>
+        <w:docPartObj>
+          <w:docPartGallery w:val="Bibliographies"/>
+          <w:docPartUnique/>
+        </w:docPartObj>
+      </w:sdtPr>
+      <w:sdtEndPr>
+        <w:rPr>
+          <w:rFonts w:asciiTheme="minorHAnsi" w:eastAsiaTheme="minorEastAsia" w:hAnsiTheme="minorHAnsi" w:cstheme="minorBidi"/>
+          <w:color w:val="auto"/>
+          <w:sz w:val="24"/>
+          <w:szCs w:val="24"/>
+          <w:lang w:bidi="ar-SA"/>
+        </w:rPr>
+      </w:sdtEndPr>
+      <w:sdtContent>
+        <w:p>
+          <w:pPr>
+            <w:pStyle w:val="Heading1"/>
+          </w:pPr>
+          <w:r>
+            <w:t>Works Cited</w:t>
+          </w:r>
+        </w:p>
+        <w:p>
+          <w:pPr>
+            <w:rPr>
+              <w:noProof/>
+            </w:rPr>
+          </w:pPr>
+          <w:r>
+            <w:fldChar w:fldCharType="begin"/>
+          </w:r>
+          <w:r>
+            <w:instrText xml:space="preserve"> BIBLIOGRAPHY </w:instrText>
+          </w:r>
+          <w:r>
+            <w:fldChar w:fldCharType="separate"/>
+          </w:r>
+        </w:p>
+        <w:tbl>
+          <w:tblPr>
+            <w:tblW w:w="5000" w:type="pct"/>
+            <w:tblCellSpacing w:w="15" w:type="dxa"/>
+            <w:tblCellMar>
+              <w:top w:w="15" w:type="dxa"/>
+              <w:left w:w="15" w:type="dxa"/>
+              <w:bottom w:w="15" w:type="dxa"/>
+              <w:right w:w="15" w:type="dxa"/>
+            </w:tblCellMar>
+            <w:tblLook w:val="04A0" w:firstRow="1" w:lastRow="0" w:firstColumn="1" w:lastColumn="0" w:noHBand="0" w:noVBand="1"/>
+          </w:tblPr>
+          <w:tblGrid>
+            <w:gridCol w:w="376"/>
+            <w:gridCol w:w="8354"/>
+          </w:tblGrid>
+          <w:tr>
+            <w:trPr>
+              <w:divId w:val="1654139930"/>
+              <w:tblCellSpacing w:w="15" w:type="dxa"/>
+            </w:trPr>
+            <w:tc>
+              <w:tcPr>
+                <w:tcW w:w="50" w:type="pct"/>
+                <w:hideMark/>
+              </w:tcPr>
+              <w:p>
+                <w:pPr>
+                  <w:pStyle w:val="Bibliography"/>
+                  <w:rPr>
+                    <w:noProof/>
+                  </w:rPr>
+                </w:pPr>
+                <w:r>
+                  <w:rPr>
+                    <w:noProof/>
+                  </w:rPr>
+                  <w:t xml:space="preserve">[1] </w:t>
+                </w:r>
+              </w:p>
+            </w:tc>
+            <w:tc>
+              <w:tcPr>
+                <w:tcW w:w="0" w:type="auto"/>
+                <w:hideMark/>
+              </w:tcPr>
+              <w:p>
+                <w:pPr>
+                  <w:pStyle w:val="Bibliography"/>
+                  <w:rPr>
+                    <w:noProof/>
+                  </w:rPr>
+                </w:pPr>
+                <w:r>
+                  <w:rPr>
+                    <w:noProof/>
+                  </w:rPr>
+                  <w:t xml:space="preserve">M. Roser and F. Moosmann, "Classification of Weather Situations on Single Color Images," in </w:t>
+                </w:r>
+                <w:r>
+                  <w:rPr>
+                    <w:i/>
+                    <w:iCs/>
+                    <w:noProof/>
+                  </w:rPr>
+                  <w:t>2008 IEEE Intelligent Vehicles Symposium</w:t>
+                </w:r>
+                <w:r>
+                  <w:rPr>
+                    <w:noProof/>
+                  </w:rPr>
+                  <w:t xml:space="preserve">, Eindhoven, 2008. </w:t>
+                </w:r>
+              </w:p>
+            </w:tc>
+          </w:tr>
+        </w:tbl>
+        <w:p>
+          <w:pPr>
+            <w:divId w:val="1654139930"/>
+            <w:rPr>
+              <w:rFonts w:eastAsia="Times New Roman"/>
+              <w:noProof/>
+            </w:rPr>
+          </w:pPr>
+        </w:p>
+        <w:p>
+          <w:r>
+            <w:rPr>
+              <w:b/>
+              <w:bCs/>
+            </w:rPr>
+            <w:fldChar w:fldCharType="end"/>
+          </w:r>
+        </w:p>
+      </w:sdtContent>
+    </w:sdt>
+    <w:p/>
     <w:sectPr>
       <w:pgSz w:w="12240" w:h="15840"/>
       <w:pgMar w:top="1440" w:right="1800" w:bottom="1440" w:left="1800" w:header="708" w:footer="708" w:gutter="0"/>
@@ -478,7 +800,7 @@
 </file>
 
 <file path=word/numbering.xml><?xml version="1.0" encoding="utf-8"?>
-<w:numbering xmlns:wpc="http://schemas.microsoft.com/office/word/2010/wordprocessingCanvas" xmlns:mo="http://schemas.microsoft.com/office/mac/office/2008/main" xmlns:mc="http://schemas.openxmlformats.org/markup-compatibility/2006" xmlns:mv="urn:schemas-microsoft-com:mac:vml" xmlns:o="urn:schemas-microsoft-com:office:office" xmlns:r="http://schemas.openxmlformats.org/officeDocument/2006/relationships" xmlns:m="http://schemas.openxmlformats.org/officeDocument/2006/math" xmlns:v="urn:schemas-microsoft-com:vml" xmlns:wp14="http://schemas.microsoft.com/office/word/2010/wordprocessingDrawing" xmlns:wp="http://schemas.openxmlformats.org/drawingml/2006/wordprocessingDrawing" xmlns:w10="urn:schemas-microsoft-com:office:word" xmlns:w="http://schemas.openxmlformats.org/wordprocessingml/2006/main" xmlns:w14="http://schemas.microsoft.com/office/word/2010/wordml" xmlns:wpg="http://schemas.microsoft.com/office/word/2010/wordprocessingGroup" xmlns:wpi="http://schemas.microsoft.com/office/word/2010/wordprocessingInk" xmlns:wne="http://schemas.microsoft.com/office/word/2006/wordml" xmlns:wps="http://schemas.microsoft.com/office/word/2010/wordprocessingShape" mc:Ignorable="w14 wp14">
+<w:numbering xmlns:wpc="http://schemas.microsoft.com/office/word/2010/wordprocessingCanvas" xmlns:mo="http://schemas.microsoft.com/office/mac/office/2008/main" xmlns:mc="http://schemas.openxmlformats.org/markup-compatibility/2006" xmlns:mv="urn:schemas-microsoft-com:mac:vml" xmlns:o="urn:schemas-microsoft-com:office:office" xmlns:r="http://schemas.openxmlformats.org/officeDocument/2006/relationships" xmlns:m="http://schemas.openxmlformats.org/officeDocument/2006/math" xmlns:v="urn:schemas-microsoft-com:vml" xmlns:wp14="http://schemas.microsoft.com/office/word/2010/wordprocessingDrawing" xmlns:wp="http://schemas.openxmlformats.org/drawingml/2006/wordprocessingDrawing" xmlns:w10="urn:schemas-microsoft-com:office:word" xmlns:w="http://schemas.openxmlformats.org/wordprocessingml/2006/main" xmlns:w14="http://schemas.microsoft.com/office/word/2010/wordml" xmlns:w15="http://schemas.microsoft.com/office/word/2012/wordml" xmlns:wpg="http://schemas.microsoft.com/office/word/2010/wordprocessingGroup" xmlns:wpi="http://schemas.microsoft.com/office/word/2010/wordprocessingInk" xmlns:wne="http://schemas.microsoft.com/office/word/2006/wordml" xmlns:wps="http://schemas.microsoft.com/office/word/2010/wordprocessingShape" mc:Ignorable="w14 w15 wp14">
   <w:abstractNum w:abstractNumId="0">
     <w:nsid w:val="55543DF5"/>
     <w:multiLevelType w:val="hybridMultilevel"/>
@@ -599,7 +921,7 @@
 </file>
 
 <file path=word/styles.xml><?xml version="1.0" encoding="utf-8"?>
-<w:styles xmlns:mc="http://schemas.openxmlformats.org/markup-compatibility/2006" xmlns:r="http://schemas.openxmlformats.org/officeDocument/2006/relationships" xmlns:w="http://schemas.openxmlformats.org/wordprocessingml/2006/main" xmlns:w14="http://schemas.microsoft.com/office/word/2010/wordml" mc:Ignorable="w14">
+<w:styles xmlns:mc="http://schemas.openxmlformats.org/markup-compatibility/2006" xmlns:r="http://schemas.openxmlformats.org/officeDocument/2006/relationships" xmlns:w="http://schemas.openxmlformats.org/wordprocessingml/2006/main" xmlns:w14="http://schemas.microsoft.com/office/word/2010/wordml" xmlns:w15="http://schemas.microsoft.com/office/word/2012/wordml" mc:Ignorable="w14 w15">
   <w:docDefaults>
     <w:rPrDefault>
       <w:rPr>
@@ -611,148 +933,415 @@
     </w:rPrDefault>
     <w:pPrDefault/>
   </w:docDefaults>
-  <w:latentStyles w:defLockedState="0" w:defUIPriority="99" w:defSemiHidden="1" w:defUnhideWhenUsed="1" w:defQFormat="0" w:count="276">
-    <w:lsdException w:name="Normal" w:semiHidden="0" w:uiPriority="0" w:unhideWhenUsed="0" w:qFormat="1"/>
-    <w:lsdException w:name="heading 1" w:semiHidden="0" w:uiPriority="9" w:unhideWhenUsed="0" w:qFormat="1"/>
-    <w:lsdException w:name="heading 2" w:uiPriority="9" w:qFormat="1"/>
-    <w:lsdException w:name="heading 3" w:uiPriority="9" w:qFormat="1"/>
-    <w:lsdException w:name="heading 4" w:uiPriority="9" w:qFormat="1"/>
-    <w:lsdException w:name="heading 5" w:uiPriority="9" w:qFormat="1"/>
-    <w:lsdException w:name="heading 6" w:uiPriority="9" w:qFormat="1"/>
-    <w:lsdException w:name="heading 7" w:uiPriority="9" w:qFormat="1"/>
-    <w:lsdException w:name="heading 8" w:uiPriority="9" w:qFormat="1"/>
-    <w:lsdException w:name="heading 9" w:uiPriority="9" w:qFormat="1"/>
-    <w:lsdException w:name="toc 1" w:uiPriority="39"/>
-    <w:lsdException w:name="toc 2" w:uiPriority="39"/>
-    <w:lsdException w:name="toc 3" w:uiPriority="39"/>
-    <w:lsdException w:name="toc 4" w:uiPriority="39"/>
-    <w:lsdException w:name="toc 5" w:uiPriority="39"/>
-    <w:lsdException w:name="toc 6" w:uiPriority="39"/>
-    <w:lsdException w:name="toc 7" w:uiPriority="39"/>
-    <w:lsdException w:name="toc 8" w:uiPriority="39"/>
-    <w:lsdException w:name="toc 9" w:uiPriority="39"/>
-    <w:lsdException w:name="caption" w:uiPriority="35" w:qFormat="1"/>
-    <w:lsdException w:name="Title" w:semiHidden="0" w:uiPriority="10" w:unhideWhenUsed="0" w:qFormat="1"/>
-    <w:lsdException w:name="Default Paragraph Font" w:uiPriority="1"/>
-    <w:lsdException w:name="Subtitle" w:semiHidden="0" w:uiPriority="11" w:unhideWhenUsed="0" w:qFormat="1"/>
-    <w:lsdException w:name="Strong" w:semiHidden="0" w:uiPriority="22" w:unhideWhenUsed="0" w:qFormat="1"/>
-    <w:lsdException w:name="Emphasis" w:semiHidden="0" w:uiPriority="20" w:unhideWhenUsed="0" w:qFormat="1"/>
-    <w:lsdException w:name="Table Grid" w:semiHidden="0" w:uiPriority="59" w:unhideWhenUsed="0"/>
-    <w:lsdException w:name="Placeholder Text" w:unhideWhenUsed="0"/>
-    <w:lsdException w:name="No Spacing" w:semiHidden="0" w:uiPriority="1" w:unhideWhenUsed="0" w:qFormat="1"/>
-    <w:lsdException w:name="Light Shading" w:semiHidden="0" w:uiPriority="60" w:unhideWhenUsed="0"/>
-    <w:lsdException w:name="Light List" w:semiHidden="0" w:uiPriority="61" w:unhideWhenUsed="0"/>
-    <w:lsdException w:name="Light Grid" w:semiHidden="0" w:uiPriority="62" w:unhideWhenUsed="0"/>
-    <w:lsdException w:name="Medium Shading 1" w:semiHidden="0" w:uiPriority="63" w:unhideWhenUsed="0"/>
-    <w:lsdException w:name="Medium Shading 2" w:semiHidden="0" w:uiPriority="64" w:unhideWhenUsed="0"/>
-    <w:lsdException w:name="Medium List 1" w:semiHidden="0" w:uiPriority="65" w:unhideWhenUsed="0"/>
-    <w:lsdException w:name="Medium List 2" w:semiHidden="0" w:uiPriority="66" w:unhideWhenUsed="0"/>
-    <w:lsdException w:name="Medium Grid 1" w:semiHidden="0" w:uiPriority="67" w:unhideWhenUsed="0"/>
-    <w:lsdException w:name="Medium Grid 2" w:semiHidden="0" w:uiPriority="68" w:unhideWhenUsed="0"/>
-    <w:lsdException w:name="Medium Grid 3" w:semiHidden="0" w:uiPriority="69" w:unhideWhenUsed="0"/>
-    <w:lsdException w:name="Dark List" w:semiHidden="0" w:uiPriority="70" w:unhideWhenUsed="0"/>
-    <w:lsdException w:name="Colorful Shading" w:semiHidden="0" w:uiPriority="71" w:unhideWhenUsed="0"/>
-    <w:lsdException w:name="Colorful List" w:semiHidden="0" w:uiPriority="72" w:unhideWhenUsed="0"/>
-    <w:lsdException w:name="Colorful Grid" w:semiHidden="0" w:uiPriority="73" w:unhideWhenUsed="0"/>
-    <w:lsdException w:name="Light Shading Accent 1" w:semiHidden="0" w:uiPriority="60" w:unhideWhenUsed="0"/>
-    <w:lsdException w:name="Light List Accent 1" w:semiHidden="0" w:uiPriority="61" w:unhideWhenUsed="0"/>
-    <w:lsdException w:name="Light Grid Accent 1" w:semiHidden="0" w:uiPriority="62" w:unhideWhenUsed="0"/>
-    <w:lsdException w:name="Medium Shading 1 Accent 1" w:semiHidden="0" w:uiPriority="63" w:unhideWhenUsed="0"/>
-    <w:lsdException w:name="Medium Shading 2 Accent 1" w:semiHidden="0" w:uiPriority="64" w:unhideWhenUsed="0"/>
-    <w:lsdException w:name="Medium List 1 Accent 1" w:semiHidden="0" w:uiPriority="65" w:unhideWhenUsed="0"/>
-    <w:lsdException w:name="Revision" w:unhideWhenUsed="0"/>
-    <w:lsdException w:name="List Paragraph" w:semiHidden="0" w:uiPriority="34" w:unhideWhenUsed="0" w:qFormat="1"/>
-    <w:lsdException w:name="Quote" w:semiHidden="0" w:uiPriority="29" w:unhideWhenUsed="0" w:qFormat="1"/>
-    <w:lsdException w:name="Intense Quote" w:semiHidden="0" w:uiPriority="30" w:unhideWhenUsed="0" w:qFormat="1"/>
-    <w:lsdException w:name="Medium List 2 Accent 1" w:semiHidden="0" w:uiPriority="66" w:unhideWhenUsed="0"/>
-    <w:lsdException w:name="Medium Grid 1 Accent 1" w:semiHidden="0" w:uiPriority="67" w:unhideWhenUsed="0"/>
-    <w:lsdException w:name="Medium Grid 2 Accent 1" w:semiHidden="0" w:uiPriority="68" w:unhideWhenUsed="0"/>
-    <w:lsdException w:name="Medium Grid 3 Accent 1" w:semiHidden="0" w:uiPriority="69" w:unhideWhenUsed="0"/>
-    <w:lsdException w:name="Dark List Accent 1" w:semiHidden="0" w:uiPriority="70" w:unhideWhenUsed="0"/>
-    <w:lsdException w:name="Colorful Shading Accent 1" w:semiHidden="0" w:uiPriority="71" w:unhideWhenUsed="0"/>
-    <w:lsdException w:name="Colorful List Accent 1" w:semiHidden="0" w:uiPriority="72" w:unhideWhenUsed="0"/>
-    <w:lsdException w:name="Colorful Grid Accent 1" w:semiHidden="0" w:uiPriority="73" w:unhideWhenUsed="0"/>
-    <w:lsdException w:name="Light Shading Accent 2" w:semiHidden="0" w:uiPriority="60" w:unhideWhenUsed="0"/>
-    <w:lsdException w:name="Light List Accent 2" w:semiHidden="0" w:uiPriority="61" w:unhideWhenUsed="0"/>
-    <w:lsdException w:name="Light Grid Accent 2" w:semiHidden="0" w:uiPriority="62" w:unhideWhenUsed="0"/>
-    <w:lsdException w:name="Medium Shading 1 Accent 2" w:semiHidden="0" w:uiPriority="63" w:unhideWhenUsed="0"/>
-    <w:lsdException w:name="Medium Shading 2 Accent 2" w:semiHidden="0" w:uiPriority="64" w:unhideWhenUsed="0"/>
-    <w:lsdException w:name="Medium List 1 Accent 2" w:semiHidden="0" w:uiPriority="65" w:unhideWhenUsed="0"/>
-    <w:lsdException w:name="Medium List 2 Accent 2" w:semiHidden="0" w:uiPriority="66" w:unhideWhenUsed="0"/>
-    <w:lsdException w:name="Medium Grid 1 Accent 2" w:semiHidden="0" w:uiPriority="67" w:unhideWhenUsed="0"/>
-    <w:lsdException w:name="Medium Grid 2 Accent 2" w:semiHidden="0" w:uiPriority="68" w:unhideWhenUsed="0"/>
-    <w:lsdException w:name="Medium Grid 3 Accent 2" w:semiHidden="0" w:uiPriority="69" w:unhideWhenUsed="0"/>
-    <w:lsdException w:name="Dark List Accent 2" w:semiHidden="0" w:uiPriority="70" w:unhideWhenUsed="0"/>
-    <w:lsdException w:name="Colorful Shading Accent 2" w:semiHidden="0" w:uiPriority="71" w:unhideWhenUsed="0"/>
-    <w:lsdException w:name="Colorful List Accent 2" w:semiHidden="0" w:uiPriority="72" w:unhideWhenUsed="0"/>
-    <w:lsdException w:name="Colorful Grid Accent 2" w:semiHidden="0" w:uiPriority="73" w:unhideWhenUsed="0"/>
-    <w:lsdException w:name="Light Shading Accent 3" w:semiHidden="0" w:uiPriority="60" w:unhideWhenUsed="0"/>
-    <w:lsdException w:name="Light List Accent 3" w:semiHidden="0" w:uiPriority="61" w:unhideWhenUsed="0"/>
-    <w:lsdException w:name="Light Grid Accent 3" w:semiHidden="0" w:uiPriority="62" w:unhideWhenUsed="0"/>
-    <w:lsdException w:name="Medium Shading 1 Accent 3" w:semiHidden="0" w:uiPriority="63" w:unhideWhenUsed="0"/>
-    <w:lsdException w:name="Medium Shading 2 Accent 3" w:semiHidden="0" w:uiPriority="64" w:unhideWhenUsed="0"/>
-    <w:lsdException w:name="Medium List 1 Accent 3" w:semiHidden="0" w:uiPriority="65" w:unhideWhenUsed="0"/>
-    <w:lsdException w:name="Medium List 2 Accent 3" w:semiHidden="0" w:uiPriority="66" w:unhideWhenUsed="0"/>
-    <w:lsdException w:name="Medium Grid 1 Accent 3" w:semiHidden="0" w:uiPriority="67" w:unhideWhenUsed="0"/>
-    <w:lsdException w:name="Medium Grid 2 Accent 3" w:semiHidden="0" w:uiPriority="68" w:unhideWhenUsed="0"/>
-    <w:lsdException w:name="Medium Grid 3 Accent 3" w:semiHidden="0" w:uiPriority="69" w:unhideWhenUsed="0"/>
-    <w:lsdException w:name="Dark List Accent 3" w:semiHidden="0" w:uiPriority="70" w:unhideWhenUsed="0"/>
-    <w:lsdException w:name="Colorful Shading Accent 3" w:semiHidden="0" w:uiPriority="71" w:unhideWhenUsed="0"/>
-    <w:lsdException w:name="Colorful List Accent 3" w:semiHidden="0" w:uiPriority="72" w:unhideWhenUsed="0"/>
-    <w:lsdException w:name="Colorful Grid Accent 3" w:semiHidden="0" w:uiPriority="73" w:unhideWhenUsed="0"/>
-    <w:lsdException w:name="Light Shading Accent 4" w:semiHidden="0" w:uiPriority="60" w:unhideWhenUsed="0"/>
-    <w:lsdException w:name="Light List Accent 4" w:semiHidden="0" w:uiPriority="61" w:unhideWhenUsed="0"/>
-    <w:lsdException w:name="Light Grid Accent 4" w:semiHidden="0" w:uiPriority="62" w:unhideWhenUsed="0"/>
-    <w:lsdException w:name="Medium Shading 1 Accent 4" w:semiHidden="0" w:uiPriority="63" w:unhideWhenUsed="0"/>
-    <w:lsdException w:name="Medium Shading 2 Accent 4" w:semiHidden="0" w:uiPriority="64" w:unhideWhenUsed="0"/>
-    <w:lsdException w:name="Medium List 1 Accent 4" w:semiHidden="0" w:uiPriority="65" w:unhideWhenUsed="0"/>
-    <w:lsdException w:name="Medium List 2 Accent 4" w:semiHidden="0" w:uiPriority="66" w:unhideWhenUsed="0"/>
-    <w:lsdException w:name="Medium Grid 1 Accent 4" w:semiHidden="0" w:uiPriority="67" w:unhideWhenUsed="0"/>
-    <w:lsdException w:name="Medium Grid 2 Accent 4" w:semiHidden="0" w:uiPriority="68" w:unhideWhenUsed="0"/>
-    <w:lsdException w:name="Medium Grid 3 Accent 4" w:semiHidden="0" w:uiPriority="69" w:unhideWhenUsed="0"/>
-    <w:lsdException w:name="Dark List Accent 4" w:semiHidden="0" w:uiPriority="70" w:unhideWhenUsed="0"/>
-    <w:lsdException w:name="Colorful Shading Accent 4" w:semiHidden="0" w:uiPriority="71" w:unhideWhenUsed="0"/>
-    <w:lsdException w:name="Colorful List Accent 4" w:semiHidden="0" w:uiPriority="72" w:unhideWhenUsed="0"/>
-    <w:lsdException w:name="Colorful Grid Accent 4" w:semiHidden="0" w:uiPriority="73" w:unhideWhenUsed="0"/>
-    <w:lsdException w:name="Light Shading Accent 5" w:semiHidden="0" w:uiPriority="60" w:unhideWhenUsed="0"/>
-    <w:lsdException w:name="Light List Accent 5" w:semiHidden="0" w:uiPriority="61" w:unhideWhenUsed="0"/>
-    <w:lsdException w:name="Light Grid Accent 5" w:semiHidden="0" w:uiPriority="62" w:unhideWhenUsed="0"/>
-    <w:lsdException w:name="Medium Shading 1 Accent 5" w:semiHidden="0" w:uiPriority="63" w:unhideWhenUsed="0"/>
-    <w:lsdException w:name="Medium Shading 2 Accent 5" w:semiHidden="0" w:uiPriority="64" w:unhideWhenUsed="0"/>
-    <w:lsdException w:name="Medium List 1 Accent 5" w:semiHidden="0" w:uiPriority="65" w:unhideWhenUsed="0"/>
-    <w:lsdException w:name="Medium List 2 Accent 5" w:semiHidden="0" w:uiPriority="66" w:unhideWhenUsed="0"/>
-    <w:lsdException w:name="Medium Grid 1 Accent 5" w:semiHidden="0" w:uiPriority="67" w:unhideWhenUsed="0"/>
-    <w:lsdException w:name="Medium Grid 2 Accent 5" w:semiHidden="0" w:uiPriority="68" w:unhideWhenUsed="0"/>
-    <w:lsdException w:name="Medium Grid 3 Accent 5" w:semiHidden="0" w:uiPriority="69" w:unhideWhenUsed="0"/>
-    <w:lsdException w:name="Dark List Accent 5" w:semiHidden="0" w:uiPriority="70" w:unhideWhenUsed="0"/>
-    <w:lsdException w:name="Colorful Shading Accent 5" w:semiHidden="0" w:uiPriority="71" w:unhideWhenUsed="0"/>
-    <w:lsdException w:name="Colorful List Accent 5" w:semiHidden="0" w:uiPriority="72" w:unhideWhenUsed="0"/>
-    <w:lsdException w:name="Colorful Grid Accent 5" w:semiHidden="0" w:uiPriority="73" w:unhideWhenUsed="0"/>
-    <w:lsdException w:name="Light Shading Accent 6" w:semiHidden="0" w:uiPriority="60" w:unhideWhenUsed="0"/>
-    <w:lsdException w:name="Light List Accent 6" w:semiHidden="0" w:uiPriority="61" w:unhideWhenUsed="0"/>
-    <w:lsdException w:name="Light Grid Accent 6" w:semiHidden="0" w:uiPriority="62" w:unhideWhenUsed="0"/>
-    <w:lsdException w:name="Medium Shading 1 Accent 6" w:semiHidden="0" w:uiPriority="63" w:unhideWhenUsed="0"/>
-    <w:lsdException w:name="Medium Shading 2 Accent 6" w:semiHidden="0" w:uiPriority="64" w:unhideWhenUsed="0"/>
-    <w:lsdException w:name="Medium List 1 Accent 6" w:semiHidden="0" w:uiPriority="65" w:unhideWhenUsed="0"/>
-    <w:lsdException w:name="Medium List 2 Accent 6" w:semiHidden="0" w:uiPriority="66" w:unhideWhenUsed="0"/>
-    <w:lsdException w:name="Medium Grid 1 Accent 6" w:semiHidden="0" w:uiPriority="67" w:unhideWhenUsed="0"/>
-    <w:lsdException w:name="Medium Grid 2 Accent 6" w:semiHidden="0" w:uiPriority="68" w:unhideWhenUsed="0"/>
-    <w:lsdException w:name="Medium Grid 3 Accent 6" w:semiHidden="0" w:uiPriority="69" w:unhideWhenUsed="0"/>
-    <w:lsdException w:name="Dark List Accent 6" w:semiHidden="0" w:uiPriority="70" w:unhideWhenUsed="0"/>
-    <w:lsdException w:name="Colorful Shading Accent 6" w:semiHidden="0" w:uiPriority="71" w:unhideWhenUsed="0"/>
-    <w:lsdException w:name="Colorful List Accent 6" w:semiHidden="0" w:uiPriority="72" w:unhideWhenUsed="0"/>
-    <w:lsdException w:name="Colorful Grid Accent 6" w:semiHidden="0" w:uiPriority="73" w:unhideWhenUsed="0"/>
-    <w:lsdException w:name="Subtle Emphasis" w:semiHidden="0" w:uiPriority="19" w:unhideWhenUsed="0" w:qFormat="1"/>
-    <w:lsdException w:name="Intense Emphasis" w:semiHidden="0" w:uiPriority="21" w:unhideWhenUsed="0" w:qFormat="1"/>
-    <w:lsdException w:name="Subtle Reference" w:semiHidden="0" w:uiPriority="31" w:unhideWhenUsed="0" w:qFormat="1"/>
-    <w:lsdException w:name="Intense Reference" w:semiHidden="0" w:uiPriority="32" w:unhideWhenUsed="0" w:qFormat="1"/>
-    <w:lsdException w:name="Book Title" w:semiHidden="0" w:uiPriority="33" w:unhideWhenUsed="0" w:qFormat="1"/>
-    <w:lsdException w:name="Bibliography" w:uiPriority="37"/>
-    <w:lsdException w:name="TOC Heading" w:uiPriority="39" w:qFormat="1"/>
+  <w:latentStyles w:defLockedState="0" w:defUIPriority="99" w:defSemiHidden="0" w:defUnhideWhenUsed="0" w:defQFormat="0" w:count="380">
+    <w:lsdException w:name="Normal" w:uiPriority="0" w:qFormat="1"/>
+    <w:lsdException w:name="heading 1" w:uiPriority="9" w:qFormat="1"/>
+    <w:lsdException w:name="heading 2" w:semiHidden="1" w:uiPriority="9" w:unhideWhenUsed="1" w:qFormat="1"/>
+    <w:lsdException w:name="heading 3" w:semiHidden="1" w:uiPriority="9" w:unhideWhenUsed="1" w:qFormat="1"/>
+    <w:lsdException w:name="heading 4" w:semiHidden="1" w:uiPriority="9" w:unhideWhenUsed="1" w:qFormat="1"/>
+    <w:lsdException w:name="heading 5" w:semiHidden="1" w:uiPriority="9" w:unhideWhenUsed="1" w:qFormat="1"/>
+    <w:lsdException w:name="heading 6" w:semiHidden="1" w:uiPriority="9" w:unhideWhenUsed="1" w:qFormat="1"/>
+    <w:lsdException w:name="heading 7" w:semiHidden="1" w:uiPriority="9" w:unhideWhenUsed="1" w:qFormat="1"/>
+    <w:lsdException w:name="heading 8" w:semiHidden="1" w:uiPriority="9" w:unhideWhenUsed="1" w:qFormat="1"/>
+    <w:lsdException w:name="heading 9" w:semiHidden="1" w:uiPriority="9" w:unhideWhenUsed="1" w:qFormat="1"/>
+    <w:lsdException w:name="index 1" w:semiHidden="1" w:unhideWhenUsed="1"/>
+    <w:lsdException w:name="index 2" w:semiHidden="1" w:unhideWhenUsed="1"/>
+    <w:lsdException w:name="index 3" w:semiHidden="1" w:unhideWhenUsed="1"/>
+    <w:lsdException w:name="index 4" w:semiHidden="1" w:unhideWhenUsed="1"/>
+    <w:lsdException w:name="index 5" w:semiHidden="1" w:unhideWhenUsed="1"/>
+    <w:lsdException w:name="index 6" w:semiHidden="1" w:unhideWhenUsed="1"/>
+    <w:lsdException w:name="index 7" w:semiHidden="1" w:unhideWhenUsed="1"/>
+    <w:lsdException w:name="index 8" w:semiHidden="1" w:unhideWhenUsed="1"/>
+    <w:lsdException w:name="index 9" w:semiHidden="1" w:unhideWhenUsed="1"/>
+    <w:lsdException w:name="toc 1" w:semiHidden="1" w:uiPriority="39" w:unhideWhenUsed="1"/>
+    <w:lsdException w:name="toc 2" w:semiHidden="1" w:uiPriority="39" w:unhideWhenUsed="1"/>
+    <w:lsdException w:name="toc 3" w:semiHidden="1" w:uiPriority="39" w:unhideWhenUsed="1"/>
+    <w:lsdException w:name="toc 4" w:semiHidden="1" w:uiPriority="39" w:unhideWhenUsed="1"/>
+    <w:lsdException w:name="toc 5" w:semiHidden="1" w:uiPriority="39" w:unhideWhenUsed="1"/>
+    <w:lsdException w:name="toc 6" w:semiHidden="1" w:uiPriority="39" w:unhideWhenUsed="1"/>
+    <w:lsdException w:name="toc 7" w:semiHidden="1" w:uiPriority="39" w:unhideWhenUsed="1"/>
+    <w:lsdException w:name="toc 8" w:semiHidden="1" w:uiPriority="39" w:unhideWhenUsed="1"/>
+    <w:lsdException w:name="toc 9" w:semiHidden="1" w:uiPriority="39" w:unhideWhenUsed="1"/>
+    <w:lsdException w:name="Normal Indent" w:semiHidden="1" w:unhideWhenUsed="1"/>
+    <w:lsdException w:name="footnote text" w:semiHidden="1" w:unhideWhenUsed="1"/>
+    <w:lsdException w:name="annotation text" w:semiHidden="1" w:unhideWhenUsed="1"/>
+    <w:lsdException w:name="header" w:semiHidden="1" w:unhideWhenUsed="1"/>
+    <w:lsdException w:name="footer" w:semiHidden="1" w:unhideWhenUsed="1"/>
+    <w:lsdException w:name="index heading" w:semiHidden="1" w:unhideWhenUsed="1"/>
+    <w:lsdException w:name="caption" w:semiHidden="1" w:uiPriority="35" w:unhideWhenUsed="1" w:qFormat="1"/>
+    <w:lsdException w:name="table of figures" w:semiHidden="1" w:unhideWhenUsed="1"/>
+    <w:lsdException w:name="envelope address" w:semiHidden="1" w:unhideWhenUsed="1"/>
+    <w:lsdException w:name="envelope return" w:semiHidden="1" w:unhideWhenUsed="1"/>
+    <w:lsdException w:name="footnote reference" w:semiHidden="1" w:unhideWhenUsed="1"/>
+    <w:lsdException w:name="annotation reference" w:semiHidden="1" w:unhideWhenUsed="1"/>
+    <w:lsdException w:name="line number" w:semiHidden="1" w:unhideWhenUsed="1"/>
+    <w:lsdException w:name="page number" w:semiHidden="1" w:unhideWhenUsed="1"/>
+    <w:lsdException w:name="endnote reference" w:semiHidden="1" w:unhideWhenUsed="1"/>
+    <w:lsdException w:name="endnote text" w:semiHidden="1" w:unhideWhenUsed="1"/>
+    <w:lsdException w:name="table of authorities" w:semiHidden="1" w:unhideWhenUsed="1"/>
+    <w:lsdException w:name="macro" w:semiHidden="1" w:unhideWhenUsed="1"/>
+    <w:lsdException w:name="toa heading" w:semiHidden="1" w:unhideWhenUsed="1"/>
+    <w:lsdException w:name="List" w:semiHidden="1" w:unhideWhenUsed="1"/>
+    <w:lsdException w:name="List Bullet" w:semiHidden="1" w:unhideWhenUsed="1"/>
+    <w:lsdException w:name="List Number" w:semiHidden="1" w:unhideWhenUsed="1"/>
+    <w:lsdException w:name="List 2" w:semiHidden="1" w:unhideWhenUsed="1"/>
+    <w:lsdException w:name="List 3" w:semiHidden="1" w:unhideWhenUsed="1"/>
+    <w:lsdException w:name="List 4" w:semiHidden="1" w:unhideWhenUsed="1"/>
+    <w:lsdException w:name="List 5" w:semiHidden="1" w:unhideWhenUsed="1"/>
+    <w:lsdException w:name="List Bullet 2" w:semiHidden="1" w:unhideWhenUsed="1"/>
+    <w:lsdException w:name="List Bullet 3" w:semiHidden="1" w:unhideWhenUsed="1"/>
+    <w:lsdException w:name="List Bullet 4" w:semiHidden="1" w:unhideWhenUsed="1"/>
+    <w:lsdException w:name="List Bullet 5" w:semiHidden="1" w:unhideWhenUsed="1"/>
+    <w:lsdException w:name="List Number 2" w:semiHidden="1" w:unhideWhenUsed="1"/>
+    <w:lsdException w:name="List Number 3" w:semiHidden="1" w:unhideWhenUsed="1"/>
+    <w:lsdException w:name="List Number 4" w:semiHidden="1" w:unhideWhenUsed="1"/>
+    <w:lsdException w:name="List Number 5" w:semiHidden="1" w:unhideWhenUsed="1"/>
+    <w:lsdException w:name="Title" w:uiPriority="10" w:qFormat="1"/>
+    <w:lsdException w:name="Closing" w:semiHidden="1" w:unhideWhenUsed="1"/>
+    <w:lsdException w:name="Signature" w:semiHidden="1" w:unhideWhenUsed="1"/>
+    <w:lsdException w:name="Default Paragraph Font" w:semiHidden="1" w:uiPriority="1" w:unhideWhenUsed="1"/>
+    <w:lsdException w:name="Body Text" w:semiHidden="1" w:unhideWhenUsed="1"/>
+    <w:lsdException w:name="Body Text Indent" w:semiHidden="1" w:unhideWhenUsed="1"/>
+    <w:lsdException w:name="List Continue" w:semiHidden="1" w:unhideWhenUsed="1"/>
+    <w:lsdException w:name="List Continue 2" w:semiHidden="1" w:unhideWhenUsed="1"/>
+    <w:lsdException w:name="List Continue 3" w:semiHidden="1" w:unhideWhenUsed="1"/>
+    <w:lsdException w:name="List Continue 4" w:semiHidden="1" w:unhideWhenUsed="1"/>
+    <w:lsdException w:name="List Continue 5" w:semiHidden="1" w:unhideWhenUsed="1"/>
+    <w:lsdException w:name="Message Header" w:semiHidden="1" w:unhideWhenUsed="1"/>
+    <w:lsdException w:name="Subtitle" w:uiPriority="11" w:qFormat="1"/>
+    <w:lsdException w:name="Salutation" w:semiHidden="1" w:unhideWhenUsed="1"/>
+    <w:lsdException w:name="Date" w:semiHidden="1" w:unhideWhenUsed="1"/>
+    <w:lsdException w:name="Body Text First Indent" w:semiHidden="1" w:unhideWhenUsed="1"/>
+    <w:lsdException w:name="Body Text First Indent 2" w:semiHidden="1" w:unhideWhenUsed="1"/>
+    <w:lsdException w:name="Note Heading" w:semiHidden="1" w:unhideWhenUsed="1"/>
+    <w:lsdException w:name="Body Text 2" w:semiHidden="1" w:unhideWhenUsed="1"/>
+    <w:lsdException w:name="Body Text 3" w:semiHidden="1" w:unhideWhenUsed="1"/>
+    <w:lsdException w:name="Body Text Indent 2" w:semiHidden="1" w:unhideWhenUsed="1"/>
+    <w:lsdException w:name="Body Text Indent 3" w:semiHidden="1" w:unhideWhenUsed="1"/>
+    <w:lsdException w:name="Block Text" w:semiHidden="1" w:unhideWhenUsed="1"/>
+    <w:lsdException w:name="Hyperlink" w:semiHidden="1" w:unhideWhenUsed="1"/>
+    <w:lsdException w:name="FollowedHyperlink" w:semiHidden="1" w:unhideWhenUsed="1"/>
+    <w:lsdException w:name="Strong" w:uiPriority="22" w:qFormat="1"/>
+    <w:lsdException w:name="Emphasis" w:uiPriority="20" w:qFormat="1"/>
+    <w:lsdException w:name="Document Map" w:semiHidden="1" w:unhideWhenUsed="1"/>
+    <w:lsdException w:name="Plain Text" w:semiHidden="1" w:unhideWhenUsed="1"/>
+    <w:lsdException w:name="E-mail Signature" w:semiHidden="1" w:unhideWhenUsed="1"/>
+    <w:lsdException w:name="HTML Top of Form" w:semiHidden="1" w:unhideWhenUsed="1"/>
+    <w:lsdException w:name="HTML Bottom of Form" w:semiHidden="1" w:unhideWhenUsed="1"/>
+    <w:lsdException w:name="Normal (Web)" w:semiHidden="1" w:unhideWhenUsed="1"/>
+    <w:lsdException w:name="HTML Acronym" w:semiHidden="1" w:unhideWhenUsed="1"/>
+    <w:lsdException w:name="HTML Address" w:semiHidden="1" w:unhideWhenUsed="1"/>
+    <w:lsdException w:name="HTML Cite" w:semiHidden="1" w:unhideWhenUsed="1"/>
+    <w:lsdException w:name="HTML Code" w:semiHidden="1" w:unhideWhenUsed="1"/>
+    <w:lsdException w:name="HTML Definition" w:semiHidden="1" w:unhideWhenUsed="1"/>
+    <w:lsdException w:name="HTML Keyboard" w:semiHidden="1" w:unhideWhenUsed="1"/>
+    <w:lsdException w:name="HTML Preformatted" w:semiHidden="1" w:unhideWhenUsed="1"/>
+    <w:lsdException w:name="HTML Sample" w:semiHidden="1" w:unhideWhenUsed="1"/>
+    <w:lsdException w:name="HTML Typewriter" w:semiHidden="1" w:unhideWhenUsed="1"/>
+    <w:lsdException w:name="HTML Variable" w:semiHidden="1" w:unhideWhenUsed="1"/>
+    <w:lsdException w:name="Normal Table" w:semiHidden="1" w:unhideWhenUsed="1"/>
+    <w:lsdException w:name="annotation subject" w:semiHidden="1" w:unhideWhenUsed="1"/>
+    <w:lsdException w:name="No List" w:semiHidden="1" w:unhideWhenUsed="1"/>
+    <w:lsdException w:name="Outline List 1" w:semiHidden="1" w:unhideWhenUsed="1"/>
+    <w:lsdException w:name="Outline List 2" w:semiHidden="1" w:unhideWhenUsed="1"/>
+    <w:lsdException w:name="Outline List 3" w:semiHidden="1" w:unhideWhenUsed="1"/>
+    <w:lsdException w:name="Table Simple 1" w:semiHidden="1" w:unhideWhenUsed="1"/>
+    <w:lsdException w:name="Table Simple 2" w:semiHidden="1" w:unhideWhenUsed="1"/>
+    <w:lsdException w:name="Table Simple 3" w:semiHidden="1" w:unhideWhenUsed="1"/>
+    <w:lsdException w:name="Table Classic 1" w:semiHidden="1" w:unhideWhenUsed="1"/>
+    <w:lsdException w:name="Table Classic 2" w:semiHidden="1" w:unhideWhenUsed="1"/>
+    <w:lsdException w:name="Table Classic 3" w:semiHidden="1" w:unhideWhenUsed="1"/>
+    <w:lsdException w:name="Table Classic 4" w:semiHidden="1" w:unhideWhenUsed="1"/>
+    <w:lsdException w:name="Table Colorful 1" w:semiHidden="1" w:unhideWhenUsed="1"/>
+    <w:lsdException w:name="Table Colorful 2" w:semiHidden="1" w:unhideWhenUsed="1"/>
+    <w:lsdException w:name="Table Colorful 3" w:semiHidden="1" w:unhideWhenUsed="1"/>
+    <w:lsdException w:name="Table Columns 1" w:semiHidden="1" w:unhideWhenUsed="1"/>
+    <w:lsdException w:name="Table Columns 2" w:semiHidden="1" w:unhideWhenUsed="1"/>
+    <w:lsdException w:name="Table Columns 3" w:semiHidden="1" w:unhideWhenUsed="1"/>
+    <w:lsdException w:name="Table Columns 4" w:semiHidden="1" w:unhideWhenUsed="1"/>
+    <w:lsdException w:name="Table Columns 5" w:semiHidden="1" w:unhideWhenUsed="1"/>
+    <w:lsdException w:name="Table Grid 1" w:semiHidden="1" w:unhideWhenUsed="1"/>
+    <w:lsdException w:name="Table Grid 2" w:semiHidden="1" w:unhideWhenUsed="1"/>
+    <w:lsdException w:name="Table Grid 3" w:semiHidden="1" w:unhideWhenUsed="1"/>
+    <w:lsdException w:name="Table Grid 4" w:semiHidden="1" w:unhideWhenUsed="1"/>
+    <w:lsdException w:name="Table Grid 5" w:semiHidden="1" w:unhideWhenUsed="1"/>
+    <w:lsdException w:name="Table Grid 6" w:semiHidden="1" w:unhideWhenUsed="1"/>
+    <w:lsdException w:name="Table Grid 7" w:semiHidden="1" w:unhideWhenUsed="1"/>
+    <w:lsdException w:name="Table Grid 8" w:semiHidden="1" w:unhideWhenUsed="1"/>
+    <w:lsdException w:name="Table List 1" w:semiHidden="1" w:unhideWhenUsed="1"/>
+    <w:lsdException w:name="Table List 2" w:semiHidden="1" w:unhideWhenUsed="1"/>
+    <w:lsdException w:name="Table List 3" w:semiHidden="1" w:unhideWhenUsed="1"/>
+    <w:lsdException w:name="Table List 4" w:semiHidden="1" w:unhideWhenUsed="1"/>
+    <w:lsdException w:name="Table List 5" w:semiHidden="1" w:unhideWhenUsed="1"/>
+    <w:lsdException w:name="Table List 6" w:semiHidden="1" w:unhideWhenUsed="1"/>
+    <w:lsdException w:name="Table List 7" w:semiHidden="1" w:unhideWhenUsed="1"/>
+    <w:lsdException w:name="Table List 8" w:semiHidden="1" w:unhideWhenUsed="1"/>
+    <w:lsdException w:name="Table 3D effects 1" w:semiHidden="1" w:unhideWhenUsed="1"/>
+    <w:lsdException w:name="Table 3D effects 2" w:semiHidden="1" w:unhideWhenUsed="1"/>
+    <w:lsdException w:name="Table 3D effects 3" w:semiHidden="1" w:unhideWhenUsed="1"/>
+    <w:lsdException w:name="Table Contemporary" w:semiHidden="1" w:unhideWhenUsed="1"/>
+    <w:lsdException w:name="Table Elegant" w:semiHidden="1" w:unhideWhenUsed="1"/>
+    <w:lsdException w:name="Table Professional" w:semiHidden="1" w:unhideWhenUsed="1"/>
+    <w:lsdException w:name="Table Subtle 1" w:semiHidden="1" w:unhideWhenUsed="1"/>
+    <w:lsdException w:name="Table Subtle 2" w:semiHidden="1" w:unhideWhenUsed="1"/>
+    <w:lsdException w:name="Table Web 1" w:semiHidden="1" w:unhideWhenUsed="1"/>
+    <w:lsdException w:name="Table Web 2" w:semiHidden="1" w:unhideWhenUsed="1"/>
+    <w:lsdException w:name="Table Web 3" w:semiHidden="1" w:unhideWhenUsed="1"/>
+    <w:lsdException w:name="Balloon Text" w:semiHidden="1" w:unhideWhenUsed="1"/>
+    <w:lsdException w:name="Table Grid" w:uiPriority="59"/>
+    <w:lsdException w:name="Table Theme" w:semiHidden="1" w:unhideWhenUsed="1"/>
+    <w:lsdException w:name="Note Level 1" w:semiHidden="1" w:unhideWhenUsed="1"/>
+    <w:lsdException w:name="Note Level 2" w:semiHidden="1" w:unhideWhenUsed="1"/>
+    <w:lsdException w:name="Note Level 3" w:semiHidden="1" w:unhideWhenUsed="1"/>
+    <w:lsdException w:name="Note Level 4" w:semiHidden="1" w:unhideWhenUsed="1"/>
+    <w:lsdException w:name="Note Level 5" w:semiHidden="1" w:unhideWhenUsed="1"/>
+    <w:lsdException w:name="Note Level 6" w:semiHidden="1" w:unhideWhenUsed="1"/>
+    <w:lsdException w:name="Note Level 7" w:semiHidden="1" w:unhideWhenUsed="1"/>
+    <w:lsdException w:name="Note Level 8" w:semiHidden="1" w:unhideWhenUsed="1"/>
+    <w:lsdException w:name="Note Level 9" w:semiHidden="1" w:unhideWhenUsed="1"/>
+    <w:lsdException w:name="Placeholder Text" w:semiHidden="1"/>
+    <w:lsdException w:name="No Spacing" w:uiPriority="1" w:qFormat="1"/>
+    <w:lsdException w:name="Light Shading" w:uiPriority="60"/>
+    <w:lsdException w:name="Light List" w:uiPriority="61"/>
+    <w:lsdException w:name="Light Grid" w:uiPriority="62"/>
+    <w:lsdException w:name="Medium Shading 1" w:uiPriority="63"/>
+    <w:lsdException w:name="Medium Shading 2" w:uiPriority="64"/>
+    <w:lsdException w:name="Medium List 1" w:uiPriority="65"/>
+    <w:lsdException w:name="Medium List 2" w:uiPriority="66"/>
+    <w:lsdException w:name="Medium Grid 1" w:uiPriority="67"/>
+    <w:lsdException w:name="Medium Grid 2" w:uiPriority="68"/>
+    <w:lsdException w:name="Medium Grid 3" w:uiPriority="69"/>
+    <w:lsdException w:name="Dark List" w:uiPriority="70"/>
+    <w:lsdException w:name="Colorful Shading" w:uiPriority="71"/>
+    <w:lsdException w:name="Colorful List" w:uiPriority="72"/>
+    <w:lsdException w:name="Colorful Grid" w:uiPriority="73"/>
+    <w:lsdException w:name="Light Shading Accent 1" w:uiPriority="60"/>
+    <w:lsdException w:name="Light List Accent 1" w:uiPriority="61"/>
+    <w:lsdException w:name="Light Grid Accent 1" w:uiPriority="62"/>
+    <w:lsdException w:name="Medium Shading 1 Accent 1" w:uiPriority="63"/>
+    <w:lsdException w:name="Medium Shading 2 Accent 1" w:uiPriority="64"/>
+    <w:lsdException w:name="Medium List 1 Accent 1" w:uiPriority="65"/>
+    <w:lsdException w:name="Revision" w:semiHidden="1"/>
+    <w:lsdException w:name="List Paragraph" w:uiPriority="34" w:qFormat="1"/>
+    <w:lsdException w:name="Quote" w:uiPriority="29" w:qFormat="1"/>
+    <w:lsdException w:name="Intense Quote" w:uiPriority="30" w:qFormat="1"/>
+    <w:lsdException w:name="Medium List 2 Accent 1" w:uiPriority="66"/>
+    <w:lsdException w:name="Medium Grid 1 Accent 1" w:uiPriority="67"/>
+    <w:lsdException w:name="Medium Grid 2 Accent 1" w:uiPriority="68"/>
+    <w:lsdException w:name="Medium Grid 3 Accent 1" w:uiPriority="69"/>
+    <w:lsdException w:name="Dark List Accent 1" w:uiPriority="70"/>
+    <w:lsdException w:name="Colorful Shading Accent 1" w:uiPriority="71"/>
+    <w:lsdException w:name="Colorful List Accent 1" w:uiPriority="72"/>
+    <w:lsdException w:name="Colorful Grid Accent 1" w:uiPriority="73"/>
+    <w:lsdException w:name="Light Shading Accent 2" w:uiPriority="60"/>
+    <w:lsdException w:name="Light List Accent 2" w:uiPriority="61"/>
+    <w:lsdException w:name="Light Grid Accent 2" w:uiPriority="62"/>
+    <w:lsdException w:name="Medium Shading 1 Accent 2" w:uiPriority="63"/>
+    <w:lsdException w:name="Medium Shading 2 Accent 2" w:uiPriority="64"/>
+    <w:lsdException w:name="Medium List 1 Accent 2" w:uiPriority="65"/>
+    <w:lsdException w:name="Medium List 2 Accent 2" w:uiPriority="66"/>
+    <w:lsdException w:name="Medium Grid 1 Accent 2" w:uiPriority="67"/>
+    <w:lsdException w:name="Medium Grid 2 Accent 2" w:uiPriority="68"/>
+    <w:lsdException w:name="Medium Grid 3 Accent 2" w:uiPriority="69"/>
+    <w:lsdException w:name="Dark List Accent 2" w:uiPriority="70"/>
+    <w:lsdException w:name="Colorful Shading Accent 2" w:uiPriority="71"/>
+    <w:lsdException w:name="Colorful List Accent 2" w:uiPriority="72"/>
+    <w:lsdException w:name="Colorful Grid Accent 2" w:uiPriority="73"/>
+    <w:lsdException w:name="Light Shading Accent 3" w:uiPriority="60"/>
+    <w:lsdException w:name="Light List Accent 3" w:uiPriority="61"/>
+    <w:lsdException w:name="Light Grid Accent 3" w:uiPriority="62"/>
+    <w:lsdException w:name="Medium Shading 1 Accent 3" w:uiPriority="63"/>
+    <w:lsdException w:name="Medium Shading 2 Accent 3" w:uiPriority="64"/>
+    <w:lsdException w:name="Medium List 1 Accent 3" w:uiPriority="65"/>
+    <w:lsdException w:name="Medium List 2 Accent 3" w:uiPriority="66"/>
+    <w:lsdException w:name="Medium Grid 1 Accent 3" w:uiPriority="67"/>
+    <w:lsdException w:name="Medium Grid 2 Accent 3" w:uiPriority="68"/>
+    <w:lsdException w:name="Medium Grid 3 Accent 3" w:uiPriority="69"/>
+    <w:lsdException w:name="Dark List Accent 3" w:uiPriority="70"/>
+    <w:lsdException w:name="Colorful Shading Accent 3" w:uiPriority="71"/>
+    <w:lsdException w:name="Colorful List Accent 3" w:uiPriority="72"/>
+    <w:lsdException w:name="Colorful Grid Accent 3" w:uiPriority="73"/>
+    <w:lsdException w:name="Light Shading Accent 4" w:uiPriority="60"/>
+    <w:lsdException w:name="Light List Accent 4" w:uiPriority="61"/>
+    <w:lsdException w:name="Light Grid Accent 4" w:uiPriority="62"/>
+    <w:lsdException w:name="Medium Shading 1 Accent 4" w:uiPriority="63"/>
+    <w:lsdException w:name="Medium Shading 2 Accent 4" w:uiPriority="64"/>
+    <w:lsdException w:name="Medium List 1 Accent 4" w:uiPriority="65"/>
+    <w:lsdException w:name="Medium List 2 Accent 4" w:uiPriority="66"/>
+    <w:lsdException w:name="Medium Grid 1 Accent 4" w:uiPriority="67"/>
+    <w:lsdException w:name="Medium Grid 2 Accent 4" w:uiPriority="68"/>
+    <w:lsdException w:name="Medium Grid 3 Accent 4" w:uiPriority="69"/>
+    <w:lsdException w:name="Dark List Accent 4" w:uiPriority="70"/>
+    <w:lsdException w:name="Colorful Shading Accent 4" w:uiPriority="71"/>
+    <w:lsdException w:name="Colorful List Accent 4" w:uiPriority="72"/>
+    <w:lsdException w:name="Colorful Grid Accent 4" w:uiPriority="73"/>
+    <w:lsdException w:name="Light Shading Accent 5" w:uiPriority="60"/>
+    <w:lsdException w:name="Light List Accent 5" w:uiPriority="61"/>
+    <w:lsdException w:name="Light Grid Accent 5" w:uiPriority="62"/>
+    <w:lsdException w:name="Medium Shading 1 Accent 5" w:uiPriority="63"/>
+    <w:lsdException w:name="Medium Shading 2 Accent 5" w:uiPriority="64"/>
+    <w:lsdException w:name="Medium List 1 Accent 5" w:uiPriority="65"/>
+    <w:lsdException w:name="Medium List 2 Accent 5" w:uiPriority="66"/>
+    <w:lsdException w:name="Medium Grid 1 Accent 5" w:uiPriority="67"/>
+    <w:lsdException w:name="Medium Grid 2 Accent 5" w:uiPriority="68"/>
+    <w:lsdException w:name="Medium Grid 3 Accent 5" w:uiPriority="69"/>
+    <w:lsdException w:name="Dark List Accent 5" w:uiPriority="70"/>
+    <w:lsdException w:name="Colorful Shading Accent 5" w:uiPriority="71"/>
+    <w:lsdException w:name="Colorful List Accent 5" w:uiPriority="72"/>
+    <w:lsdException w:name="Colorful Grid Accent 5" w:uiPriority="73"/>
+    <w:lsdException w:name="Light Shading Accent 6" w:uiPriority="60"/>
+    <w:lsdException w:name="Light List Accent 6" w:uiPriority="61"/>
+    <w:lsdException w:name="Light Grid Accent 6" w:uiPriority="62"/>
+    <w:lsdException w:name="Medium Shading 1 Accent 6" w:uiPriority="63"/>
+    <w:lsdException w:name="Medium Shading 2 Accent 6" w:uiPriority="64"/>
+    <w:lsdException w:name="Medium List 1 Accent 6" w:uiPriority="65"/>
+    <w:lsdException w:name="Medium List 2 Accent 6" w:uiPriority="66"/>
+    <w:lsdException w:name="Medium Grid 1 Accent 6" w:uiPriority="67"/>
+    <w:lsdException w:name="Medium Grid 2 Accent 6" w:uiPriority="68"/>
+    <w:lsdException w:name="Medium Grid 3 Accent 6" w:uiPriority="69"/>
+    <w:lsdException w:name="Dark List Accent 6" w:uiPriority="70"/>
+    <w:lsdException w:name="Colorful Shading Accent 6" w:uiPriority="71"/>
+    <w:lsdException w:name="Colorful List Accent 6" w:uiPriority="72"/>
+    <w:lsdException w:name="Colorful Grid Accent 6" w:uiPriority="73"/>
+    <w:lsdException w:name="Subtle Emphasis" w:uiPriority="19" w:qFormat="1"/>
+    <w:lsdException w:name="Intense Emphasis" w:uiPriority="21" w:qFormat="1"/>
+    <w:lsdException w:name="Subtle Reference" w:uiPriority="31" w:qFormat="1"/>
+    <w:lsdException w:name="Intense Reference" w:uiPriority="32" w:qFormat="1"/>
+    <w:lsdException w:name="Book Title" w:uiPriority="33" w:qFormat="1"/>
+    <w:lsdException w:name="Bibliography" w:semiHidden="1" w:uiPriority="37" w:unhideWhenUsed="1"/>
+    <w:lsdException w:name="TOC Heading" w:semiHidden="1" w:uiPriority="39" w:unhideWhenUsed="1" w:qFormat="1"/>
+    <w:lsdException w:name="Plain Table 1" w:uiPriority="41"/>
+    <w:lsdException w:name="Plain Table 2" w:uiPriority="42"/>
+    <w:lsdException w:name="Plain Table 3" w:uiPriority="43"/>
+    <w:lsdException w:name="Plain Table 4" w:uiPriority="44"/>
+    <w:lsdException w:name="Plain Table 5" w:uiPriority="45"/>
+    <w:lsdException w:name="Grid Table Light" w:uiPriority="40"/>
+    <w:lsdException w:name="Grid Table 1 Light" w:uiPriority="46"/>
+    <w:lsdException w:name="Grid Table 2" w:uiPriority="47"/>
+    <w:lsdException w:name="Grid Table 3" w:uiPriority="48"/>
+    <w:lsdException w:name="Grid Table 4" w:uiPriority="49"/>
+    <w:lsdException w:name="Grid Table 5 Dark" w:uiPriority="50"/>
+    <w:lsdException w:name="Grid Table 6 Colorful" w:uiPriority="51"/>
+    <w:lsdException w:name="Grid Table 7 Colorful" w:uiPriority="52"/>
+    <w:lsdException w:name="Grid Table 1 Light Accent 1" w:uiPriority="46"/>
+    <w:lsdException w:name="Grid Table 2 Accent 1" w:uiPriority="47"/>
+    <w:lsdException w:name="Grid Table 3 Accent 1" w:uiPriority="48"/>
+    <w:lsdException w:name="Grid Table 4 Accent 1" w:uiPriority="49"/>
+    <w:lsdException w:name="Grid Table 5 Dark Accent 1" w:uiPriority="50"/>
+    <w:lsdException w:name="Grid Table 6 Colorful Accent 1" w:uiPriority="51"/>
+    <w:lsdException w:name="Grid Table 7 Colorful Accent 1" w:uiPriority="52"/>
+    <w:lsdException w:name="Grid Table 1 Light Accent 2" w:uiPriority="46"/>
+    <w:lsdException w:name="Grid Table 2 Accent 2" w:uiPriority="47"/>
+    <w:lsdException w:name="Grid Table 3 Accent 2" w:uiPriority="48"/>
+    <w:lsdException w:name="Grid Table 4 Accent 2" w:uiPriority="49"/>
+    <w:lsdException w:name="Grid Table 5 Dark Accent 2" w:uiPriority="50"/>
+    <w:lsdException w:name="Grid Table 6 Colorful Accent 2" w:uiPriority="51"/>
+    <w:lsdException w:name="Grid Table 7 Colorful Accent 2" w:uiPriority="52"/>
+    <w:lsdException w:name="Grid Table 1 Light Accent 3" w:uiPriority="46"/>
+    <w:lsdException w:name="Grid Table 2 Accent 3" w:uiPriority="47"/>
+    <w:lsdException w:name="Grid Table 3 Accent 3" w:uiPriority="48"/>
+    <w:lsdException w:name="Grid Table 4 Accent 3" w:uiPriority="49"/>
+    <w:lsdException w:name="Grid Table 5 Dark Accent 3" w:uiPriority="50"/>
+    <w:lsdException w:name="Grid Table 6 Colorful Accent 3" w:uiPriority="51"/>
+    <w:lsdException w:name="Grid Table 7 Colorful Accent 3" w:uiPriority="52"/>
+    <w:lsdException w:name="Grid Table 1 Light Accent 4" w:uiPriority="46"/>
+    <w:lsdException w:name="Grid Table 2 Accent 4" w:uiPriority="47"/>
+    <w:lsdException w:name="Grid Table 3 Accent 4" w:uiPriority="48"/>
+    <w:lsdException w:name="Grid Table 4 Accent 4" w:uiPriority="49"/>
+    <w:lsdException w:name="Grid Table 5 Dark Accent 4" w:uiPriority="50"/>
+    <w:lsdException w:name="Grid Table 6 Colorful Accent 4" w:uiPriority="51"/>
+    <w:lsdException w:name="Grid Table 7 Colorful Accent 4" w:uiPriority="52"/>
+    <w:lsdException w:name="Grid Table 1 Light Accent 5" w:uiPriority="46"/>
+    <w:lsdException w:name="Grid Table 2 Accent 5" w:uiPriority="47"/>
+    <w:lsdException w:name="Grid Table 3 Accent 5" w:uiPriority="48"/>
+    <w:lsdException w:name="Grid Table 4 Accent 5" w:uiPriority="49"/>
+    <w:lsdException w:name="Grid Table 5 Dark Accent 5" w:uiPriority="50"/>
+    <w:lsdException w:name="Grid Table 6 Colorful Accent 5" w:uiPriority="51"/>
+    <w:lsdException w:name="Grid Table 7 Colorful Accent 5" w:uiPriority="52"/>
+    <w:lsdException w:name="Grid Table 1 Light Accent 6" w:uiPriority="46"/>
+    <w:lsdException w:name="Grid Table 2 Accent 6" w:uiPriority="47"/>
+    <w:lsdException w:name="Grid Table 3 Accent 6" w:uiPriority="48"/>
+    <w:lsdException w:name="Grid Table 4 Accent 6" w:uiPriority="49"/>
+    <w:lsdException w:name="Grid Table 5 Dark Accent 6" w:uiPriority="50"/>
+    <w:lsdException w:name="Grid Table 6 Colorful Accent 6" w:uiPriority="51"/>
+    <w:lsdException w:name="Grid Table 7 Colorful Accent 6" w:uiPriority="52"/>
+    <w:lsdException w:name="List Table 1 Light" w:uiPriority="46"/>
+    <w:lsdException w:name="List Table 2" w:uiPriority="47"/>
+    <w:lsdException w:name="List Table 3" w:uiPriority="48"/>
+    <w:lsdException w:name="List Table 4" w:uiPriority="49"/>
+    <w:lsdException w:name="List Table 5 Dark" w:uiPriority="50"/>
+    <w:lsdException w:name="List Table 6 Colorful" w:uiPriority="51"/>
+    <w:lsdException w:name="List Table 7 Colorful" w:uiPriority="52"/>
+    <w:lsdException w:name="List Table 1 Light Accent 1" w:uiPriority="46"/>
+    <w:lsdException w:name="List Table 2 Accent 1" w:uiPriority="47"/>
+    <w:lsdException w:name="List Table 3 Accent 1" w:uiPriority="48"/>
+    <w:lsdException w:name="List Table 4 Accent 1" w:uiPriority="49"/>
+    <w:lsdException w:name="List Table 5 Dark Accent 1" w:uiPriority="50"/>
+    <w:lsdException w:name="List Table 6 Colorful Accent 1" w:uiPriority="51"/>
+    <w:lsdException w:name="List Table 7 Colorful Accent 1" w:uiPriority="52"/>
+    <w:lsdException w:name="List Table 1 Light Accent 2" w:uiPriority="46"/>
+    <w:lsdException w:name="List Table 2 Accent 2" w:uiPriority="47"/>
+    <w:lsdException w:name="List Table 3 Accent 2" w:uiPriority="48"/>
+    <w:lsdException w:name="List Table 4 Accent 2" w:uiPriority="49"/>
+    <w:lsdException w:name="List Table 5 Dark Accent 2" w:uiPriority="50"/>
+    <w:lsdException w:name="List Table 6 Colorful Accent 2" w:uiPriority="51"/>
+    <w:lsdException w:name="List Table 7 Colorful Accent 2" w:uiPriority="52"/>
+    <w:lsdException w:name="List Table 1 Light Accent 3" w:uiPriority="46"/>
+    <w:lsdException w:name="List Table 2 Accent 3" w:uiPriority="47"/>
+    <w:lsdException w:name="List Table 3 Accent 3" w:uiPriority="48"/>
+    <w:lsdException w:name="List Table 4 Accent 3" w:uiPriority="49"/>
+    <w:lsdException w:name="List Table 5 Dark Accent 3" w:uiPriority="50"/>
+    <w:lsdException w:name="List Table 6 Colorful Accent 3" w:uiPriority="51"/>
+    <w:lsdException w:name="List Table 7 Colorful Accent 3" w:uiPriority="52"/>
+    <w:lsdException w:name="List Table 1 Light Accent 4" w:uiPriority="46"/>
+    <w:lsdException w:name="List Table 2 Accent 4" w:uiPriority="47"/>
+    <w:lsdException w:name="List Table 3 Accent 4" w:uiPriority="48"/>
+    <w:lsdException w:name="List Table 4 Accent 4" w:uiPriority="49"/>
+    <w:lsdException w:name="List Table 5 Dark Accent 4" w:uiPriority="50"/>
+    <w:lsdException w:name="List Table 6 Colorful Accent 4" w:uiPriority="51"/>
+    <w:lsdException w:name="List Table 7 Colorful Accent 4" w:uiPriority="52"/>
+    <w:lsdException w:name="List Table 1 Light Accent 5" w:uiPriority="46"/>
+    <w:lsdException w:name="List Table 2 Accent 5" w:uiPriority="47"/>
+    <w:lsdException w:name="List Table 3 Accent 5" w:uiPriority="48"/>
+    <w:lsdException w:name="List Table 4 Accent 5" w:uiPriority="49"/>
+    <w:lsdException w:name="List Table 5 Dark Accent 5" w:uiPriority="50"/>
+    <w:lsdException w:name="List Table 6 Colorful Accent 5" w:uiPriority="51"/>
+    <w:lsdException w:name="List Table 7 Colorful Accent 5" w:uiPriority="52"/>
+    <w:lsdException w:name="List Table 1 Light Accent 6" w:uiPriority="46"/>
+    <w:lsdException w:name="List Table 2 Accent 6" w:uiPriority="47"/>
+    <w:lsdException w:name="List Table 3 Accent 6" w:uiPriority="48"/>
+    <w:lsdException w:name="List Table 4 Accent 6" w:uiPriority="49"/>
+    <w:lsdException w:name="List Table 5 Dark Accent 6" w:uiPriority="50"/>
+    <w:lsdException w:name="List Table 6 Colorful Accent 6" w:uiPriority="51"/>
+    <w:lsdException w:name="List Table 7 Colorful Accent 6" w:uiPriority="52"/>
   </w:latentStyles>
   <w:style w:type="paragraph" w:default="1" w:styleId="Normal">
     <w:name w:val="Normal"/>
     <w:qFormat/>
+  </w:style>
+  <w:style w:type="paragraph" w:styleId="Heading1">
+    <w:name w:val="heading 1"/>
+    <w:basedOn w:val="Normal"/>
+    <w:next w:val="Normal"/>
+    <w:link w:val="Heading1Char"/>
+    <w:uiPriority w:val="9"/>
+    <w:qFormat/>
+    <w:rsid w:val="0022050B"/>
+    <w:pPr>
+      <w:keepNext/>
+      <w:keepLines/>
+      <w:spacing w:before="480" w:line="276" w:lineRule="auto"/>
+      <w:outlineLvl w:val="0"/>
+    </w:pPr>
+    <w:rPr>
+      <w:rFonts w:asciiTheme="majorHAnsi" w:eastAsiaTheme="majorEastAsia" w:hAnsiTheme="majorHAnsi" w:cstheme="majorBidi"/>
+      <w:b/>
+      <w:bCs/>
+      <w:color w:val="365F91" w:themeColor="accent1" w:themeShade="BF"/>
+      <w:sz w:val="28"/>
+      <w:szCs w:val="28"/>
+      <w:lang w:bidi="en-US"/>
+    </w:rPr>
   </w:style>
   <w:style w:type="character" w:default="1" w:styleId="DefaultParagraphFont">
     <w:name w:val="Default Paragraph Font"/>
@@ -803,213 +1392,29 @@
       <w:u w:val="single"/>
     </w:rPr>
   </w:style>
-</w:styles>
-</file>
-
-<file path=word/stylesWithEffects.xml><?xml version="1.0" encoding="utf-8"?>
-<w:styles xmlns:wpc="http://schemas.microsoft.com/office/word/2010/wordprocessingCanvas" xmlns:mo="http://schemas.microsoft.com/office/mac/office/2008/main" xmlns:mc="http://schemas.openxmlformats.org/markup-compatibility/2006" xmlns:mv="urn:schemas-microsoft-com:mac:vml" xmlns:o="urn:schemas-microsoft-com:office:office" xmlns:r="http://schemas.openxmlformats.org/officeDocument/2006/relationships" xmlns:m="http://schemas.openxmlformats.org/officeDocument/2006/math" xmlns:v="urn:schemas-microsoft-com:vml" xmlns:wp14="http://schemas.microsoft.com/office/word/2010/wordprocessingDrawing" xmlns:wp="http://schemas.openxmlformats.org/drawingml/2006/wordprocessingDrawing" xmlns:w10="urn:schemas-microsoft-com:office:word" xmlns:w="http://schemas.openxmlformats.org/wordprocessingml/2006/main" xmlns:w14="http://schemas.microsoft.com/office/word/2010/wordml" xmlns:wpg="http://schemas.microsoft.com/office/word/2010/wordprocessingGroup" xmlns:wpi="http://schemas.microsoft.com/office/word/2010/wordprocessingInk" xmlns:wne="http://schemas.microsoft.com/office/word/2006/wordml" xmlns:wps="http://schemas.microsoft.com/office/word/2010/wordprocessingShape" mc:Ignorable="w14 wp14">
-  <w:docDefaults>
-    <w:rPrDefault>
-      <w:rPr>
-        <w:rFonts w:asciiTheme="minorHAnsi" w:eastAsiaTheme="minorEastAsia" w:hAnsiTheme="minorHAnsi" w:cstheme="minorBidi"/>
-        <w:sz w:val="24"/>
-        <w:szCs w:val="24"/>
-        <w:lang w:val="en-US" w:eastAsia="en-US" w:bidi="ar-SA"/>
-      </w:rPr>
-    </w:rPrDefault>
-    <w:pPrDefault/>
-  </w:docDefaults>
-  <w:latentStyles w:defLockedState="0" w:defUIPriority="99" w:defSemiHidden="1" w:defUnhideWhenUsed="1" w:defQFormat="0" w:count="276">
-    <w:lsdException w:name="Normal" w:semiHidden="0" w:uiPriority="0" w:unhideWhenUsed="0" w:qFormat="1"/>
-    <w:lsdException w:name="heading 1" w:semiHidden="0" w:uiPriority="9" w:unhideWhenUsed="0" w:qFormat="1"/>
-    <w:lsdException w:name="heading 2" w:uiPriority="9" w:qFormat="1"/>
-    <w:lsdException w:name="heading 3" w:uiPriority="9" w:qFormat="1"/>
-    <w:lsdException w:name="heading 4" w:uiPriority="9" w:qFormat="1"/>
-    <w:lsdException w:name="heading 5" w:uiPriority="9" w:qFormat="1"/>
-    <w:lsdException w:name="heading 6" w:uiPriority="9" w:qFormat="1"/>
-    <w:lsdException w:name="heading 7" w:uiPriority="9" w:qFormat="1"/>
-    <w:lsdException w:name="heading 8" w:uiPriority="9" w:qFormat="1"/>
-    <w:lsdException w:name="heading 9" w:uiPriority="9" w:qFormat="1"/>
-    <w:lsdException w:name="toc 1" w:uiPriority="39"/>
-    <w:lsdException w:name="toc 2" w:uiPriority="39"/>
-    <w:lsdException w:name="toc 3" w:uiPriority="39"/>
-    <w:lsdException w:name="toc 4" w:uiPriority="39"/>
-    <w:lsdException w:name="toc 5" w:uiPriority="39"/>
-    <w:lsdException w:name="toc 6" w:uiPriority="39"/>
-    <w:lsdException w:name="toc 7" w:uiPriority="39"/>
-    <w:lsdException w:name="toc 8" w:uiPriority="39"/>
-    <w:lsdException w:name="toc 9" w:uiPriority="39"/>
-    <w:lsdException w:name="caption" w:uiPriority="35" w:qFormat="1"/>
-    <w:lsdException w:name="Title" w:semiHidden="0" w:uiPriority="10" w:unhideWhenUsed="0" w:qFormat="1"/>
-    <w:lsdException w:name="Default Paragraph Font" w:uiPriority="1"/>
-    <w:lsdException w:name="Subtitle" w:semiHidden="0" w:uiPriority="11" w:unhideWhenUsed="0" w:qFormat="1"/>
-    <w:lsdException w:name="Strong" w:semiHidden="0" w:uiPriority="22" w:unhideWhenUsed="0" w:qFormat="1"/>
-    <w:lsdException w:name="Emphasis" w:semiHidden="0" w:uiPriority="20" w:unhideWhenUsed="0" w:qFormat="1"/>
-    <w:lsdException w:name="Table Grid" w:semiHidden="0" w:uiPriority="59" w:unhideWhenUsed="0"/>
-    <w:lsdException w:name="Placeholder Text" w:unhideWhenUsed="0"/>
-    <w:lsdException w:name="No Spacing" w:semiHidden="0" w:uiPriority="1" w:unhideWhenUsed="0" w:qFormat="1"/>
-    <w:lsdException w:name="Light Shading" w:semiHidden="0" w:uiPriority="60" w:unhideWhenUsed="0"/>
-    <w:lsdException w:name="Light List" w:semiHidden="0" w:uiPriority="61" w:unhideWhenUsed="0"/>
-    <w:lsdException w:name="Light Grid" w:semiHidden="0" w:uiPriority="62" w:unhideWhenUsed="0"/>
-    <w:lsdException w:name="Medium Shading 1" w:semiHidden="0" w:uiPriority="63" w:unhideWhenUsed="0"/>
-    <w:lsdException w:name="Medium Shading 2" w:semiHidden="0" w:uiPriority="64" w:unhideWhenUsed="0"/>
-    <w:lsdException w:name="Medium List 1" w:semiHidden="0" w:uiPriority="65" w:unhideWhenUsed="0"/>
-    <w:lsdException w:name="Medium List 2" w:semiHidden="0" w:uiPriority="66" w:unhideWhenUsed="0"/>
-    <w:lsdException w:name="Medium Grid 1" w:semiHidden="0" w:uiPriority="67" w:unhideWhenUsed="0"/>
-    <w:lsdException w:name="Medium Grid 2" w:semiHidden="0" w:uiPriority="68" w:unhideWhenUsed="0"/>
-    <w:lsdException w:name="Medium Grid 3" w:semiHidden="0" w:uiPriority="69" w:unhideWhenUsed="0"/>
-    <w:lsdException w:name="Dark List" w:semiHidden="0" w:uiPriority="70" w:unhideWhenUsed="0"/>
-    <w:lsdException w:name="Colorful Shading" w:semiHidden="0" w:uiPriority="71" w:unhideWhenUsed="0"/>
-    <w:lsdException w:name="Colorful List" w:semiHidden="0" w:uiPriority="72" w:unhideWhenUsed="0"/>
-    <w:lsdException w:name="Colorful Grid" w:semiHidden="0" w:uiPriority="73" w:unhideWhenUsed="0"/>
-    <w:lsdException w:name="Light Shading Accent 1" w:semiHidden="0" w:uiPriority="60" w:unhideWhenUsed="0"/>
-    <w:lsdException w:name="Light List Accent 1" w:semiHidden="0" w:uiPriority="61" w:unhideWhenUsed="0"/>
-    <w:lsdException w:name="Light Grid Accent 1" w:semiHidden="0" w:uiPriority="62" w:unhideWhenUsed="0"/>
-    <w:lsdException w:name="Medium Shading 1 Accent 1" w:semiHidden="0" w:uiPriority="63" w:unhideWhenUsed="0"/>
-    <w:lsdException w:name="Medium Shading 2 Accent 1" w:semiHidden="0" w:uiPriority="64" w:unhideWhenUsed="0"/>
-    <w:lsdException w:name="Medium List 1 Accent 1" w:semiHidden="0" w:uiPriority="65" w:unhideWhenUsed="0"/>
-    <w:lsdException w:name="Revision" w:unhideWhenUsed="0"/>
-    <w:lsdException w:name="List Paragraph" w:semiHidden="0" w:uiPriority="34" w:unhideWhenUsed="0" w:qFormat="1"/>
-    <w:lsdException w:name="Quote" w:semiHidden="0" w:uiPriority="29" w:unhideWhenUsed="0" w:qFormat="1"/>
-    <w:lsdException w:name="Intense Quote" w:semiHidden="0" w:uiPriority="30" w:unhideWhenUsed="0" w:qFormat="1"/>
-    <w:lsdException w:name="Medium List 2 Accent 1" w:semiHidden="0" w:uiPriority="66" w:unhideWhenUsed="0"/>
-    <w:lsdException w:name="Medium Grid 1 Accent 1" w:semiHidden="0" w:uiPriority="67" w:unhideWhenUsed="0"/>
-    <w:lsdException w:name="Medium Grid 2 Accent 1" w:semiHidden="0" w:uiPriority="68" w:unhideWhenUsed="0"/>
-    <w:lsdException w:name="Medium Grid 3 Accent 1" w:semiHidden="0" w:uiPriority="69" w:unhideWhenUsed="0"/>
-    <w:lsdException w:name="Dark List Accent 1" w:semiHidden="0" w:uiPriority="70" w:unhideWhenUsed="0"/>
-    <w:lsdException w:name="Colorful Shading Accent 1" w:semiHidden="0" w:uiPriority="71" w:unhideWhenUsed="0"/>
-    <w:lsdException w:name="Colorful List Accent 1" w:semiHidden="0" w:uiPriority="72" w:unhideWhenUsed="0"/>
-    <w:lsdException w:name="Colorful Grid Accent 1" w:semiHidden="0" w:uiPriority="73" w:unhideWhenUsed="0"/>
-    <w:lsdException w:name="Light Shading Accent 2" w:semiHidden="0" w:uiPriority="60" w:unhideWhenUsed="0"/>
-    <w:lsdException w:name="Light List Accent 2" w:semiHidden="0" w:uiPriority="61" w:unhideWhenUsed="0"/>
-    <w:lsdException w:name="Light Grid Accent 2" w:semiHidden="0" w:uiPriority="62" w:unhideWhenUsed="0"/>
-    <w:lsdException w:name="Medium Shading 1 Accent 2" w:semiHidden="0" w:uiPriority="63" w:unhideWhenUsed="0"/>
-    <w:lsdException w:name="Medium Shading 2 Accent 2" w:semiHidden="0" w:uiPriority="64" w:unhideWhenUsed="0"/>
-    <w:lsdException w:name="Medium List 1 Accent 2" w:semiHidden="0" w:uiPriority="65" w:unhideWhenUsed="0"/>
-    <w:lsdException w:name="Medium List 2 Accent 2" w:semiHidden="0" w:uiPriority="66" w:unhideWhenUsed="0"/>
-    <w:lsdException w:name="Medium Grid 1 Accent 2" w:semiHidden="0" w:uiPriority="67" w:unhideWhenUsed="0"/>
-    <w:lsdException w:name="Medium Grid 2 Accent 2" w:semiHidden="0" w:uiPriority="68" w:unhideWhenUsed="0"/>
-    <w:lsdException w:name="Medium Grid 3 Accent 2" w:semiHidden="0" w:uiPriority="69" w:unhideWhenUsed="0"/>
-    <w:lsdException w:name="Dark List Accent 2" w:semiHidden="0" w:uiPriority="70" w:unhideWhenUsed="0"/>
-    <w:lsdException w:name="Colorful Shading Accent 2" w:semiHidden="0" w:uiPriority="71" w:unhideWhenUsed="0"/>
-    <w:lsdException w:name="Colorful List Accent 2" w:semiHidden="0" w:uiPriority="72" w:unhideWhenUsed="0"/>
-    <w:lsdException w:name="Colorful Grid Accent 2" w:semiHidden="0" w:uiPriority="73" w:unhideWhenUsed="0"/>
-    <w:lsdException w:name="Light Shading Accent 3" w:semiHidden="0" w:uiPriority="60" w:unhideWhenUsed="0"/>
-    <w:lsdException w:name="Light List Accent 3" w:semiHidden="0" w:uiPriority="61" w:unhideWhenUsed="0"/>
-    <w:lsdException w:name="Light Grid Accent 3" w:semiHidden="0" w:uiPriority="62" w:unhideWhenUsed="0"/>
-    <w:lsdException w:name="Medium Shading 1 Accent 3" w:semiHidden="0" w:uiPriority="63" w:unhideWhenUsed="0"/>
-    <w:lsdException w:name="Medium Shading 2 Accent 3" w:semiHidden="0" w:uiPriority="64" w:unhideWhenUsed="0"/>
-    <w:lsdException w:name="Medium List 1 Accent 3" w:semiHidden="0" w:uiPriority="65" w:unhideWhenUsed="0"/>
-    <w:lsdException w:name="Medium List 2 Accent 3" w:semiHidden="0" w:uiPriority="66" w:unhideWhenUsed="0"/>
-    <w:lsdException w:name="Medium Grid 1 Accent 3" w:semiHidden="0" w:uiPriority="67" w:unhideWhenUsed="0"/>
-    <w:lsdException w:name="Medium Grid 2 Accent 3" w:semiHidden="0" w:uiPriority="68" w:unhideWhenUsed="0"/>
-    <w:lsdException w:name="Medium Grid 3 Accent 3" w:semiHidden="0" w:uiPriority="69" w:unhideWhenUsed="0"/>
-    <w:lsdException w:name="Dark List Accent 3" w:semiHidden="0" w:uiPriority="70" w:unhideWhenUsed="0"/>
-    <w:lsdException w:name="Colorful Shading Accent 3" w:semiHidden="0" w:uiPriority="71" w:unhideWhenUsed="0"/>
-    <w:lsdException w:name="Colorful List Accent 3" w:semiHidden="0" w:uiPriority="72" w:unhideWhenUsed="0"/>
-    <w:lsdException w:name="Colorful Grid Accent 3" w:semiHidden="0" w:uiPriority="73" w:unhideWhenUsed="0"/>
-    <w:lsdException w:name="Light Shading Accent 4" w:semiHidden="0" w:uiPriority="60" w:unhideWhenUsed="0"/>
-    <w:lsdException w:name="Light List Accent 4" w:semiHidden="0" w:uiPriority="61" w:unhideWhenUsed="0"/>
-    <w:lsdException w:name="Light Grid Accent 4" w:semiHidden="0" w:uiPriority="62" w:unhideWhenUsed="0"/>
-    <w:lsdException w:name="Medium Shading 1 Accent 4" w:semiHidden="0" w:uiPriority="63" w:unhideWhenUsed="0"/>
-    <w:lsdException w:name="Medium Shading 2 Accent 4" w:semiHidden="0" w:uiPriority="64" w:unhideWhenUsed="0"/>
-    <w:lsdException w:name="Medium List 1 Accent 4" w:semiHidden="0" w:uiPriority="65" w:unhideWhenUsed="0"/>
-    <w:lsdException w:name="Medium List 2 Accent 4" w:semiHidden="0" w:uiPriority="66" w:unhideWhenUsed="0"/>
-    <w:lsdException w:name="Medium Grid 1 Accent 4" w:semiHidden="0" w:uiPriority="67" w:unhideWhenUsed="0"/>
-    <w:lsdException w:name="Medium Grid 2 Accent 4" w:semiHidden="0" w:uiPriority="68" w:unhideWhenUsed="0"/>
-    <w:lsdException w:name="Medium Grid 3 Accent 4" w:semiHidden="0" w:uiPriority="69" w:unhideWhenUsed="0"/>
-    <w:lsdException w:name="Dark List Accent 4" w:semiHidden="0" w:uiPriority="70" w:unhideWhenUsed="0"/>
-    <w:lsdException w:name="Colorful Shading Accent 4" w:semiHidden="0" w:uiPriority="71" w:unhideWhenUsed="0"/>
-    <w:lsdException w:name="Colorful List Accent 4" w:semiHidden="0" w:uiPriority="72" w:unhideWhenUsed="0"/>
-    <w:lsdException w:name="Colorful Grid Accent 4" w:semiHidden="0" w:uiPriority="73" w:unhideWhenUsed="0"/>
-    <w:lsdException w:name="Light Shading Accent 5" w:semiHidden="0" w:uiPriority="60" w:unhideWhenUsed="0"/>
-    <w:lsdException w:name="Light List Accent 5" w:semiHidden="0" w:uiPriority="61" w:unhideWhenUsed="0"/>
-    <w:lsdException w:name="Light Grid Accent 5" w:semiHidden="0" w:uiPriority="62" w:unhideWhenUsed="0"/>
-    <w:lsdException w:name="Medium Shading 1 Accent 5" w:semiHidden="0" w:uiPriority="63" w:unhideWhenUsed="0"/>
-    <w:lsdException w:name="Medium Shading 2 Accent 5" w:semiHidden="0" w:uiPriority="64" w:unhideWhenUsed="0"/>
-    <w:lsdException w:name="Medium List 1 Accent 5" w:semiHidden="0" w:uiPriority="65" w:unhideWhenUsed="0"/>
-    <w:lsdException w:name="Medium List 2 Accent 5" w:semiHidden="0" w:uiPriority="66" w:unhideWhenUsed="0"/>
-    <w:lsdException w:name="Medium Grid 1 Accent 5" w:semiHidden="0" w:uiPriority="67" w:unhideWhenUsed="0"/>
-    <w:lsdException w:name="Medium Grid 2 Accent 5" w:semiHidden="0" w:uiPriority="68" w:unhideWhenUsed="0"/>
-    <w:lsdException w:name="Medium Grid 3 Accent 5" w:semiHidden="0" w:uiPriority="69" w:unhideWhenUsed="0"/>
-    <w:lsdException w:name="Dark List Accent 5" w:semiHidden="0" w:uiPriority="70" w:unhideWhenUsed="0"/>
-    <w:lsdException w:name="Colorful Shading Accent 5" w:semiHidden="0" w:uiPriority="71" w:unhideWhenUsed="0"/>
-    <w:lsdException w:name="Colorful List Accent 5" w:semiHidden="0" w:uiPriority="72" w:unhideWhenUsed="0"/>
-    <w:lsdException w:name="Colorful Grid Accent 5" w:semiHidden="0" w:uiPriority="73" w:unhideWhenUsed="0"/>
-    <w:lsdException w:name="Light Shading Accent 6" w:semiHidden="0" w:uiPriority="60" w:unhideWhenUsed="0"/>
-    <w:lsdException w:name="Light List Accent 6" w:semiHidden="0" w:uiPriority="61" w:unhideWhenUsed="0"/>
-    <w:lsdException w:name="Light Grid Accent 6" w:semiHidden="0" w:uiPriority="62" w:unhideWhenUsed="0"/>
-    <w:lsdException w:name="Medium Shading 1 Accent 6" w:semiHidden="0" w:uiPriority="63" w:unhideWhenUsed="0"/>
-    <w:lsdException w:name="Medium Shading 2 Accent 6" w:semiHidden="0" w:uiPriority="64" w:unhideWhenUsed="0"/>
-    <w:lsdException w:name="Medium List 1 Accent 6" w:semiHidden="0" w:uiPriority="65" w:unhideWhenUsed="0"/>
-    <w:lsdException w:name="Medium List 2 Accent 6" w:semiHidden="0" w:uiPriority="66" w:unhideWhenUsed="0"/>
-    <w:lsdException w:name="Medium Grid 1 Accent 6" w:semiHidden="0" w:uiPriority="67" w:unhideWhenUsed="0"/>
-    <w:lsdException w:name="Medium Grid 2 Accent 6" w:semiHidden="0" w:uiPriority="68" w:unhideWhenUsed="0"/>
-    <w:lsdException w:name="Medium Grid 3 Accent 6" w:semiHidden="0" w:uiPriority="69" w:unhideWhenUsed="0"/>
-    <w:lsdException w:name="Dark List Accent 6" w:semiHidden="0" w:uiPriority="70" w:unhideWhenUsed="0"/>
-    <w:lsdException w:name="Colorful Shading Accent 6" w:semiHidden="0" w:uiPriority="71" w:unhideWhenUsed="0"/>
-    <w:lsdException w:name="Colorful List Accent 6" w:semiHidden="0" w:uiPriority="72" w:unhideWhenUsed="0"/>
-    <w:lsdException w:name="Colorful Grid Accent 6" w:semiHidden="0" w:uiPriority="73" w:unhideWhenUsed="0"/>
-    <w:lsdException w:name="Subtle Emphasis" w:semiHidden="0" w:uiPriority="19" w:unhideWhenUsed="0" w:qFormat="1"/>
-    <w:lsdException w:name="Intense Emphasis" w:semiHidden="0" w:uiPriority="21" w:unhideWhenUsed="0" w:qFormat="1"/>
-    <w:lsdException w:name="Subtle Reference" w:semiHidden="0" w:uiPriority="31" w:unhideWhenUsed="0" w:qFormat="1"/>
-    <w:lsdException w:name="Intense Reference" w:semiHidden="0" w:uiPriority="32" w:unhideWhenUsed="0" w:qFormat="1"/>
-    <w:lsdException w:name="Book Title" w:semiHidden="0" w:uiPriority="33" w:unhideWhenUsed="0" w:qFormat="1"/>
-    <w:lsdException w:name="Bibliography" w:uiPriority="37"/>
-    <w:lsdException w:name="TOC Heading" w:uiPriority="39" w:qFormat="1"/>
-  </w:latentStyles>
-  <w:style w:type="paragraph" w:default="1" w:styleId="Normal">
-    <w:name w:val="Normal"/>
-    <w:qFormat/>
+  <w:style w:type="character" w:customStyle="1" w:styleId="Heading1Char">
+    <w:name w:val="Heading 1 Char"/>
+    <w:basedOn w:val="DefaultParagraphFont"/>
+    <w:link w:val="Heading1"/>
+    <w:uiPriority w:val="9"/>
+    <w:rsid w:val="0022050B"/>
+    <w:rPr>
+      <w:rFonts w:asciiTheme="majorHAnsi" w:eastAsiaTheme="majorEastAsia" w:hAnsiTheme="majorHAnsi" w:cstheme="majorBidi"/>
+      <w:b/>
+      <w:bCs/>
+      <w:color w:val="365F91" w:themeColor="accent1" w:themeShade="BF"/>
+      <w:sz w:val="28"/>
+      <w:szCs w:val="28"/>
+      <w:lang w:bidi="en-US"/>
+    </w:rPr>
   </w:style>
-  <w:style w:type="character" w:default="1" w:styleId="DefaultParagraphFont">
-    <w:name w:val="Default Paragraph Font"/>
-    <w:uiPriority w:val="1"/>
-    <w:semiHidden/>
+  <w:style w:type="paragraph" w:styleId="Bibliography">
+    <w:name w:val="Bibliography"/>
+    <w:basedOn w:val="Normal"/>
+    <w:next w:val="Normal"/>
+    <w:uiPriority w:val="37"/>
     <w:unhideWhenUsed/>
-  </w:style>
-  <w:style w:type="table" w:default="1" w:styleId="TableNormal">
-    <w:name w:val="Normal Table"/>
-    <w:uiPriority w:val="99"/>
-    <w:semiHidden/>
-    <w:unhideWhenUsed/>
-    <w:tblPr>
-      <w:tblInd w:w="0" w:type="dxa"/>
-      <w:tblCellMar>
-        <w:top w:w="0" w:type="dxa"/>
-        <w:left w:w="108" w:type="dxa"/>
-        <w:bottom w:w="0" w:type="dxa"/>
-        <w:right w:w="108" w:type="dxa"/>
-      </w:tblCellMar>
-    </w:tblPr>
-  </w:style>
-  <w:style w:type="numbering" w:default="1" w:styleId="NoList">
-    <w:name w:val="No List"/>
-    <w:uiPriority w:val="99"/>
-    <w:semiHidden/>
-    <w:unhideWhenUsed/>
-  </w:style>
-  <w:style w:type="paragraph" w:styleId="ListParagraph">
-    <w:name w:val="List Paragraph"/>
-    <w:basedOn w:val="Normal"/>
-    <w:uiPriority w:val="34"/>
-    <w:qFormat/>
-    <w:rsid w:val="00AC0F63"/>
-    <w:pPr>
-      <w:ind w:left="720"/>
-      <w:contextualSpacing/>
-    </w:pPr>
-  </w:style>
-  <w:style w:type="character" w:styleId="Hyperlink">
-    <w:name w:val="Hyperlink"/>
-    <w:basedOn w:val="DefaultParagraphFont"/>
-    <w:uiPriority w:val="99"/>
-    <w:unhideWhenUsed/>
-    <w:rsid w:val="009433B6"/>
-    <w:rPr>
-      <w:color w:val="0000FF" w:themeColor="hyperlink"/>
-      <w:u w:val="single"/>
-    </w:rPr>
+    <w:rsid w:val="0022050B"/>
   </w:style>
 </w:styles>
 </file>
@@ -1332,4 +1737,77 @@
   </a:objectDefaults>
   <a:extraClrSchemeLst/>
 </a:theme>
+</file>
+
+<file path=customXml/item1.xml><?xml version="1.0" encoding="utf-8"?>
+<b:Sources xmlns:b="http://schemas.openxmlformats.org/officeDocument/2006/bibliography" xmlns="http://schemas.openxmlformats.org/officeDocument/2006/bibliography" SelectedStyle="/IEEE2006OfficeOnline.xsl" StyleName="IEEE">
+  <b:Source>
+    <b:Tag>Ros08</b:Tag>
+    <b:SourceType>ConferenceProceedings</b:SourceType>
+    <b:Guid>{24AB497E-03BA-884D-9BFC-6AB4BD290D40}</b:Guid>
+    <b:Title>Classification of Weather Situations on Single Color Images</b:Title>
+    <b:Year>2008</b:Year>
+    <b:Author>
+      <b:Author>
+        <b:NameList>
+          <b:Person>
+            <b:Last>Roser</b:Last>
+            <b:First>Martin</b:First>
+          </b:Person>
+          <b:Person>
+            <b:Last>Moosmann</b:Last>
+            <b:First>Frank </b:First>
+          </b:Person>
+        </b:NameList>
+      </b:Author>
+    </b:Author>
+    <b:Publisher>IEEE</b:Publisher>
+    <b:City>Eindhoven</b:City>
+    <b:Pages>798-803</b:Pages>
+    <b:ConferenceName>2008 IEEE Intelligent Vehicles Symposium</b:ConferenceName>
+    <b:RefOrder>1</b:RefOrder>
+  </b:Source>
+  <b:Source>
+    <b:Tag>LuC141</b:Tag>
+    <b:SourceType>ConferenceProceedings</b:SourceType>
+    <b:Guid>{F2F37D41-DAAE-654D-9B77-DBD0A40F5C3B}</b:Guid>
+    <b:Title>Two-Class Weather Classification</b:Title>
+    <b:ConferenceName>2014 IEEE Conference on Computer Vision and Pattern Recognition (CVPR)</b:ConferenceName>
+    <b:Publisher>IEEE</b:Publisher>
+    <b:City>Columbus</b:City>
+    <b:Year>2014</b:Year>
+    <b:Pages>1-14</b:Pages>
+    <b:Author>
+      <b:Author>
+        <b:NameList>
+          <b:Person>
+            <b:Last>Lu</b:Last>
+            <b:First>Cewu</b:First>
+          </b:Person>
+          <b:Person>
+            <b:Last>Lin</b:Last>
+            <b:First>Di</b:First>
+          </b:Person>
+          <b:Person>
+            <b:Last>Jia</b:Last>
+            <b:First>Jiaya</b:First>
+          </b:Person>
+          <b:Person>
+            <b:Last>Tang</b:Last>
+            <b:First>Chi-Keung</b:First>
+          </b:Person>
+        </b:NameList>
+      </b:Author>
+    </b:Author>
+    <b:RefOrder>2</b:RefOrder>
+  </b:Source>
+</b:Sources>
+</file>
+
+<file path=customXml/itemProps1.xml><?xml version="1.0" encoding="utf-8"?>
+<ds:datastoreItem xmlns:ds="http://schemas.openxmlformats.org/officeDocument/2006/customXml" ds:itemID="{47D7513C-EEF2-714D-BFEF-67D3A335F86D}">
+  <ds:schemaRefs>
+    <ds:schemaRef ds:uri="http://schemas.openxmlformats.org/officeDocument/2006/bibliography"/>
+  </ds:schemaRefs>
+</ds:datastoreItem>
 </file>
</xml_diff>

<commit_message>
Added some content to Literature Survey document and the bibliography/references to be used
</commit_message>
<xml_diff>
--- a/LiteratureSurvey.docx
+++ b/LiteratureSurvey.docx
@@ -3,36 +3,6 @@
 <w:document xmlns:wpc="http://schemas.microsoft.com/office/word/2010/wordprocessingCanvas" xmlns:mo="http://schemas.microsoft.com/office/mac/office/2008/main" xmlns:mc="http://schemas.openxmlformats.org/markup-compatibility/2006" xmlns:mv="urn:schemas-microsoft-com:mac:vml" xmlns:o="urn:schemas-microsoft-com:office:office" xmlns:r="http://schemas.openxmlformats.org/officeDocument/2006/relationships" xmlns:m="http://schemas.openxmlformats.org/officeDocument/2006/math" xmlns:v="urn:schemas-microsoft-com:vml" xmlns:wp14="http://schemas.microsoft.com/office/word/2010/wordprocessingDrawing" xmlns:wp="http://schemas.openxmlformats.org/drawingml/2006/wordprocessingDrawing" xmlns:w10="urn:schemas-microsoft-com:office:word" xmlns:w="http://schemas.openxmlformats.org/wordprocessingml/2006/main" xmlns:w14="http://schemas.microsoft.com/office/word/2010/wordml" xmlns:w15="http://schemas.microsoft.com/office/word/2012/wordml" xmlns:wpg="http://schemas.microsoft.com/office/word/2010/wordprocessingGroup" xmlns:wpi="http://schemas.microsoft.com/office/word/2010/wordprocessingInk" xmlns:wne="http://schemas.microsoft.com/office/word/2006/wordml" xmlns:wps="http://schemas.microsoft.com/office/word/2010/wordprocessingShape" mc:Ignorable="w14 w15 wp14">
   <w:body>
     <w:p>
-      <w:sdt>
-        <w:sdtPr>
-          <w:id w:val="-847863762"/>
-          <w:citation/>
-        </w:sdtPr>
-        <w:sdtContent>
-          <w:r>
-            <w:fldChar w:fldCharType="begin"/>
-          </w:r>
-          <w:r>
-            <w:rPr>
-              <w:lang w:val="es-ES"/>
-            </w:rPr>
-            <w:instrText xml:space="preserve"> CITATION Ros08 \l 3082 </w:instrText>
-          </w:r>
-          <w:r>
-            <w:fldChar w:fldCharType="separate"/>
-          </w:r>
-          <w:r>
-            <w:rPr>
-              <w:noProof/>
-              <w:lang w:val="es-ES"/>
-            </w:rPr>
-            <w:t>[1]</w:t>
-          </w:r>
-          <w:r>
-            <w:fldChar w:fldCharType="end"/>
-          </w:r>
-        </w:sdtContent>
-      </w:sdt>
       <w:r>
         <w:t>The purpose of this document is to collect information relevant to the development from different sources.</w:t>
       </w:r>
@@ -448,6 +418,7 @@
           <w:id w:val="-197472781"/>
           <w:citation/>
         </w:sdtPr>
+        <w:sdtEndPr/>
         <w:sdtContent>
           <w:r>
             <w:rPr>
@@ -512,15 +483,7 @@
           <w:sz w:val="26"/>
           <w:szCs w:val="26"/>
         </w:rPr>
-        <w:t>“</w:t>
-      </w:r>
-      <w:r>
-        <w:rPr>
-          <w:rFonts w:ascii="Times" w:hAnsi="Times" w:cs="Times"/>
-          <w:sz w:val="26"/>
-          <w:szCs w:val="26"/>
-        </w:rPr>
-        <w:t xml:space="preserve">The weather affects our daily lives in many ways, from solar technologies, outdoor sporting events, to the sort of clothes we wear and whether to stay indoors or not on weekend. </w:t>
+        <w:t xml:space="preserve">“The weather affects our daily lives in many ways, from solar technologies, outdoor sporting events, to the sort of clothes we wear and whether to stay indoors or not on weekend. </w:t>
       </w:r>
     </w:p>
     <w:p>
@@ -532,26 +495,26 @@
         <w:spacing w:after="240" w:line="300" w:lineRule="atLeast"/>
         <w:rPr>
           <w:rFonts w:ascii="Times" w:hAnsi="Times" w:cs="Times"/>
-        </w:rPr>
-      </w:pPr>
-      <w:r>
-        <w:rPr>
-          <w:rFonts w:ascii="Times" w:hAnsi="Times" w:cs="Times"/>
           <w:sz w:val="26"/>
           <w:szCs w:val="26"/>
         </w:rPr>
-        <w:t>While current accurate weather detection technologies rely on expensive sensors, for centuries weather observing tools consisted of the human eye (and various human senses as well). If we can exploit existing surveillance cameras, which are found almost everywhere, it may be possible to turn weather observing and detection into a powerful and cost-effective computer vision application</w:t>
-      </w:r>
-      <w:proofErr w:type="gramStart"/>
+      </w:pPr>
       <w:r>
         <w:rPr>
           <w:rFonts w:ascii="Times" w:hAnsi="Times" w:cs="Times"/>
           <w:sz w:val="26"/>
           <w:szCs w:val="26"/>
         </w:rPr>
-        <w:t xml:space="preserve">. </w:t>
-      </w:r>
-      <w:proofErr w:type="gramEnd"/>
+        <w:t>While current accurate weather detection technologies rely on expensive sensors, for centuries weather observing tools consisted of the human eye (and various human senses as well). If we can exploit existing surveillance cameras, which are found almost everywhere, it may be possible to turn weather observing and detection into a powerful and cost-effecti</w:t>
+      </w:r>
+      <w:r>
+        <w:rPr>
+          <w:rFonts w:ascii="Times" w:hAnsi="Times" w:cs="Times"/>
+          <w:sz w:val="26"/>
+          <w:szCs w:val="26"/>
+        </w:rPr>
+        <w:t>ve computer vision application.</w:t>
+      </w:r>
       <w:r>
         <w:rPr>
           <w:rFonts w:ascii="Times" w:hAnsi="Times" w:cs="Times"/>
@@ -570,6 +533,7 @@
           <w:id w:val="-397050139"/>
           <w:citation/>
         </w:sdtPr>
+        <w:sdtEndPr/>
         <w:sdtContent>
           <w:r>
             <w:rPr>
@@ -616,8 +580,254 @@
           </w:r>
         </w:sdtContent>
       </w:sdt>
-      <w:bookmarkStart w:id="0" w:name="_GoBack"/>
-      <w:bookmarkEnd w:id="0"/>
+    </w:p>
+    <w:p>
+      <w:pPr>
+        <w:widowControl w:val="0"/>
+        <w:autoSpaceDE w:val="0"/>
+        <w:autoSpaceDN w:val="0"/>
+        <w:adjustRightInd w:val="0"/>
+        <w:spacing w:after="240" w:line="300" w:lineRule="atLeast"/>
+        <w:rPr>
+          <w:rFonts w:ascii="Times" w:hAnsi="Times" w:cs="Times"/>
+          <w:sz w:val="26"/>
+          <w:szCs w:val="26"/>
+        </w:rPr>
+      </w:pPr>
+      <w:r>
+        <w:rPr>
+          <w:rFonts w:ascii="Times" w:hAnsi="Times" w:cs="Times"/>
+          <w:sz w:val="26"/>
+          <w:szCs w:val="26"/>
+        </w:rPr>
+        <w:t>“</w:t>
+      </w:r>
+      <w:r>
+        <w:rPr>
+          <w:rFonts w:ascii="Times" w:hAnsi="Times" w:cs="Times"/>
+          <w:sz w:val="26"/>
+          <w:szCs w:val="26"/>
+        </w:rPr>
+        <w:t xml:space="preserve">The weather conditions not only strongly </w:t>
+      </w:r>
+      <w:r>
+        <w:rPr>
+          <w:rFonts w:ascii="Times" w:hAnsi="Times" w:cs="Times"/>
+          <w:sz w:val="26"/>
+          <w:szCs w:val="26"/>
+        </w:rPr>
+        <w:t>influence</w:t>
+      </w:r>
+      <w:r>
+        <w:rPr>
+          <w:rFonts w:ascii="Times" w:hAnsi="Times" w:cs="Times"/>
+          <w:sz w:val="26"/>
+          <w:szCs w:val="26"/>
+        </w:rPr>
+        <w:t xml:space="preserve"> us in our daily lives [1] through the solar energy system and outdoor sporting events as examples, but also affects the functionality of many visual systems including outdoor video surveillance and vehicle assistant driving systems [2, 3] (by heavy rain, haze, etc.). It is no doubt t</w:t>
+      </w:r>
+      <w:r>
+        <w:rPr>
+          <w:rFonts w:ascii="Times" w:hAnsi="Times" w:cs="Times"/>
+          <w:sz w:val="26"/>
+          <w:szCs w:val="26"/>
+        </w:rPr>
+        <w:t>hat, judging the weather condi</w:t>
+      </w:r>
+      <w:r>
+        <w:rPr>
+          <w:rFonts w:ascii="Times" w:hAnsi="Times" w:cs="Times"/>
+          <w:sz w:val="26"/>
+          <w:szCs w:val="26"/>
+        </w:rPr>
+        <w:t>tions by a single image, also known as weather classification task, plays a vital role in many visual and weather systems. Nowadays, the weather clas</w:t>
+      </w:r>
+      <w:r>
+        <w:rPr>
+          <w:rFonts w:ascii="Times" w:hAnsi="Times" w:cs="Times"/>
+          <w:sz w:val="26"/>
+          <w:szCs w:val="26"/>
+        </w:rPr>
+        <w:t>sification task is commonly ac</w:t>
+      </w:r>
+      <w:r>
+        <w:rPr>
+          <w:rFonts w:ascii="Times" w:hAnsi="Times" w:cs="Times"/>
+          <w:sz w:val="26"/>
+          <w:szCs w:val="26"/>
+        </w:rPr>
+        <w:t>complished by the human vision or expensive sensors. Since weather condition is local to a</w:t>
+      </w:r>
+      <w:r>
+        <w:rPr>
+          <w:rFonts w:ascii="Times" w:hAnsi="Times" w:cs="Times"/>
+          <w:sz w:val="26"/>
+          <w:szCs w:val="26"/>
+        </w:rPr>
+        <w:t>n area, lack of the required hu</w:t>
+      </w:r>
+      <w:r>
+        <w:rPr>
+          <w:rFonts w:ascii="Times" w:hAnsi="Times" w:cs="Times"/>
+          <w:sz w:val="26"/>
+          <w:szCs w:val="26"/>
+        </w:rPr>
+        <w:t>man resources and/or the expensive sensors limits the avail- ability of local measurement of the</w:t>
+      </w:r>
+      <w:r>
+        <w:rPr>
+          <w:rFonts w:ascii="Times" w:hAnsi="Times" w:cs="Times"/>
+          <w:sz w:val="26"/>
+          <w:szCs w:val="26"/>
+        </w:rPr>
+        <w:t xml:space="preserve"> weather condition. Re</w:t>
+      </w:r>
+      <w:r>
+        <w:rPr>
+          <w:rFonts w:ascii="Times" w:hAnsi="Times" w:cs="Times"/>
+          <w:sz w:val="26"/>
+          <w:szCs w:val="26"/>
+        </w:rPr>
+        <w:t>cently, researchers argued that computer vision techniques could be developed to accurately classify weather conditions through images, which mig</w:t>
+      </w:r>
+      <w:r>
+        <w:rPr>
+          <w:rFonts w:ascii="Times" w:hAnsi="Times" w:cs="Times"/>
+          <w:sz w:val="26"/>
+          <w:szCs w:val="26"/>
+        </w:rPr>
+        <w:t>ht save expensive human and in</w:t>
+      </w:r>
+      <w:r>
+        <w:rPr>
+          <w:rFonts w:ascii="Times" w:hAnsi="Times" w:cs="Times"/>
+          <w:sz w:val="26"/>
+          <w:szCs w:val="26"/>
+        </w:rPr>
+        <w:t>strumental resources (i.e., sensors) since economical s</w:t>
+      </w:r>
+      <w:r>
+        <w:rPr>
+          <w:rFonts w:ascii="Times" w:hAnsi="Times" w:cs="Times"/>
+          <w:sz w:val="26"/>
+          <w:szCs w:val="26"/>
+        </w:rPr>
+        <w:t>urveil</w:t>
+      </w:r>
+      <w:r>
+        <w:rPr>
+          <w:rFonts w:ascii="Times" w:hAnsi="Times" w:cs="Times"/>
+          <w:sz w:val="26"/>
+          <w:szCs w:val="26"/>
+        </w:rPr>
+        <w:t>lance cameras are ubiquitous</w:t>
+      </w:r>
+      <w:r>
+        <w:rPr>
+          <w:rFonts w:ascii="Times" w:hAnsi="Times" w:cs="Times"/>
+          <w:sz w:val="26"/>
+          <w:szCs w:val="26"/>
+        </w:rPr>
+        <w:t xml:space="preserve"> and would be sufficient to ac</w:t>
+      </w:r>
+      <w:r>
+        <w:rPr>
+          <w:rFonts w:ascii="Times" w:hAnsi="Times" w:cs="Times"/>
+          <w:sz w:val="26"/>
+          <w:szCs w:val="26"/>
+        </w:rPr>
+        <w:t>complish weather classification. In this paper, we refer to weather classification from images as the task of predicting the class of the weather given an image (e.g., cloudy, sunny, etc.).</w:t>
+      </w:r>
+      <w:r>
+        <w:rPr>
+          <w:rFonts w:ascii="Times" w:hAnsi="Times" w:cs="Times"/>
+          <w:sz w:val="26"/>
+          <w:szCs w:val="26"/>
+        </w:rPr>
+        <w:t xml:space="preserve">” </w:t>
+      </w:r>
+      <w:sdt>
+        <w:sdtPr>
+          <w:rPr>
+            <w:rFonts w:ascii="Times" w:hAnsi="Times" w:cs="Times"/>
+            <w:sz w:val="26"/>
+            <w:szCs w:val="26"/>
+          </w:rPr>
+          <w:id w:val="-825591771"/>
+          <w:citation/>
+        </w:sdtPr>
+        <w:sdtContent>
+          <w:r>
+            <w:rPr>
+              <w:rFonts w:ascii="Times" w:hAnsi="Times" w:cs="Times"/>
+              <w:sz w:val="26"/>
+              <w:szCs w:val="26"/>
+            </w:rPr>
+            <w:fldChar w:fldCharType="begin"/>
+          </w:r>
+          <w:r>
+            <w:rPr>
+              <w:rFonts w:ascii="Times" w:hAnsi="Times" w:cs="Times"/>
+              <w:sz w:val="26"/>
+              <w:szCs w:val="26"/>
+              <w:lang w:val="es-ES"/>
+            </w:rPr>
+            <w:instrText xml:space="preserve"> CITATION Elh151 \l 3082 </w:instrText>
+          </w:r>
+          <w:r>
+            <w:rPr>
+              <w:rFonts w:ascii="Times" w:hAnsi="Times" w:cs="Times"/>
+              <w:sz w:val="26"/>
+              <w:szCs w:val="26"/>
+            </w:rPr>
+            <w:fldChar w:fldCharType="separate"/>
+          </w:r>
+          <w:r>
+            <w:rPr>
+              <w:rFonts w:ascii="Times" w:hAnsi="Times" w:cs="Times"/>
+              <w:noProof/>
+              <w:sz w:val="26"/>
+              <w:szCs w:val="26"/>
+              <w:lang w:val="es-ES"/>
+            </w:rPr>
+            <w:t>[3]</w:t>
+          </w:r>
+          <w:r>
+            <w:rPr>
+              <w:rFonts w:ascii="Times" w:hAnsi="Times" w:cs="Times"/>
+              <w:sz w:val="26"/>
+              <w:szCs w:val="26"/>
+            </w:rPr>
+            <w:fldChar w:fldCharType="end"/>
+          </w:r>
+        </w:sdtContent>
+      </w:sdt>
+    </w:p>
+    <w:p>
+      <w:pPr>
+        <w:widowControl w:val="0"/>
+        <w:autoSpaceDE w:val="0"/>
+        <w:autoSpaceDN w:val="0"/>
+        <w:adjustRightInd w:val="0"/>
+        <w:spacing w:after="240" w:line="300" w:lineRule="atLeast"/>
+        <w:rPr>
+          <w:rFonts w:ascii="Times" w:hAnsi="Times" w:cs="Times"/>
+          <w:sz w:val="26"/>
+          <w:szCs w:val="26"/>
+        </w:rPr>
+      </w:pPr>
+    </w:p>
+    <w:p>
+      <w:pPr>
+        <w:widowControl w:val="0"/>
+        <w:autoSpaceDE w:val="0"/>
+        <w:autoSpaceDN w:val="0"/>
+        <w:adjustRightInd w:val="0"/>
+        <w:spacing w:after="240" w:line="300" w:lineRule="atLeast"/>
+        <w:rPr>
+          <w:rFonts w:ascii="Times" w:hAnsi="Times" w:cs="Times"/>
+        </w:rPr>
+      </w:pPr>
     </w:p>
     <w:p>
       <w:pPr>
@@ -645,27 +855,114 @@
     </w:p>
     <w:p/>
     <w:p>
+      <w:pPr>
+        <w:widowControl w:val="0"/>
+        <w:autoSpaceDE w:val="0"/>
+        <w:autoSpaceDN w:val="0"/>
+        <w:adjustRightInd w:val="0"/>
+        <w:spacing w:after="240" w:line="300" w:lineRule="atLeast"/>
+      </w:pPr>
+      <w:r>
+        <w:t>“</w:t>
+      </w:r>
+      <w:r>
+        <w:rPr>
+          <w:rFonts w:ascii="Times" w:hAnsi="Times" w:cs="Times"/>
+          <w:sz w:val="26"/>
+          <w:szCs w:val="26"/>
+        </w:rPr>
+        <w:t>Different from the works above, we propose a method for classifying multi-class weather from single images which is based on multiple weather feat</w:t>
+      </w:r>
+      <w:r>
+        <w:rPr>
+          <w:rFonts w:ascii="Times" w:hAnsi="Times" w:cs="Times"/>
+          <w:sz w:val="26"/>
+          <w:szCs w:val="26"/>
+        </w:rPr>
+        <w:t>ures and multiple kernel learn</w:t>
+      </w:r>
+      <w:r>
+        <w:rPr>
+          <w:rFonts w:ascii="Times" w:hAnsi="Times" w:cs="Times"/>
+          <w:sz w:val="26"/>
+          <w:szCs w:val="26"/>
+        </w:rPr>
+        <w:t>ing. Implementation of this idea, however, entails substantial challenges. First, it is difficult to find the suitable features to discriminate different weather. Second, the features might be heterogeneous and the feature vectors are high-dimensional. Aiming at the above challenges, firstly, we extract multiple features to represent different weather.</w:t>
+      </w:r>
+      <w:r>
+        <w:t xml:space="preserve">” </w:t>
+      </w:r>
+      <w:sdt>
+        <w:sdtPr>
+          <w:id w:val="300269595"/>
+          <w:citation/>
+        </w:sdtPr>
+        <w:sdtContent>
+          <w:r>
+            <w:fldChar w:fldCharType="begin"/>
+          </w:r>
+          <w:r>
+            <w:rPr>
+              <w:lang w:val="es-ES"/>
+            </w:rPr>
+            <w:instrText xml:space="preserve"> CITATION Zha \l 3082 </w:instrText>
+          </w:r>
+          <w:r>
+            <w:fldChar w:fldCharType="separate"/>
+          </w:r>
+          <w:r>
+            <w:rPr>
+              <w:noProof/>
+              <w:lang w:val="es-ES"/>
+            </w:rPr>
+            <w:t>[4]</w:t>
+          </w:r>
+          <w:r>
+            <w:fldChar w:fldCharType="end"/>
+          </w:r>
+        </w:sdtContent>
+      </w:sdt>
+      <w:r>
+        <w:t xml:space="preserve"> </w:t>
+      </w:r>
+    </w:p>
+    <w:p/>
+    <w:p>
+      <w:pPr>
+        <w:pStyle w:val="ListParagraph"/>
+        <w:numPr>
+          <w:ilvl w:val="1"/>
+          <w:numId w:val="1"/>
+        </w:numPr>
+      </w:pPr>
+      <w:r>
+        <w:t>Approaches with CNNs</w:t>
+      </w:r>
+    </w:p>
+    <w:p/>
+    <w:p>
       <w:r>
         <w:br w:type="page"/>
       </w:r>
     </w:p>
     <w:sdt>
       <w:sdtPr>
+        <w:rPr>
+          <w:rFonts w:asciiTheme="minorHAnsi" w:eastAsiaTheme="minorEastAsia" w:hAnsiTheme="minorHAnsi" w:cstheme="minorBidi"/>
+          <w:b w:val="0"/>
+          <w:bCs w:val="0"/>
+          <w:color w:val="auto"/>
+          <w:sz w:val="24"/>
+          <w:szCs w:val="24"/>
+          <w:lang w:bidi="ar-SA"/>
+        </w:rPr>
         <w:id w:val="-1471583617"/>
         <w:docPartObj>
           <w:docPartGallery w:val="Bibliographies"/>
           <w:docPartUnique/>
         </w:docPartObj>
       </w:sdtPr>
-      <w:sdtEndPr>
-        <w:rPr>
-          <w:rFonts w:asciiTheme="minorHAnsi" w:eastAsiaTheme="minorEastAsia" w:hAnsiTheme="minorHAnsi" w:cstheme="minorBidi"/>
-          <w:color w:val="auto"/>
-          <w:sz w:val="24"/>
-          <w:szCs w:val="24"/>
-          <w:lang w:bidi="ar-SA"/>
-        </w:rPr>
-      </w:sdtEndPr>
+      <w:sdtEndPr/>
       <w:sdtContent>
         <w:p>
           <w:pPr>
@@ -674,6 +971,8 @@
           <w:r>
             <w:t>Works Cited</w:t>
           </w:r>
+          <w:bookmarkStart w:id="0" w:name="_GoBack"/>
+          <w:bookmarkEnd w:id="0"/>
         </w:p>
         <w:p>
           <w:pPr>
@@ -704,12 +1003,12 @@
             <w:tblLook w:val="04A0" w:firstRow="1" w:lastRow="0" w:firstColumn="1" w:lastColumn="0" w:noHBand="0" w:noVBand="1"/>
           </w:tblPr>
           <w:tblGrid>
-            <w:gridCol w:w="376"/>
-            <w:gridCol w:w="8354"/>
+            <w:gridCol w:w="509"/>
+            <w:gridCol w:w="8221"/>
           </w:tblGrid>
           <w:tr>
             <w:trPr>
-              <w:divId w:val="1654139930"/>
+              <w:divId w:val="1796481466"/>
               <w:tblCellSpacing w:w="15" w:type="dxa"/>
             </w:trPr>
             <w:tc>
@@ -767,10 +1066,610 @@
               </w:p>
             </w:tc>
           </w:tr>
+          <w:tr>
+            <w:trPr>
+              <w:divId w:val="1796481466"/>
+              <w:tblCellSpacing w:w="15" w:type="dxa"/>
+            </w:trPr>
+            <w:tc>
+              <w:tcPr>
+                <w:tcW w:w="50" w:type="pct"/>
+                <w:hideMark/>
+              </w:tcPr>
+              <w:p>
+                <w:pPr>
+                  <w:pStyle w:val="Bibliography"/>
+                  <w:rPr>
+                    <w:noProof/>
+                  </w:rPr>
+                </w:pPr>
+                <w:r>
+                  <w:rPr>
+                    <w:noProof/>
+                  </w:rPr>
+                  <w:t xml:space="preserve">[2] </w:t>
+                </w:r>
+              </w:p>
+            </w:tc>
+            <w:tc>
+              <w:tcPr>
+                <w:tcW w:w="0" w:type="auto"/>
+                <w:hideMark/>
+              </w:tcPr>
+              <w:p>
+                <w:pPr>
+                  <w:pStyle w:val="Bibliography"/>
+                  <w:rPr>
+                    <w:noProof/>
+                  </w:rPr>
+                </w:pPr>
+                <w:r>
+                  <w:rPr>
+                    <w:noProof/>
+                  </w:rPr>
+                  <w:t xml:space="preserve">C. Lu, D. Lin, J. Jia and C.-K. Tang, "Two-Class Weather Classification," in </w:t>
+                </w:r>
+                <w:r>
+                  <w:rPr>
+                    <w:i/>
+                    <w:iCs/>
+                    <w:noProof/>
+                  </w:rPr>
+                  <w:t>2014 IEEE Conference on Computer Vision and Pattern Recognition (CVPR)</w:t>
+                </w:r>
+                <w:r>
+                  <w:rPr>
+                    <w:noProof/>
+                  </w:rPr>
+                  <w:t xml:space="preserve">, Columbus, 2014. </w:t>
+                </w:r>
+              </w:p>
+            </w:tc>
+          </w:tr>
+          <w:tr>
+            <w:trPr>
+              <w:divId w:val="1796481466"/>
+              <w:tblCellSpacing w:w="15" w:type="dxa"/>
+            </w:trPr>
+            <w:tc>
+              <w:tcPr>
+                <w:tcW w:w="50" w:type="pct"/>
+                <w:hideMark/>
+              </w:tcPr>
+              <w:p>
+                <w:pPr>
+                  <w:pStyle w:val="Bibliography"/>
+                  <w:rPr>
+                    <w:noProof/>
+                  </w:rPr>
+                </w:pPr>
+                <w:r>
+                  <w:rPr>
+                    <w:noProof/>
+                  </w:rPr>
+                  <w:t xml:space="preserve">[3] </w:t>
+                </w:r>
+              </w:p>
+            </w:tc>
+            <w:tc>
+              <w:tcPr>
+                <w:tcW w:w="0" w:type="auto"/>
+                <w:hideMark/>
+              </w:tcPr>
+              <w:p>
+                <w:pPr>
+                  <w:pStyle w:val="Bibliography"/>
+                  <w:rPr>
+                    <w:noProof/>
+                  </w:rPr>
+                </w:pPr>
+                <w:r>
+                  <w:rPr>
+                    <w:noProof/>
+                  </w:rPr>
+                  <w:t xml:space="preserve">M. Elhoseiny, S. Huang and A. Elgammal, "Weather classification with deep convolutional neural networks," in </w:t>
+                </w:r>
+                <w:r>
+                  <w:rPr>
+                    <w:i/>
+                    <w:iCs/>
+                    <w:noProof/>
+                  </w:rPr>
+                  <w:t>IEEE International Conference on Image Processing, ICIP 2015</w:t>
+                </w:r>
+                <w:r>
+                  <w:rPr>
+                    <w:noProof/>
+                  </w:rPr>
+                  <w:t xml:space="preserve">, Quebec City, 2015. </w:t>
+                </w:r>
+              </w:p>
+            </w:tc>
+          </w:tr>
+          <w:tr>
+            <w:trPr>
+              <w:divId w:val="1796481466"/>
+              <w:tblCellSpacing w:w="15" w:type="dxa"/>
+            </w:trPr>
+            <w:tc>
+              <w:tcPr>
+                <w:tcW w:w="50" w:type="pct"/>
+                <w:hideMark/>
+              </w:tcPr>
+              <w:p>
+                <w:pPr>
+                  <w:pStyle w:val="Bibliography"/>
+                  <w:rPr>
+                    <w:noProof/>
+                  </w:rPr>
+                </w:pPr>
+                <w:r>
+                  <w:rPr>
+                    <w:noProof/>
+                  </w:rPr>
+                  <w:t xml:space="preserve">[4] </w:t>
+                </w:r>
+              </w:p>
+            </w:tc>
+            <w:tc>
+              <w:tcPr>
+                <w:tcW w:w="0" w:type="auto"/>
+                <w:hideMark/>
+              </w:tcPr>
+              <w:p>
+                <w:pPr>
+                  <w:pStyle w:val="Bibliography"/>
+                  <w:rPr>
+                    <w:noProof/>
+                  </w:rPr>
+                </w:pPr>
+                <w:r>
+                  <w:rPr>
+                    <w:noProof/>
+                  </w:rPr>
+                  <w:t xml:space="preserve">Z. Zhang and H. Ma, "Multi-class weather classification on single images," in </w:t>
+                </w:r>
+                <w:r>
+                  <w:rPr>
+                    <w:i/>
+                    <w:iCs/>
+                    <w:noProof/>
+                  </w:rPr>
+                  <w:t>2015 IEEE International Conference on Image Processing (ICIP)</w:t>
+                </w:r>
+                <w:r>
+                  <w:rPr>
+                    <w:noProof/>
+                  </w:rPr>
+                  <w:t xml:space="preserve">, 2015. </w:t>
+                </w:r>
+              </w:p>
+            </w:tc>
+          </w:tr>
+          <w:tr>
+            <w:trPr>
+              <w:divId w:val="1796481466"/>
+              <w:tblCellSpacing w:w="15" w:type="dxa"/>
+            </w:trPr>
+            <w:tc>
+              <w:tcPr>
+                <w:tcW w:w="50" w:type="pct"/>
+                <w:hideMark/>
+              </w:tcPr>
+              <w:p>
+                <w:pPr>
+                  <w:pStyle w:val="Bibliography"/>
+                  <w:rPr>
+                    <w:noProof/>
+                  </w:rPr>
+                </w:pPr>
+                <w:r>
+                  <w:rPr>
+                    <w:noProof/>
+                  </w:rPr>
+                  <w:t xml:space="preserve">[5] </w:t>
+                </w:r>
+              </w:p>
+            </w:tc>
+            <w:tc>
+              <w:tcPr>
+                <w:tcW w:w="0" w:type="auto"/>
+                <w:hideMark/>
+              </w:tcPr>
+              <w:p>
+                <w:pPr>
+                  <w:pStyle w:val="Bibliography"/>
+                  <w:rPr>
+                    <w:noProof/>
+                  </w:rPr>
+                </w:pPr>
+                <w:r>
+                  <w:rPr>
+                    <w:noProof/>
+                  </w:rPr>
+                  <w:t xml:space="preserve">Z. Zhu, L. Zhuo, P. Qu and K. Zhou, "Extreme Weather Recognition using Convolutional Neural Networks," in </w:t>
+                </w:r>
+                <w:r>
+                  <w:rPr>
+                    <w:i/>
+                    <w:iCs/>
+                    <w:noProof/>
+                  </w:rPr>
+                  <w:t>2016 IEEE International Symposium on Multimedia</w:t>
+                </w:r>
+                <w:r>
+                  <w:rPr>
+                    <w:noProof/>
+                  </w:rPr>
+                  <w:t xml:space="preserve">, San Jose, 2016. </w:t>
+                </w:r>
+              </w:p>
+            </w:tc>
+          </w:tr>
+          <w:tr>
+            <w:trPr>
+              <w:divId w:val="1796481466"/>
+              <w:tblCellSpacing w:w="15" w:type="dxa"/>
+            </w:trPr>
+            <w:tc>
+              <w:tcPr>
+                <w:tcW w:w="50" w:type="pct"/>
+                <w:hideMark/>
+              </w:tcPr>
+              <w:p>
+                <w:pPr>
+                  <w:pStyle w:val="Bibliography"/>
+                  <w:rPr>
+                    <w:noProof/>
+                  </w:rPr>
+                </w:pPr>
+                <w:r>
+                  <w:rPr>
+                    <w:noProof/>
+                  </w:rPr>
+                  <w:t xml:space="preserve">[6] </w:t>
+                </w:r>
+              </w:p>
+            </w:tc>
+            <w:tc>
+              <w:tcPr>
+                <w:tcW w:w="0" w:type="auto"/>
+                <w:hideMark/>
+              </w:tcPr>
+              <w:p>
+                <w:pPr>
+                  <w:pStyle w:val="Bibliography"/>
+                  <w:rPr>
+                    <w:noProof/>
+                  </w:rPr>
+                </w:pPr>
+                <w:r>
+                  <w:rPr>
+                    <w:noProof/>
+                  </w:rPr>
+                  <w:t xml:space="preserve">A. Krizhevsky, I. Sutskever and G. E. Hinton, "ImageNet Classification with Deep Convolutional Neural Networks," in </w:t>
+                </w:r>
+                <w:r>
+                  <w:rPr>
+                    <w:i/>
+                    <w:iCs/>
+                    <w:noProof/>
+                  </w:rPr>
+                  <w:t>26th Annual Conference on Neural Information Processing Systems 2012</w:t>
+                </w:r>
+                <w:r>
+                  <w:rPr>
+                    <w:noProof/>
+                  </w:rPr>
+                  <w:t xml:space="preserve">, Lake Tahoe, 2012. </w:t>
+                </w:r>
+              </w:p>
+            </w:tc>
+          </w:tr>
+          <w:tr>
+            <w:trPr>
+              <w:divId w:val="1796481466"/>
+              <w:tblCellSpacing w:w="15" w:type="dxa"/>
+            </w:trPr>
+            <w:tc>
+              <w:tcPr>
+                <w:tcW w:w="50" w:type="pct"/>
+                <w:hideMark/>
+              </w:tcPr>
+              <w:p>
+                <w:pPr>
+                  <w:pStyle w:val="Bibliography"/>
+                  <w:rPr>
+                    <w:noProof/>
+                  </w:rPr>
+                </w:pPr>
+                <w:r>
+                  <w:rPr>
+                    <w:noProof/>
+                  </w:rPr>
+                  <w:t xml:space="preserve">[7] </w:t>
+                </w:r>
+              </w:p>
+            </w:tc>
+            <w:tc>
+              <w:tcPr>
+                <w:tcW w:w="0" w:type="auto"/>
+                <w:hideMark/>
+              </w:tcPr>
+              <w:p>
+                <w:pPr>
+                  <w:pStyle w:val="Bibliography"/>
+                  <w:rPr>
+                    <w:noProof/>
+                  </w:rPr>
+                </w:pPr>
+                <w:r>
+                  <w:rPr>
+                    <w:noProof/>
+                  </w:rPr>
+                  <w:t xml:space="preserve">C. Szegedy, W. Liu, Y. Jia, P. Sermanet, S. Reed, D. Anguelov, D. Erhan, V. Vanhoucke and A. Rabinovich, "Going Deeper with Convolutions," in </w:t>
+                </w:r>
+                <w:r>
+                  <w:rPr>
+                    <w:i/>
+                    <w:iCs/>
+                    <w:noProof/>
+                  </w:rPr>
+                  <w:t>2015 7th International Conference on Games &amp; Virtual Worlds for Serious Applications</w:t>
+                </w:r>
+                <w:r>
+                  <w:rPr>
+                    <w:noProof/>
+                  </w:rPr>
+                  <w:t xml:space="preserve">, Boston, 2015. </w:t>
+                </w:r>
+              </w:p>
+            </w:tc>
+          </w:tr>
+          <w:tr>
+            <w:trPr>
+              <w:divId w:val="1796481466"/>
+              <w:tblCellSpacing w:w="15" w:type="dxa"/>
+            </w:trPr>
+            <w:tc>
+              <w:tcPr>
+                <w:tcW w:w="50" w:type="pct"/>
+                <w:hideMark/>
+              </w:tcPr>
+              <w:p>
+                <w:pPr>
+                  <w:pStyle w:val="Bibliography"/>
+                  <w:rPr>
+                    <w:noProof/>
+                  </w:rPr>
+                </w:pPr>
+                <w:r>
+                  <w:rPr>
+                    <w:noProof/>
+                  </w:rPr>
+                  <w:t xml:space="preserve">[8] </w:t>
+                </w:r>
+              </w:p>
+            </w:tc>
+            <w:tc>
+              <w:tcPr>
+                <w:tcW w:w="0" w:type="auto"/>
+                <w:hideMark/>
+              </w:tcPr>
+              <w:p>
+                <w:pPr>
+                  <w:pStyle w:val="Bibliography"/>
+                  <w:rPr>
+                    <w:noProof/>
+                  </w:rPr>
+                </w:pPr>
+                <w:r>
+                  <w:rPr>
+                    <w:noProof/>
+                  </w:rPr>
+                  <w:t xml:space="preserve">K. He, X. Zhang, S. Ren and J. Sun, "Deep Residual Learning for Image Recognition," in </w:t>
+                </w:r>
+                <w:r>
+                  <w:rPr>
+                    <w:i/>
+                    <w:iCs/>
+                    <w:noProof/>
+                  </w:rPr>
+                  <w:t>2016 IEEE Conference on Computer Vision and Pattern Recognition (CVPR)</w:t>
+                </w:r>
+                <w:r>
+                  <w:rPr>
+                    <w:noProof/>
+                  </w:rPr>
+                  <w:t xml:space="preserve">, Las Vegas, 2016. </w:t>
+                </w:r>
+              </w:p>
+            </w:tc>
+          </w:tr>
+          <w:tr>
+            <w:trPr>
+              <w:divId w:val="1796481466"/>
+              <w:tblCellSpacing w:w="15" w:type="dxa"/>
+            </w:trPr>
+            <w:tc>
+              <w:tcPr>
+                <w:tcW w:w="50" w:type="pct"/>
+                <w:hideMark/>
+              </w:tcPr>
+              <w:p>
+                <w:pPr>
+                  <w:pStyle w:val="Bibliography"/>
+                  <w:rPr>
+                    <w:noProof/>
+                  </w:rPr>
+                </w:pPr>
+                <w:r>
+                  <w:rPr>
+                    <w:noProof/>
+                  </w:rPr>
+                  <w:t xml:space="preserve">[9] </w:t>
+                </w:r>
+              </w:p>
+            </w:tc>
+            <w:tc>
+              <w:tcPr>
+                <w:tcW w:w="0" w:type="auto"/>
+                <w:hideMark/>
+              </w:tcPr>
+              <w:p>
+                <w:pPr>
+                  <w:pStyle w:val="Bibliography"/>
+                  <w:rPr>
+                    <w:noProof/>
+                  </w:rPr>
+                </w:pPr>
+                <w:r>
+                  <w:rPr>
+                    <w:noProof/>
+                  </w:rPr>
+                  <w:t xml:space="preserve">B. Zhou, A. Lapedriza, J. Xiao, A. Torralba and A. Oliva, "Learning Deep Features for Scene Recognition using Places Database," in </w:t>
+                </w:r>
+                <w:r>
+                  <w:rPr>
+                    <w:i/>
+                    <w:iCs/>
+                    <w:noProof/>
+                  </w:rPr>
+                  <w:t>Advances in Neural Information Processing Systems 27 - 28th Annual Conference on Neural Information Processing Systems 2014</w:t>
+                </w:r>
+                <w:r>
+                  <w:rPr>
+                    <w:noProof/>
+                  </w:rPr>
+                  <w:t xml:space="preserve">, Montreal, 2014. </w:t>
+                </w:r>
+              </w:p>
+            </w:tc>
+          </w:tr>
+          <w:tr>
+            <w:trPr>
+              <w:divId w:val="1796481466"/>
+              <w:tblCellSpacing w:w="15" w:type="dxa"/>
+            </w:trPr>
+            <w:tc>
+              <w:tcPr>
+                <w:tcW w:w="50" w:type="pct"/>
+                <w:hideMark/>
+              </w:tcPr>
+              <w:p>
+                <w:pPr>
+                  <w:pStyle w:val="Bibliography"/>
+                  <w:rPr>
+                    <w:noProof/>
+                  </w:rPr>
+                </w:pPr>
+                <w:r>
+                  <w:rPr>
+                    <w:noProof/>
+                  </w:rPr>
+                  <w:t xml:space="preserve">[10] </w:t>
+                </w:r>
+              </w:p>
+            </w:tc>
+            <w:tc>
+              <w:tcPr>
+                <w:tcW w:w="0" w:type="auto"/>
+                <w:hideMark/>
+              </w:tcPr>
+              <w:p>
+                <w:pPr>
+                  <w:pStyle w:val="Bibliography"/>
+                  <w:rPr>
+                    <w:noProof/>
+                  </w:rPr>
+                </w:pPr>
+                <w:r>
+                  <w:rPr>
+                    <w:noProof/>
+                  </w:rPr>
+                  <w:t xml:space="preserve">K. Simonyan and A. Zisserman, "Very Deep Convolutional Networks for Large-Scale Image Recognition," in </w:t>
+                </w:r>
+                <w:r>
+                  <w:rPr>
+                    <w:i/>
+                    <w:iCs/>
+                    <w:noProof/>
+                  </w:rPr>
+                  <w:t>International Conference on Learning Representations</w:t>
+                </w:r>
+                <w:r>
+                  <w:rPr>
+                    <w:noProof/>
+                  </w:rPr>
+                  <w:t xml:space="preserve">, San Diego, 2015. </w:t>
+                </w:r>
+              </w:p>
+            </w:tc>
+          </w:tr>
+          <w:tr>
+            <w:trPr>
+              <w:divId w:val="1796481466"/>
+              <w:tblCellSpacing w:w="15" w:type="dxa"/>
+            </w:trPr>
+            <w:tc>
+              <w:tcPr>
+                <w:tcW w:w="50" w:type="pct"/>
+                <w:hideMark/>
+              </w:tcPr>
+              <w:p>
+                <w:pPr>
+                  <w:pStyle w:val="Bibliography"/>
+                  <w:rPr>
+                    <w:noProof/>
+                  </w:rPr>
+                </w:pPr>
+                <w:r>
+                  <w:rPr>
+                    <w:noProof/>
+                  </w:rPr>
+                  <w:t xml:space="preserve">[11] </w:t>
+                </w:r>
+              </w:p>
+            </w:tc>
+            <w:tc>
+              <w:tcPr>
+                <w:tcW w:w="0" w:type="auto"/>
+                <w:hideMark/>
+              </w:tcPr>
+              <w:p>
+                <w:pPr>
+                  <w:pStyle w:val="Bibliography"/>
+                  <w:rPr>
+                    <w:noProof/>
+                  </w:rPr>
+                </w:pPr>
+                <w:r>
+                  <w:rPr>
+                    <w:noProof/>
+                  </w:rPr>
+                  <w:t xml:space="preserve">K. Chatfield, K. Simonyan, A. Vebaldi and A. Zisserman, "Return of the Devil in the Details: Delving Deep into Convolutional Nets," in </w:t>
+                </w:r>
+                <w:r>
+                  <w:rPr>
+                    <w:i/>
+                    <w:iCs/>
+                    <w:noProof/>
+                  </w:rPr>
+                  <w:t>Proceedings of the British Machine Vision Conference 2014</w:t>
+                </w:r>
+                <w:r>
+                  <w:rPr>
+                    <w:noProof/>
+                  </w:rPr>
+                  <w:t xml:space="preserve">, Nottingham, 2014. </w:t>
+                </w:r>
+              </w:p>
+            </w:tc>
+          </w:tr>
         </w:tbl>
         <w:p>
           <w:pPr>
-            <w:divId w:val="1654139930"/>
+            <w:divId w:val="1796481466"/>
             <w:rPr>
               <w:rFonts w:eastAsia="Times New Roman"/>
               <w:noProof/>
@@ -802,6 +1701,119 @@
 <file path=word/numbering.xml><?xml version="1.0" encoding="utf-8"?>
 <w:numbering xmlns:wpc="http://schemas.microsoft.com/office/word/2010/wordprocessingCanvas" xmlns:mo="http://schemas.microsoft.com/office/mac/office/2008/main" xmlns:mc="http://schemas.openxmlformats.org/markup-compatibility/2006" xmlns:mv="urn:schemas-microsoft-com:mac:vml" xmlns:o="urn:schemas-microsoft-com:office:office" xmlns:r="http://schemas.openxmlformats.org/officeDocument/2006/relationships" xmlns:m="http://schemas.openxmlformats.org/officeDocument/2006/math" xmlns:v="urn:schemas-microsoft-com:vml" xmlns:wp14="http://schemas.microsoft.com/office/word/2010/wordprocessingDrawing" xmlns:wp="http://schemas.openxmlformats.org/drawingml/2006/wordprocessingDrawing" xmlns:w10="urn:schemas-microsoft-com:office:word" xmlns:w="http://schemas.openxmlformats.org/wordprocessingml/2006/main" xmlns:w14="http://schemas.microsoft.com/office/word/2010/wordml" xmlns:w15="http://schemas.microsoft.com/office/word/2012/wordml" xmlns:wpg="http://schemas.microsoft.com/office/word/2010/wordprocessingGroup" xmlns:wpi="http://schemas.microsoft.com/office/word/2010/wordprocessingInk" xmlns:wne="http://schemas.microsoft.com/office/word/2006/wordml" xmlns:wps="http://schemas.microsoft.com/office/word/2010/wordprocessingShape" mc:Ignorable="w14 w15 wp14">
   <w:abstractNum w:abstractNumId="0">
+    <w:nsid w:val="27617229"/>
+    <w:multiLevelType w:val="hybridMultilevel"/>
+    <w:tmpl w:val="C876025E"/>
+    <w:lvl w:ilvl="0" w:tplc="04090001">
+      <w:start w:val="1"/>
+      <w:numFmt w:val="bullet"/>
+      <w:lvlText w:val=""/>
+      <w:lvlJc w:val="left"/>
+      <w:pPr>
+        <w:ind w:left="1080" w:hanging="360"/>
+      </w:pPr>
+      <w:rPr>
+        <w:rFonts w:ascii="Symbol" w:hAnsi="Symbol" w:hint="default"/>
+      </w:rPr>
+    </w:lvl>
+    <w:lvl w:ilvl="1" w:tplc="04090003" w:tentative="1">
+      <w:start w:val="1"/>
+      <w:numFmt w:val="bullet"/>
+      <w:lvlText w:val="o"/>
+      <w:lvlJc w:val="left"/>
+      <w:pPr>
+        <w:ind w:left="1800" w:hanging="360"/>
+      </w:pPr>
+      <w:rPr>
+        <w:rFonts w:ascii="Courier New" w:hAnsi="Courier New" w:cs="Courier New" w:hint="default"/>
+      </w:rPr>
+    </w:lvl>
+    <w:lvl w:ilvl="2" w:tplc="04090005" w:tentative="1">
+      <w:start w:val="1"/>
+      <w:numFmt w:val="bullet"/>
+      <w:lvlText w:val=""/>
+      <w:lvlJc w:val="left"/>
+      <w:pPr>
+        <w:ind w:left="2520" w:hanging="360"/>
+      </w:pPr>
+      <w:rPr>
+        <w:rFonts w:ascii="Wingdings" w:hAnsi="Wingdings" w:hint="default"/>
+      </w:rPr>
+    </w:lvl>
+    <w:lvl w:ilvl="3" w:tplc="04090001" w:tentative="1">
+      <w:start w:val="1"/>
+      <w:numFmt w:val="bullet"/>
+      <w:lvlText w:val=""/>
+      <w:lvlJc w:val="left"/>
+      <w:pPr>
+        <w:ind w:left="3240" w:hanging="360"/>
+      </w:pPr>
+      <w:rPr>
+        <w:rFonts w:ascii="Symbol" w:hAnsi="Symbol" w:hint="default"/>
+      </w:rPr>
+    </w:lvl>
+    <w:lvl w:ilvl="4" w:tplc="04090003" w:tentative="1">
+      <w:start w:val="1"/>
+      <w:numFmt w:val="bullet"/>
+      <w:lvlText w:val="o"/>
+      <w:lvlJc w:val="left"/>
+      <w:pPr>
+        <w:ind w:left="3960" w:hanging="360"/>
+      </w:pPr>
+      <w:rPr>
+        <w:rFonts w:ascii="Courier New" w:hAnsi="Courier New" w:cs="Courier New" w:hint="default"/>
+      </w:rPr>
+    </w:lvl>
+    <w:lvl w:ilvl="5" w:tplc="04090005" w:tentative="1">
+      <w:start w:val="1"/>
+      <w:numFmt w:val="bullet"/>
+      <w:lvlText w:val=""/>
+      <w:lvlJc w:val="left"/>
+      <w:pPr>
+        <w:ind w:left="4680" w:hanging="360"/>
+      </w:pPr>
+      <w:rPr>
+        <w:rFonts w:ascii="Wingdings" w:hAnsi="Wingdings" w:hint="default"/>
+      </w:rPr>
+    </w:lvl>
+    <w:lvl w:ilvl="6" w:tplc="04090001" w:tentative="1">
+      <w:start w:val="1"/>
+      <w:numFmt w:val="bullet"/>
+      <w:lvlText w:val=""/>
+      <w:lvlJc w:val="left"/>
+      <w:pPr>
+        <w:ind w:left="5400" w:hanging="360"/>
+      </w:pPr>
+      <w:rPr>
+        <w:rFonts w:ascii="Symbol" w:hAnsi="Symbol" w:hint="default"/>
+      </w:rPr>
+    </w:lvl>
+    <w:lvl w:ilvl="7" w:tplc="04090003" w:tentative="1">
+      <w:start w:val="1"/>
+      <w:numFmt w:val="bullet"/>
+      <w:lvlText w:val="o"/>
+      <w:lvlJc w:val="left"/>
+      <w:pPr>
+        <w:ind w:left="6120" w:hanging="360"/>
+      </w:pPr>
+      <w:rPr>
+        <w:rFonts w:ascii="Courier New" w:hAnsi="Courier New" w:cs="Courier New" w:hint="default"/>
+      </w:rPr>
+    </w:lvl>
+    <w:lvl w:ilvl="8" w:tplc="04090005" w:tentative="1">
+      <w:start w:val="1"/>
+      <w:numFmt w:val="bullet"/>
+      <w:lvlText w:val=""/>
+      <w:lvlJc w:val="left"/>
+      <w:pPr>
+        <w:ind w:left="6840" w:hanging="360"/>
+      </w:pPr>
+      <w:rPr>
+        <w:rFonts w:ascii="Wingdings" w:hAnsi="Wingdings" w:hint="default"/>
+      </w:rPr>
+    </w:lvl>
+  </w:abstractNum>
+  <w:abstractNum w:abstractNumId="1">
     <w:nsid w:val="55543DF5"/>
     <w:multiLevelType w:val="hybridMultilevel"/>
     <w:tmpl w:val="F334C254"/>
@@ -915,6 +1927,9 @@
     </w:lvl>
   </w:abstractNum>
   <w:num w:numId="1">
+    <w:abstractNumId w:val="1"/>
+  </w:num>
+  <w:num w:numId="2">
     <w:abstractNumId w:val="0"/>
   </w:num>
 </w:numbering>
@@ -1416,6 +2431,18 @@
     <w:unhideWhenUsed/>
     <w:rsid w:val="0022050B"/>
   </w:style>
+  <w:style w:type="character" w:styleId="FollowedHyperlink">
+    <w:name w:val="FollowedHyperlink"/>
+    <w:basedOn w:val="DefaultParagraphFont"/>
+    <w:uiPriority w:val="99"/>
+    <w:semiHidden/>
+    <w:unhideWhenUsed/>
+    <w:rsid w:val="0014298B"/>
+    <w:rPr>
+      <w:color w:val="800080" w:themeColor="followedHyperlink"/>
+      <w:u w:val="single"/>
+    </w:rPr>
+  </w:style>
 </w:styles>
 </file>
 
@@ -1801,11 +2828,311 @@
     </b:Author>
     <b:RefOrder>2</b:RefOrder>
   </b:Source>
+  <b:Source>
+    <b:Tag>Zha</b:Tag>
+    <b:SourceType>ConferenceProceedings</b:SourceType>
+    <b:Guid>{44033D5E-1073-C04E-84B1-9FE19CED05F9}</b:Guid>
+    <b:Title>Multi-class weather classification on single images</b:Title>
+    <b:Author>
+      <b:Author>
+        <b:NameList>
+          <b:Person>
+            <b:Last>Zhang</b:Last>
+            <b:First>Zheng</b:First>
+          </b:Person>
+          <b:Person>
+            <b:Last>Ma</b:Last>
+            <b:First>Huadong</b:First>
+          </b:Person>
+        </b:NameList>
+      </b:Author>
+    </b:Author>
+    <b:ConferenceName>2015 IEEE International Conference on Image Processing (ICIP)</b:ConferenceName>
+    <b:City>2015</b:City>
+    <b:Pages>4396-4400</b:Pages>
+    <b:RefOrder>4</b:RefOrder>
+  </b:Source>
+  <b:Source>
+    <b:Tag>Elh151</b:Tag>
+    <b:SourceType>ConferenceProceedings</b:SourceType>
+    <b:Guid>{2B6DEA78-53A8-4F4D-B6E1-A8B3B950FFFD}</b:Guid>
+    <b:Title>Weather classification with deep convolutional neural networks</b:Title>
+    <b:ConferenceName>IEEE International Conference on Image Processing, ICIP 2015</b:ConferenceName>
+    <b:City>Quebec City</b:City>
+    <b:Year>2015</b:Year>
+    <b:Pages>3349-3353</b:Pages>
+    <b:Author>
+      <b:Author>
+        <b:NameList>
+          <b:Person>
+            <b:Last>Elhoseiny</b:Last>
+            <b:First>Mohamed</b:First>
+          </b:Person>
+          <b:Person>
+            <b:Last>Huang</b:Last>
+            <b:First>Sheng</b:First>
+          </b:Person>
+          <b:Person>
+            <b:Last>Elgammal</b:Last>
+            <b:First>Ahmed</b:First>
+          </b:Person>
+        </b:NameList>
+      </b:Author>
+    </b:Author>
+    <b:RefOrder>3</b:RefOrder>
+  </b:Source>
+  <b:Source>
+    <b:Tag>Zhu16</b:Tag>
+    <b:SourceType>ConferenceProceedings</b:SourceType>
+    <b:Guid>{1911A4CD-0A03-DA4F-A62B-A08022DD42AD}</b:Guid>
+    <b:Title>Extreme Weather Recognition using Convolutional Neural Networks</b:Title>
+    <b:ConferenceName>2016 IEEE International Symposium on Multimedia</b:ConferenceName>
+    <b:Publisher>IEEE</b:Publisher>
+    <b:City>San Jose</b:City>
+    <b:Year>2016</b:Year>
+    <b:Pages>621-625</b:Pages>
+    <b:Author>
+      <b:Author>
+        <b:NameList>
+          <b:Person>
+            <b:Last>Zhu</b:Last>
+            <b:First>Ziqi</b:First>
+          </b:Person>
+          <b:Person>
+            <b:Last>Zhuo</b:Last>
+            <b:First>Li</b:First>
+          </b:Person>
+          <b:Person>
+            <b:Last>Qu</b:Last>
+            <b:First>Panling</b:First>
+          </b:Person>
+          <b:Person>
+            <b:Last>Zhou</b:Last>
+            <b:First>Kailong</b:First>
+          </b:Person>
+        </b:NameList>
+      </b:Author>
+    </b:Author>
+    <b:RefOrder>5</b:RefOrder>
+  </b:Source>
+  <b:Source>
+    <b:Tag>kri12</b:Tag>
+    <b:SourceType>ConferenceProceedings</b:SourceType>
+    <b:Guid>{72334BE6-87D7-8C4A-9753-DA576D1D8EF5}</b:Guid>
+    <b:Title>ImageNet Classification with Deep Convolutional Neural Networks</b:Title>
+    <b:ConferenceName>26th Annual Conference on Neural Information Processing Systems 2012</b:ConferenceName>
+    <b:Publisher>IEEE</b:Publisher>
+    <b:City>Lake Tahoe</b:City>
+    <b:Volume>2</b:Volume>
+    <b:Year>2012</b:Year>
+    <b:Pages>1097-1105</b:Pages>
+    <b:Author>
+      <b:Author>
+        <b:NameList>
+          <b:Person>
+            <b:Last>Krizhevsky</b:Last>
+            <b:First>Alex</b:First>
+          </b:Person>
+          <b:Person>
+            <b:Last>Sutskever</b:Last>
+            <b:First>Ilya</b:First>
+          </b:Person>
+          <b:Person>
+            <b:Last>Hinton</b:Last>
+            <b:First>Geoffrey</b:First>
+            <b:Middle>E.</b:Middle>
+          </b:Person>
+        </b:NameList>
+      </b:Author>
+    </b:Author>
+    <b:RefOrder>6</b:RefOrder>
+  </b:Source>
+  <b:Source>
+    <b:Tag>Sze</b:Tag>
+    <b:SourceType>ConferenceProceedings</b:SourceType>
+    <b:Guid>{2346B772-A288-F942-B302-024272F5736E}</b:Guid>
+    <b:Author>
+      <b:Author>
+        <b:NameList>
+          <b:Person>
+            <b:Last>Szegedy</b:Last>
+            <b:First>Christian</b:First>
+          </b:Person>
+          <b:Person>
+            <b:Last>Liu</b:Last>
+            <b:First>Wei</b:First>
+          </b:Person>
+          <b:Person>
+            <b:Last>Jia</b:Last>
+            <b:First>Yangqing</b:First>
+          </b:Person>
+          <b:Person>
+            <b:Last>Sermanet</b:Last>
+            <b:First>Pierre</b:First>
+          </b:Person>
+          <b:Person>
+            <b:Last>Reed</b:Last>
+            <b:First>Scott</b:First>
+          </b:Person>
+          <b:Person>
+            <b:Last>Anguelov</b:Last>
+            <b:First>Dragomir</b:First>
+          </b:Person>
+          <b:Person>
+            <b:Last>Erhan</b:Last>
+            <b:First>Dumitru</b:First>
+          </b:Person>
+          <b:Person>
+            <b:Last>Vanhoucke</b:Last>
+            <b:First>Vincent</b:First>
+          </b:Person>
+          <b:Person>
+            <b:Last>Rabinovich</b:Last>
+            <b:First>Andrew</b:First>
+          </b:Person>
+        </b:NameList>
+      </b:Author>
+    </b:Author>
+    <b:Title>Going Deeper with Convolutions</b:Title>
+    <b:ConferenceName>2015 7th International Conference on Games &amp; Virtual Worlds for Serious Applications</b:ConferenceName>
+    <b:City>Boston</b:City>
+    <b:Year>2015</b:Year>
+    <b:Pages>1-9</b:Pages>
+    <b:RefOrder>7</b:RefOrder>
+  </b:Source>
+  <b:Source>
+    <b:Tag>HeK16</b:Tag>
+    <b:SourceType>ConferenceProceedings</b:SourceType>
+    <b:Guid>{28782F52-E2FF-7142-BFBE-9F06F963AA86}</b:Guid>
+    <b:Title>Deep Residual Learning for Image Recognition</b:Title>
+    <b:ConferenceName>2016 IEEE Conference on Computer Vision and Pattern Recognition (CVPR)</b:ConferenceName>
+    <b:City>Las Vegas</b:City>
+    <b:Year>2016</b:Year>
+    <b:Pages>770-778</b:Pages>
+    <b:Author>
+      <b:Author>
+        <b:NameList>
+          <b:Person>
+            <b:Last>He</b:Last>
+            <b:First>Kaiming</b:First>
+          </b:Person>
+          <b:Person>
+            <b:Last>Zhang</b:Last>
+            <b:First>Xiangyu</b:First>
+          </b:Person>
+          <b:Person>
+            <b:Last>Ren</b:Last>
+            <b:First>Shaoqing</b:First>
+          </b:Person>
+          <b:Person>
+            <b:Last>Sun</b:Last>
+            <b:First>Jian</b:First>
+          </b:Person>
+        </b:NameList>
+      </b:Author>
+    </b:Author>
+    <b:RefOrder>8</b:RefOrder>
+  </b:Source>
+  <b:Source>
+    <b:Tag>Zho14</b:Tag>
+    <b:SourceType>ConferenceProceedings</b:SourceType>
+    <b:Guid>{A4987821-C067-BD44-ADAD-C048F12B3208}</b:Guid>
+    <b:Title>Learning Deep Features for Scene Recognition using Places Database</b:Title>
+    <b:ConferenceName>Advances in Neural Information Processing Systems 27 - 28th Annual Conference on Neural Information Processing Systems 2014</b:ConferenceName>
+    <b:City>Montreal</b:City>
+    <b:Year>2014</b:Year>
+    <b:Pages>487-495</b:Pages>
+    <b:Author>
+      <b:Author>
+        <b:NameList>
+          <b:Person>
+            <b:Last>Zhou</b:Last>
+            <b:First>Bolei</b:First>
+          </b:Person>
+          <b:Person>
+            <b:Last>Lapedriza</b:Last>
+            <b:First>Agata</b:First>
+          </b:Person>
+          <b:Person>
+            <b:Last>Xiao</b:Last>
+            <b:First>Jianxiong</b:First>
+          </b:Person>
+          <b:Person>
+            <b:Last>Torralba</b:Last>
+            <b:First>Antonio</b:First>
+          </b:Person>
+          <b:Person>
+            <b:Last>Oliva</b:Last>
+            <b:First>Aude</b:First>
+          </b:Person>
+        </b:NameList>
+      </b:Author>
+    </b:Author>
+    <b:RefOrder>9</b:RefOrder>
+  </b:Source>
+  <b:Source>
+    <b:Tag>Sim15</b:Tag>
+    <b:SourceType>ConferenceProceedings</b:SourceType>
+    <b:Guid>{BD31AEF1-AB1E-934A-89EB-74E94A8002C8}</b:Guid>
+    <b:Title>Very Deep Convolutional Networks for Large-Scale Image Recognition</b:Title>
+    <b:ConferenceName>International Conference on Learning Representations</b:ConferenceName>
+    <b:City>San Diego</b:City>
+    <b:Year>2015</b:Year>
+    <b:Pages>1-14</b:Pages>
+    <b:Author>
+      <b:Author>
+        <b:NameList>
+          <b:Person>
+            <b:Last>Simonyan</b:Last>
+            <b:First>Karen</b:First>
+          </b:Person>
+          <b:Person>
+            <b:Last>Zisserman</b:Last>
+            <b:First>Andrew</b:First>
+          </b:Person>
+        </b:NameList>
+      </b:Author>
+    </b:Author>
+    <b:RefOrder>10</b:RefOrder>
+  </b:Source>
+  <b:Source>
+    <b:Tag>Cha14</b:Tag>
+    <b:SourceType>ConferenceProceedings</b:SourceType>
+    <b:Guid>{4B47E490-6B57-CB47-B160-1B490F767092}</b:Guid>
+    <b:Title>Return of the Devil in the Details: Delving Deep into Convolutional Nets</b:Title>
+    <b:ConferenceName>Proceedings of the British Machine Vision Conference 2014</b:ConferenceName>
+    <b:City>Nottingham</b:City>
+    <b:Year>2014</b:Year>
+    <b:Pages>1-12</b:Pages>
+    <b:Author>
+      <b:Author>
+        <b:NameList>
+          <b:Person>
+            <b:Last>Chatfield</b:Last>
+            <b:First>Ken</b:First>
+          </b:Person>
+          <b:Person>
+            <b:Last>Simonyan</b:Last>
+            <b:First>Karen</b:First>
+          </b:Person>
+          <b:Person>
+            <b:Last>Vebaldi</b:Last>
+            <b:First>Andrea</b:First>
+          </b:Person>
+          <b:Person>
+            <b:Last>Zisserman</b:Last>
+            <b:First>Andrew</b:First>
+          </b:Person>
+        </b:NameList>
+      </b:Author>
+    </b:Author>
+    <b:RefOrder>11</b:RefOrder>
+  </b:Source>
 </b:Sources>
 </file>
 
 <file path=customXml/itemProps1.xml><?xml version="1.0" encoding="utf-8"?>
-<ds:datastoreItem xmlns:ds="http://schemas.openxmlformats.org/officeDocument/2006/customXml" ds:itemID="{47D7513C-EEF2-714D-BFEF-67D3A335F86D}">
+<ds:datastoreItem xmlns:ds="http://schemas.openxmlformats.org/officeDocument/2006/customXml" ds:itemID="{CFACBB69-5777-1E42-889C-3DF66EC56A1F}">
   <ds:schemaRefs>
     <ds:schemaRef ds:uri="http://schemas.openxmlformats.org/officeDocument/2006/bibliography"/>
   </ds:schemaRefs>

</xml_diff>

<commit_message>
Added elements to reference list
</commit_message>
<xml_diff>
--- a/LiteratureSurvey.docx
+++ b/LiteratureSurvey.docx
@@ -347,6 +347,22 @@
       <w:r>
         <w:t xml:space="preserve"> framework for Deep Learning</w:t>
       </w:r>
+    </w:p>
+    <w:p>
+      <w:pPr>
+        <w:pStyle w:val="ListParagraph"/>
+        <w:numPr>
+          <w:ilvl w:val="0"/>
+          <w:numId w:val="1"/>
+        </w:numPr>
+      </w:pPr>
+      <w:r>
+        <w:t>Superpixels</w:t>
+      </w:r>
+    </w:p>
+    <w:p>
+      <w:bookmarkStart w:id="0" w:name="_GoBack"/>
+      <w:bookmarkEnd w:id="0"/>
     </w:p>
     <w:p/>
     <w:p>
@@ -600,151 +616,7 @@
           <w:sz w:val="26"/>
           <w:szCs w:val="26"/>
         </w:rPr>
-        <w:t>“</w:t>
-      </w:r>
-      <w:r>
-        <w:rPr>
-          <w:rFonts w:ascii="Times" w:hAnsi="Times" w:cs="Times"/>
-          <w:sz w:val="26"/>
-          <w:szCs w:val="26"/>
-        </w:rPr>
-        <w:t xml:space="preserve">The weather conditions not only strongly </w:t>
-      </w:r>
-      <w:r>
-        <w:rPr>
-          <w:rFonts w:ascii="Times" w:hAnsi="Times" w:cs="Times"/>
-          <w:sz w:val="26"/>
-          <w:szCs w:val="26"/>
-        </w:rPr>
-        <w:t>influence</w:t>
-      </w:r>
-      <w:r>
-        <w:rPr>
-          <w:rFonts w:ascii="Times" w:hAnsi="Times" w:cs="Times"/>
-          <w:sz w:val="26"/>
-          <w:szCs w:val="26"/>
-        </w:rPr>
-        <w:t xml:space="preserve"> us in our daily lives [1] through the solar energy system and outdoor sporting events as examples, but also affects the functionality of many visual systems including outdoor video surveillance and vehicle assistant driving systems [2, 3] (by heavy rain, haze, etc.). It is no doubt t</w:t>
-      </w:r>
-      <w:r>
-        <w:rPr>
-          <w:rFonts w:ascii="Times" w:hAnsi="Times" w:cs="Times"/>
-          <w:sz w:val="26"/>
-          <w:szCs w:val="26"/>
-        </w:rPr>
-        <w:t>hat, judging the weather condi</w:t>
-      </w:r>
-      <w:r>
-        <w:rPr>
-          <w:rFonts w:ascii="Times" w:hAnsi="Times" w:cs="Times"/>
-          <w:sz w:val="26"/>
-          <w:szCs w:val="26"/>
-        </w:rPr>
-        <w:t>tions by a single image, also known as weather classification task, plays a vital role in many visual and weather systems. Nowadays, the weather clas</w:t>
-      </w:r>
-      <w:r>
-        <w:rPr>
-          <w:rFonts w:ascii="Times" w:hAnsi="Times" w:cs="Times"/>
-          <w:sz w:val="26"/>
-          <w:szCs w:val="26"/>
-        </w:rPr>
-        <w:t>sification task is commonly ac</w:t>
-      </w:r>
-      <w:r>
-        <w:rPr>
-          <w:rFonts w:ascii="Times" w:hAnsi="Times" w:cs="Times"/>
-          <w:sz w:val="26"/>
-          <w:szCs w:val="26"/>
-        </w:rPr>
-        <w:t>complished by the human vision or expensive sensors. Since weather condition is local to a</w:t>
-      </w:r>
-      <w:r>
-        <w:rPr>
-          <w:rFonts w:ascii="Times" w:hAnsi="Times" w:cs="Times"/>
-          <w:sz w:val="26"/>
-          <w:szCs w:val="26"/>
-        </w:rPr>
-        <w:t>n area, lack of the required hu</w:t>
-      </w:r>
-      <w:r>
-        <w:rPr>
-          <w:rFonts w:ascii="Times" w:hAnsi="Times" w:cs="Times"/>
-          <w:sz w:val="26"/>
-          <w:szCs w:val="26"/>
-        </w:rPr>
-        <w:t>man resources and/or the expensive sensors limits the avail- ability of local measurement of the</w:t>
-      </w:r>
-      <w:r>
-        <w:rPr>
-          <w:rFonts w:ascii="Times" w:hAnsi="Times" w:cs="Times"/>
-          <w:sz w:val="26"/>
-          <w:szCs w:val="26"/>
-        </w:rPr>
-        <w:t xml:space="preserve"> weather condition. Re</w:t>
-      </w:r>
-      <w:r>
-        <w:rPr>
-          <w:rFonts w:ascii="Times" w:hAnsi="Times" w:cs="Times"/>
-          <w:sz w:val="26"/>
-          <w:szCs w:val="26"/>
-        </w:rPr>
-        <w:t>cently, researchers argued that computer vision techniques could be developed to accurately classify weather conditions through images, which mig</w:t>
-      </w:r>
-      <w:r>
-        <w:rPr>
-          <w:rFonts w:ascii="Times" w:hAnsi="Times" w:cs="Times"/>
-          <w:sz w:val="26"/>
-          <w:szCs w:val="26"/>
-        </w:rPr>
-        <w:t>ht save expensive human and in</w:t>
-      </w:r>
-      <w:r>
-        <w:rPr>
-          <w:rFonts w:ascii="Times" w:hAnsi="Times" w:cs="Times"/>
-          <w:sz w:val="26"/>
-          <w:szCs w:val="26"/>
-        </w:rPr>
-        <w:t>strumental resources (i.e., sensors) since economical s</w:t>
-      </w:r>
-      <w:r>
-        <w:rPr>
-          <w:rFonts w:ascii="Times" w:hAnsi="Times" w:cs="Times"/>
-          <w:sz w:val="26"/>
-          <w:szCs w:val="26"/>
-        </w:rPr>
-        <w:t>urveil</w:t>
-      </w:r>
-      <w:r>
-        <w:rPr>
-          <w:rFonts w:ascii="Times" w:hAnsi="Times" w:cs="Times"/>
-          <w:sz w:val="26"/>
-          <w:szCs w:val="26"/>
-        </w:rPr>
-        <w:t>lance cameras are ubiquitous</w:t>
-      </w:r>
-      <w:r>
-        <w:rPr>
-          <w:rFonts w:ascii="Times" w:hAnsi="Times" w:cs="Times"/>
-          <w:sz w:val="26"/>
-          <w:szCs w:val="26"/>
-        </w:rPr>
-        <w:t xml:space="preserve"> and would be sufficient to ac</w:t>
-      </w:r>
-      <w:r>
-        <w:rPr>
-          <w:rFonts w:ascii="Times" w:hAnsi="Times" w:cs="Times"/>
-          <w:sz w:val="26"/>
-          <w:szCs w:val="26"/>
-        </w:rPr>
-        <w:t>complish weather classification. In this paper, we refer to weather classification from images as the task of predicting the class of the weather given an image (e.g., cloudy, sunny, etc.).</w:t>
-      </w:r>
-      <w:r>
-        <w:rPr>
-          <w:rFonts w:ascii="Times" w:hAnsi="Times" w:cs="Times"/>
-          <w:sz w:val="26"/>
-          <w:szCs w:val="26"/>
-        </w:rPr>
-        <w:t xml:space="preserve">” </w:t>
+        <w:t xml:space="preserve">“The weather conditions not only strongly influence us in our daily lives [1] through the solar energy system and outdoor sporting events as examples, but also affects the functionality of many visual systems including outdoor video surveillance and vehicle assistant driving systems [2, 3] (by heavy rain, haze, etc.). It is no doubt that, judging the weather conditions by a single image, also known as weather classification task, plays a vital role in many visual and weather systems. Nowadays, the weather classification task is commonly accomplished by the human vision or expensive sensors. Since weather condition is local to an area, lack of the required human resources and/or the expensive sensors limits the avail- ability of local measurement of the weather condition. Recently, researchers argued that computer vision techniques could be developed to accurately classify weather conditions through images, which might save expensive human and instrumental resources (i.e., sensors) since economical surveillance cameras are ubiquitous and would be sufficient to accomplish weather classification. In this paper, we refer to weather classification from images as the task of predicting the class of the weather given an image (e.g., cloudy, sunny, etc.).” </w:t>
       </w:r>
       <w:sdt>
         <w:sdtPr>
@@ -756,6 +628,7 @@
           <w:id w:val="-825591771"/>
           <w:citation/>
         </w:sdtPr>
+        <w:sdtEndPr/>
         <w:sdtContent>
           <w:r>
             <w:rPr>
@@ -897,6 +770,7 @@
           <w:id w:val="300269595"/>
           <w:citation/>
         </w:sdtPr>
+        <w:sdtEndPr/>
         <w:sdtContent>
           <w:r>
             <w:fldChar w:fldCharType="begin"/>
@@ -971,8 +845,6 @@
           <w:r>
             <w:t>Works Cited</w:t>
           </w:r>
-          <w:bookmarkStart w:id="0" w:name="_GoBack"/>
-          <w:bookmarkEnd w:id="0"/>
         </w:p>
         <w:p>
           <w:pPr>
@@ -1008,7 +880,7 @@
           </w:tblGrid>
           <w:tr>
             <w:trPr>
-              <w:divId w:val="1796481466"/>
+              <w:divId w:val="701516922"/>
               <w:tblCellSpacing w:w="15" w:type="dxa"/>
             </w:trPr>
             <w:tc>
@@ -1068,7 +940,7 @@
           </w:tr>
           <w:tr>
             <w:trPr>
-              <w:divId w:val="1796481466"/>
+              <w:divId w:val="701516922"/>
               <w:tblCellSpacing w:w="15" w:type="dxa"/>
             </w:trPr>
             <w:tc>
@@ -1128,7 +1000,7 @@
           </w:tr>
           <w:tr>
             <w:trPr>
-              <w:divId w:val="1796481466"/>
+              <w:divId w:val="701516922"/>
               <w:tblCellSpacing w:w="15" w:type="dxa"/>
             </w:trPr>
             <w:tc>
@@ -1188,7 +1060,7 @@
           </w:tr>
           <w:tr>
             <w:trPr>
-              <w:divId w:val="1796481466"/>
+              <w:divId w:val="701516922"/>
               <w:tblCellSpacing w:w="15" w:type="dxa"/>
             </w:trPr>
             <w:tc>
@@ -1248,7 +1120,7 @@
           </w:tr>
           <w:tr>
             <w:trPr>
-              <w:divId w:val="1796481466"/>
+              <w:divId w:val="701516922"/>
               <w:tblCellSpacing w:w="15" w:type="dxa"/>
             </w:trPr>
             <w:tc>
@@ -1308,7 +1180,7 @@
           </w:tr>
           <w:tr>
             <w:trPr>
-              <w:divId w:val="1796481466"/>
+              <w:divId w:val="701516922"/>
               <w:tblCellSpacing w:w="15" w:type="dxa"/>
             </w:trPr>
             <w:tc>
@@ -1368,7 +1240,7 @@
           </w:tr>
           <w:tr>
             <w:trPr>
-              <w:divId w:val="1796481466"/>
+              <w:divId w:val="701516922"/>
               <w:tblCellSpacing w:w="15" w:type="dxa"/>
             </w:trPr>
             <w:tc>
@@ -1428,7 +1300,7 @@
           </w:tr>
           <w:tr>
             <w:trPr>
-              <w:divId w:val="1796481466"/>
+              <w:divId w:val="701516922"/>
               <w:tblCellSpacing w:w="15" w:type="dxa"/>
             </w:trPr>
             <w:tc>
@@ -1488,7 +1360,7 @@
           </w:tr>
           <w:tr>
             <w:trPr>
-              <w:divId w:val="1796481466"/>
+              <w:divId w:val="701516922"/>
               <w:tblCellSpacing w:w="15" w:type="dxa"/>
             </w:trPr>
             <w:tc>
@@ -1548,7 +1420,7 @@
           </w:tr>
           <w:tr>
             <w:trPr>
-              <w:divId w:val="1796481466"/>
+              <w:divId w:val="701516922"/>
               <w:tblCellSpacing w:w="15" w:type="dxa"/>
             </w:trPr>
             <w:tc>
@@ -1608,7 +1480,7 @@
           </w:tr>
           <w:tr>
             <w:trPr>
-              <w:divId w:val="1796481466"/>
+              <w:divId w:val="701516922"/>
               <w:tblCellSpacing w:w="15" w:type="dxa"/>
             </w:trPr>
             <w:tc>
@@ -1666,10 +1538,70 @@
               </w:p>
             </w:tc>
           </w:tr>
+          <w:tr>
+            <w:trPr>
+              <w:divId w:val="701516922"/>
+              <w:tblCellSpacing w:w="15" w:type="dxa"/>
+            </w:trPr>
+            <w:tc>
+              <w:tcPr>
+                <w:tcW w:w="50" w:type="pct"/>
+                <w:hideMark/>
+              </w:tcPr>
+              <w:p>
+                <w:pPr>
+                  <w:pStyle w:val="Bibliography"/>
+                  <w:rPr>
+                    <w:noProof/>
+                  </w:rPr>
+                </w:pPr>
+                <w:r>
+                  <w:rPr>
+                    <w:noProof/>
+                  </w:rPr>
+                  <w:t xml:space="preserve">[12] </w:t>
+                </w:r>
+              </w:p>
+            </w:tc>
+            <w:tc>
+              <w:tcPr>
+                <w:tcW w:w="0" w:type="auto"/>
+                <w:hideMark/>
+              </w:tcPr>
+              <w:p>
+                <w:pPr>
+                  <w:pStyle w:val="Bibliography"/>
+                  <w:rPr>
+                    <w:noProof/>
+                  </w:rPr>
+                </w:pPr>
+                <w:r>
+                  <w:rPr>
+                    <w:noProof/>
+                  </w:rPr>
+                  <w:t xml:space="preserve">Y. LeCun, Y. Bengio and G. Hinton, "Deep Learning," </w:t>
+                </w:r>
+                <w:r>
+                  <w:rPr>
+                    <w:i/>
+                    <w:iCs/>
+                    <w:noProof/>
+                  </w:rPr>
+                  <w:t xml:space="preserve">Nature, </w:t>
+                </w:r>
+                <w:r>
+                  <w:rPr>
+                    <w:noProof/>
+                  </w:rPr>
+                  <w:t xml:space="preserve">vol. 521, pp. 436-444, 28 May 2015. </w:t>
+                </w:r>
+              </w:p>
+            </w:tc>
+          </w:tr>
         </w:tbl>
         <w:p>
           <w:pPr>
-            <w:divId w:val="1796481466"/>
+            <w:divId w:val="701516922"/>
             <w:rPr>
               <w:rFonts w:eastAsia="Times New Roman"/>
               <w:noProof/>
@@ -2792,7 +2724,7 @@
     <b:City>Eindhoven</b:City>
     <b:Pages>798-803</b:Pages>
     <b:ConferenceName>2008 IEEE Intelligent Vehicles Symposium</b:ConferenceName>
-    <b:RefOrder>1</b:RefOrder>
+    <b:RefOrder>2</b:RefOrder>
   </b:Source>
   <b:Source>
     <b:Tag>LuC141</b:Tag>
@@ -2826,7 +2758,7 @@
         </b:NameList>
       </b:Author>
     </b:Author>
-    <b:RefOrder>2</b:RefOrder>
+    <b:RefOrder>3</b:RefOrder>
   </b:Source>
   <b:Source>
     <b:Tag>Zha</b:Tag>
@@ -2850,7 +2782,7 @@
     <b:ConferenceName>2015 IEEE International Conference on Image Processing (ICIP)</b:ConferenceName>
     <b:City>2015</b:City>
     <b:Pages>4396-4400</b:Pages>
-    <b:RefOrder>4</b:RefOrder>
+    <b:RefOrder>5</b:RefOrder>
   </b:Source>
   <b:Source>
     <b:Tag>Elh151</b:Tag>
@@ -2879,7 +2811,7 @@
         </b:NameList>
       </b:Author>
     </b:Author>
-    <b:RefOrder>3</b:RefOrder>
+    <b:RefOrder>4</b:RefOrder>
   </b:Source>
   <b:Source>
     <b:Tag>Zhu16</b:Tag>
@@ -2913,7 +2845,7 @@
         </b:NameList>
       </b:Author>
     </b:Author>
-    <b:RefOrder>5</b:RefOrder>
+    <b:RefOrder>6</b:RefOrder>
   </b:Source>
   <b:Source>
     <b:Tag>kri12</b:Tag>
@@ -2945,7 +2877,7 @@
         </b:NameList>
       </b:Author>
     </b:Author>
-    <b:RefOrder>6</b:RefOrder>
+    <b:RefOrder>7</b:RefOrder>
   </b:Source>
   <b:Source>
     <b:Tag>Sze</b:Tag>
@@ -2998,7 +2930,7 @@
     <b:City>Boston</b:City>
     <b:Year>2015</b:Year>
     <b:Pages>1-9</b:Pages>
-    <b:RefOrder>7</b:RefOrder>
+    <b:RefOrder>8</b:RefOrder>
   </b:Source>
   <b:Source>
     <b:Tag>HeK16</b:Tag>
@@ -3031,7 +2963,7 @@
         </b:NameList>
       </b:Author>
     </b:Author>
-    <b:RefOrder>8</b:RefOrder>
+    <b:RefOrder>9</b:RefOrder>
   </b:Source>
   <b:Source>
     <b:Tag>Zho14</b:Tag>
@@ -3068,7 +3000,7 @@
         </b:NameList>
       </b:Author>
     </b:Author>
-    <b:RefOrder>9</b:RefOrder>
+    <b:RefOrder>10</b:RefOrder>
   </b:Source>
   <b:Source>
     <b:Tag>Sim15</b:Tag>
@@ -3093,7 +3025,7 @@
         </b:NameList>
       </b:Author>
     </b:Author>
-    <b:RefOrder>10</b:RefOrder>
+    <b:RefOrder>11</b:RefOrder>
   </b:Source>
   <b:Source>
     <b:Tag>Cha14</b:Tag>
@@ -3126,13 +3058,83 @@
         </b:NameList>
       </b:Author>
     </b:Author>
-    <b:RefOrder>11</b:RefOrder>
+    <b:RefOrder>12</b:RefOrder>
+  </b:Source>
+  <b:Source>
+    <b:Tag>LeC152</b:Tag>
+    <b:SourceType>JournalArticle</b:SourceType>
+    <b:Guid>{8FD3389A-E0F5-C140-8EF9-0AF7B1D2EC67}</b:Guid>
+    <b:Title>Deep Learning</b:Title>
+    <b:Year>2015</b:Year>
+    <b:Month>May</b:Month>
+    <b:Day>28</b:Day>
+    <b:JournalName>Nature</b:JournalName>
+    <b:Volume>521</b:Volume>
+    <b:Pages>436-444</b:Pages>
+    <b:Author>
+      <b:Author>
+        <b:NameList>
+          <b:Person>
+            <b:Last>LeCun</b:Last>
+            <b:First>Yann</b:First>
+          </b:Person>
+          <b:Person>
+            <b:Last>Bengio</b:Last>
+            <b:First>Yoshua</b:First>
+          </b:Person>
+          <b:Person>
+            <b:Last>Hinton</b:Last>
+            <b:First>Geoffrey</b:First>
+          </b:Person>
+        </b:NameList>
+      </b:Author>
+    </b:Author>
+    <b:RefOrder>13</b:RefOrder>
+  </b:Source>
+  <b:Source>
+    <b:Tag>Yan15</b:Tag>
+    <b:SourceType>ConferenceProceedings</b:SourceType>
+    <b:Guid>{69B71B50-08E1-3D41-BD75-B264C354D0B0}</b:Guid>
+    <b:Title>Object Detection by Labeling Superpixels</b:Title>
+    <b:Publisher>IEEE</b:Publisher>
+    <b:City>Boston</b:City>
+    <b:Year>2015</b:Year>
+    <b:Pages>5107-5116</b:Pages>
+    <b:Author>
+      <b:Author>
+        <b:NameList>
+          <b:Person>
+            <b:Last>Yan</b:Last>
+            <b:First>Junjie</b:First>
+          </b:Person>
+          <b:Person>
+            <b:Last>Yu</b:Last>
+            <b:First>Yinan</b:First>
+          </b:Person>
+          <b:Person>
+            <b:Last>Zhu</b:Last>
+            <b:First>Xiangyu</b:First>
+          </b:Person>
+          <b:Person>
+            <b:Last>Lei</b:Last>
+            <b:First>Zhen</b:First>
+          </b:Person>
+          <b:Person>
+            <b:Last>Li</b:Last>
+            <b:Middle>Z.</b:Middle>
+            <b:First>Stan</b:First>
+          </b:Person>
+        </b:NameList>
+      </b:Author>
+    </b:Author>
+    <b:ConferenceName>2015 IEEE Conference on Computer Vision and Pattern Recognition (CVPR)</b:ConferenceName>
+    <b:RefOrder>1</b:RefOrder>
   </b:Source>
 </b:Sources>
 </file>
 
 <file path=customXml/itemProps1.xml><?xml version="1.0" encoding="utf-8"?>
-<ds:datastoreItem xmlns:ds="http://schemas.openxmlformats.org/officeDocument/2006/customXml" ds:itemID="{CFACBB69-5777-1E42-889C-3DF66EC56A1F}">
+<ds:datastoreItem xmlns:ds="http://schemas.openxmlformats.org/officeDocument/2006/customXml" ds:itemID="{9936D7E4-67CD-A142-8529-30FBB496FD62}">
   <ds:schemaRefs>
     <ds:schemaRef ds:uri="http://schemas.openxmlformats.org/officeDocument/2006/bibliography"/>
   </ds:schemaRefs>

</xml_diff>

<commit_message>
Created MATLAB function to draw superpixels on the images and added content to Literature Survey document
</commit_message>
<xml_diff>
--- a/LiteratureSurvey.docx
+++ b/LiteratureSurvey.docx
@@ -1487,6 +1487,19 @@
         </w:sdtContent>
       </w:sdt>
     </w:p>
+    <w:p/>
+    <w:p>
+      <w:pPr>
+        <w:pStyle w:val="ListParagraph"/>
+        <w:numPr>
+          <w:ilvl w:val="1"/>
+          <w:numId w:val="1"/>
+        </w:numPr>
+      </w:pPr>
+      <w:r>
+        <w:t>Approaches with CNNs</w:t>
+      </w:r>
+    </w:p>
     <w:p>
       <w:pPr>
         <w:widowControl w:val="0"/>
@@ -1502,22 +1515,6 @@
           <w:rFonts w:ascii="Times" w:hAnsi="Times" w:cs="Times"/>
         </w:rPr>
       </w:pPr>
-    </w:p>
-    <w:p>
-      <w:pPr>
-        <w:widowControl w:val="0"/>
-        <w:tabs>
-          <w:tab w:val="left" w:pos="220"/>
-          <w:tab w:val="left" w:pos="720"/>
-        </w:tabs>
-        <w:autoSpaceDE w:val="0"/>
-        <w:autoSpaceDN w:val="0"/>
-        <w:adjustRightInd w:val="0"/>
-        <w:spacing w:after="266" w:line="300" w:lineRule="atLeast"/>
-        <w:rPr>
-          <w:rFonts w:ascii="Times" w:hAnsi="Times" w:cs="Times"/>
-        </w:rPr>
-      </w:pPr>
       <w:r>
         <w:rPr>
           <w:rFonts w:ascii="Times" w:hAnsi="Times" w:cs="Times"/>
@@ -1562,23 +1559,7 @@
           <w:sz w:val="26"/>
           <w:szCs w:val="26"/>
         </w:rPr>
-        <w:t>Motivated by the remarkable successes of Convolutional</w:t>
-      </w:r>
-      <w:r>
-        <w:rPr>
-          <w:rFonts w:ascii="Times" w:hAnsi="Times" w:cs="Times"/>
-          <w:sz w:val="26"/>
-          <w:szCs w:val="26"/>
-        </w:rPr>
-        <w:t xml:space="preserve"> </w:t>
-      </w:r>
-      <w:r>
-        <w:rPr>
-          <w:rFonts w:ascii="Times" w:hAnsi="Times" w:cs="Times"/>
-          <w:sz w:val="26"/>
-          <w:szCs w:val="26"/>
-        </w:rPr>
-        <w:t xml:space="preserve">Neural Networks (CNNs) in computer vision and machine learning [5, 6, 7, 8, 9], we adopt CNNs to solve the weather classification task. There are three reasons for us to choose this technique: The CNN is a neural network model which captures nonlinear mapping between the different spaces, </w:t>
+        <w:t xml:space="preserve">Motivated by the remarkable successes of Convolutional Neural Networks (CNNs) in computer vision and machine learning [5, 6, 7, 8, 9], we adopt CNNs to solve the weather classification task. There are three reasons for us to choose this technique: The CNN is a neural network model which captures nonlinear mapping between the different spaces, </w:t>
       </w:r>
       <w:proofErr w:type="gramStart"/>
       <w:r>
@@ -1596,39 +1577,7 @@
           <w:sz w:val="26"/>
           <w:szCs w:val="26"/>
         </w:rPr>
-        <w:t xml:space="preserve"> feature space and l</w:t>
-      </w:r>
-      <w:r>
-        <w:rPr>
-          <w:rFonts w:ascii="Times" w:hAnsi="Times" w:cs="Times"/>
-          <w:sz w:val="26"/>
-          <w:szCs w:val="26"/>
-        </w:rPr>
-        <w:t>abel space; Deep CNN has demon</w:t>
-      </w:r>
-      <w:r>
-        <w:rPr>
-          <w:rFonts w:ascii="Times" w:hAnsi="Times" w:cs="Times"/>
-          <w:sz w:val="26"/>
-          <w:szCs w:val="26"/>
-        </w:rPr>
-        <w:t>strated the powerful discriminating power in extensive image representation and classification tasks; CNNs are simple and explicit end-to-end convolutional architectures, which can simplify the weather classificat</w:t>
-      </w:r>
-      <w:r>
-        <w:rPr>
-          <w:rFonts w:ascii="Times" w:hAnsi="Times" w:cs="Times"/>
-          <w:sz w:val="26"/>
-          <w:szCs w:val="26"/>
-        </w:rPr>
-        <w:t>ion, without the need for engi</w:t>
-      </w:r>
-      <w:r>
-        <w:rPr>
-          <w:rFonts w:ascii="Times" w:hAnsi="Times" w:cs="Times"/>
-          <w:sz w:val="26"/>
-          <w:szCs w:val="26"/>
-        </w:rPr>
-        <w:t xml:space="preserve">neered features (e.g. HOG [10], GIST [11]). </w:t>
+        <w:t xml:space="preserve"> feature space and label space; Deep CNN has demonstrated the powerful discriminating power in extensive image representation and classification tasks; CNNs are simple and explicit end-to-end convolutional architectures, which can simplify the weather classification, without the need for engineered features (e.g. HOG [10], GIST [11]). </w:t>
       </w:r>
     </w:p>
     <w:p>
@@ -1648,39 +1597,7 @@
           <w:sz w:val="26"/>
           <w:szCs w:val="26"/>
         </w:rPr>
-        <w:t>Most CNN works are designed for addressing the object recognition and detection tasks [5, 6, 8, 9]. However, weather classification is quite different t</w:t>
-      </w:r>
-      <w:r>
-        <w:rPr>
-          <w:rFonts w:ascii="Times" w:hAnsi="Times" w:cs="Times"/>
-          <w:sz w:val="26"/>
-          <w:szCs w:val="26"/>
-        </w:rPr>
-        <w:t>o these issues. It is more sen</w:t>
-      </w:r>
-      <w:r>
-        <w:rPr>
-          <w:rFonts w:ascii="Times" w:hAnsi="Times" w:cs="Times"/>
-          <w:sz w:val="26"/>
-          <w:szCs w:val="26"/>
-        </w:rPr>
-        <w:t>sitive to factors, such as lighting condition and the status of sky and shadows, rather than object-related information, such as shape and texture. This pap</w:t>
-      </w:r>
-      <w:r>
-        <w:rPr>
-          <w:rFonts w:ascii="Times" w:hAnsi="Times" w:cs="Times"/>
-          <w:sz w:val="26"/>
-          <w:szCs w:val="26"/>
-        </w:rPr>
-        <w:t>er focuses on studying the fea</w:t>
-      </w:r>
-      <w:r>
-        <w:rPr>
-          <w:rFonts w:ascii="Times" w:hAnsi="Times" w:cs="Times"/>
-          <w:sz w:val="26"/>
-          <w:szCs w:val="26"/>
-        </w:rPr>
-        <w:t xml:space="preserve">ture spaces introduced by the different layers of CNN in the weather classification task. There are three main questions that we aim to answer: </w:t>
+        <w:t xml:space="preserve">Most CNN works are designed for addressing the object recognition and detection tasks [5, 6, 8, 9]. However, weather classification is quite different to these issues. It is more sensitive to factors, such as lighting condition and the status of sky and shadows, rather than object-related information, such as shape and texture. This paper focuses on studying the feature spaces introduced by the different layers of CNN in the weather classification task. There are three main questions that we aim to answer: </w:t>
       </w:r>
     </w:p>
     <w:p>
@@ -1711,23 +1628,7 @@
           <w:sz w:val="26"/>
           <w:szCs w:val="26"/>
         </w:rPr>
-        <w:t>How good is the representation at different layers of a pre-trained CNN for add</w:t>
-      </w:r>
-      <w:r>
-        <w:rPr>
-          <w:rFonts w:ascii="Times" w:hAnsi="Times" w:cs="Times"/>
-          <w:sz w:val="26"/>
-          <w:szCs w:val="26"/>
-        </w:rPr>
-        <w:t>ressing the weather classifica</w:t>
-      </w:r>
-      <w:r>
-        <w:rPr>
-          <w:rFonts w:ascii="Times" w:hAnsi="Times" w:cs="Times"/>
-          <w:sz w:val="26"/>
-          <w:szCs w:val="26"/>
-        </w:rPr>
-        <w:t xml:space="preserve">tion problem? </w:t>
+        <w:t xml:space="preserve">How good is the representation at different layers of a pre-trained CNN for addressing the weather classification problem? </w:t>
       </w:r>
       <w:r>
         <w:rPr>
@@ -1767,33 +1668,7 @@
           <w:sz w:val="26"/>
           <w:szCs w:val="26"/>
         </w:rPr>
-        <w:t xml:space="preserve">How fine-tuning of a pre-trained CNN optimized for weather classification </w:t>
-      </w:r>
-      <w:bookmarkStart w:id="0" w:name="_GoBack"/>
-      <w:bookmarkEnd w:id="0"/>
-      <w:r>
-        <w:rPr>
-          <w:rFonts w:ascii="Times" w:hAnsi="Times" w:cs="Times"/>
-          <w:sz w:val="26"/>
-          <w:szCs w:val="26"/>
-        </w:rPr>
-        <w:t>dat</w:t>
-      </w:r>
-      <w:r>
-        <w:rPr>
-          <w:rFonts w:ascii="Times" w:hAnsi="Times" w:cs="Times"/>
-          <w:sz w:val="26"/>
-          <w:szCs w:val="26"/>
-        </w:rPr>
-        <w:t>aset will affect the representa</w:t>
-      </w:r>
-      <w:r>
-        <w:rPr>
-          <w:rFonts w:ascii="Times" w:hAnsi="Times" w:cs="Times"/>
-          <w:sz w:val="26"/>
-          <w:szCs w:val="26"/>
-        </w:rPr>
-        <w:t xml:space="preserve">tion at each layer of the network? </w:t>
+        <w:t xml:space="preserve">How fine-tuning of a pre-trained CNN optimized for weather classification dataset will affect the representation at each layer of the network? </w:t>
       </w:r>
       <w:r>
         <w:rPr>
@@ -1862,23 +1737,7 @@
           <w:sz w:val="26"/>
           <w:szCs w:val="26"/>
         </w:rPr>
-        <w:t>We conducted several experiments to address all these questions over different layers of the CNNs for the weather problem. Adopting CNNs, w</w:t>
-      </w:r>
-      <w:r>
-        <w:rPr>
-          <w:rFonts w:ascii="Times" w:hAnsi="Times" w:cs="Times"/>
-          <w:sz w:val="26"/>
-          <w:szCs w:val="26"/>
-        </w:rPr>
-        <w:t>e concluded our work by signif</w:t>
-      </w:r>
-      <w:r>
-        <w:rPr>
-          <w:rFonts w:ascii="Times" w:hAnsi="Times" w:cs="Times"/>
-          <w:sz w:val="26"/>
-          <w:szCs w:val="26"/>
-        </w:rPr>
-        <w:t>icantly outperforming the state-of-the-art by 54.8%.</w:t>
+        <w:t>We conducted several experiments to address all these questions over different layers of the CNNs for the weather problem. Adopting CNNs, we concluded our work by significantly outperforming the state-of-the-art by 54.8%.</w:t>
       </w:r>
       <w:r>
         <w:rPr>
@@ -1940,35 +1799,8 @@
       </w:sdt>
     </w:p>
     <w:p>
-      <w:pPr>
-        <w:widowControl w:val="0"/>
-        <w:autoSpaceDE w:val="0"/>
-        <w:autoSpaceDN w:val="0"/>
-        <w:adjustRightInd w:val="0"/>
-        <w:spacing w:after="240" w:line="300" w:lineRule="atLeast"/>
-        <w:rPr>
-          <w:rFonts w:ascii="Times" w:hAnsi="Times" w:cs="Times"/>
-        </w:rPr>
-      </w:pPr>
-    </w:p>
-    <w:p/>
-    <w:p>
-      <w:pPr>
-        <w:pStyle w:val="ListParagraph"/>
-        <w:numPr>
-          <w:ilvl w:val="1"/>
-          <w:numId w:val="1"/>
-        </w:numPr>
-      </w:pPr>
-      <w:r>
-        <w:t>Approaches with CNNs</w:t>
-      </w:r>
-    </w:p>
-    <w:p/>
-    <w:p>
-      <w:r>
-        <w:br w:type="page"/>
-      </w:r>
+      <w:bookmarkStart w:id="0" w:name="_GoBack"/>
+      <w:bookmarkEnd w:id="0"/>
     </w:p>
     <w:sdt>
       <w:sdtPr>
@@ -4402,7 +4234,7 @@
 </file>
 
 <file path=customXml/itemProps1.xml><?xml version="1.0" encoding="utf-8"?>
-<ds:datastoreItem xmlns:ds="http://schemas.openxmlformats.org/officeDocument/2006/customXml" ds:itemID="{82EDA449-C13F-DF4C-B02F-59E48008C6E0}">
+<ds:datastoreItem xmlns:ds="http://schemas.openxmlformats.org/officeDocument/2006/customXml" ds:itemID="{9EE9E57E-359E-1041-9B14-AD5009FBBD2F}">
   <ds:schemaRefs>
     <ds:schemaRef ds:uri="http://schemas.openxmlformats.org/officeDocument/2006/bibliography"/>
   </ds:schemaRefs>

</xml_diff>

<commit_message>
Added files with the numbers of the images for each dataset and updated the Literature Survey document
</commit_message>
<xml_diff>
--- a/LiteratureSurvey.docx
+++ b/LiteratureSurvey.docx
@@ -157,11 +157,9 @@
           <w:numId w:val="1"/>
         </w:numPr>
       </w:pPr>
-      <w:proofErr w:type="spellStart"/>
       <w:r>
         <w:t>AlexNet</w:t>
       </w:r>
-      <w:proofErr w:type="spellEnd"/>
     </w:p>
     <w:p>
       <w:pPr>
@@ -188,11 +186,9 @@
           <w:numId w:val="1"/>
         </w:numPr>
       </w:pPr>
-      <w:proofErr w:type="spellStart"/>
       <w:r>
         <w:t>GoogLeNet</w:t>
       </w:r>
-      <w:proofErr w:type="spellEnd"/>
     </w:p>
     <w:p>
       <w:pPr>
@@ -219,11 +215,9 @@
           <w:numId w:val="1"/>
         </w:numPr>
       </w:pPr>
-      <w:proofErr w:type="spellStart"/>
       <w:r>
         <w:t>ResNet</w:t>
       </w:r>
-      <w:proofErr w:type="spellEnd"/>
     </w:p>
     <w:p>
       <w:pPr>
@@ -279,11 +273,9 @@
           <w:numId w:val="1"/>
         </w:numPr>
       </w:pPr>
-      <w:proofErr w:type="spellStart"/>
       <w:r>
         <w:t>VGGNet</w:t>
       </w:r>
-      <w:proofErr w:type="spellEnd"/>
     </w:p>
     <w:p>
       <w:pPr>
@@ -339,13 +331,8 @@
           <w:numId w:val="1"/>
         </w:numPr>
       </w:pPr>
-      <w:proofErr w:type="spellStart"/>
-      <w:r>
-        <w:t>Caffe</w:t>
-      </w:r>
-      <w:proofErr w:type="spellEnd"/>
-      <w:r>
-        <w:t xml:space="preserve"> framework for Deep Learning</w:t>
+      <w:r>
+        <w:t>Caffe framework for Deep Learning</w:t>
       </w:r>
     </w:p>
     <w:p>
@@ -374,11 +361,7 @@
     </w:p>
     <w:p>
       <w:pPr>
-        <w:pStyle w:val="ListParagraph"/>
-        <w:numPr>
-          <w:ilvl w:val="0"/>
-          <w:numId w:val="1"/>
-        </w:numPr>
+        <w:pStyle w:val="Heading1"/>
       </w:pPr>
       <w:r>
         <w:lastRenderedPageBreak/>
@@ -387,11 +370,7 @@
     </w:p>
     <w:p>
       <w:pPr>
-        <w:pStyle w:val="ListParagraph"/>
-        <w:numPr>
-          <w:ilvl w:val="1"/>
-          <w:numId w:val="1"/>
-        </w:numPr>
+        <w:pStyle w:val="Heading2"/>
       </w:pPr>
       <w:r>
         <w:t>Description</w:t>
@@ -676,11 +655,7 @@
     </w:p>
     <w:p>
       <w:pPr>
-        <w:pStyle w:val="ListParagraph"/>
-        <w:numPr>
-          <w:ilvl w:val="1"/>
-          <w:numId w:val="1"/>
-        </w:numPr>
+        <w:pStyle w:val="Heading2"/>
       </w:pPr>
       <w:r>
         <w:t>Applications</w:t>
@@ -688,11 +663,7 @@
     </w:p>
     <w:p>
       <w:pPr>
-        <w:pStyle w:val="ListParagraph"/>
-        <w:numPr>
-          <w:ilvl w:val="1"/>
-          <w:numId w:val="1"/>
-        </w:numPr>
+        <w:pStyle w:val="Heading2"/>
       </w:pPr>
       <w:r>
         <w:t>Approaches</w:t>
@@ -701,11 +672,7 @@
     <w:p/>
     <w:p>
       <w:pPr>
-        <w:widowControl w:val="0"/>
-        <w:autoSpaceDE w:val="0"/>
-        <w:autoSpaceDN w:val="0"/>
-        <w:adjustRightInd w:val="0"/>
-        <w:spacing w:after="240" w:line="300" w:lineRule="atLeast"/>
+        <w:pStyle w:val="Heading3"/>
       </w:pPr>
       <w:r>
         <w:t>Multi-Class Weather Classification</w:t>
@@ -786,14 +753,51 @@
     </w:p>
     <w:p>
       <w:pPr>
+        <w:pStyle w:val="Heading3"/>
+      </w:pPr>
+      <w:r>
+        <w:t>Two-Class Weather Classification</w:t>
+      </w:r>
+    </w:p>
+    <w:p>
+      <w:pPr>
         <w:widowControl w:val="0"/>
         <w:autoSpaceDE w:val="0"/>
         <w:autoSpaceDN w:val="0"/>
         <w:adjustRightInd w:val="0"/>
         <w:spacing w:after="240" w:line="300" w:lineRule="atLeast"/>
-      </w:pPr>
-      <w:r>
-        <w:t>Two-Class Weather Classification</w:t>
+        <w:rPr>
+          <w:rFonts w:ascii="Times" w:hAnsi="Times" w:cs="Times"/>
+        </w:rPr>
+      </w:pPr>
+      <w:r>
+        <w:t>“</w:t>
+      </w:r>
+      <w:r>
+        <w:rPr>
+          <w:rFonts w:ascii="Times" w:hAnsi="Times" w:cs="Times"/>
+          <w:sz w:val="26"/>
+          <w:szCs w:val="26"/>
+        </w:rPr>
+        <w:t xml:space="preserve">Our first technical contribution consists of the design and implementation of the various weather cues which are used to form the </w:t>
+      </w:r>
+      <w:r>
+        <w:rPr>
+          <w:rFonts w:ascii="Times" w:hAnsi="Times" w:cs="Times"/>
+          <w:i/>
+          <w:iCs/>
+          <w:sz w:val="26"/>
+          <w:szCs w:val="26"/>
+        </w:rPr>
+        <w:t>weather feature</w:t>
+      </w:r>
+      <w:r>
+        <w:rPr>
+          <w:rFonts w:ascii="Times" w:hAnsi="Times" w:cs="Times"/>
+          <w:sz w:val="26"/>
+          <w:szCs w:val="26"/>
+        </w:rPr>
+        <w:t xml:space="preserve">. These everyday weather cues (such as sky, shadow, reflection, contrast and haze) are what human are still using for weather observing – a hazy or grayish sky characterizes a cloudy day, hard shadow cast on ground indicates a sunny day, as illustrated in Figure 3(a). Conversely, in the absence of any weather cues, we ourselves would lower the confidence to correctly label weather, as shown in Figure 3(b). </w:t>
       </w:r>
     </w:p>
     <w:p>
@@ -808,33 +812,12 @@
         </w:rPr>
       </w:pPr>
       <w:r>
-        <w:t>“</w:t>
-      </w:r>
-      <w:r>
-        <w:rPr>
-          <w:rFonts w:ascii="Times" w:hAnsi="Times" w:cs="Times"/>
-          <w:sz w:val="26"/>
-          <w:szCs w:val="26"/>
-        </w:rPr>
-        <w:t xml:space="preserve">Our first technical contribution consists of the design and implementation of the various weather cues which are used to form the </w:t>
-      </w:r>
-      <w:r>
-        <w:rPr>
-          <w:rFonts w:ascii="Times" w:hAnsi="Times" w:cs="Times"/>
-          <w:i/>
-          <w:iCs/>
-          <w:sz w:val="26"/>
-          <w:szCs w:val="26"/>
-        </w:rPr>
-        <w:t>weather feature</w:t>
-      </w:r>
-      <w:r>
-        <w:rPr>
-          <w:rFonts w:ascii="Times" w:hAnsi="Times" w:cs="Times"/>
-          <w:sz w:val="26"/>
-          <w:szCs w:val="26"/>
-        </w:rPr>
-        <w:t xml:space="preserve">. These everyday weather cues (such as sky, shadow, reflection, contrast and haze) are what human are still using for weather observing – a hazy or grayish sky characterizes a cloudy day, hard shadow cast on ground indicates a sunny day, as illustrated in Figure 3(a). Conversely, in the absence of any weather cues, we ourselves would lower the confidence to correctly label weather, as shown in Figure 3(b). </w:t>
+        <w:rPr>
+          <w:rFonts w:ascii="Times" w:hAnsi="Times" w:cs="Times"/>
+          <w:sz w:val="26"/>
+          <w:szCs w:val="26"/>
+        </w:rPr>
+        <w:t xml:space="preserve">Given the weather feature, the next question is how to properly learn the classifier. The main issue is that not all of the weather cues are available in an image (e.g., not every outdoor image has a sky region), which is problematic to a discriminative training process adopted by traditional classifiers, such as SVM. To address this problem, our second technical contribution consists of a collaborative learning framework using homogeneous voters: we group outdoor images into clusters where images in the same cluster are similar in terms of the weather cues. This allows us to build classifiers in a conventional way thanks to the homogeneity in each cluster. The final labeling is the weighted voting result of the cluster classifier outputs. The cluster closer to the testing image is given a larger weight. As will be explained in the following, homogeneous voters are learned together in synergy under a unified optimization framework. </w:t>
       </w:r>
     </w:p>
     <w:p>
@@ -854,7 +837,7 @@
           <w:sz w:val="26"/>
           <w:szCs w:val="26"/>
         </w:rPr>
-        <w:t xml:space="preserve">Given the weather feature, the next question is how to properly learn the classifier. The main issue is that not all of the weather cues are available in an image (e.g., not every outdoor image has a sky region), which is problematic to a discriminative training process adopted by traditional classifiers, such as SVM. To address this problem, our second technical contribution consists of a collaborative learning framework using homogeneous voters: we group outdoor images into clusters where images in the same cluster are similar in terms of the weather cues. This allows us to build classifiers in a conventional way thanks to the homogeneity in each cluster. The final labeling is the weighted voting result of the cluster classifier outputs. The cluster closer to the testing image is given a larger weight. As will be explained in the following, homogeneous voters are learned together in synergy under a unified optimization framework. </w:t>
+        <w:t xml:space="preserve">Despite the absence of representative work on image- based weather labeling, we perform quantitative comparison with a few common baselines including SVM, Adaboost [19, 22], and weather-related prior methods [9, 21, 16]. Perspectives on related work will be put into context when they are described. </w:t>
       </w:r>
     </w:p>
     <w:p>
@@ -866,65 +849,17 @@
         <w:spacing w:after="240" w:line="300" w:lineRule="atLeast"/>
         <w:rPr>
           <w:rFonts w:ascii="Times" w:hAnsi="Times" w:cs="Times"/>
-        </w:rPr>
-      </w:pPr>
-      <w:r>
-        <w:rPr>
-          <w:rFonts w:ascii="Times" w:hAnsi="Times" w:cs="Times"/>
-          <w:sz w:val="26"/>
-          <w:szCs w:val="26"/>
-        </w:rPr>
-        <w:t>Despite the absence of representative work on image- based weather labeling, w</w:t>
-      </w:r>
-      <w:r>
-        <w:rPr>
-          <w:rFonts w:ascii="Times" w:hAnsi="Times" w:cs="Times"/>
-          <w:sz w:val="26"/>
-          <w:szCs w:val="26"/>
-        </w:rPr>
-        <w:t>e perform quantitative compari</w:t>
-      </w:r>
-      <w:r>
-        <w:rPr>
-          <w:rFonts w:ascii="Times" w:hAnsi="Times" w:cs="Times"/>
-          <w:sz w:val="26"/>
-          <w:szCs w:val="26"/>
-        </w:rPr>
-        <w:t>son with a few comm</w:t>
-      </w:r>
-      <w:r>
-        <w:rPr>
-          <w:rFonts w:ascii="Times" w:hAnsi="Times" w:cs="Times"/>
-          <w:sz w:val="26"/>
-          <w:szCs w:val="26"/>
-        </w:rPr>
-        <w:t xml:space="preserve">on baselines including SVM, </w:t>
-      </w:r>
-      <w:proofErr w:type="spellStart"/>
-      <w:r>
-        <w:rPr>
-          <w:rFonts w:ascii="Times" w:hAnsi="Times" w:cs="Times"/>
-          <w:sz w:val="26"/>
-          <w:szCs w:val="26"/>
-        </w:rPr>
-        <w:t>Ad</w:t>
-      </w:r>
-      <w:r>
-        <w:rPr>
-          <w:rFonts w:ascii="Times" w:hAnsi="Times" w:cs="Times"/>
-          <w:sz w:val="26"/>
-          <w:szCs w:val="26"/>
-        </w:rPr>
-        <w:t>aboost</w:t>
-      </w:r>
-      <w:proofErr w:type="spellEnd"/>
-      <w:r>
-        <w:rPr>
-          <w:rFonts w:ascii="Times" w:hAnsi="Times" w:cs="Times"/>
-          <w:sz w:val="26"/>
-          <w:szCs w:val="26"/>
-        </w:rPr>
-        <w:t xml:space="preserve"> [19, 22], and weather-related prior methods [9, 21, 16]. Perspectives on related work will be put into context when they are described. </w:t>
+          <w:sz w:val="26"/>
+          <w:szCs w:val="26"/>
+        </w:rPr>
+      </w:pPr>
+      <w:r>
+        <w:rPr>
+          <w:rFonts w:ascii="Times" w:hAnsi="Times" w:cs="Times"/>
+          <w:sz w:val="26"/>
+          <w:szCs w:val="26"/>
+        </w:rPr>
+        <w:t>Our final contribution consists of a 10K weather image dataset properly selected and annotated. This is used to evaluate our learning and labeling strategy.</w:t>
       </w:r>
     </w:p>
     <w:p>
@@ -934,20 +869,49 @@
         <w:autoSpaceDN w:val="0"/>
         <w:adjustRightInd w:val="0"/>
         <w:spacing w:after="240" w:line="300" w:lineRule="atLeast"/>
-        <w:rPr>
-          <w:rFonts w:ascii="Times" w:hAnsi="Times" w:cs="Times"/>
-          <w:sz w:val="26"/>
-          <w:szCs w:val="26"/>
-        </w:rPr>
-      </w:pPr>
-      <w:r>
-        <w:rPr>
-          <w:rFonts w:ascii="Times" w:hAnsi="Times" w:cs="Times"/>
-          <w:sz w:val="26"/>
-          <w:szCs w:val="26"/>
-        </w:rPr>
-        <w:t>Our final contribution consists of a 10K weather image dataset properly selected and annotated. This is used to evaluate our learning and labeling strategy.</w:t>
-      </w:r>
+      </w:pPr>
+      <w:r>
+        <w:rPr>
+          <w:rFonts w:ascii="Times" w:hAnsi="Times" w:cs="Times"/>
+          <w:sz w:val="26"/>
+          <w:szCs w:val="26"/>
+        </w:rPr>
+        <w:t>Our learning strategy is to partition training images into disjoint clusters of homogeneous voters. Given a test image, voters closer to it are given more weights for correctly finding the weather label.</w:t>
+      </w:r>
+      <w:r>
+        <w:t xml:space="preserve">” </w:t>
+      </w:r>
+      <w:sdt>
+        <w:sdtPr>
+          <w:id w:val="723487146"/>
+          <w:citation/>
+        </w:sdtPr>
+        <w:sdtEndPr/>
+        <w:sdtContent>
+          <w:r>
+            <w:fldChar w:fldCharType="begin"/>
+          </w:r>
+          <w:r>
+            <w:rPr>
+              <w:lang w:val="es-ES"/>
+            </w:rPr>
+            <w:instrText xml:space="preserve"> CITATION LeC152 \l 3082 </w:instrText>
+          </w:r>
+          <w:r>
+            <w:fldChar w:fldCharType="separate"/>
+          </w:r>
+          <w:r>
+            <w:rPr>
+              <w:noProof/>
+              <w:lang w:val="es-ES"/>
+            </w:rPr>
+            <w:t>[5]</w:t>
+          </w:r>
+          <w:r>
+            <w:fldChar w:fldCharType="end"/>
+          </w:r>
+        </w:sdtContent>
+      </w:sdt>
     </w:p>
     <w:p>
       <w:pPr>
@@ -956,23 +920,30 @@
         <w:autoSpaceDN w:val="0"/>
         <w:adjustRightInd w:val="0"/>
         <w:spacing w:after="240" w:line="300" w:lineRule="atLeast"/>
-      </w:pPr>
-      <w:r>
-        <w:rPr>
-          <w:rFonts w:ascii="Times" w:hAnsi="Times" w:cs="Times"/>
-          <w:sz w:val="26"/>
-          <w:szCs w:val="26"/>
-        </w:rPr>
-        <w:t>Our learning strategy is to partition training images into disjoint clusters of homogeneous voters. Given a test image, voters closer to it are given more weights for correctly finding the weather label.</w:t>
-      </w:r>
-      <w:r>
-        <w:t xml:space="preserve">” </w:t>
+        <w:rPr>
+          <w:rFonts w:ascii="Times" w:hAnsi="Times" w:cs="Times"/>
+        </w:rPr>
+      </w:pPr>
+      <w:r>
+        <w:t>“</w:t>
+      </w:r>
+      <w:r>
+        <w:rPr>
+          <w:rFonts w:ascii="Times" w:hAnsi="Times" w:cs="Times"/>
+          <w:sz w:val="26"/>
+          <w:szCs w:val="26"/>
+        </w:rPr>
+        <w:t>Although the previous works provide interesting solu- tions for weather classification, the performances of these approaches are unappealing. As far as we know, the best nor- malized classification accuracy achieved in the challenging weather image dataset, which consists of 10K images, is only 53.1% (the regular accuracy is 76.5%) [1]. Figure 1 (left) shows a challenging image with sunny weather condition. It was also reported in [1] that the histogram of mean light- ness of sunny and cloudy images substantially overlap, which makes the dataset very challenging. We attribute the low performance of [1] mainly to the engineered image features adopted in this method. Compared to the typical image clas- sification task, weather classification from images is affected by various factors, e.g., illumination, reflection, scene and shadow. These factors are highly coupled with each other and therefore the categorization manifold is highly nonlinear. Al- though the previous engineered approaches can satisfy some desirable properties and mitigate some undesirable properties from these factors, they cannot well capture such nonlinearity of the categorization manifold, which makes discrimination between weather classes a hard problem.</w:t>
+      </w:r>
+      <w:r>
+        <w:t>”</w:t>
       </w:r>
       <w:sdt>
         <w:sdtPr>
-          <w:id w:val="723487146"/>
+          <w:id w:val="1631980349"/>
           <w:citation/>
         </w:sdtPr>
+        <w:sdtEndPr/>
         <w:sdtContent>
           <w:r>
             <w:fldChar w:fldCharType="begin"/>
@@ -981,7 +952,7 @@
             <w:rPr>
               <w:lang w:val="es-ES"/>
             </w:rPr>
-            <w:instrText xml:space="preserve"> CITATION LeC152 \l 3082 </w:instrText>
+            <w:instrText xml:space="preserve"> CITATION Elh151 \l 3082 </w:instrText>
           </w:r>
           <w:r>
             <w:fldChar w:fldCharType="separate"/>
@@ -991,13 +962,28 @@
               <w:noProof/>
               <w:lang w:val="es-ES"/>
             </w:rPr>
-            <w:t>[5]</w:t>
+            <w:t xml:space="preserve"> </w:t>
+          </w:r>
+          <w:r>
+            <w:rPr>
+              <w:noProof/>
+              <w:lang w:val="es-ES"/>
+            </w:rPr>
+            <w:t>[3]</w:t>
           </w:r>
           <w:r>
             <w:fldChar w:fldCharType="end"/>
           </w:r>
         </w:sdtContent>
       </w:sdt>
+    </w:p>
+    <w:p>
+      <w:pPr>
+        <w:pStyle w:val="Heading3"/>
+      </w:pPr>
+      <w:r>
+        <w:t>Multi-Class Weather Classification On Single Images</w:t>
+      </w:r>
     </w:p>
     <w:p>
       <w:pPr>
@@ -1011,6 +997,9 @@
         </w:rPr>
       </w:pPr>
       <w:r>
+        <w:rPr>
+          <w:rFonts w:ascii="Times" w:hAnsi="Times" w:cs="Times"/>
+        </w:rPr>
         <w:t>“</w:t>
       </w:r>
       <w:r>
@@ -1019,233 +1008,7 @@
           <w:sz w:val="26"/>
           <w:szCs w:val="26"/>
         </w:rPr>
-        <w:t xml:space="preserve">Although the previous works provide interesting </w:t>
-      </w:r>
-      <w:proofErr w:type="spellStart"/>
-      <w:r>
-        <w:rPr>
-          <w:rFonts w:ascii="Times" w:hAnsi="Times" w:cs="Times"/>
-          <w:sz w:val="26"/>
-          <w:szCs w:val="26"/>
-        </w:rPr>
-        <w:t>solu</w:t>
-      </w:r>
-      <w:proofErr w:type="spellEnd"/>
-      <w:r>
-        <w:rPr>
-          <w:rFonts w:ascii="Times" w:hAnsi="Times" w:cs="Times"/>
-          <w:sz w:val="26"/>
-          <w:szCs w:val="26"/>
-        </w:rPr>
-        <w:t xml:space="preserve">- </w:t>
-      </w:r>
-      <w:proofErr w:type="spellStart"/>
-      <w:r>
-        <w:rPr>
-          <w:rFonts w:ascii="Times" w:hAnsi="Times" w:cs="Times"/>
-          <w:sz w:val="26"/>
-          <w:szCs w:val="26"/>
-        </w:rPr>
-        <w:t>tions</w:t>
-      </w:r>
-      <w:proofErr w:type="spellEnd"/>
-      <w:r>
-        <w:rPr>
-          <w:rFonts w:ascii="Times" w:hAnsi="Times" w:cs="Times"/>
-          <w:sz w:val="26"/>
-          <w:szCs w:val="26"/>
-        </w:rPr>
-        <w:t xml:space="preserve"> for weather classification, the performances of these approaches are unappealing. As far as we know, the best nor- </w:t>
-      </w:r>
-      <w:proofErr w:type="spellStart"/>
-      <w:r>
-        <w:rPr>
-          <w:rFonts w:ascii="Times" w:hAnsi="Times" w:cs="Times"/>
-          <w:sz w:val="26"/>
-          <w:szCs w:val="26"/>
-        </w:rPr>
-        <w:t>malized</w:t>
-      </w:r>
-      <w:proofErr w:type="spellEnd"/>
-      <w:r>
-        <w:rPr>
-          <w:rFonts w:ascii="Times" w:hAnsi="Times" w:cs="Times"/>
-          <w:sz w:val="26"/>
-          <w:szCs w:val="26"/>
-        </w:rPr>
-        <w:t xml:space="preserve"> classification accuracy achieved in the challenging weather image dataset, which consists of 10K images, is only 53.1% (the regular accuracy is 76.5%) [1]. Figure 1 (left) shows a challenging image with sunny weather condition. It was also reported in [1] that the histogram of mean light- ness of sunny and cloudy images substantially overlap, which makes the dataset very challenging. We attribute the low performance of [1] mainly to the engineered image features adopted in this method. Compared to the typical image </w:t>
-      </w:r>
-      <w:proofErr w:type="spellStart"/>
-      <w:r>
-        <w:rPr>
-          <w:rFonts w:ascii="Times" w:hAnsi="Times" w:cs="Times"/>
-          <w:sz w:val="26"/>
-          <w:szCs w:val="26"/>
-        </w:rPr>
-        <w:t>clas</w:t>
-      </w:r>
-      <w:proofErr w:type="spellEnd"/>
-      <w:r>
-        <w:rPr>
-          <w:rFonts w:ascii="Times" w:hAnsi="Times" w:cs="Times"/>
-          <w:sz w:val="26"/>
-          <w:szCs w:val="26"/>
-        </w:rPr>
-        <w:t xml:space="preserve">- </w:t>
-      </w:r>
-      <w:proofErr w:type="spellStart"/>
-      <w:r>
-        <w:rPr>
-          <w:rFonts w:ascii="Times" w:hAnsi="Times" w:cs="Times"/>
-          <w:sz w:val="26"/>
-          <w:szCs w:val="26"/>
-        </w:rPr>
-        <w:t>sification</w:t>
-      </w:r>
-      <w:proofErr w:type="spellEnd"/>
-      <w:r>
-        <w:rPr>
-          <w:rFonts w:ascii="Times" w:hAnsi="Times" w:cs="Times"/>
-          <w:sz w:val="26"/>
-          <w:szCs w:val="26"/>
-        </w:rPr>
-        <w:t xml:space="preserve"> task, weather classification from images is affected by various factors, e.g., illumination, reflection, scene and shadow. These factors are highly coupled with each other and therefore the categorization manifold is highly nonlinear. Al- though the previous engineered approaches can satisfy some desirable properties and mitigate some undesirable properties from these factors, they cannot well capture such nonlinearity of the categorization manifold, which makes discrimination between weather classes a hard problem.</w:t>
-      </w:r>
-      <w:r>
-        <w:t>”</w:t>
-      </w:r>
-      <w:sdt>
-        <w:sdtPr>
-          <w:id w:val="1631980349"/>
-          <w:citation/>
-        </w:sdtPr>
-        <w:sdtContent>
-          <w:r>
-            <w:fldChar w:fldCharType="begin"/>
-          </w:r>
-          <w:r>
-            <w:rPr>
-              <w:lang w:val="es-ES"/>
-            </w:rPr>
-            <w:instrText xml:space="preserve"> CITATION Elh151 \l 3082 </w:instrText>
-          </w:r>
-          <w:r>
-            <w:fldChar w:fldCharType="separate"/>
-          </w:r>
-          <w:r>
-            <w:rPr>
-              <w:noProof/>
-              <w:lang w:val="es-ES"/>
-            </w:rPr>
-            <w:t xml:space="preserve"> </w:t>
-          </w:r>
-          <w:r>
-            <w:rPr>
-              <w:noProof/>
-              <w:lang w:val="es-ES"/>
-            </w:rPr>
-            <w:t>[3]</w:t>
-          </w:r>
-          <w:r>
-            <w:fldChar w:fldCharType="end"/>
-          </w:r>
-        </w:sdtContent>
-      </w:sdt>
-    </w:p>
-    <w:p>
-      <w:pPr>
-        <w:widowControl w:val="0"/>
-        <w:autoSpaceDE w:val="0"/>
-        <w:autoSpaceDN w:val="0"/>
-        <w:adjustRightInd w:val="0"/>
-        <w:spacing w:after="240" w:line="360" w:lineRule="atLeast"/>
-        <w:rPr>
-          <w:rFonts w:ascii="Times" w:hAnsi="Times" w:cs="Times"/>
-        </w:rPr>
-      </w:pPr>
-      <w:r>
-        <w:rPr>
-          <w:rFonts w:ascii="Times" w:hAnsi="Times" w:cs="Times"/>
-        </w:rPr>
-        <w:t>Multi-Class Weather Classification On Single Images</w:t>
-      </w:r>
-    </w:p>
-    <w:p>
-      <w:pPr>
-        <w:widowControl w:val="0"/>
-        <w:autoSpaceDE w:val="0"/>
-        <w:autoSpaceDN w:val="0"/>
-        <w:adjustRightInd w:val="0"/>
-        <w:spacing w:after="240" w:line="300" w:lineRule="atLeast"/>
-        <w:rPr>
-          <w:rFonts w:ascii="Times" w:hAnsi="Times" w:cs="Times"/>
-        </w:rPr>
-      </w:pPr>
-      <w:r>
-        <w:rPr>
-          <w:rFonts w:ascii="Times" w:hAnsi="Times" w:cs="Times"/>
-        </w:rPr>
-        <w:t>“</w:t>
-      </w:r>
-      <w:r>
-        <w:rPr>
-          <w:rFonts w:ascii="Times" w:hAnsi="Times" w:cs="Times"/>
-          <w:sz w:val="26"/>
-          <w:szCs w:val="26"/>
-        </w:rPr>
-        <w:t xml:space="preserve">we propose a method for classifying multi-class weather from single images which is based on multiple weather features and multiple kernel learn- </w:t>
-      </w:r>
-      <w:proofErr w:type="spellStart"/>
-      <w:r>
-        <w:rPr>
-          <w:rFonts w:ascii="Times" w:hAnsi="Times" w:cs="Times"/>
-          <w:sz w:val="26"/>
-          <w:szCs w:val="26"/>
-        </w:rPr>
-        <w:t>ing</w:t>
-      </w:r>
-      <w:proofErr w:type="spellEnd"/>
-      <w:r>
-        <w:rPr>
-          <w:rFonts w:ascii="Times" w:hAnsi="Times" w:cs="Times"/>
-          <w:sz w:val="26"/>
-          <w:szCs w:val="26"/>
-        </w:rPr>
-        <w:t>. Implementation of this idea, however, entails substantial challenges. First, it is difficult to find the suitable features to discriminate different weather. Second, the features might be heterogeneous and the feature vectors are high-dimensional. Aiming at the above challenges, firstly, we extract multiple features to represent different weather. For example, the sky and shadow features can indicate the sunny weather, the haze feature can indicate the haze weather, the HOG based tem- plate matching feature can indicate the rainy weather, the snowflake noise feature can indicate the snowy feature, and some global features like contrast and saturation are used to distinguish multi-class we</w:t>
-      </w:r>
-      <w:r>
-        <w:rPr>
-          <w:rFonts w:ascii="Times" w:hAnsi="Times" w:cs="Times"/>
-          <w:sz w:val="26"/>
-          <w:szCs w:val="26"/>
-        </w:rPr>
-        <w:t>ather. Secondly, we utilize mul</w:t>
-      </w:r>
-      <w:r>
-        <w:rPr>
-          <w:rFonts w:ascii="Times" w:hAnsi="Times" w:cs="Times"/>
-          <w:sz w:val="26"/>
-          <w:szCs w:val="26"/>
-        </w:rPr>
-        <w:t xml:space="preserve">tiple kernel learning to learn an adaptive classifier to fuse these heterogeneous and complementary features effectively. Compared with the traditional classification methods (such as SVM, </w:t>
-      </w:r>
-      <w:proofErr w:type="spellStart"/>
-      <w:r>
-        <w:rPr>
-          <w:rFonts w:ascii="Times" w:hAnsi="Times" w:cs="Times"/>
-          <w:sz w:val="26"/>
-          <w:szCs w:val="26"/>
-        </w:rPr>
-        <w:t>Adaboost</w:t>
-      </w:r>
-      <w:proofErr w:type="spellEnd"/>
-      <w:r>
-        <w:rPr>
-          <w:rFonts w:ascii="Times" w:hAnsi="Times" w:cs="Times"/>
-          <w:sz w:val="26"/>
-          <w:szCs w:val="26"/>
-        </w:rPr>
-        <w:t xml:space="preserve">), multiple kernel learning is beneficial to learn an adaptive classifier because it can choose the best combination of kernels. </w:t>
+        <w:t xml:space="preserve">we propose a method for classifying multi-class weather from single images which is based on multiple weather features and multiple kernel learn- ing. Implementation of this idea, however, entails substantial challenges. First, it is difficult to find the suitable features to discriminate different weather. Second, the features might be heterogeneous and the feature vectors are high-dimensional. Aiming at the above challenges, firstly, we extract multiple features to represent different weather. For example, the sky and shadow features can indicate the sunny weather, the haze feature can indicate the haze weather, the HOG based tem- plate matching feature can indicate the rainy weather, the snowflake noise feature can indicate the snowy feature, and some global features like contrast and saturation are used to distinguish multi-class weather. Secondly, we utilize multiple kernel learning to learn an adaptive classifier to fuse these heterogeneous and complementary features effectively. Compared with the traditional classification methods (such as SVM, Adaboost), multiple kernel learning is beneficial to learn an adaptive classifier because it can choose the best combination of kernels. </w:t>
       </w:r>
     </w:p>
     <w:p>
@@ -1416,25 +1179,7 @@
           <w:sz w:val="26"/>
           <w:szCs w:val="26"/>
         </w:rPr>
-        <w:t xml:space="preserve">We collect an outdoor image set that contains 20K </w:t>
-      </w:r>
-      <w:proofErr w:type="spellStart"/>
-      <w:r>
-        <w:rPr>
-          <w:rFonts w:ascii="Times" w:hAnsi="Times" w:cs="Times"/>
-          <w:sz w:val="26"/>
-          <w:szCs w:val="26"/>
-        </w:rPr>
-        <w:t>im</w:t>
-      </w:r>
-      <w:proofErr w:type="spellEnd"/>
-      <w:r>
-        <w:rPr>
-          <w:rFonts w:ascii="Times" w:hAnsi="Times" w:cs="Times"/>
-          <w:sz w:val="26"/>
-          <w:szCs w:val="26"/>
-        </w:rPr>
-        <w:t>- ages called MWI (Multi-class Weather Image) set.</w:t>
+        <w:t>We collect an outdoor image set that contains 20K im- ages called MWI (Multi-class Weather Image) set.</w:t>
       </w:r>
       <w:r>
         <w:rPr>
@@ -1450,6 +1195,7 @@
           <w:id w:val="-1928954153"/>
           <w:citation/>
         </w:sdtPr>
+        <w:sdtEndPr/>
         <w:sdtContent>
           <w:r>
             <w:rPr>
@@ -1476,7 +1222,15 @@
               <w:noProof/>
               <w:lang w:val="es-ES"/>
             </w:rPr>
-            <w:t xml:space="preserve"> [4]</w:t>
+            <w:t xml:space="preserve"> </w:t>
+          </w:r>
+          <w:r>
+            <w:rPr>
+              <w:rFonts w:ascii="Times" w:hAnsi="Times" w:cs="Times"/>
+              <w:noProof/>
+              <w:lang w:val="es-ES"/>
+            </w:rPr>
+            <w:t>[4]</w:t>
           </w:r>
           <w:r>
             <w:rPr>
@@ -1490,11 +1244,7 @@
     <w:p/>
     <w:p>
       <w:pPr>
-        <w:pStyle w:val="ListParagraph"/>
-        <w:numPr>
-          <w:ilvl w:val="1"/>
-          <w:numId w:val="1"/>
-        </w:numPr>
+        <w:pStyle w:val="Heading2"/>
       </w:pPr>
       <w:r>
         <w:t>Approaches with CNNs</w:t>
@@ -1502,38 +1252,13 @@
     </w:p>
     <w:p>
       <w:pPr>
-        <w:widowControl w:val="0"/>
-        <w:tabs>
-          <w:tab w:val="left" w:pos="220"/>
-          <w:tab w:val="left" w:pos="720"/>
-        </w:tabs>
-        <w:autoSpaceDE w:val="0"/>
-        <w:autoSpaceDN w:val="0"/>
-        <w:adjustRightInd w:val="0"/>
-        <w:spacing w:after="266" w:line="300" w:lineRule="atLeast"/>
-        <w:rPr>
-          <w:rFonts w:ascii="Times" w:hAnsi="Times" w:cs="Times"/>
-        </w:rPr>
-      </w:pPr>
-      <w:r>
-        <w:rPr>
-          <w:rFonts w:ascii="Times" w:hAnsi="Times" w:cs="Times"/>
-        </w:rPr>
-        <w:t xml:space="preserve">Weather Classification </w:t>
-      </w:r>
-      <w:proofErr w:type="gramStart"/>
-      <w:r>
-        <w:rPr>
-          <w:rFonts w:ascii="Times" w:hAnsi="Times" w:cs="Times"/>
-        </w:rPr>
-        <w:t>With</w:t>
-      </w:r>
-      <w:proofErr w:type="gramEnd"/>
-      <w:r>
-        <w:rPr>
-          <w:rFonts w:ascii="Times" w:hAnsi="Times" w:cs="Times"/>
-        </w:rPr>
-        <w:t xml:space="preserve"> Deep Convolutional Neural Networks</w:t>
+        <w:pStyle w:val="Heading3"/>
+      </w:pPr>
+      <w:r>
+        <w:t>Weather Classification w</w:t>
+      </w:r>
+      <w:r>
+        <w:t>ith Deep Convolutional Neural Networks</w:t>
       </w:r>
     </w:p>
     <w:p>
@@ -1559,25 +1284,7 @@
           <w:sz w:val="26"/>
           <w:szCs w:val="26"/>
         </w:rPr>
-        <w:t xml:space="preserve">Motivated by the remarkable successes of Convolutional Neural Networks (CNNs) in computer vision and machine learning [5, 6, 7, 8, 9], we adopt CNNs to solve the weather classification task. There are three reasons for us to choose this technique: The CNN is a neural network model which captures nonlinear mapping between the different spaces, </w:t>
-      </w:r>
-      <w:proofErr w:type="gramStart"/>
-      <w:r>
-        <w:rPr>
-          <w:rFonts w:ascii="Times" w:hAnsi="Times" w:cs="Times"/>
-          <w:sz w:val="26"/>
-          <w:szCs w:val="26"/>
-        </w:rPr>
-        <w:t>e.g.,.</w:t>
-      </w:r>
-      <w:proofErr w:type="gramEnd"/>
-      <w:r>
-        <w:rPr>
-          <w:rFonts w:ascii="Times" w:hAnsi="Times" w:cs="Times"/>
-          <w:sz w:val="26"/>
-          <w:szCs w:val="26"/>
-        </w:rPr>
-        <w:t xml:space="preserve"> feature space and label space; Deep CNN has demonstrated the powerful discriminating power in extensive image representation and classification tasks; CNNs are simple and explicit end-to-end convolutional architectures, which can simplify the weather classification, without the need for engineered features (e.g. HOG [10], GIST [11]). </w:t>
+        <w:t xml:space="preserve">Motivated by the remarkable successes of Convolutional Neural Networks (CNNs) in computer vision and machine learning [5, 6, 7, 8, 9], we adopt CNNs to solve the weather classification task. There are three reasons for us to choose this technique: The CNN is a neural network model which captures nonlinear mapping between the different spaces, e.g.,. feature space and label space; Deep CNN has demonstrated the powerful discriminating power in extensive image representation and classification tasks; CNNs are simple and explicit end-to-end convolutional architectures, which can simplify the weather classification, without the need for engineered features (e.g. HOG [10], GIST [11]). </w:t>
       </w:r>
     </w:p>
     <w:p>
@@ -1753,6 +1460,7 @@
           <w:id w:val="1220932440"/>
           <w:citation/>
         </w:sdtPr>
+        <w:sdtEndPr/>
         <w:sdtContent>
           <w:r>
             <w:rPr>
@@ -1799,9 +1507,1637 @@
       </w:sdt>
     </w:p>
     <w:p>
+      <w:pPr>
+        <w:widowControl w:val="0"/>
+        <w:autoSpaceDE w:val="0"/>
+        <w:autoSpaceDN w:val="0"/>
+        <w:adjustRightInd w:val="0"/>
+        <w:spacing w:after="240" w:line="300" w:lineRule="atLeast"/>
+        <w:rPr>
+          <w:rFonts w:ascii="Times" w:hAnsi="Times" w:cs="Times"/>
+        </w:rPr>
+      </w:pPr>
+    </w:p>
+    <w:p>
+      <w:pPr>
+        <w:pStyle w:val="Heading1"/>
+      </w:pPr>
+      <w:r>
+        <w:t>Convolutional Neural Networks</w:t>
+      </w:r>
+    </w:p>
+    <w:p>
+      <w:pPr>
+        <w:pStyle w:val="Heading2"/>
+      </w:pPr>
+      <w:r>
+        <w:t>Inception/What are CNNs?</w:t>
+      </w:r>
+    </w:p>
+    <w:p>
+      <w:pPr>
+        <w:widowControl w:val="0"/>
+        <w:autoSpaceDE w:val="0"/>
+        <w:autoSpaceDN w:val="0"/>
+        <w:adjustRightInd w:val="0"/>
+        <w:spacing w:after="240" w:line="280" w:lineRule="atLeast"/>
+        <w:rPr>
+          <w:rFonts w:ascii="Times" w:hAnsi="Times" w:cs="Times"/>
+        </w:rPr>
+      </w:pPr>
+      <w:r>
+        <w:t>“</w:t>
+      </w:r>
+      <w:r>
+        <w:rPr>
+          <w:rFonts w:ascii="Times" w:hAnsi="Times" w:cs="Times"/>
+        </w:rPr>
+        <w:t>Conventional machine-learning techniques were limited in their ability to process natural data in th</w:t>
+      </w:r>
+      <w:r>
+        <w:rPr>
+          <w:rFonts w:ascii="Times" w:hAnsi="Times" w:cs="Times"/>
+        </w:rPr>
+        <w:t>eir raw form. For decades, con</w:t>
+      </w:r>
+      <w:r>
+        <w:rPr>
+          <w:rFonts w:ascii="Times" w:hAnsi="Times" w:cs="Times"/>
+        </w:rPr>
+        <w:t>structing a pattern-recognition or machine-learning system required careful engineering and considerable do</w:t>
+      </w:r>
+      <w:r>
+        <w:rPr>
+          <w:rFonts w:ascii="Times" w:hAnsi="Times" w:cs="Times"/>
+        </w:rPr>
+        <w:t>main expertise to design a fea</w:t>
+      </w:r>
+      <w:r>
+        <w:rPr>
+          <w:rFonts w:ascii="Times" w:hAnsi="Times" w:cs="Times"/>
+        </w:rPr>
+        <w:t xml:space="preserve">ture extractor that transformed the raw data (such as the pixel values of an image) into a suitable internal representation or feature vector from which the learning subsystem, often a classifier, could detect or classify patterns in the input. </w:t>
+      </w:r>
+    </w:p>
+    <w:p>
+      <w:pPr>
+        <w:widowControl w:val="0"/>
+        <w:autoSpaceDE w:val="0"/>
+        <w:autoSpaceDN w:val="0"/>
+        <w:adjustRightInd w:val="0"/>
+        <w:spacing w:after="240" w:line="280" w:lineRule="atLeast"/>
+        <w:rPr>
+          <w:rFonts w:ascii="Times" w:hAnsi="Times" w:cs="Times"/>
+        </w:rPr>
+      </w:pPr>
+      <w:r>
+        <w:rPr>
+          <w:rFonts w:ascii="Times" w:hAnsi="Times" w:cs="Times"/>
+        </w:rPr>
+        <w:t xml:space="preserve">Representation learning is a set of methods that allows a machine to be fed with raw data and to automatically discover the representations needed for detection or classification. Deep-learning methods are representation-learning methods with multiple levels of representa- tion, obtained by composing simple but non-linear modules that each transform the representation at one level (starting with the raw input) into a representation at a higher, slightly more abstract level. With the composition of enough such transformations, very complex functions can be learned. For classification tasks, higher layers of representation amplify aspects of the input that are important for discrimination and suppress irrelevant variations. </w:t>
+      </w:r>
+    </w:p>
+    <w:p>
+      <w:pPr>
+        <w:widowControl w:val="0"/>
+        <w:autoSpaceDE w:val="0"/>
+        <w:autoSpaceDN w:val="0"/>
+        <w:adjustRightInd w:val="0"/>
+        <w:spacing w:after="240" w:line="280" w:lineRule="atLeast"/>
+        <w:rPr>
+          <w:rFonts w:ascii="Times" w:hAnsi="Times" w:cs="Times"/>
+        </w:rPr>
+      </w:pPr>
+      <w:r>
+        <w:rPr>
+          <w:rFonts w:ascii="Times" w:hAnsi="Times" w:cs="Times"/>
+        </w:rPr>
+        <w:t xml:space="preserve">The key aspect of deep learning is that these layers of features are not designed by human engineers: they are learned from data using a general-purpose learning procedure. </w:t>
+      </w:r>
+    </w:p>
+    <w:p>
+      <w:pPr>
+        <w:widowControl w:val="0"/>
+        <w:autoSpaceDE w:val="0"/>
+        <w:autoSpaceDN w:val="0"/>
+        <w:adjustRightInd w:val="0"/>
+        <w:spacing w:after="240" w:line="280" w:lineRule="atLeast"/>
+        <w:rPr>
+          <w:rFonts w:ascii="Times" w:hAnsi="Times" w:cs="Times"/>
+        </w:rPr>
+      </w:pPr>
+      <w:r>
+        <w:rPr>
+          <w:rFonts w:ascii="Times" w:hAnsi="Times" w:cs="Times"/>
+        </w:rPr>
+        <w:t>A deep-learning architecture is a multilayer stack of simple mod- ules, all (or most) of which are subject to learning, and many of which compute non-linear input–output mappings. Each module in the stack transforms its input to increase both the selectivity and the invariance of the representation. With multiple non-linear layers, say a depth of 5 to 20, a system can implement extremely intricate func- tions of its inputs that are simultaneously sensitive to minute details — distinguishing Samoyeds from white wolves — and insensitive to large irrelevant variations such as the background, pose, lig</w:t>
+      </w:r>
+      <w:r>
+        <w:rPr>
+          <w:rFonts w:ascii="Times" w:hAnsi="Times" w:cs="Times"/>
+        </w:rPr>
+        <w:t xml:space="preserve">hting and surrounding objects. </w:t>
+      </w:r>
       <w:bookmarkStart w:id="0" w:name="_GoBack"/>
       <w:bookmarkEnd w:id="0"/>
     </w:p>
+    <w:p>
+      <w:pPr>
+        <w:widowControl w:val="0"/>
+        <w:autoSpaceDE w:val="0"/>
+        <w:autoSpaceDN w:val="0"/>
+        <w:adjustRightInd w:val="0"/>
+        <w:spacing w:after="240" w:line="280" w:lineRule="atLeast"/>
+        <w:rPr>
+          <w:rFonts w:ascii="Times" w:hAnsi="Times" w:cs="Times"/>
+        </w:rPr>
+      </w:pPr>
+      <w:r>
+        <w:t>”</w:t>
+      </w:r>
+      <w:sdt>
+        <w:sdtPr>
+          <w:id w:val="-728844776"/>
+          <w:citation/>
+        </w:sdtPr>
+        <w:sdtContent>
+          <w:r>
+            <w:fldChar w:fldCharType="begin"/>
+          </w:r>
+          <w:r>
+            <w:rPr>
+              <w:lang w:val="es-ES"/>
+            </w:rPr>
+            <w:instrText xml:space="preserve"> CITATION LeC152 \l 3082 </w:instrText>
+          </w:r>
+          <w:r>
+            <w:fldChar w:fldCharType="separate"/>
+          </w:r>
+          <w:r>
+            <w:rPr>
+              <w:noProof/>
+              <w:lang w:val="es-ES"/>
+            </w:rPr>
+            <w:t xml:space="preserve"> </w:t>
+          </w:r>
+          <w:r>
+            <w:rPr>
+              <w:noProof/>
+              <w:lang w:val="es-ES"/>
+            </w:rPr>
+            <w:t>[5]</w:t>
+          </w:r>
+          <w:r>
+            <w:fldChar w:fldCharType="end"/>
+          </w:r>
+        </w:sdtContent>
+      </w:sdt>
+    </w:p>
+    <w:p/>
+    <w:p>
+      <w:pPr>
+        <w:pStyle w:val="Heading2"/>
+      </w:pPr>
+      <w:r>
+        <w:t>Implementations</w:t>
+      </w:r>
+    </w:p>
+    <w:p>
+      <w:pPr>
+        <w:pStyle w:val="Heading4"/>
+      </w:pPr>
+      <w:r>
+        <w:t>Detection of Human Rights Violations in Images: Can Convolutional Neural Networks help?</w:t>
+      </w:r>
+    </w:p>
+    <w:p>
+      <w:pPr>
+        <w:widowControl w:val="0"/>
+        <w:autoSpaceDE w:val="0"/>
+        <w:autoSpaceDN w:val="0"/>
+        <w:adjustRightInd w:val="0"/>
+        <w:spacing w:after="240" w:line="300" w:lineRule="atLeast"/>
+        <w:rPr>
+          <w:rFonts w:ascii="Times" w:hAnsi="Times" w:cs="Times"/>
+        </w:rPr>
+      </w:pPr>
+      <w:r>
+        <w:t>“</w:t>
+      </w:r>
+      <w:r>
+        <w:rPr>
+          <w:rFonts w:ascii="Times" w:hAnsi="Times" w:cs="Times"/>
+          <w:sz w:val="26"/>
+          <w:szCs w:val="26"/>
+        </w:rPr>
+        <w:t>This work is made possible by recent progress in Convolutional Neural Networks (CNNs) [LeCun et al., 1989], which has changed the landscape for well-studied computer vision tasks, such as image classification and object detection [Wang et al., 2010, Huang et al., 2011],</w:t>
+      </w:r>
+      <w:r>
+        <w:rPr>
+          <w:rFonts w:ascii="Times" w:hAnsi="Times" w:cs="Times"/>
+          <w:sz w:val="26"/>
+          <w:szCs w:val="26"/>
+        </w:rPr>
+        <w:t xml:space="preserve"> by comprehensively outperform</w:t>
+      </w:r>
+      <w:r>
+        <w:rPr>
+          <w:rFonts w:ascii="Times" w:hAnsi="Times" w:cs="Times"/>
+          <w:sz w:val="26"/>
+          <w:szCs w:val="26"/>
+        </w:rPr>
+        <w:t>ing the initial handcrafted approaches [Donahue et al., 2014, Sharif Razavian et al., 2014, Sermanet et al., 2013].</w:t>
+      </w:r>
+    </w:p>
+    <w:p>
+      <w:pPr>
+        <w:widowControl w:val="0"/>
+        <w:autoSpaceDE w:val="0"/>
+        <w:autoSpaceDN w:val="0"/>
+        <w:adjustRightInd w:val="0"/>
+        <w:spacing w:after="240" w:line="300" w:lineRule="atLeast"/>
+        <w:rPr>
+          <w:rFonts w:ascii="Times" w:hAnsi="Times" w:cs="Times"/>
+        </w:rPr>
+      </w:pPr>
+      <w:r>
+        <w:rPr>
+          <w:rFonts w:ascii="Times" w:hAnsi="Times" w:cs="Times"/>
+          <w:sz w:val="26"/>
+          <w:szCs w:val="26"/>
+        </w:rPr>
+        <w:t>As part of our tests, we delve into the latest, top-p</w:t>
+      </w:r>
+      <w:r>
+        <w:rPr>
+          <w:rFonts w:ascii="Times" w:hAnsi="Times" w:cs="Times"/>
+          <w:sz w:val="26"/>
+          <w:szCs w:val="26"/>
+        </w:rPr>
+        <w:t>erforming pre-trained deep con</w:t>
+      </w:r>
+      <w:r>
+        <w:rPr>
+          <w:rFonts w:ascii="Times" w:hAnsi="Times" w:cs="Times"/>
+          <w:sz w:val="26"/>
+          <w:szCs w:val="26"/>
+        </w:rPr>
+        <w:t>volutional models, al</w:t>
+      </w:r>
+      <w:r>
+        <w:rPr>
+          <w:rFonts w:ascii="Times" w:hAnsi="Times" w:cs="Times"/>
+          <w:sz w:val="26"/>
+          <w:szCs w:val="26"/>
+        </w:rPr>
+        <w:t>lowing a fair, unbiased compar</w:t>
+      </w:r>
+      <w:r>
+        <w:rPr>
+          <w:rFonts w:ascii="Times" w:hAnsi="Times" w:cs="Times"/>
+          <w:sz w:val="26"/>
+          <w:szCs w:val="26"/>
+        </w:rPr>
+        <w:t xml:space="preserve">ison on a common ground; something that has been largely missing so far in the literature. </w:t>
+      </w:r>
+    </w:p>
+    <w:p>
+      <w:pPr>
+        <w:widowControl w:val="0"/>
+        <w:autoSpaceDE w:val="0"/>
+        <w:autoSpaceDN w:val="0"/>
+        <w:adjustRightInd w:val="0"/>
+        <w:spacing w:after="240" w:line="300" w:lineRule="atLeast"/>
+        <w:rPr>
+          <w:rFonts w:ascii="Times" w:hAnsi="Times" w:cs="Times"/>
+        </w:rPr>
+      </w:pPr>
+      <w:r>
+        <w:rPr>
+          <w:rFonts w:ascii="Times" w:hAnsi="Times" w:cs="Times"/>
+          <w:sz w:val="26"/>
+          <w:szCs w:val="26"/>
+        </w:rPr>
+        <w:t>W</w:t>
+      </w:r>
+      <w:r>
+        <w:rPr>
+          <w:rFonts w:ascii="Times" w:hAnsi="Times" w:cs="Times"/>
+          <w:sz w:val="26"/>
+          <w:szCs w:val="26"/>
+        </w:rPr>
+        <w:t xml:space="preserve">hile large-scale datasets combined with CNNs have been key to recent advances in computer vision and machine learning applications. </w:t>
+      </w:r>
+    </w:p>
+    <w:p>
+      <w:pPr>
+        <w:widowControl w:val="0"/>
+        <w:autoSpaceDE w:val="0"/>
+        <w:autoSpaceDN w:val="0"/>
+        <w:adjustRightInd w:val="0"/>
+        <w:spacing w:after="240" w:line="300" w:lineRule="atLeast"/>
+        <w:rPr>
+          <w:rFonts w:ascii="Times" w:hAnsi="Times" w:cs="Times"/>
+        </w:rPr>
+      </w:pPr>
+      <w:r>
+        <w:rPr>
+          <w:rFonts w:ascii="Times" w:hAnsi="Times" w:cs="Times"/>
+          <w:sz w:val="26"/>
+          <w:szCs w:val="26"/>
+        </w:rPr>
+        <w:t>which was const</w:t>
+      </w:r>
+      <w:r>
+        <w:rPr>
+          <w:rFonts w:ascii="Times" w:hAnsi="Times" w:cs="Times"/>
+          <w:sz w:val="26"/>
+          <w:szCs w:val="26"/>
+        </w:rPr>
+        <w:t>ructed by utilizing images col</w:t>
+      </w:r>
+      <w:r>
+        <w:rPr>
+          <w:rFonts w:ascii="Times" w:hAnsi="Times" w:cs="Times"/>
+          <w:sz w:val="26"/>
+          <w:szCs w:val="26"/>
+        </w:rPr>
+        <w:t>lected by non-vision/machine learning researchers, by querying Flickr with a number of related keywords, including the class n</w:t>
+      </w:r>
+      <w:r>
+        <w:rPr>
+          <w:rFonts w:ascii="Times" w:hAnsi="Times" w:cs="Times"/>
+          <w:sz w:val="26"/>
+          <w:szCs w:val="26"/>
+        </w:rPr>
+        <w:t>ame, synonyms and scenes or sit</w:t>
+      </w:r>
+      <w:r>
+        <w:rPr>
+          <w:rFonts w:ascii="Times" w:hAnsi="Times" w:cs="Times"/>
+          <w:sz w:val="26"/>
+          <w:szCs w:val="26"/>
+        </w:rPr>
+        <w:t xml:space="preserve">uations where the class is likely to appear. </w:t>
+      </w:r>
+    </w:p>
+    <w:p>
+      <w:pPr>
+        <w:widowControl w:val="0"/>
+        <w:autoSpaceDE w:val="0"/>
+        <w:autoSpaceDN w:val="0"/>
+        <w:adjustRightInd w:val="0"/>
+        <w:spacing w:after="240" w:line="300" w:lineRule="atLeast"/>
+        <w:rPr>
+          <w:rFonts w:ascii="Times" w:hAnsi="Times" w:cs="Times"/>
+        </w:rPr>
+      </w:pPr>
+      <w:r>
+        <w:rPr>
+          <w:rFonts w:ascii="Times" w:hAnsi="Times" w:cs="Times"/>
+          <w:sz w:val="26"/>
+          <w:szCs w:val="26"/>
+        </w:rPr>
+        <w:t>For decades, tradition</w:t>
+      </w:r>
+      <w:r>
+        <w:rPr>
+          <w:rFonts w:ascii="Times" w:hAnsi="Times" w:cs="Times"/>
+          <w:sz w:val="26"/>
+          <w:szCs w:val="26"/>
+        </w:rPr>
+        <w:t>al machine learning systems de</w:t>
+      </w:r>
+      <w:r>
+        <w:rPr>
+          <w:rFonts w:ascii="Times" w:hAnsi="Times" w:cs="Times"/>
+          <w:sz w:val="26"/>
+          <w:szCs w:val="26"/>
+        </w:rPr>
+        <w:t>manded accurate engineering and significant domain expertise in order to d</w:t>
+      </w:r>
+      <w:r>
+        <w:rPr>
+          <w:rFonts w:ascii="Times" w:hAnsi="Times" w:cs="Times"/>
+          <w:sz w:val="26"/>
+          <w:szCs w:val="26"/>
+        </w:rPr>
+        <w:t>esign a feature extractor capa</w:t>
+      </w:r>
+      <w:r>
+        <w:rPr>
+          <w:rFonts w:ascii="Times" w:hAnsi="Times" w:cs="Times"/>
+          <w:sz w:val="26"/>
+          <w:szCs w:val="26"/>
+        </w:rPr>
+        <w:t>ble of converting raw data (such as the pixel values of an image) into a convenient internal representation or feature vector fro</w:t>
+      </w:r>
+      <w:r>
+        <w:rPr>
+          <w:rFonts w:ascii="Times" w:hAnsi="Times" w:cs="Times"/>
+          <w:sz w:val="26"/>
+          <w:szCs w:val="26"/>
+        </w:rPr>
+        <w:t>m which a classifier could clas</w:t>
+      </w:r>
+      <w:r>
+        <w:rPr>
+          <w:rFonts w:ascii="Times" w:hAnsi="Times" w:cs="Times"/>
+          <w:sz w:val="26"/>
+          <w:szCs w:val="26"/>
+        </w:rPr>
+        <w:t xml:space="preserve">sify or detect patterns in the input. </w:t>
+      </w:r>
+    </w:p>
+    <w:p>
+      <w:pPr>
+        <w:widowControl w:val="0"/>
+        <w:autoSpaceDE w:val="0"/>
+        <w:autoSpaceDN w:val="0"/>
+        <w:adjustRightInd w:val="0"/>
+        <w:spacing w:after="240" w:line="300" w:lineRule="atLeast"/>
+        <w:rPr>
+          <w:rFonts w:ascii="Times" w:hAnsi="Times" w:cs="Times"/>
+        </w:rPr>
+      </w:pPr>
+      <w:r>
+        <w:rPr>
+          <w:rFonts w:ascii="Times" w:hAnsi="Times" w:cs="Times"/>
+          <w:sz w:val="26"/>
+          <w:szCs w:val="26"/>
+        </w:rPr>
+        <w:t xml:space="preserve">are driving advances at a dramatic pace in the computer vision field after enjoying a great success in large-scale image recognition and ob- ject detection tasks [Krizhevsky et al., 2012,Sermanet et al., 2013, Simonyan and Zisserman, 2014a, Tomp- son et al., 2015, Taigman et al., 2014, LeCun et al., 2015]. </w:t>
+      </w:r>
+    </w:p>
+    <w:p>
+      <w:pPr>
+        <w:widowControl w:val="0"/>
+        <w:autoSpaceDE w:val="0"/>
+        <w:autoSpaceDN w:val="0"/>
+        <w:adjustRightInd w:val="0"/>
+        <w:spacing w:after="240" w:line="300" w:lineRule="atLeast"/>
+        <w:rPr>
+          <w:rFonts w:ascii="Times" w:hAnsi="Times" w:cs="Times"/>
+        </w:rPr>
+      </w:pPr>
+      <w:r>
+        <w:rPr>
+          <w:rFonts w:ascii="Times" w:hAnsi="Times" w:cs="Times"/>
+          <w:sz w:val="26"/>
+          <w:szCs w:val="26"/>
+        </w:rPr>
+        <w:t>T</w:t>
+      </w:r>
+      <w:r>
+        <w:rPr>
+          <w:rFonts w:ascii="Times" w:hAnsi="Times" w:cs="Times"/>
+          <w:sz w:val="26"/>
+          <w:szCs w:val="26"/>
+        </w:rPr>
+        <w:t xml:space="preserve">he layers of features are not manu- ally hand-crafted, but are learned from data using a generic-purpose learning scheme. </w:t>
+      </w:r>
+    </w:p>
+    <w:p>
+      <w:pPr>
+        <w:widowControl w:val="0"/>
+        <w:autoSpaceDE w:val="0"/>
+        <w:autoSpaceDN w:val="0"/>
+        <w:adjustRightInd w:val="0"/>
+        <w:spacing w:after="240" w:line="300" w:lineRule="atLeast"/>
+        <w:rPr>
+          <w:rFonts w:ascii="Times" w:hAnsi="Times" w:cs="Times"/>
+        </w:rPr>
+      </w:pPr>
+      <w:r>
+        <w:rPr>
+          <w:rFonts w:ascii="Times" w:hAnsi="Times" w:cs="Times"/>
+          <w:sz w:val="26"/>
+          <w:szCs w:val="26"/>
+        </w:rPr>
+        <w:t xml:space="preserve">In the last few years vision tasks became feasible due to high-performance computing systems such as GPUs, extensive public image repos- itories [Deng et al., 2009], a new regularisation tech- nique called </w:t>
+      </w:r>
+      <w:r>
+        <w:rPr>
+          <w:rFonts w:ascii="Times" w:hAnsi="Times" w:cs="Times"/>
+          <w:i/>
+          <w:iCs/>
+          <w:sz w:val="26"/>
+          <w:szCs w:val="26"/>
+        </w:rPr>
+        <w:t xml:space="preserve">dropout </w:t>
+      </w:r>
+      <w:r>
+        <w:rPr>
+          <w:rFonts w:ascii="Times" w:hAnsi="Times" w:cs="Times"/>
+          <w:sz w:val="26"/>
+          <w:szCs w:val="26"/>
+        </w:rPr>
+        <w:t xml:space="preserve">[Srivastava et al., 2014] which prevents deep learning systems from overfitting, rec- tified linear units (ReLU) [Nair and Hinton, 2010], softmax layer and techniques able to generate more training examples by deforming the existing ones. </w:t>
+      </w:r>
+    </w:p>
+    <w:p>
+      <w:pPr>
+        <w:widowControl w:val="0"/>
+        <w:autoSpaceDE w:val="0"/>
+        <w:autoSpaceDN w:val="0"/>
+        <w:adjustRightInd w:val="0"/>
+        <w:spacing w:after="240" w:line="300" w:lineRule="atLeast"/>
+        <w:rPr>
+          <w:rFonts w:ascii="Times" w:hAnsi="Times" w:cs="Times"/>
+        </w:rPr>
+      </w:pPr>
+      <w:r>
+        <w:rPr>
+          <w:rFonts w:ascii="Times" w:hAnsi="Times" w:cs="Times"/>
+          <w:sz w:val="26"/>
+          <w:szCs w:val="26"/>
+        </w:rPr>
+        <w:t>Since [Krizhevsky et al., 2012] first used an eight layer CNN (also known as AlexNet) trained</w:t>
+      </w:r>
+      <w:r>
+        <w:rPr>
+          <w:rFonts w:ascii="Times" w:hAnsi="Times" w:cs="Times"/>
+          <w:sz w:val="26"/>
+          <w:szCs w:val="26"/>
+        </w:rPr>
+        <w:t xml:space="preserve"> on Im</w:t>
+      </w:r>
+      <w:r>
+        <w:rPr>
+          <w:rFonts w:ascii="Times" w:hAnsi="Times" w:cs="Times"/>
+          <w:sz w:val="26"/>
+          <w:szCs w:val="26"/>
+        </w:rPr>
+        <w:t>ageNet to perform 1000-way object classification, a number of other works have used deep convolutional networks (ConvNets) to elevate image classification further [Simonyan and Zisserman, 2014b, He et al., 2015a, Szegedy et al., 2015, He et al., 2015b, Chat- field et al., 2014]. [Simonyan and Zisserman, 2014b] use a very deep CNN (also known as VGGNet) with up to 19 weight layers for large-scale image clas- sification. They demonstrated that a substantially increased depth of a conventional ConvNet [LeCun et al., 1989, Krizhevsky et al., 2012] can result in state-of-the-art performance on the ImageNet chal- lenge dataset [Deng et al., 2009]. They also per- form localization for the same challenge by training a very deep ConvNet to predict the bounding box location instead of the class scores at the last fully connected layer. Another deep network architecture that has been recently used to great success is the GoogLeNet model of [Szegedy et al., 2015] where an inception layer is composed of a shortcut branch and a few deeper branches in order to improve utilization of the computing resources inside the network. The two main ideas of that architecture are: (i) to create a multi-scale architectur</w:t>
+      </w:r>
+      <w:r>
+        <w:rPr>
+          <w:rFonts w:ascii="Times" w:hAnsi="Times" w:cs="Times"/>
+          <w:sz w:val="26"/>
+          <w:szCs w:val="26"/>
+        </w:rPr>
+        <w:t>e capable of mirroring correla</w:t>
+      </w:r>
+      <w:r>
+        <w:rPr>
+          <w:rFonts w:ascii="Times" w:hAnsi="Times" w:cs="Times"/>
+          <w:sz w:val="26"/>
+          <w:szCs w:val="26"/>
+        </w:rPr>
+        <w:t>tion structure in images and (ii) dimensional reduction and projections to keep their representation sparse along each spatial scale. Most recently [He et al., 2015a] announced the even deeper residual network (also known as ResNet), featured 152 layers, which has considerably improv</w:t>
+      </w:r>
+      <w:r>
+        <w:rPr>
+          <w:rFonts w:ascii="Times" w:hAnsi="Times" w:cs="Times"/>
+          <w:sz w:val="26"/>
+          <w:szCs w:val="26"/>
+        </w:rPr>
+        <w:t>ed the state-of-the-art perfor</w:t>
+      </w:r>
+      <w:r>
+        <w:rPr>
+          <w:rFonts w:ascii="Times" w:hAnsi="Times" w:cs="Times"/>
+          <w:sz w:val="26"/>
+          <w:szCs w:val="26"/>
+        </w:rPr>
+        <w:t>mance of ImageNet [Deng et al., 2009] classification and object detection on PASCAL [Everingham et al., 2010]. Residual networ</w:t>
+      </w:r>
+      <w:r>
+        <w:rPr>
+          <w:rFonts w:ascii="Times" w:hAnsi="Times" w:cs="Times"/>
+          <w:sz w:val="26"/>
+          <w:szCs w:val="26"/>
+        </w:rPr>
+        <w:t>ks are inspired by the observa</w:t>
+      </w:r>
+      <w:r>
+        <w:rPr>
+          <w:rFonts w:ascii="Times" w:hAnsi="Times" w:cs="Times"/>
+          <w:sz w:val="26"/>
+          <w:szCs w:val="26"/>
+        </w:rPr>
+        <w:t>tion that neural networks lean towards gaining higher training errors as the depth of the network increases to very large values. The authors argue that although the network gains more parameters by increasing its depth, the network b</w:t>
+      </w:r>
+      <w:r>
+        <w:rPr>
+          <w:rFonts w:ascii="Times" w:hAnsi="Times" w:cs="Times"/>
+          <w:sz w:val="26"/>
+          <w:szCs w:val="26"/>
+        </w:rPr>
+        <w:t>ecomes inferior at function ap</w:t>
+      </w:r>
+      <w:r>
+        <w:rPr>
+          <w:rFonts w:ascii="Times" w:hAnsi="Times" w:cs="Times"/>
+          <w:sz w:val="26"/>
+          <w:szCs w:val="26"/>
+        </w:rPr>
+        <w:t xml:space="preserve">proximation because of </w:t>
+      </w:r>
+      <w:r>
+        <w:rPr>
+          <w:rFonts w:ascii="Times" w:hAnsi="Times" w:cs="Times"/>
+          <w:sz w:val="26"/>
+          <w:szCs w:val="26"/>
+        </w:rPr>
+        <w:t>the gradients and training sig</w:t>
+      </w:r>
+      <w:r>
+        <w:rPr>
+          <w:rFonts w:ascii="Times" w:hAnsi="Times" w:cs="Times"/>
+          <w:sz w:val="26"/>
+          <w:szCs w:val="26"/>
+        </w:rPr>
+        <w:t xml:space="preserve">nals loss when they are propagated through numerous layers. Therefore, they give convincing theoretical and practical evidence that residual connections (re- formulated layers for learning residual functions with reference to the layer input) are inherently necessary </w:t>
+      </w:r>
+    </w:p>
+    <w:p>
+      <w:pPr>
+        <w:widowControl w:val="0"/>
+        <w:autoSpaceDE w:val="0"/>
+        <w:autoSpaceDN w:val="0"/>
+        <w:adjustRightInd w:val="0"/>
+        <w:spacing w:after="240" w:line="300" w:lineRule="atLeast"/>
+        <w:rPr>
+          <w:rFonts w:ascii="Times" w:hAnsi="Times" w:cs="Times"/>
+        </w:rPr>
+      </w:pPr>
+      <w:r>
+        <w:rPr>
+          <w:rFonts w:ascii="Times" w:hAnsi="Times" w:cs="Times"/>
+          <w:sz w:val="26"/>
+          <w:szCs w:val="26"/>
+        </w:rPr>
+        <w:t>for training very deep convolutional models.</w:t>
+      </w:r>
+      <w:r>
+        <w:rPr>
+          <w:rFonts w:ascii="MS Mincho" w:eastAsia="MS Mincho" w:hAnsi="MS Mincho" w:cs="MS Mincho"/>
+          <w:sz w:val="26"/>
+          <w:szCs w:val="26"/>
+        </w:rPr>
+        <w:t> +</w:t>
+      </w:r>
+      <w:r>
+        <w:rPr>
+          <w:rFonts w:ascii="Times" w:hAnsi="Times" w:cs="Times"/>
+          <w:sz w:val="26"/>
+          <w:szCs w:val="26"/>
+        </w:rPr>
+        <w:t>Outside of the aforementioned top-performing networks, other works worth mentioning are: [Chat- field et al., 2014] where a rigorous evaluation study on different CNN architectures for the task of object recognition was conducted and [Zhou et al., 2014] where a brand-new scene-centric database called Places was introduced and established state-of-the- art results on different scene recognition tasks, by learning deep representations from their extensive database. Despite these impressive results, human rights advocacy is one of the high profile domains which remain broadly missing from the curated list of problems which w</w:t>
+      </w:r>
+      <w:r>
+        <w:rPr>
+          <w:rFonts w:ascii="Times" w:hAnsi="Times" w:cs="Times"/>
+          <w:sz w:val="26"/>
+          <w:szCs w:val="26"/>
+        </w:rPr>
+        <w:t>ere benefited from the continu</w:t>
+      </w:r>
+      <w:r>
+        <w:rPr>
+          <w:rFonts w:ascii="Times" w:hAnsi="Times" w:cs="Times"/>
+          <w:sz w:val="26"/>
+          <w:szCs w:val="26"/>
+        </w:rPr>
+        <w:t xml:space="preserve">ing growth of deep convolutional networks. We build on this body of work in deep learning to solve the untrodden problem </w:t>
+      </w:r>
+      <w:r>
+        <w:rPr>
+          <w:rFonts w:ascii="Times" w:hAnsi="Times" w:cs="Times"/>
+          <w:sz w:val="26"/>
+          <w:szCs w:val="26"/>
+        </w:rPr>
+        <w:t>of recognising human rights vio</w:t>
+      </w:r>
+      <w:r>
+        <w:rPr>
+          <w:rFonts w:ascii="Times" w:hAnsi="Times" w:cs="Times"/>
+          <w:sz w:val="26"/>
+          <w:szCs w:val="26"/>
+        </w:rPr>
+        <w:t xml:space="preserve">lations utilising digital images. </w:t>
+      </w:r>
+    </w:p>
+    <w:p>
+      <w:pPr>
+        <w:widowControl w:val="0"/>
+        <w:autoSpaceDE w:val="0"/>
+        <w:autoSpaceDN w:val="0"/>
+        <w:adjustRightInd w:val="0"/>
+        <w:spacing w:after="240" w:line="300" w:lineRule="atLeast"/>
+        <w:rPr>
+          <w:rFonts w:ascii="Times" w:hAnsi="Times" w:cs="Times"/>
+        </w:rPr>
+      </w:pPr>
+      <w:r>
+        <w:rPr>
+          <w:rFonts w:ascii="Times" w:hAnsi="Times" w:cs="Times"/>
+          <w:sz w:val="26"/>
+          <w:szCs w:val="26"/>
+        </w:rPr>
+        <w:t xml:space="preserve">use a pre-trained model and then use the ConvNet as a fixed feature extractor for the task of interest. </w:t>
+      </w:r>
+    </w:p>
+    <w:p>
+      <w:pPr>
+        <w:widowControl w:val="0"/>
+        <w:autoSpaceDE w:val="0"/>
+        <w:autoSpaceDN w:val="0"/>
+        <w:adjustRightInd w:val="0"/>
+        <w:spacing w:after="240" w:line="300" w:lineRule="atLeast"/>
+        <w:rPr>
+          <w:rFonts w:ascii="Times" w:hAnsi="Times" w:cs="Times"/>
+        </w:rPr>
+      </w:pPr>
+      <w:r>
+        <w:rPr>
+          <w:rFonts w:ascii="Times" w:hAnsi="Times" w:cs="Times"/>
+          <w:sz w:val="26"/>
+          <w:szCs w:val="26"/>
+        </w:rPr>
+        <w:t>taking a pre-trained CNN, replacing the fully-connected layers (</w:t>
+      </w:r>
+      <w:r>
+        <w:rPr>
+          <w:rFonts w:ascii="Times" w:hAnsi="Times" w:cs="Times"/>
+          <w:sz w:val="26"/>
+          <w:szCs w:val="26"/>
+        </w:rPr>
+        <w:t>and potentially the last convo</w:t>
+      </w:r>
+      <w:r>
+        <w:rPr>
+          <w:rFonts w:ascii="Times" w:hAnsi="Times" w:cs="Times"/>
+          <w:sz w:val="26"/>
+          <w:szCs w:val="26"/>
+        </w:rPr>
+        <w:t xml:space="preserve">lutional layer), and consider the rest of the ConvNet as a fixed feature extractor for the relevant dataset. By freezing the weights of the convolutional layers, the deep ConvNet can still extract general image features such as edges, while the fully connected layers can take this information and use it to classify the data in a way that is applicable to the problem. </w:t>
+      </w:r>
+    </w:p>
+    <w:p>
+      <w:pPr>
+        <w:widowControl w:val="0"/>
+        <w:autoSpaceDE w:val="0"/>
+        <w:autoSpaceDN w:val="0"/>
+        <w:adjustRightInd w:val="0"/>
+        <w:spacing w:after="240" w:line="300" w:lineRule="atLeast"/>
+        <w:rPr>
+          <w:rFonts w:ascii="Times" w:hAnsi="Times" w:cs="Times"/>
+        </w:rPr>
+      </w:pPr>
+      <w:r>
+        <w:rPr>
+          <w:rFonts w:ascii="Times" w:hAnsi="Times" w:cs="Times"/>
+          <w:sz w:val="26"/>
+          <w:szCs w:val="26"/>
+        </w:rPr>
+        <w:t xml:space="preserve">every block is fixed except the feature ex- tractor as different deep convolutional networks are plugged in, one at a time, to compare their perfor- mance utilizing the mean average precision (mAP) metric. </w:t>
+      </w:r>
+    </w:p>
+    <w:p>
+      <w:pPr>
+        <w:widowControl w:val="0"/>
+        <w:autoSpaceDE w:val="0"/>
+        <w:autoSpaceDN w:val="0"/>
+        <w:adjustRightInd w:val="0"/>
+        <w:spacing w:after="240" w:line="300" w:lineRule="atLeast"/>
+        <w:rPr>
+          <w:rFonts w:ascii="Times" w:hAnsi="Times" w:cs="Times"/>
+        </w:rPr>
+      </w:pPr>
+      <w:r>
+        <w:rPr>
+          <w:rFonts w:ascii="Times" w:hAnsi="Times" w:cs="Times"/>
+          <w:sz w:val="26"/>
+          <w:szCs w:val="26"/>
+        </w:rPr>
+        <w:t xml:space="preserve">Given a training dataset </w:t>
+      </w:r>
+      <w:r>
+        <w:rPr>
+          <w:rFonts w:ascii="Times" w:hAnsi="Times" w:cs="Times"/>
+          <w:i/>
+          <w:iCs/>
+          <w:sz w:val="26"/>
+          <w:szCs w:val="26"/>
+        </w:rPr>
+        <w:t>T</w:t>
+      </w:r>
+      <w:r>
+        <w:rPr>
+          <w:rFonts w:ascii="Times" w:hAnsi="Times" w:cs="Times"/>
+          <w:i/>
+          <w:iCs/>
+          <w:position w:val="-3"/>
+          <w:sz w:val="18"/>
+          <w:szCs w:val="18"/>
+        </w:rPr>
+        <w:t xml:space="preserve">r </w:t>
+      </w:r>
+      <w:r>
+        <w:rPr>
+          <w:rFonts w:ascii="Times" w:hAnsi="Times" w:cs="Times"/>
+          <w:sz w:val="26"/>
+          <w:szCs w:val="26"/>
+        </w:rPr>
+        <w:t xml:space="preserve">consisting of m human rights violation categories, a test dataset </w:t>
+      </w:r>
+      <w:r>
+        <w:rPr>
+          <w:rFonts w:ascii="Times" w:hAnsi="Times" w:cs="Times"/>
+          <w:i/>
+          <w:iCs/>
+          <w:sz w:val="26"/>
+          <w:szCs w:val="26"/>
+        </w:rPr>
+        <w:t>T</w:t>
+      </w:r>
+      <w:r>
+        <w:rPr>
+          <w:rFonts w:ascii="Times" w:hAnsi="Times" w:cs="Times"/>
+          <w:i/>
+          <w:iCs/>
+          <w:position w:val="-3"/>
+          <w:sz w:val="18"/>
+          <w:szCs w:val="18"/>
+        </w:rPr>
+        <w:t xml:space="preserve">s </w:t>
+      </w:r>
+      <w:r>
+        <w:rPr>
+          <w:rFonts w:ascii="Times" w:hAnsi="Times" w:cs="Times"/>
+          <w:sz w:val="26"/>
+          <w:szCs w:val="26"/>
+        </w:rPr>
+        <w:t xml:space="preserve">comprising unseen images of the categories given in </w:t>
+      </w:r>
+      <w:r>
+        <w:rPr>
+          <w:rFonts w:ascii="Times" w:hAnsi="Times" w:cs="Times"/>
+          <w:i/>
+          <w:iCs/>
+          <w:sz w:val="26"/>
+          <w:szCs w:val="26"/>
+        </w:rPr>
+        <w:t>T</w:t>
+      </w:r>
+      <w:r>
+        <w:rPr>
+          <w:rFonts w:ascii="Times" w:hAnsi="Times" w:cs="Times"/>
+          <w:i/>
+          <w:iCs/>
+          <w:position w:val="-3"/>
+          <w:sz w:val="18"/>
+          <w:szCs w:val="18"/>
+        </w:rPr>
+        <w:t>r</w:t>
+      </w:r>
+      <w:r>
+        <w:rPr>
+          <w:rFonts w:ascii="Times" w:hAnsi="Times" w:cs="Times"/>
+          <w:sz w:val="26"/>
+          <w:szCs w:val="26"/>
+        </w:rPr>
+        <w:t>, and a set of n pre-trained CNN architectures (</w:t>
+      </w:r>
+      <w:r>
+        <w:rPr>
+          <w:rFonts w:ascii="Times" w:hAnsi="Times" w:cs="Times"/>
+          <w:i/>
+          <w:iCs/>
+          <w:sz w:val="26"/>
+          <w:szCs w:val="26"/>
+        </w:rPr>
+        <w:t>C</w:t>
+      </w:r>
+      <w:r>
+        <w:rPr>
+          <w:rFonts w:ascii="Times" w:hAnsi="Times" w:cs="Times"/>
+          <w:position w:val="-3"/>
+          <w:sz w:val="18"/>
+          <w:szCs w:val="18"/>
+        </w:rPr>
+        <w:t xml:space="preserve">1 </w:t>
+      </w:r>
+      <w:r>
+        <w:rPr>
+          <w:rFonts w:ascii="Times" w:hAnsi="Times" w:cs="Times"/>
+          <w:sz w:val="26"/>
+          <w:szCs w:val="26"/>
+        </w:rPr>
+        <w:t>,...</w:t>
+      </w:r>
+      <w:r>
+        <w:rPr>
+          <w:rFonts w:ascii="Times" w:hAnsi="Times" w:cs="Times"/>
+          <w:i/>
+          <w:iCs/>
+          <w:sz w:val="26"/>
+          <w:szCs w:val="26"/>
+        </w:rPr>
+        <w:t>C</w:t>
+      </w:r>
+      <w:r>
+        <w:rPr>
+          <w:rFonts w:ascii="Times" w:hAnsi="Times" w:cs="Times"/>
+          <w:i/>
+          <w:iCs/>
+          <w:position w:val="-3"/>
+          <w:sz w:val="18"/>
+          <w:szCs w:val="18"/>
+        </w:rPr>
+        <w:t xml:space="preserve">n </w:t>
+      </w:r>
+      <w:r>
+        <w:rPr>
+          <w:rFonts w:ascii="Times" w:hAnsi="Times" w:cs="Times"/>
+          <w:sz w:val="26"/>
+          <w:szCs w:val="26"/>
+        </w:rPr>
+        <w:t xml:space="preserve">), the pipeline operates as follows: The training dataset </w:t>
+      </w:r>
+      <w:r>
+        <w:rPr>
+          <w:rFonts w:ascii="Times" w:hAnsi="Times" w:cs="Times"/>
+          <w:i/>
+          <w:iCs/>
+          <w:sz w:val="26"/>
+          <w:szCs w:val="26"/>
+        </w:rPr>
+        <w:t>T</w:t>
+      </w:r>
+      <w:r>
+        <w:rPr>
+          <w:rFonts w:ascii="Times" w:hAnsi="Times" w:cs="Times"/>
+          <w:i/>
+          <w:iCs/>
+          <w:position w:val="-3"/>
+          <w:sz w:val="18"/>
+          <w:szCs w:val="18"/>
+        </w:rPr>
+        <w:t xml:space="preserve">r </w:t>
+      </w:r>
+      <w:r>
+        <w:rPr>
+          <w:rFonts w:ascii="Times" w:hAnsi="Times" w:cs="Times"/>
+          <w:sz w:val="26"/>
+          <w:szCs w:val="26"/>
+        </w:rPr>
+        <w:t xml:space="preserve">is used as input to the first CNN architecture </w:t>
+      </w:r>
+      <w:r>
+        <w:rPr>
+          <w:rFonts w:ascii="Times" w:hAnsi="Times" w:cs="Times"/>
+          <w:i/>
+          <w:iCs/>
+          <w:sz w:val="26"/>
+          <w:szCs w:val="26"/>
+        </w:rPr>
+        <w:t>C</w:t>
+      </w:r>
+      <w:r>
+        <w:rPr>
+          <w:rFonts w:ascii="Times" w:hAnsi="Times" w:cs="Times"/>
+          <w:position w:val="-3"/>
+          <w:sz w:val="18"/>
+          <w:szCs w:val="18"/>
+        </w:rPr>
+        <w:t>1</w:t>
+      </w:r>
+      <w:r>
+        <w:rPr>
+          <w:rFonts w:ascii="Times" w:hAnsi="Times" w:cs="Times"/>
+          <w:sz w:val="26"/>
+          <w:szCs w:val="26"/>
+        </w:rPr>
+        <w:t xml:space="preserve">. The output of </w:t>
+      </w:r>
+      <w:r>
+        <w:rPr>
+          <w:rFonts w:ascii="Times" w:hAnsi="Times" w:cs="Times"/>
+          <w:i/>
+          <w:iCs/>
+          <w:sz w:val="26"/>
+          <w:szCs w:val="26"/>
+        </w:rPr>
+        <w:t>C</w:t>
+      </w:r>
+      <w:r>
+        <w:rPr>
+          <w:rFonts w:ascii="Times" w:hAnsi="Times" w:cs="Times"/>
+          <w:position w:val="-3"/>
+          <w:sz w:val="18"/>
+          <w:szCs w:val="18"/>
+        </w:rPr>
+        <w:t>1</w:t>
+      </w:r>
+      <w:r>
+        <w:rPr>
+          <w:rFonts w:ascii="Times" w:hAnsi="Times" w:cs="Times"/>
+          <w:sz w:val="26"/>
+          <w:szCs w:val="26"/>
+        </w:rPr>
+        <w:t xml:space="preserve">, </w:t>
+      </w:r>
+      <w:r>
+        <w:rPr>
+          <w:rFonts w:ascii="Times" w:hAnsi="Times" w:cs="Times"/>
+          <w:sz w:val="26"/>
+          <w:szCs w:val="26"/>
+        </w:rPr>
+        <w:t>as described above, is then uti</w:t>
+      </w:r>
+      <w:r>
+        <w:rPr>
+          <w:rFonts w:ascii="Times" w:hAnsi="Times" w:cs="Times"/>
+          <w:sz w:val="26"/>
+          <w:szCs w:val="26"/>
+        </w:rPr>
+        <w:t xml:space="preserve">lized to train m SVM classifiers. Once trained, the test dataset </w:t>
+      </w:r>
+      <w:r>
+        <w:rPr>
+          <w:rFonts w:ascii="Times" w:hAnsi="Times" w:cs="Times"/>
+          <w:i/>
+          <w:iCs/>
+          <w:sz w:val="26"/>
+          <w:szCs w:val="26"/>
+        </w:rPr>
+        <w:t>T</w:t>
+      </w:r>
+      <w:r>
+        <w:rPr>
+          <w:rFonts w:ascii="Times" w:hAnsi="Times" w:cs="Times"/>
+          <w:i/>
+          <w:iCs/>
+          <w:position w:val="-3"/>
+          <w:sz w:val="18"/>
+          <w:szCs w:val="18"/>
+        </w:rPr>
+        <w:t xml:space="preserve">s </w:t>
+      </w:r>
+      <w:r>
+        <w:rPr>
+          <w:rFonts w:ascii="Times" w:hAnsi="Times" w:cs="Times"/>
+          <w:sz w:val="26"/>
+          <w:szCs w:val="26"/>
+        </w:rPr>
+        <w:t xml:space="preserve">is employed to assess the performance of the pipeline using mAP. The training and testing procedures are then repeated after replacing </w:t>
+      </w:r>
+      <w:r>
+        <w:rPr>
+          <w:rFonts w:ascii="Times" w:hAnsi="Times" w:cs="Times"/>
+          <w:i/>
+          <w:iCs/>
+          <w:sz w:val="26"/>
+          <w:szCs w:val="26"/>
+        </w:rPr>
+        <w:t>C</w:t>
+      </w:r>
+      <w:r>
+        <w:rPr>
+          <w:rFonts w:ascii="Times" w:hAnsi="Times" w:cs="Times"/>
+          <w:position w:val="-3"/>
+          <w:sz w:val="18"/>
+          <w:szCs w:val="18"/>
+        </w:rPr>
+        <w:t xml:space="preserve">1 </w:t>
+      </w:r>
+      <w:r>
+        <w:rPr>
+          <w:rFonts w:ascii="Times" w:hAnsi="Times" w:cs="Times"/>
+          <w:sz w:val="26"/>
+          <w:szCs w:val="26"/>
+        </w:rPr>
+        <w:t xml:space="preserve">with the second CNN architecture </w:t>
+      </w:r>
+      <w:r>
+        <w:rPr>
+          <w:rFonts w:ascii="Times" w:hAnsi="Times" w:cs="Times"/>
+          <w:i/>
+          <w:iCs/>
+          <w:sz w:val="26"/>
+          <w:szCs w:val="26"/>
+        </w:rPr>
+        <w:t>C</w:t>
+      </w:r>
+      <w:r>
+        <w:rPr>
+          <w:rFonts w:ascii="Times" w:hAnsi="Times" w:cs="Times"/>
+          <w:position w:val="-3"/>
+          <w:sz w:val="18"/>
+          <w:szCs w:val="18"/>
+        </w:rPr>
+        <w:t xml:space="preserve">2 </w:t>
+      </w:r>
+      <w:r>
+        <w:rPr>
+          <w:rFonts w:ascii="Times" w:hAnsi="Times" w:cs="Times"/>
+          <w:sz w:val="26"/>
+          <w:szCs w:val="26"/>
+        </w:rPr>
+        <w:t>to evaluate the per</w:t>
+      </w:r>
+      <w:r>
+        <w:rPr>
+          <w:rFonts w:ascii="Times" w:hAnsi="Times" w:cs="Times"/>
+          <w:sz w:val="26"/>
+          <w:szCs w:val="26"/>
+        </w:rPr>
+        <w:t>formance of the human rights violation recognition pipeline. For a se</w:t>
+      </w:r>
+      <w:r>
+        <w:rPr>
+          <w:rFonts w:ascii="Times" w:hAnsi="Times" w:cs="Times"/>
+          <w:sz w:val="26"/>
+          <w:szCs w:val="26"/>
+        </w:rPr>
+        <w:t>t of n pre-trained CNN architec</w:t>
+      </w:r>
+      <w:r>
+        <w:rPr>
+          <w:rFonts w:ascii="Times" w:hAnsi="Times" w:cs="Times"/>
+          <w:sz w:val="26"/>
+          <w:szCs w:val="26"/>
+        </w:rPr>
+        <w:t xml:space="preserve">tures, the training and testing processes are repeated n times. </w:t>
+      </w:r>
+    </w:p>
+    <w:p>
+      <w:pPr>
+        <w:widowControl w:val="0"/>
+        <w:autoSpaceDE w:val="0"/>
+        <w:autoSpaceDN w:val="0"/>
+        <w:adjustRightInd w:val="0"/>
+        <w:spacing w:after="240" w:line="300" w:lineRule="atLeast"/>
+        <w:rPr>
+          <w:rFonts w:ascii="Times" w:hAnsi="Times" w:cs="Times"/>
+        </w:rPr>
+      </w:pPr>
+      <w:r>
+        <w:rPr>
+          <w:rFonts w:ascii="Times" w:hAnsi="Times" w:cs="Times"/>
+          <w:sz w:val="26"/>
+          <w:szCs w:val="26"/>
+        </w:rPr>
+        <w:t>for all n CNN architectures, the differences in the</w:t>
+      </w:r>
+      <w:r>
+        <w:rPr>
+          <w:rFonts w:ascii="Times" w:hAnsi="Times" w:cs="Times"/>
+          <w:sz w:val="26"/>
+          <w:szCs w:val="26"/>
+        </w:rPr>
+        <w:t xml:space="preserve"> performance of the classifica</w:t>
+      </w:r>
+      <w:r>
+        <w:rPr>
+          <w:rFonts w:ascii="Times" w:hAnsi="Times" w:cs="Times"/>
+          <w:sz w:val="26"/>
+          <w:szCs w:val="26"/>
+        </w:rPr>
+        <w:t>tion pipeline can be att</w:t>
+      </w:r>
+      <w:r>
+        <w:rPr>
+          <w:rFonts w:ascii="Times" w:hAnsi="Times" w:cs="Times"/>
+          <w:sz w:val="26"/>
+          <w:szCs w:val="26"/>
+        </w:rPr>
+        <w:t>ributed to the specific CNN ar</w:t>
+      </w:r>
+      <w:r>
+        <w:rPr>
+          <w:rFonts w:ascii="Times" w:hAnsi="Times" w:cs="Times"/>
+          <w:sz w:val="26"/>
+          <w:szCs w:val="26"/>
+        </w:rPr>
+        <w:t xml:space="preserve">chitectures used. </w:t>
+      </w:r>
+    </w:p>
+    <w:p>
+      <w:pPr>
+        <w:widowControl w:val="0"/>
+        <w:autoSpaceDE w:val="0"/>
+        <w:autoSpaceDN w:val="0"/>
+        <w:adjustRightInd w:val="0"/>
+        <w:spacing w:after="240" w:line="300" w:lineRule="atLeast"/>
+        <w:rPr>
+          <w:rFonts w:ascii="Times" w:hAnsi="Times" w:cs="Times"/>
+        </w:rPr>
+      </w:pPr>
+      <w:r>
+        <w:rPr>
+          <w:rFonts w:ascii="Times" w:hAnsi="Times" w:cs="Times"/>
+          <w:sz w:val="26"/>
+          <w:szCs w:val="26"/>
+        </w:rPr>
+        <w:t>To ensure a</w:t>
+      </w:r>
+      <w:r>
+        <w:rPr>
+          <w:rFonts w:ascii="Times" w:hAnsi="Times" w:cs="Times"/>
+          <w:sz w:val="26"/>
+          <w:szCs w:val="26"/>
+        </w:rPr>
+        <w:t xml:space="preserve"> fair comparison, all the stan</w:t>
+      </w:r>
+      <w:r>
+        <w:rPr>
+          <w:rFonts w:ascii="Times" w:hAnsi="Times" w:cs="Times"/>
+          <w:sz w:val="26"/>
+          <w:szCs w:val="26"/>
+        </w:rPr>
+        <w:t>dardised CNN models used in our experiments are based on the opensource Caffe framework [Jia et al., 2014] and are pre-trained on 1000 ImageNet [Deng et al., 2009] classes with the exception of Places CNN [Zhou et al., 2014] which was trained on 205 scenes categories of Places database. For the majority of the networks, the dimensionality of the last hidden layer (FC7) leads to a 40</w:t>
+      </w:r>
+      <w:r>
+        <w:rPr>
+          <w:rFonts w:ascii="Times" w:hAnsi="Times" w:cs="Times"/>
+          <w:sz w:val="26"/>
+          <w:szCs w:val="26"/>
+        </w:rPr>
+        <w:t>96x1 dimensional image represen</w:t>
+      </w:r>
+      <w:r>
+        <w:rPr>
+          <w:rFonts w:ascii="Times" w:hAnsi="Times" w:cs="Times"/>
+          <w:sz w:val="26"/>
+          <w:szCs w:val="26"/>
+        </w:rPr>
+        <w:t xml:space="preserve">tation. Since the GoogLeNet [Szegedy et al., 2015] and the ResNet [He et al., 2015a] architectures do not utilise fully connected layers at the end of their net- works, the last hidden layers before average pooling at the top of the ConvNet are exploited with 1024x7x7 and 2048x7x7 feature maps respectively, to counter- balance the behaviour of the pool layers, which pro- vide downsampling regarding the spatial dimensions of the input. </w:t>
+      </w:r>
+    </w:p>
+    <w:p>
+      <w:pPr>
+        <w:pStyle w:val="Heading5"/>
+      </w:pPr>
+      <w:r>
+        <w:t>Evaluation</w:t>
+      </w:r>
+    </w:p>
+    <w:p>
+      <w:pPr>
+        <w:widowControl w:val="0"/>
+        <w:autoSpaceDE w:val="0"/>
+        <w:autoSpaceDN w:val="0"/>
+        <w:adjustRightInd w:val="0"/>
+        <w:spacing w:after="240" w:line="300" w:lineRule="atLeast"/>
+        <w:rPr>
+          <w:rFonts w:ascii="Times" w:hAnsi="Times" w:cs="Times"/>
+        </w:rPr>
+      </w:pPr>
+      <w:r>
+        <w:rPr>
+          <w:rFonts w:ascii="Times" w:hAnsi="Times" w:cs="Times"/>
+          <w:sz w:val="26"/>
+          <w:szCs w:val="26"/>
+        </w:rPr>
+        <w:t>The evaluation process is divided into two different sets of scenarios, each one making use of an explicit split of images betwee</w:t>
+      </w:r>
+      <w:r>
+        <w:rPr>
+          <w:rFonts w:ascii="Times" w:hAnsi="Times" w:cs="Times"/>
+          <w:sz w:val="26"/>
+          <w:szCs w:val="26"/>
+        </w:rPr>
+        <w:t>n the training and testing sam</w:t>
+      </w:r>
+      <w:r>
+        <w:rPr>
+          <w:rFonts w:ascii="Times" w:hAnsi="Times" w:cs="Times"/>
+          <w:sz w:val="26"/>
+          <w:szCs w:val="26"/>
+        </w:rPr>
+        <w:t>ples of the pipeline. For the first scenario, a split of 70/30 was utilised, while for the second scenario the split was adjusted to 50/50 for training and testing images respectively. A</w:t>
+      </w:r>
+      <w:r>
+        <w:rPr>
+          <w:rFonts w:ascii="Times" w:hAnsi="Times" w:cs="Times"/>
+          <w:sz w:val="26"/>
+          <w:szCs w:val="26"/>
+        </w:rPr>
+        <w:t>dditionally, three distinct se</w:t>
+      </w:r>
+      <w:r>
+        <w:rPr>
+          <w:rFonts w:ascii="Times" w:hAnsi="Times" w:cs="Times"/>
+          <w:sz w:val="26"/>
+          <w:szCs w:val="26"/>
+        </w:rPr>
+        <w:t xml:space="preserve">ries of tests were conducted for each scenario, each and every one assembled with a completely arbitrary shift of the entire image set for every category of the HRUN dataset. This approach ensures an unbiased comparison with a rather limited dataset like HRUN at present. The compound results of all three tests are given in Table 2 and Table 3 and analysed below. </w:t>
+      </w:r>
+    </w:p>
+    <w:p>
+      <w:pPr>
+        <w:widowControl w:val="0"/>
+        <w:autoSpaceDE w:val="0"/>
+        <w:autoSpaceDN w:val="0"/>
+        <w:adjustRightInd w:val="0"/>
+        <w:spacing w:after="240" w:line="300" w:lineRule="atLeast"/>
+        <w:rPr>
+          <w:rFonts w:ascii="Times" w:hAnsi="Times" w:cs="Times"/>
+        </w:rPr>
+      </w:pPr>
+      <w:r>
+        <w:rPr>
+          <w:rFonts w:ascii="Times" w:hAnsi="Times" w:cs="Times"/>
+          <w:sz w:val="26"/>
+          <w:szCs w:val="26"/>
+        </w:rPr>
+        <w:t>Such weaker performance occurs primarily because of the limited dataset size, w</w:t>
+      </w:r>
+      <w:r>
+        <w:rPr>
+          <w:rFonts w:ascii="Times" w:hAnsi="Times" w:cs="Times"/>
+          <w:sz w:val="26"/>
+          <w:szCs w:val="26"/>
+        </w:rPr>
+        <w:t>hereby learning millions of pa</w:t>
+      </w:r>
+      <w:r>
+        <w:rPr>
+          <w:rFonts w:ascii="Times" w:hAnsi="Times" w:cs="Times"/>
+          <w:sz w:val="26"/>
+          <w:szCs w:val="26"/>
+        </w:rPr>
+        <w:t xml:space="preserve">rameters of those very deep convolutional networks is usually impractical and may lead to over-fitting. </w:t>
+      </w:r>
+    </w:p>
+    <w:p>
+      <w:pPr>
+        <w:widowControl w:val="0"/>
+        <w:autoSpaceDE w:val="0"/>
+        <w:autoSpaceDN w:val="0"/>
+        <w:adjustRightInd w:val="0"/>
+        <w:spacing w:after="240" w:line="300" w:lineRule="atLeast"/>
+        <w:rPr>
+          <w:rFonts w:ascii="Times" w:hAnsi="Times" w:cs="Times"/>
+          <w:sz w:val="26"/>
+          <w:szCs w:val="26"/>
+        </w:rPr>
+      </w:pPr>
+      <w:r>
+        <w:rPr>
+          <w:rFonts w:ascii="Times" w:hAnsi="Times" w:cs="Times"/>
+          <w:sz w:val="26"/>
+          <w:szCs w:val="26"/>
+        </w:rPr>
+        <w:t>Furthermore, it is clear that by utilising the 50/50 split of images in the course of scenario 2, there is a considerable boost in performance of the h</w:t>
+      </w:r>
+      <w:r>
+        <w:rPr>
+          <w:rFonts w:ascii="Times" w:hAnsi="Times" w:cs="Times"/>
+          <w:sz w:val="26"/>
+          <w:szCs w:val="26"/>
+        </w:rPr>
+        <w:t>uman rights violations recogni</w:t>
+      </w:r>
+      <w:r>
+        <w:rPr>
+          <w:rFonts w:ascii="Times" w:hAnsi="Times" w:cs="Times"/>
+          <w:sz w:val="26"/>
+          <w:szCs w:val="26"/>
+        </w:rPr>
+        <w:t xml:space="preserve">tion pipeline as compared to the first scenario when a split of 70/30 was </w:t>
+      </w:r>
+      <w:r>
+        <w:rPr>
+          <w:rFonts w:ascii="Times" w:hAnsi="Times" w:cs="Times"/>
+          <w:sz w:val="26"/>
+          <w:szCs w:val="26"/>
+        </w:rPr>
+        <w:t>employed for training and test</w:t>
+      </w:r>
+      <w:r>
+        <w:rPr>
+          <w:rFonts w:ascii="Times" w:hAnsi="Times" w:cs="Times"/>
+          <w:sz w:val="26"/>
+          <w:szCs w:val="26"/>
+        </w:rPr>
+        <w:t xml:space="preserve">ing images respectively. </w:t>
+      </w:r>
+    </w:p>
+    <w:p>
+      <w:pPr>
+        <w:pStyle w:val="Heading5"/>
+      </w:pPr>
+      <w:r>
+        <w:t>Conclusions</w:t>
+      </w:r>
+    </w:p>
+    <w:p>
+      <w:pPr>
+        <w:widowControl w:val="0"/>
+        <w:autoSpaceDE w:val="0"/>
+        <w:autoSpaceDN w:val="0"/>
+        <w:adjustRightInd w:val="0"/>
+        <w:spacing w:after="240" w:line="300" w:lineRule="atLeast"/>
+        <w:rPr>
+          <w:rFonts w:ascii="Times" w:hAnsi="Times" w:cs="Times"/>
+        </w:rPr>
+      </w:pPr>
+      <w:r>
+        <w:rPr>
+          <w:rFonts w:ascii="Times" w:hAnsi="Times" w:cs="Times"/>
+          <w:sz w:val="26"/>
+          <w:szCs w:val="26"/>
+        </w:rPr>
+        <w:t>The following conclu</w:t>
+      </w:r>
+      <w:r>
+        <w:rPr>
+          <w:rFonts w:ascii="Times" w:hAnsi="Times" w:cs="Times"/>
+          <w:sz w:val="26"/>
+          <w:szCs w:val="26"/>
+        </w:rPr>
+        <w:t>sions have derived: Digital im</w:t>
+      </w:r>
+      <w:r>
+        <w:rPr>
+          <w:rFonts w:ascii="Times" w:hAnsi="Times" w:cs="Times"/>
+          <w:sz w:val="26"/>
+          <w:szCs w:val="26"/>
+        </w:rPr>
+        <w:t>ages that can be rated as appropriate for human rights monitoring purposes are rare and characterising them requires great effort, e</w:t>
+      </w:r>
+      <w:r>
+        <w:rPr>
+          <w:rFonts w:ascii="Times" w:hAnsi="Times" w:cs="Times"/>
+          <w:sz w:val="26"/>
+          <w:szCs w:val="26"/>
+        </w:rPr>
+        <w:t>xpertise and vast time. Utilis</w:t>
+      </w:r>
+      <w:r>
+        <w:rPr>
+          <w:rFonts w:ascii="Times" w:hAnsi="Times" w:cs="Times"/>
+          <w:sz w:val="26"/>
+          <w:szCs w:val="26"/>
+        </w:rPr>
+        <w:t xml:space="preserve">ing transfer learning </w:t>
+      </w:r>
+      <w:r>
+        <w:rPr>
+          <w:rFonts w:ascii="Times" w:hAnsi="Times" w:cs="Times"/>
+          <w:sz w:val="26"/>
+          <w:szCs w:val="26"/>
+        </w:rPr>
+        <w:t>for the task of recognising hu</w:t>
+      </w:r>
+      <w:r>
+        <w:rPr>
+          <w:rFonts w:ascii="Times" w:hAnsi="Times" w:cs="Times"/>
+          <w:sz w:val="26"/>
+          <w:szCs w:val="26"/>
+        </w:rPr>
+        <w:t>man rights violations can provide very strong results by employing a straightforward combination of deep representations and a linear SVM. Deep convolutional neural networks are constructed to benefit and learn from massive amounts of data. For this reason and in order to obtain even higher quality recognition results, training a deep convolutional network from scratch on an expanded version of the HRUN dataset is likely to further improve results. Inspired by the high-standard characteristics of legal evidence, in the future we would like to have the means to clarify three different questions set</w:t>
+      </w:r>
+      <w:r>
+        <w:rPr>
+          <w:rFonts w:ascii="Times" w:hAnsi="Times" w:cs="Times"/>
+          <w:sz w:val="26"/>
+          <w:szCs w:val="26"/>
+        </w:rPr>
+        <w:t xml:space="preserve"> by every human rights monitor</w:t>
+      </w:r>
+      <w:r>
+        <w:rPr>
+          <w:rFonts w:ascii="Times" w:hAnsi="Times" w:cs="Times"/>
+          <w:sz w:val="26"/>
+          <w:szCs w:val="26"/>
+        </w:rPr>
+        <w:t xml:space="preserve">ing mechanism: </w:t>
+      </w:r>
+      <w:r>
+        <w:rPr>
+          <w:rFonts w:ascii="Times" w:hAnsi="Times" w:cs="Times"/>
+          <w:i/>
+          <w:iCs/>
+          <w:sz w:val="26"/>
+          <w:szCs w:val="26"/>
+        </w:rPr>
+        <w:t>what</w:t>
+      </w:r>
+      <w:r>
+        <w:rPr>
+          <w:rFonts w:ascii="Times" w:hAnsi="Times" w:cs="Times"/>
+          <w:sz w:val="26"/>
+          <w:szCs w:val="26"/>
+        </w:rPr>
+        <w:t xml:space="preserve">, </w:t>
+      </w:r>
+      <w:r>
+        <w:rPr>
+          <w:rFonts w:ascii="Times" w:hAnsi="Times" w:cs="Times"/>
+          <w:i/>
+          <w:iCs/>
+          <w:sz w:val="26"/>
+          <w:szCs w:val="26"/>
+        </w:rPr>
+        <w:t xml:space="preserve">who </w:t>
+      </w:r>
+      <w:r>
+        <w:rPr>
+          <w:rFonts w:ascii="Times" w:hAnsi="Times" w:cs="Times"/>
+          <w:sz w:val="26"/>
+          <w:szCs w:val="26"/>
+        </w:rPr>
+        <w:t xml:space="preserve">and </w:t>
+      </w:r>
+      <w:r>
+        <w:rPr>
+          <w:rFonts w:ascii="Times" w:hAnsi="Times" w:cs="Times"/>
+          <w:i/>
+          <w:iCs/>
+          <w:sz w:val="26"/>
+          <w:szCs w:val="26"/>
+        </w:rPr>
+        <w:t>how</w:t>
+      </w:r>
+      <w:r>
+        <w:rPr>
+          <w:rFonts w:ascii="Times" w:hAnsi="Times" w:cs="Times"/>
+          <w:sz w:val="26"/>
+          <w:szCs w:val="26"/>
+        </w:rPr>
+        <w:t>, and expand our dataset to a wider rang</w:t>
+      </w:r>
+      <w:r>
+        <w:rPr>
+          <w:rFonts w:ascii="Times" w:hAnsi="Times" w:cs="Times"/>
+          <w:sz w:val="26"/>
+          <w:szCs w:val="26"/>
+        </w:rPr>
+        <w:t>e of categories in order to in</w:t>
+      </w:r>
+      <w:r>
+        <w:rPr>
+          <w:rFonts w:ascii="Times" w:hAnsi="Times" w:cs="Times"/>
+          <w:sz w:val="26"/>
+          <w:szCs w:val="26"/>
+        </w:rPr>
+        <w:t>clude them. We also presume that further analysis of joint object recognition and scene understanding will</w:t>
+      </w:r>
+      <w:r>
+        <w:rPr>
+          <w:rFonts w:ascii="Times" w:hAnsi="Times" w:cs="Times"/>
+          <w:sz w:val="26"/>
+          <w:szCs w:val="26"/>
+        </w:rPr>
+        <w:t xml:space="preserve"> </w:t>
+      </w:r>
+      <w:r>
+        <w:rPr>
+          <w:rFonts w:ascii="Times" w:hAnsi="Times" w:cs="Times"/>
+          <w:sz w:val="26"/>
+          <w:szCs w:val="26"/>
+        </w:rPr>
+        <w:t>be beneficial and lead to improvements in both tasks for human rights violations understanding.</w:t>
+      </w:r>
+      <w:r>
+        <w:t>”</w:t>
+      </w:r>
+      <w:sdt>
+        <w:sdtPr>
+          <w:id w:val="-1418243368"/>
+          <w:citation/>
+        </w:sdtPr>
+        <w:sdtContent>
+          <w:r>
+            <w:fldChar w:fldCharType="begin"/>
+          </w:r>
+          <w:r>
+            <w:rPr>
+              <w:lang w:val="es-ES"/>
+            </w:rPr>
+            <w:instrText xml:space="preserve"> CITATION Kal17 \l 3082 </w:instrText>
+          </w:r>
+          <w:r>
+            <w:fldChar w:fldCharType="separate"/>
+          </w:r>
+          <w:r>
+            <w:rPr>
+              <w:noProof/>
+              <w:lang w:val="es-ES"/>
+            </w:rPr>
+            <w:t xml:space="preserve"> </w:t>
+          </w:r>
+          <w:r>
+            <w:rPr>
+              <w:noProof/>
+              <w:lang w:val="es-ES"/>
+            </w:rPr>
+            <w:t>[6]</w:t>
+          </w:r>
+          <w:r>
+            <w:fldChar w:fldCharType="end"/>
+          </w:r>
+        </w:sdtContent>
+      </w:sdt>
+    </w:p>
+    <w:p/>
     <w:sdt>
       <w:sdtPr>
         <w:rPr>
@@ -1863,7 +3199,7 @@
           </w:tblGrid>
           <w:tr>
             <w:trPr>
-              <w:divId w:val="1871146082"/>
+              <w:divId w:val="302080891"/>
               <w:tblCellSpacing w:w="15" w:type="dxa"/>
             </w:trPr>
             <w:tc>
@@ -1923,7 +3259,7 @@
           </w:tr>
           <w:tr>
             <w:trPr>
-              <w:divId w:val="1871146082"/>
+              <w:divId w:val="302080891"/>
               <w:tblCellSpacing w:w="15" w:type="dxa"/>
             </w:trPr>
             <w:tc>
@@ -1983,7 +3319,7 @@
           </w:tr>
           <w:tr>
             <w:trPr>
-              <w:divId w:val="1871146082"/>
+              <w:divId w:val="302080891"/>
               <w:tblCellSpacing w:w="15" w:type="dxa"/>
             </w:trPr>
             <w:tc>
@@ -2043,7 +3379,7 @@
           </w:tr>
           <w:tr>
             <w:trPr>
-              <w:divId w:val="1871146082"/>
+              <w:divId w:val="302080891"/>
               <w:tblCellSpacing w:w="15" w:type="dxa"/>
             </w:trPr>
             <w:tc>
@@ -2103,7 +3439,7 @@
           </w:tr>
           <w:tr>
             <w:trPr>
-              <w:divId w:val="1871146082"/>
+              <w:divId w:val="302080891"/>
               <w:tblCellSpacing w:w="15" w:type="dxa"/>
             </w:trPr>
             <w:tc>
@@ -2142,7 +3478,7 @@
                   <w:rPr>
                     <w:noProof/>
                   </w:rPr>
-                  <w:t xml:space="preserve">Z. Zhu, L. Zhuo, P. Qu and K. Zhou, "Extreme Weather Recognition using Convolutional Neural Networks," in </w:t>
+                  <w:t xml:space="preserve">Y. LeCun, Y. Bengio and G. Hinton, "Deep Learning," </w:t>
                 </w:r>
                 <w:r>
                   <w:rPr>
@@ -2150,20 +3486,20 @@
                     <w:iCs/>
                     <w:noProof/>
                   </w:rPr>
-                  <w:t>2016 IEEE International Symposium on Multimedia</w:t>
+                  <w:t xml:space="preserve">Nature, </w:t>
                 </w:r>
                 <w:r>
                   <w:rPr>
                     <w:noProof/>
                   </w:rPr>
-                  <w:t xml:space="preserve">, San Jose, 2016. </w:t>
+                  <w:t xml:space="preserve">vol. 521, pp. 436-444, 28 May 2015. </w:t>
                 </w:r>
               </w:p>
             </w:tc>
           </w:tr>
           <w:tr>
             <w:trPr>
-              <w:divId w:val="1871146082"/>
+              <w:divId w:val="302080891"/>
               <w:tblCellSpacing w:w="15" w:type="dxa"/>
             </w:trPr>
             <w:tc>
@@ -2202,7 +3538,7 @@
                   <w:rPr>
                     <w:noProof/>
                   </w:rPr>
-                  <w:t xml:space="preserve">A. Krizhevsky, I. Sutskever and G. E. Hinton, "ImageNet Classification with Deep Convolutional Neural Networks," in </w:t>
+                  <w:t xml:space="preserve">Z. Zhu, L. Zhuo, P. Qu and K. Zhou, "Extreme Weather Recognition using Convolutional Neural Networks," in </w:t>
                 </w:r>
                 <w:r>
                   <w:rPr>
@@ -2210,20 +3546,20 @@
                     <w:iCs/>
                     <w:noProof/>
                   </w:rPr>
-                  <w:t>26th Annual Conference on Neural Information Processing Systems 2012</w:t>
+                  <w:t>2016 IEEE International Symposium on Multimedia</w:t>
                 </w:r>
                 <w:r>
                   <w:rPr>
                     <w:noProof/>
                   </w:rPr>
-                  <w:t xml:space="preserve">, Lake Tahoe, 2012. </w:t>
+                  <w:t xml:space="preserve">, San Jose, 2016. </w:t>
                 </w:r>
               </w:p>
             </w:tc>
           </w:tr>
           <w:tr>
             <w:trPr>
-              <w:divId w:val="1871146082"/>
+              <w:divId w:val="302080891"/>
               <w:tblCellSpacing w:w="15" w:type="dxa"/>
             </w:trPr>
             <w:tc>
@@ -2262,7 +3598,7 @@
                   <w:rPr>
                     <w:noProof/>
                   </w:rPr>
-                  <w:t xml:space="preserve">C. Szegedy, W. Liu, Y. Jia, P. Sermanet, S. Reed, D. Anguelov, D. Erhan, V. Vanhoucke and A. Rabinovich, "Going Deeper with Convolutions," in </w:t>
+                  <w:t xml:space="preserve">A. Krizhevsky, I. Sutskever and G. E. Hinton, "ImageNet Classification with Deep Convolutional Neural Networks," in </w:t>
                 </w:r>
                 <w:r>
                   <w:rPr>
@@ -2270,20 +3606,20 @@
                     <w:iCs/>
                     <w:noProof/>
                   </w:rPr>
-                  <w:t>2015 7th International Conference on Games &amp; Virtual Worlds for Serious Applications</w:t>
+                  <w:t>26th Annual Conference on Neural Information Processing Systems 2012</w:t>
                 </w:r>
                 <w:r>
                   <w:rPr>
                     <w:noProof/>
                   </w:rPr>
-                  <w:t xml:space="preserve">, Boston, 2015. </w:t>
+                  <w:t xml:space="preserve">, Lake Tahoe, 2012. </w:t>
                 </w:r>
               </w:p>
             </w:tc>
           </w:tr>
           <w:tr>
             <w:trPr>
-              <w:divId w:val="1871146082"/>
+              <w:divId w:val="302080891"/>
               <w:tblCellSpacing w:w="15" w:type="dxa"/>
             </w:trPr>
             <w:tc>
@@ -2322,7 +3658,7 @@
                   <w:rPr>
                     <w:noProof/>
                   </w:rPr>
-                  <w:t xml:space="preserve">K. He, X. Zhang, S. Ren and J. Sun, "Deep Residual Learning for Image Recognition," in </w:t>
+                  <w:t xml:space="preserve">C. Szegedy, W. Liu, Y. Jia, P. Sermanet, S. Reed, D. Anguelov, D. Erhan, V. Vanhoucke and A. Rabinovich, "Going Deeper with Convolutions," in </w:t>
                 </w:r>
                 <w:r>
                   <w:rPr>
@@ -2330,20 +3666,20 @@
                     <w:iCs/>
                     <w:noProof/>
                   </w:rPr>
-                  <w:t>2016 IEEE Conference on Computer Vision and Pattern Recognition (CVPR)</w:t>
+                  <w:t>2015 7th International Conference on Games &amp; Virtual Worlds for Serious Applications</w:t>
                 </w:r>
                 <w:r>
                   <w:rPr>
                     <w:noProof/>
                   </w:rPr>
-                  <w:t xml:space="preserve">, Las Vegas, 2016. </w:t>
+                  <w:t xml:space="preserve">, Boston, 2015. </w:t>
                 </w:r>
               </w:p>
             </w:tc>
           </w:tr>
           <w:tr>
             <w:trPr>
-              <w:divId w:val="1871146082"/>
+              <w:divId w:val="302080891"/>
               <w:tblCellSpacing w:w="15" w:type="dxa"/>
             </w:trPr>
             <w:tc>
@@ -2382,7 +3718,7 @@
                   <w:rPr>
                     <w:noProof/>
                   </w:rPr>
-                  <w:t xml:space="preserve">B. Zhou, A. Lapedriza, J. Xiao, A. Torralba and A. Oliva, "Learning Deep Features for Scene Recognition using Places Database," in </w:t>
+                  <w:t xml:space="preserve">K. He, X. Zhang, S. Ren and J. Sun, "Deep Residual Learning for Image Recognition," in </w:t>
                 </w:r>
                 <w:r>
                   <w:rPr>
@@ -2390,20 +3726,20 @@
                     <w:iCs/>
                     <w:noProof/>
                   </w:rPr>
-                  <w:t>Advances in Neural Information Processing Systems 27 - 28th Annual Conference on Neural Information Processing Systems 2014</w:t>
+                  <w:t>2016 IEEE Conference on Computer Vision and Pattern Recognition (CVPR)</w:t>
                 </w:r>
                 <w:r>
                   <w:rPr>
                     <w:noProof/>
                   </w:rPr>
-                  <w:t xml:space="preserve">, Montreal, 2014. </w:t>
+                  <w:t xml:space="preserve">, Las Vegas, 2016. </w:t>
                 </w:r>
               </w:p>
             </w:tc>
           </w:tr>
           <w:tr>
             <w:trPr>
-              <w:divId w:val="1871146082"/>
+              <w:divId w:val="302080891"/>
               <w:tblCellSpacing w:w="15" w:type="dxa"/>
             </w:trPr>
             <w:tc>
@@ -2442,7 +3778,7 @@
                   <w:rPr>
                     <w:noProof/>
                   </w:rPr>
-                  <w:t xml:space="preserve">K. Simonyan and A. Zisserman, "Very Deep Convolutional Networks for Large-Scale Image Recognition," in </w:t>
+                  <w:t xml:space="preserve">B. Zhou, A. Lapedriza, J. Xiao, A. Torralba and A. Oliva, "Learning Deep Features for Scene Recognition using Places Database," in </w:t>
                 </w:r>
                 <w:r>
                   <w:rPr>
@@ -2450,20 +3786,20 @@
                     <w:iCs/>
                     <w:noProof/>
                   </w:rPr>
-                  <w:t>International Conference on Learning Representations</w:t>
+                  <w:t>Advances in Neural Information Processing Systems 27 - 28th Annual Conference on Neural Information Processing Systems 2014</w:t>
                 </w:r>
                 <w:r>
                   <w:rPr>
                     <w:noProof/>
                   </w:rPr>
-                  <w:t xml:space="preserve">, San Diego, 2015. </w:t>
+                  <w:t xml:space="preserve">, Montreal, 2014. </w:t>
                 </w:r>
               </w:p>
             </w:tc>
           </w:tr>
           <w:tr>
             <w:trPr>
-              <w:divId w:val="1871146082"/>
+              <w:divId w:val="302080891"/>
               <w:tblCellSpacing w:w="15" w:type="dxa"/>
             </w:trPr>
             <w:tc>
@@ -2502,7 +3838,7 @@
                   <w:rPr>
                     <w:noProof/>
                   </w:rPr>
-                  <w:t xml:space="preserve">K. Chatfield, K. Simonyan, A. Vebaldi and A. Zisserman, "Return of the Devil in the Details: Delving Deep into Convolutional Nets," in </w:t>
+                  <w:t xml:space="preserve">K. Simonyan and A. Zisserman, "Very Deep Convolutional Networks for Large-Scale Image Recognition," in </w:t>
                 </w:r>
                 <w:r>
                   <w:rPr>
@@ -2510,20 +3846,20 @@
                     <w:iCs/>
                     <w:noProof/>
                   </w:rPr>
-                  <w:t>Proceedings of the British Machine Vision Conference 2014</w:t>
+                  <w:t>International Conference on Learning Representations</w:t>
                 </w:r>
                 <w:r>
                   <w:rPr>
                     <w:noProof/>
                   </w:rPr>
-                  <w:t xml:space="preserve">, Nottingham, 2014. </w:t>
+                  <w:t xml:space="preserve">, San Diego, 2015. </w:t>
                 </w:r>
               </w:p>
             </w:tc>
           </w:tr>
           <w:tr>
             <w:trPr>
-              <w:divId w:val="1871146082"/>
+              <w:divId w:val="302080891"/>
               <w:tblCellSpacing w:w="15" w:type="dxa"/>
             </w:trPr>
             <w:tc>
@@ -2562,7 +3898,7 @@
                   <w:rPr>
                     <w:noProof/>
                   </w:rPr>
-                  <w:t xml:space="preserve">Y. LeCun, Y. Bengio and G. Hinton, "Deep Learning," </w:t>
+                  <w:t xml:space="preserve">K. Chatfield, K. Simonyan, A. Vebaldi and A. Zisserman, "Return of the Devil in the Details: Delving Deep into Convolutional Nets," in </w:t>
                 </w:r>
                 <w:r>
                   <w:rPr>
@@ -2570,20 +3906,20 @@
                     <w:iCs/>
                     <w:noProof/>
                   </w:rPr>
-                  <w:t xml:space="preserve">Nature, </w:t>
+                  <w:t>Proceedings of the British Machine Vision Conference 2014</w:t>
                 </w:r>
                 <w:r>
                   <w:rPr>
                     <w:noProof/>
                   </w:rPr>
-                  <w:t xml:space="preserve">vol. 521, pp. 436-444, 28 May 2015. </w:t>
+                  <w:t xml:space="preserve">, Nottingham, 2014. </w:t>
                 </w:r>
               </w:p>
             </w:tc>
           </w:tr>
           <w:tr>
             <w:trPr>
-              <w:divId w:val="1871146082"/>
+              <w:divId w:val="302080891"/>
               <w:tblCellSpacing w:w="15" w:type="dxa"/>
             </w:trPr>
             <w:tc>
@@ -2641,10 +3977,70 @@
               </w:p>
             </w:tc>
           </w:tr>
+          <w:tr>
+            <w:trPr>
+              <w:divId w:val="302080891"/>
+              <w:tblCellSpacing w:w="15" w:type="dxa"/>
+            </w:trPr>
+            <w:tc>
+              <w:tcPr>
+                <w:tcW w:w="50" w:type="pct"/>
+                <w:hideMark/>
+              </w:tcPr>
+              <w:p>
+                <w:pPr>
+                  <w:pStyle w:val="Bibliography"/>
+                  <w:rPr>
+                    <w:noProof/>
+                  </w:rPr>
+                </w:pPr>
+                <w:r>
+                  <w:rPr>
+                    <w:noProof/>
+                  </w:rPr>
+                  <w:t xml:space="preserve">[14] </w:t>
+                </w:r>
+              </w:p>
+            </w:tc>
+            <w:tc>
+              <w:tcPr>
+                <w:tcW w:w="0" w:type="auto"/>
+                <w:hideMark/>
+              </w:tcPr>
+              <w:p>
+                <w:pPr>
+                  <w:pStyle w:val="Bibliography"/>
+                  <w:rPr>
+                    <w:noProof/>
+                  </w:rPr>
+                </w:pPr>
+                <w:r>
+                  <w:rPr>
+                    <w:noProof/>
+                  </w:rPr>
+                  <w:t xml:space="preserve">G. Kalliatakis, S. Ehsan, F. Maria , A. Leonardis, J. Gall and K. D. McDonald-Maier, "Detection of Human Rights Violations in Images: Can Convolutional Neural Networks help?," in </w:t>
+                </w:r>
+                <w:r>
+                  <w:rPr>
+                    <w:i/>
+                    <w:iCs/>
+                    <w:noProof/>
+                  </w:rPr>
+                  <w:t>12th International Conference on Computer Vision Theory and Applications (VISAPP 2017)</w:t>
+                </w:r>
+                <w:r>
+                  <w:rPr>
+                    <w:noProof/>
+                  </w:rPr>
+                  <w:t xml:space="preserve">, Portugal, 2017. </w:t>
+                </w:r>
+              </w:p>
+            </w:tc>
+          </w:tr>
         </w:tbl>
         <w:p>
           <w:pPr>
-            <w:divId w:val="1871146082"/>
+            <w:divId w:val="302080891"/>
             <w:rPr>
               <w:rFonts w:eastAsia="Times New Roman"/>
               <w:noProof/>
@@ -3365,6 +4761,7 @@
   <w:style w:type="paragraph" w:default="1" w:styleId="Normal">
     <w:name w:val="Normal"/>
     <w:qFormat/>
+    <w:rsid w:val="00974C31"/>
   </w:style>
   <w:style w:type="paragraph" w:styleId="Heading1">
     <w:name w:val="heading 1"/>
@@ -3388,6 +4785,90 @@
       <w:sz w:val="28"/>
       <w:szCs w:val="28"/>
       <w:lang w:bidi="en-US"/>
+    </w:rPr>
+  </w:style>
+  <w:style w:type="paragraph" w:styleId="Heading2">
+    <w:name w:val="heading 2"/>
+    <w:basedOn w:val="Normal"/>
+    <w:next w:val="Normal"/>
+    <w:link w:val="Heading2Char"/>
+    <w:uiPriority w:val="9"/>
+    <w:unhideWhenUsed/>
+    <w:qFormat/>
+    <w:rsid w:val="004B0765"/>
+    <w:pPr>
+      <w:keepNext/>
+      <w:keepLines/>
+      <w:spacing w:before="40"/>
+      <w:outlineLvl w:val="1"/>
+    </w:pPr>
+    <w:rPr>
+      <w:rFonts w:asciiTheme="majorHAnsi" w:eastAsiaTheme="majorEastAsia" w:hAnsiTheme="majorHAnsi" w:cstheme="majorBidi"/>
+      <w:color w:val="365F91" w:themeColor="accent1" w:themeShade="BF"/>
+      <w:sz w:val="26"/>
+      <w:szCs w:val="26"/>
+    </w:rPr>
+  </w:style>
+  <w:style w:type="paragraph" w:styleId="Heading3">
+    <w:name w:val="heading 3"/>
+    <w:basedOn w:val="Normal"/>
+    <w:next w:val="Normal"/>
+    <w:link w:val="Heading3Char"/>
+    <w:uiPriority w:val="9"/>
+    <w:unhideWhenUsed/>
+    <w:qFormat/>
+    <w:rsid w:val="004B0765"/>
+    <w:pPr>
+      <w:keepNext/>
+      <w:keepLines/>
+      <w:spacing w:before="40"/>
+      <w:outlineLvl w:val="2"/>
+    </w:pPr>
+    <w:rPr>
+      <w:rFonts w:asciiTheme="majorHAnsi" w:eastAsiaTheme="majorEastAsia" w:hAnsiTheme="majorHAnsi" w:cstheme="majorBidi"/>
+      <w:color w:val="243F60" w:themeColor="accent1" w:themeShade="7F"/>
+    </w:rPr>
+  </w:style>
+  <w:style w:type="paragraph" w:styleId="Heading4">
+    <w:name w:val="heading 4"/>
+    <w:basedOn w:val="Normal"/>
+    <w:next w:val="Normal"/>
+    <w:link w:val="Heading4Char"/>
+    <w:uiPriority w:val="9"/>
+    <w:unhideWhenUsed/>
+    <w:qFormat/>
+    <w:rsid w:val="004B0765"/>
+    <w:pPr>
+      <w:keepNext/>
+      <w:keepLines/>
+      <w:spacing w:before="40"/>
+      <w:outlineLvl w:val="3"/>
+    </w:pPr>
+    <w:rPr>
+      <w:rFonts w:asciiTheme="majorHAnsi" w:eastAsiaTheme="majorEastAsia" w:hAnsiTheme="majorHAnsi" w:cstheme="majorBidi"/>
+      <w:i/>
+      <w:iCs/>
+      <w:color w:val="365F91" w:themeColor="accent1" w:themeShade="BF"/>
+    </w:rPr>
+  </w:style>
+  <w:style w:type="paragraph" w:styleId="Heading5">
+    <w:name w:val="heading 5"/>
+    <w:basedOn w:val="Normal"/>
+    <w:next w:val="Normal"/>
+    <w:link w:val="Heading5Char"/>
+    <w:uiPriority w:val="9"/>
+    <w:unhideWhenUsed/>
+    <w:qFormat/>
+    <w:rsid w:val="002A020D"/>
+    <w:pPr>
+      <w:keepNext/>
+      <w:keepLines/>
+      <w:spacing w:before="40"/>
+      <w:outlineLvl w:val="4"/>
+    </w:pPr>
+    <w:rPr>
+      <w:rFonts w:asciiTheme="majorHAnsi" w:eastAsiaTheme="majorEastAsia" w:hAnsiTheme="majorHAnsi" w:cstheme="majorBidi"/>
+      <w:color w:val="365F91" w:themeColor="accent1" w:themeShade="BF"/>
     </w:rPr>
   </w:style>
   <w:style w:type="character" w:default="1" w:styleId="DefaultParagraphFont">
@@ -3473,6 +4954,54 @@
     <w:rPr>
       <w:color w:val="800080" w:themeColor="followedHyperlink"/>
       <w:u w:val="single"/>
+    </w:rPr>
+  </w:style>
+  <w:style w:type="character" w:customStyle="1" w:styleId="Heading2Char">
+    <w:name w:val="Heading 2 Char"/>
+    <w:basedOn w:val="DefaultParagraphFont"/>
+    <w:link w:val="Heading2"/>
+    <w:uiPriority w:val="9"/>
+    <w:rsid w:val="004B0765"/>
+    <w:rPr>
+      <w:rFonts w:asciiTheme="majorHAnsi" w:eastAsiaTheme="majorEastAsia" w:hAnsiTheme="majorHAnsi" w:cstheme="majorBidi"/>
+      <w:color w:val="365F91" w:themeColor="accent1" w:themeShade="BF"/>
+      <w:sz w:val="26"/>
+      <w:szCs w:val="26"/>
+    </w:rPr>
+  </w:style>
+  <w:style w:type="character" w:customStyle="1" w:styleId="Heading3Char">
+    <w:name w:val="Heading 3 Char"/>
+    <w:basedOn w:val="DefaultParagraphFont"/>
+    <w:link w:val="Heading3"/>
+    <w:uiPriority w:val="9"/>
+    <w:rsid w:val="004B0765"/>
+    <w:rPr>
+      <w:rFonts w:asciiTheme="majorHAnsi" w:eastAsiaTheme="majorEastAsia" w:hAnsiTheme="majorHAnsi" w:cstheme="majorBidi"/>
+      <w:color w:val="243F60" w:themeColor="accent1" w:themeShade="7F"/>
+    </w:rPr>
+  </w:style>
+  <w:style w:type="character" w:customStyle="1" w:styleId="Heading4Char">
+    <w:name w:val="Heading 4 Char"/>
+    <w:basedOn w:val="DefaultParagraphFont"/>
+    <w:link w:val="Heading4"/>
+    <w:uiPriority w:val="9"/>
+    <w:rsid w:val="004B0765"/>
+    <w:rPr>
+      <w:rFonts w:asciiTheme="majorHAnsi" w:eastAsiaTheme="majorEastAsia" w:hAnsiTheme="majorHAnsi" w:cstheme="majorBidi"/>
+      <w:i/>
+      <w:iCs/>
+      <w:color w:val="365F91" w:themeColor="accent1" w:themeShade="BF"/>
+    </w:rPr>
+  </w:style>
+  <w:style w:type="character" w:customStyle="1" w:styleId="Heading5Char">
+    <w:name w:val="Heading 5 Char"/>
+    <w:basedOn w:val="DefaultParagraphFont"/>
+    <w:link w:val="Heading5"/>
+    <w:uiPriority w:val="9"/>
+    <w:rsid w:val="002A020D"/>
+    <w:rPr>
+      <w:rFonts w:asciiTheme="majorHAnsi" w:eastAsiaTheme="majorEastAsia" w:hAnsiTheme="majorHAnsi" w:cstheme="majorBidi"/>
+      <w:color w:val="365F91" w:themeColor="accent1" w:themeShade="BF"/>
     </w:rPr>
   </w:style>
 </w:styles>
@@ -3945,7 +5474,7 @@
         </b:NameList>
       </b:Author>
     </b:Author>
-    <b:RefOrder>6</b:RefOrder>
+    <b:RefOrder>7</b:RefOrder>
   </b:Source>
   <b:Source>
     <b:Tag>kri12</b:Tag>
@@ -3977,7 +5506,7 @@
         </b:NameList>
       </b:Author>
     </b:Author>
-    <b:RefOrder>7</b:RefOrder>
+    <b:RefOrder>8</b:RefOrder>
   </b:Source>
   <b:Source>
     <b:Tag>Sze</b:Tag>
@@ -4030,7 +5559,7 @@
     <b:City>Boston</b:City>
     <b:Year>2015</b:Year>
     <b:Pages>1-9</b:Pages>
-    <b:RefOrder>8</b:RefOrder>
+    <b:RefOrder>9</b:RefOrder>
   </b:Source>
   <b:Source>
     <b:Tag>HeK16</b:Tag>
@@ -4063,7 +5592,7 @@
         </b:NameList>
       </b:Author>
     </b:Author>
-    <b:RefOrder>9</b:RefOrder>
+    <b:RefOrder>10</b:RefOrder>
   </b:Source>
   <b:Source>
     <b:Tag>Zho14</b:Tag>
@@ -4100,7 +5629,7 @@
         </b:NameList>
       </b:Author>
     </b:Author>
-    <b:RefOrder>10</b:RefOrder>
+    <b:RefOrder>11</b:RefOrder>
   </b:Source>
   <b:Source>
     <b:Tag>Sim15</b:Tag>
@@ -4125,7 +5654,7 @@
         </b:NameList>
       </b:Author>
     </b:Author>
-    <b:RefOrder>11</b:RefOrder>
+    <b:RefOrder>12</b:RefOrder>
   </b:Source>
   <b:Source>
     <b:Tag>Cha14</b:Tag>
@@ -4158,7 +5687,7 @@
         </b:NameList>
       </b:Author>
     </b:Author>
-    <b:RefOrder>12</b:RefOrder>
+    <b:RefOrder>13</b:RefOrder>
   </b:Source>
   <b:Source>
     <b:Tag>LeC152</b:Tag>
@@ -4228,13 +5757,55 @@
       </b:Author>
     </b:Author>
     <b:ConferenceName>2015 IEEE Conference on Computer Vision and Pattern Recognition (CVPR)</b:ConferenceName>
-    <b:RefOrder>13</b:RefOrder>
+    <b:RefOrder>14</b:RefOrder>
+  </b:Source>
+  <b:Source>
+    <b:Tag>Kal17</b:Tag>
+    <b:SourceType>ConferenceProceedings</b:SourceType>
+    <b:Guid>{92F79F35-BD02-B745-B424-02F19E86D44A}</b:Guid>
+    <b:Title>Detection of Human Rights Violations in Images: Can Convolutional Neural Networks help?</b:Title>
+    <b:Year>2017</b:Year>
+    <b:City>Portugal</b:City>
+    <b:Pages>1-9</b:Pages>
+    <b:Author>
+      <b:Author>
+        <b:NameList>
+          <b:Person>
+            <b:Last>Kalliatakis</b:Last>
+            <b:First>Grigorios</b:First>
+          </b:Person>
+          <b:Person>
+            <b:Last>Ehsan</b:Last>
+            <b:First>Shoaib</b:First>
+          </b:Person>
+          <b:Person>
+            <b:Last>Maria </b:Last>
+            <b:First>Fasli</b:First>
+          </b:Person>
+          <b:Person>
+            <b:Last>Leonardis</b:Last>
+            <b:First>Ales</b:First>
+          </b:Person>
+          <b:Person>
+            <b:Last>Gall</b:Last>
+            <b:First>Juergen</b:First>
+          </b:Person>
+          <b:Person>
+            <b:Last>McDonald-Maier</b:Last>
+            <b:Middle>D.</b:Middle>
+            <b:First>Klaus</b:First>
+          </b:Person>
+        </b:NameList>
+      </b:Author>
+    </b:Author>
+    <b:ConferenceName>12th International Conference on Computer Vision Theory and Applications (VISAPP 2017)</b:ConferenceName>
+    <b:RefOrder>6</b:RefOrder>
   </b:Source>
 </b:Sources>
 </file>
 
 <file path=customXml/itemProps1.xml><?xml version="1.0" encoding="utf-8"?>
-<ds:datastoreItem xmlns:ds="http://schemas.openxmlformats.org/officeDocument/2006/customXml" ds:itemID="{9EE9E57E-359E-1041-9B14-AD5009FBBD2F}">
+<ds:datastoreItem xmlns:ds="http://schemas.openxmlformats.org/officeDocument/2006/customXml" ds:itemID="{09B1B0E7-ECA7-2D46-A489-AB6253037FBC}">
   <ds:schemaRefs>
     <ds:schemaRef ds:uri="http://schemas.openxmlformats.org/officeDocument/2006/bibliography"/>
   </ds:schemaRefs>

</xml_diff>

<commit_message>
Added Superpixels information to Literature Survey document
</commit_message>
<xml_diff>
--- a/LiteratureSurvey.docx
+++ b/LiteratureSurvey.docx
@@ -157,9 +157,11 @@
           <w:numId w:val="1"/>
         </w:numPr>
       </w:pPr>
+      <w:proofErr w:type="spellStart"/>
       <w:r>
         <w:t>AlexNet</w:t>
       </w:r>
+      <w:proofErr w:type="spellEnd"/>
     </w:p>
     <w:p>
       <w:pPr>
@@ -186,9 +188,11 @@
           <w:numId w:val="1"/>
         </w:numPr>
       </w:pPr>
+      <w:proofErr w:type="spellStart"/>
       <w:r>
         <w:t>GoogLeNet</w:t>
       </w:r>
+      <w:proofErr w:type="spellEnd"/>
     </w:p>
     <w:p>
       <w:pPr>
@@ -215,9 +219,11 @@
           <w:numId w:val="1"/>
         </w:numPr>
       </w:pPr>
+      <w:proofErr w:type="spellStart"/>
       <w:r>
         <w:t>ResNet</w:t>
       </w:r>
+      <w:proofErr w:type="spellEnd"/>
     </w:p>
     <w:p>
       <w:pPr>
@@ -273,9 +279,11 @@
           <w:numId w:val="1"/>
         </w:numPr>
       </w:pPr>
+      <w:proofErr w:type="spellStart"/>
       <w:r>
         <w:t>VGGNet</w:t>
       </w:r>
+      <w:proofErr w:type="spellEnd"/>
     </w:p>
     <w:p>
       <w:pPr>
@@ -331,8 +339,13 @@
           <w:numId w:val="1"/>
         </w:numPr>
       </w:pPr>
-      <w:r>
-        <w:t>Caffe framework for Deep Learning</w:t>
+      <w:proofErr w:type="spellStart"/>
+      <w:r>
+        <w:t>Caffe</w:t>
+      </w:r>
+      <w:proofErr w:type="spellEnd"/>
+      <w:r>
+        <w:t xml:space="preserve"> framework for Deep Learning</w:t>
       </w:r>
     </w:p>
     <w:p>
@@ -837,7 +850,25 @@
           <w:sz w:val="26"/>
           <w:szCs w:val="26"/>
         </w:rPr>
-        <w:t xml:space="preserve">Despite the absence of representative work on image- based weather labeling, we perform quantitative comparison with a few common baselines including SVM, Adaboost [19, 22], and weather-related prior methods [9, 21, 16]. Perspectives on related work will be put into context when they are described. </w:t>
+        <w:t xml:space="preserve">Despite the absence of representative work on image- based weather labeling, we perform quantitative comparison with a few common baselines including SVM, </w:t>
+      </w:r>
+      <w:proofErr w:type="spellStart"/>
+      <w:r>
+        <w:rPr>
+          <w:rFonts w:ascii="Times" w:hAnsi="Times" w:cs="Times"/>
+          <w:sz w:val="26"/>
+          <w:szCs w:val="26"/>
+        </w:rPr>
+        <w:t>Adaboost</w:t>
+      </w:r>
+      <w:proofErr w:type="spellEnd"/>
+      <w:r>
+        <w:rPr>
+          <w:rFonts w:ascii="Times" w:hAnsi="Times" w:cs="Times"/>
+          <w:sz w:val="26"/>
+          <w:szCs w:val="26"/>
+        </w:rPr>
+        <w:t xml:space="preserve"> [19, 22], and weather-related prior methods [9, 21, 16]. Perspectives on related work will be put into context when they are described. </w:t>
       </w:r>
     </w:p>
     <w:p>
@@ -933,7 +964,97 @@
           <w:sz w:val="26"/>
           <w:szCs w:val="26"/>
         </w:rPr>
-        <w:t>Although the previous works provide interesting solu- tions for weather classification, the performances of these approaches are unappealing. As far as we know, the best nor- malized classification accuracy achieved in the challenging weather image dataset, which consists of 10K images, is only 53.1% (the regular accuracy is 76.5%) [1]. Figure 1 (left) shows a challenging image with sunny weather condition. It was also reported in [1] that the histogram of mean light- ness of sunny and cloudy images substantially overlap, which makes the dataset very challenging. We attribute the low performance of [1] mainly to the engineered image features adopted in this method. Compared to the typical image clas- sification task, weather classification from images is affected by various factors, e.g., illumination, reflection, scene and shadow. These factors are highly coupled with each other and therefore the categorization manifold is highly nonlinear. Al- though the previous engineered approaches can satisfy some desirable properties and mitigate some undesirable properties from these factors, they cannot well capture such nonlinearity of the categorization manifold, which makes discrimination between weather classes a hard problem.</w:t>
+        <w:t xml:space="preserve">Although the previous works provide interesting </w:t>
+      </w:r>
+      <w:proofErr w:type="spellStart"/>
+      <w:r>
+        <w:rPr>
+          <w:rFonts w:ascii="Times" w:hAnsi="Times" w:cs="Times"/>
+          <w:sz w:val="26"/>
+          <w:szCs w:val="26"/>
+        </w:rPr>
+        <w:t>solu</w:t>
+      </w:r>
+      <w:proofErr w:type="spellEnd"/>
+      <w:r>
+        <w:rPr>
+          <w:rFonts w:ascii="Times" w:hAnsi="Times" w:cs="Times"/>
+          <w:sz w:val="26"/>
+          <w:szCs w:val="26"/>
+        </w:rPr>
+        <w:t xml:space="preserve">- </w:t>
+      </w:r>
+      <w:proofErr w:type="spellStart"/>
+      <w:r>
+        <w:rPr>
+          <w:rFonts w:ascii="Times" w:hAnsi="Times" w:cs="Times"/>
+          <w:sz w:val="26"/>
+          <w:szCs w:val="26"/>
+        </w:rPr>
+        <w:t>tions</w:t>
+      </w:r>
+      <w:proofErr w:type="spellEnd"/>
+      <w:r>
+        <w:rPr>
+          <w:rFonts w:ascii="Times" w:hAnsi="Times" w:cs="Times"/>
+          <w:sz w:val="26"/>
+          <w:szCs w:val="26"/>
+        </w:rPr>
+        <w:t xml:space="preserve"> for weather classification, the performances of these approaches are unappealing. As far as we know, the best nor- </w:t>
+      </w:r>
+      <w:proofErr w:type="spellStart"/>
+      <w:r>
+        <w:rPr>
+          <w:rFonts w:ascii="Times" w:hAnsi="Times" w:cs="Times"/>
+          <w:sz w:val="26"/>
+          <w:szCs w:val="26"/>
+        </w:rPr>
+        <w:t>malized</w:t>
+      </w:r>
+      <w:proofErr w:type="spellEnd"/>
+      <w:r>
+        <w:rPr>
+          <w:rFonts w:ascii="Times" w:hAnsi="Times" w:cs="Times"/>
+          <w:sz w:val="26"/>
+          <w:szCs w:val="26"/>
+        </w:rPr>
+        <w:t xml:space="preserve"> classification accuracy achieved in the challenging weather image dataset, which consists of 10K images, is only 53.1% (the regular accuracy is 76.5%) [1]. Figure 1 (left) shows a challenging image with sunny weather condition. It was also reported in [1] that the histogram of mean light- ness of sunny and cloudy images substantially overlap, which makes the dataset very challenging. We attribute the low performance of [1] mainly to the engineered image features adopted in this method. Compared to the typical image </w:t>
+      </w:r>
+      <w:proofErr w:type="spellStart"/>
+      <w:r>
+        <w:rPr>
+          <w:rFonts w:ascii="Times" w:hAnsi="Times" w:cs="Times"/>
+          <w:sz w:val="26"/>
+          <w:szCs w:val="26"/>
+        </w:rPr>
+        <w:t>clas</w:t>
+      </w:r>
+      <w:proofErr w:type="spellEnd"/>
+      <w:r>
+        <w:rPr>
+          <w:rFonts w:ascii="Times" w:hAnsi="Times" w:cs="Times"/>
+          <w:sz w:val="26"/>
+          <w:szCs w:val="26"/>
+        </w:rPr>
+        <w:t xml:space="preserve">- </w:t>
+      </w:r>
+      <w:proofErr w:type="spellStart"/>
+      <w:r>
+        <w:rPr>
+          <w:rFonts w:ascii="Times" w:hAnsi="Times" w:cs="Times"/>
+          <w:sz w:val="26"/>
+          <w:szCs w:val="26"/>
+        </w:rPr>
+        <w:t>sification</w:t>
+      </w:r>
+      <w:proofErr w:type="spellEnd"/>
+      <w:r>
+        <w:rPr>
+          <w:rFonts w:ascii="Times" w:hAnsi="Times" w:cs="Times"/>
+          <w:sz w:val="26"/>
+          <w:szCs w:val="26"/>
+        </w:rPr>
+        <w:t xml:space="preserve"> task, weather classification from images is affected by various factors, e.g., illumination, reflection, scene and shadow. These factors are highly coupled with each other and therefore the categorization manifold is highly nonlinear. Al- though the previous engineered approaches can satisfy some desirable properties and mitigate some undesirable properties from these factors, they cannot well capture such nonlinearity of the categorization manifold, which makes discrimination between weather classes a hard problem.</w:t>
       </w:r>
       <w:r>
         <w:t>”</w:t>
@@ -1008,7 +1129,43 @@
           <w:sz w:val="26"/>
           <w:szCs w:val="26"/>
         </w:rPr>
-        <w:t xml:space="preserve">we propose a method for classifying multi-class weather from single images which is based on multiple weather features and multiple kernel learn- ing. Implementation of this idea, however, entails substantial challenges. First, it is difficult to find the suitable features to discriminate different weather. Second, the features might be heterogeneous and the feature vectors are high-dimensional. Aiming at the above challenges, firstly, we extract multiple features to represent different weather. For example, the sky and shadow features can indicate the sunny weather, the haze feature can indicate the haze weather, the HOG based tem- plate matching feature can indicate the rainy weather, the snowflake noise feature can indicate the snowy feature, and some global features like contrast and saturation are used to distinguish multi-class weather. Secondly, we utilize multiple kernel learning to learn an adaptive classifier to fuse these heterogeneous and complementary features effectively. Compared with the traditional classification methods (such as SVM, Adaboost), multiple kernel learning is beneficial to learn an adaptive classifier because it can choose the best combination of kernels. </w:t>
+        <w:t xml:space="preserve">we propose a method for classifying multi-class weather from single images which is based on multiple weather features and multiple kernel learn- </w:t>
+      </w:r>
+      <w:proofErr w:type="spellStart"/>
+      <w:r>
+        <w:rPr>
+          <w:rFonts w:ascii="Times" w:hAnsi="Times" w:cs="Times"/>
+          <w:sz w:val="26"/>
+          <w:szCs w:val="26"/>
+        </w:rPr>
+        <w:t>ing</w:t>
+      </w:r>
+      <w:proofErr w:type="spellEnd"/>
+      <w:r>
+        <w:rPr>
+          <w:rFonts w:ascii="Times" w:hAnsi="Times" w:cs="Times"/>
+          <w:sz w:val="26"/>
+          <w:szCs w:val="26"/>
+        </w:rPr>
+        <w:t xml:space="preserve">. Implementation of this idea, however, entails substantial challenges. First, it is difficult to find the suitable features to discriminate different weather. Second, the features might be heterogeneous and the feature vectors are high-dimensional. Aiming at the above challenges, firstly, we extract multiple features to represent different weather. For example, the sky and shadow features can indicate the sunny weather, the haze feature can indicate the haze weather, the HOG based tem- plate matching feature can indicate the rainy weather, the snowflake noise feature can indicate the snowy feature, and some global features like contrast and saturation are used to distinguish multi-class weather. Secondly, we utilize multiple kernel learning to learn an adaptive classifier to fuse these heterogeneous and complementary features effectively. Compared with the traditional classification methods (such as SVM, </w:t>
+      </w:r>
+      <w:proofErr w:type="spellStart"/>
+      <w:r>
+        <w:rPr>
+          <w:rFonts w:ascii="Times" w:hAnsi="Times" w:cs="Times"/>
+          <w:sz w:val="26"/>
+          <w:szCs w:val="26"/>
+        </w:rPr>
+        <w:t>Adaboost</w:t>
+      </w:r>
+      <w:proofErr w:type="spellEnd"/>
+      <w:r>
+        <w:rPr>
+          <w:rFonts w:ascii="Times" w:hAnsi="Times" w:cs="Times"/>
+          <w:sz w:val="26"/>
+          <w:szCs w:val="26"/>
+        </w:rPr>
+        <w:t xml:space="preserve">), multiple kernel learning is beneficial to learn an adaptive classifier because it can choose the best combination of kernels. </w:t>
       </w:r>
     </w:p>
     <w:p>
@@ -1179,7 +1336,25 @@
           <w:sz w:val="26"/>
           <w:szCs w:val="26"/>
         </w:rPr>
-        <w:t>We collect an outdoor image set that contains 20K im- ages called MWI (Multi-class Weather Image) set.</w:t>
+        <w:t xml:space="preserve">We collect an outdoor image set that contains 20K </w:t>
+      </w:r>
+      <w:proofErr w:type="spellStart"/>
+      <w:r>
+        <w:rPr>
+          <w:rFonts w:ascii="Times" w:hAnsi="Times" w:cs="Times"/>
+          <w:sz w:val="26"/>
+          <w:szCs w:val="26"/>
+        </w:rPr>
+        <w:t>im</w:t>
+      </w:r>
+      <w:proofErr w:type="spellEnd"/>
+      <w:r>
+        <w:rPr>
+          <w:rFonts w:ascii="Times" w:hAnsi="Times" w:cs="Times"/>
+          <w:sz w:val="26"/>
+          <w:szCs w:val="26"/>
+        </w:rPr>
+        <w:t>- ages called MWI (Multi-class Weather Image) set.</w:t>
       </w:r>
       <w:r>
         <w:rPr>
@@ -1284,7 +1459,25 @@
           <w:sz w:val="26"/>
           <w:szCs w:val="26"/>
         </w:rPr>
-        <w:t xml:space="preserve">Motivated by the remarkable successes of Convolutional Neural Networks (CNNs) in computer vision and machine learning [5, 6, 7, 8, 9], we adopt CNNs to solve the weather classification task. There are three reasons for us to choose this technique: The CNN is a neural network model which captures nonlinear mapping between the different spaces, e.g.,. feature space and label space; Deep CNN has demonstrated the powerful discriminating power in extensive image representation and classification tasks; CNNs are simple and explicit end-to-end convolutional architectures, which can simplify the weather classification, without the need for engineered features (e.g. HOG [10], GIST [11]). </w:t>
+        <w:t xml:space="preserve">Motivated by the remarkable successes of Convolutional Neural Networks (CNNs) in computer vision and machine learning [5, 6, 7, 8, 9], we adopt CNNs to solve the weather classification task. There are three reasons for us to choose this technique: The CNN is a neural network model which captures nonlinear mapping between the different spaces, </w:t>
+      </w:r>
+      <w:proofErr w:type="gramStart"/>
+      <w:r>
+        <w:rPr>
+          <w:rFonts w:ascii="Times" w:hAnsi="Times" w:cs="Times"/>
+          <w:sz w:val="26"/>
+          <w:szCs w:val="26"/>
+        </w:rPr>
+        <w:t>e.g.,.</w:t>
+      </w:r>
+      <w:proofErr w:type="gramEnd"/>
+      <w:r>
+        <w:rPr>
+          <w:rFonts w:ascii="Times" w:hAnsi="Times" w:cs="Times"/>
+          <w:sz w:val="26"/>
+          <w:szCs w:val="26"/>
+        </w:rPr>
+        <w:t xml:space="preserve"> feature space and label space; Deep CNN has demonstrated the powerful discriminating power in extensive image representation and classification tasks; CNNs are simple and explicit end-to-end convolutional architectures, which can simplify the weather classification, without the need for engineered features (e.g. HOG [10], GIST [11]). </w:t>
       </w:r>
     </w:p>
     <w:p>
@@ -1552,31 +1745,7 @@
         <w:rPr>
           <w:rFonts w:ascii="Times" w:hAnsi="Times" w:cs="Times"/>
         </w:rPr>
-        <w:t>Conventional machine-learning techniques were limited in their ability to process natural data in th</w:t>
-      </w:r>
-      <w:r>
-        <w:rPr>
-          <w:rFonts w:ascii="Times" w:hAnsi="Times" w:cs="Times"/>
-        </w:rPr>
-        <w:t>eir raw form. For decades, con</w:t>
-      </w:r>
-      <w:r>
-        <w:rPr>
-          <w:rFonts w:ascii="Times" w:hAnsi="Times" w:cs="Times"/>
-        </w:rPr>
-        <w:t>structing a pattern-recognition or machine-learning system required careful engineering and considerable do</w:t>
-      </w:r>
-      <w:r>
-        <w:rPr>
-          <w:rFonts w:ascii="Times" w:hAnsi="Times" w:cs="Times"/>
-        </w:rPr>
-        <w:t>main expertise to design a fea</w:t>
-      </w:r>
-      <w:r>
-        <w:rPr>
-          <w:rFonts w:ascii="Times" w:hAnsi="Times" w:cs="Times"/>
-        </w:rPr>
-        <w:t xml:space="preserve">ture extractor that transformed the raw data (such as the pixel values of an image) into a suitable internal representation or feature vector from which the learning subsystem, often a classifier, could detect or classify patterns in the input. </w:t>
+        <w:t xml:space="preserve">Conventional machine-learning techniques were limited in their ability to process natural data in their raw form. For decades, constructing a pattern-recognition or machine-learning system required careful engineering and considerable domain expertise to design a feature extractor that transformed the raw data (such as the pixel values of an image) into a suitable internal representation or feature vector from which the learning subsystem, often a classifier, could detect or classify patterns in the input. </w:t>
       </w:r>
     </w:p>
     <w:p>
@@ -1594,7 +1763,35 @@
         <w:rPr>
           <w:rFonts w:ascii="Times" w:hAnsi="Times" w:cs="Times"/>
         </w:rPr>
-        <w:t xml:space="preserve">Representation learning is a set of methods that allows a machine to be fed with raw data and to automatically discover the representations needed for detection or classification. Deep-learning methods are representation-learning methods with multiple levels of representa- tion, obtained by composing simple but non-linear modules that each transform the representation at one level (starting with the raw input) into a representation at a higher, slightly more abstract level. With the composition of enough such transformations, very complex functions can be learned. For classification tasks, higher layers of representation amplify aspects of the input that are important for discrimination and suppress irrelevant variations. </w:t>
+        <w:t xml:space="preserve">Representation learning is a set of methods that allows a machine to be fed with raw data and to automatically discover the representations needed for detection or classification. Deep-learning methods are representation-learning methods with multiple levels of </w:t>
+      </w:r>
+      <w:proofErr w:type="spellStart"/>
+      <w:r>
+        <w:rPr>
+          <w:rFonts w:ascii="Times" w:hAnsi="Times" w:cs="Times"/>
+        </w:rPr>
+        <w:t>representa</w:t>
+      </w:r>
+      <w:proofErr w:type="spellEnd"/>
+      <w:r>
+        <w:rPr>
+          <w:rFonts w:ascii="Times" w:hAnsi="Times" w:cs="Times"/>
+        </w:rPr>
+        <w:t xml:space="preserve">- </w:t>
+      </w:r>
+      <w:proofErr w:type="spellStart"/>
+      <w:r>
+        <w:rPr>
+          <w:rFonts w:ascii="Times" w:hAnsi="Times" w:cs="Times"/>
+        </w:rPr>
+        <w:t>tion</w:t>
+      </w:r>
+      <w:proofErr w:type="spellEnd"/>
+      <w:r>
+        <w:rPr>
+          <w:rFonts w:ascii="Times" w:hAnsi="Times" w:cs="Times"/>
+        </w:rPr>
+        <w:t xml:space="preserve">, obtained by composing simple but non-linear modules that each transform the representation at one level (starting with the raw input) into a representation at a higher, slightly more abstract level. With the composition of enough such transformations, very complex functions can be learned. For classification tasks, higher layers of representation amplify aspects of the input that are important for discrimination and suppress irrelevant variations. </w:t>
       </w:r>
     </w:p>
     <w:p>
@@ -1630,7 +1827,49 @@
         <w:rPr>
           <w:rFonts w:ascii="Times" w:hAnsi="Times" w:cs="Times"/>
         </w:rPr>
-        <w:t>A deep-learning architecture is a multilayer stack of simple mod- ules, all (or most) of which are subject to learning, and many of which compute non-linear input–output mappings. Each module in the stack transforms its input to increase both the selectivity and the invariance of the representation. With multiple non-linear layers, say a depth of 5 to 20, a system can implement extremely intricate func- tions of its inputs that are simultaneously sensitive to minute details — distinguishing Samoyeds from white wolves — and insensitive to large irrelevant variations such as the background, pose, lig</w:t>
+        <w:t xml:space="preserve">A deep-learning architecture is a multilayer stack of simple mod- </w:t>
+      </w:r>
+      <w:proofErr w:type="spellStart"/>
+      <w:r>
+        <w:rPr>
+          <w:rFonts w:ascii="Times" w:hAnsi="Times" w:cs="Times"/>
+        </w:rPr>
+        <w:t>ules</w:t>
+      </w:r>
+      <w:proofErr w:type="spellEnd"/>
+      <w:r>
+        <w:rPr>
+          <w:rFonts w:ascii="Times" w:hAnsi="Times" w:cs="Times"/>
+        </w:rPr>
+        <w:t xml:space="preserve">, all (or most) of which are subject to learning, and many of which compute non-linear input–output mappings. Each module in the stack transforms its input to increase both the selectivity and the invariance of the representation. With multiple non-linear layers, say a depth of 5 to 20, a system can implement extremely intricate </w:t>
+      </w:r>
+      <w:proofErr w:type="spellStart"/>
+      <w:r>
+        <w:rPr>
+          <w:rFonts w:ascii="Times" w:hAnsi="Times" w:cs="Times"/>
+        </w:rPr>
+        <w:t>func</w:t>
+      </w:r>
+      <w:proofErr w:type="spellEnd"/>
+      <w:r>
+        <w:rPr>
+          <w:rFonts w:ascii="Times" w:hAnsi="Times" w:cs="Times"/>
+        </w:rPr>
+        <w:t xml:space="preserve">- </w:t>
+      </w:r>
+      <w:proofErr w:type="spellStart"/>
+      <w:r>
+        <w:rPr>
+          <w:rFonts w:ascii="Times" w:hAnsi="Times" w:cs="Times"/>
+        </w:rPr>
+        <w:t>tions</w:t>
+      </w:r>
+      <w:proofErr w:type="spellEnd"/>
+      <w:r>
+        <w:rPr>
+          <w:rFonts w:ascii="Times" w:hAnsi="Times" w:cs="Times"/>
+        </w:rPr>
+        <w:t xml:space="preserve"> of its inputs that are simultaneously sensitive to minute details — distinguishing Samoyeds from white wolves — and insensitive to large irrelevant variations such as the background, pose, lig</w:t>
       </w:r>
       <w:r>
         <w:rPr>
@@ -1638,8 +1877,6 @@
         </w:rPr>
         <w:t xml:space="preserve">hting and surrounding objects. </w:t>
       </w:r>
-      <w:bookmarkStart w:id="0" w:name="_GoBack"/>
-      <w:bookmarkEnd w:id="0"/>
     </w:p>
     <w:p>
       <w:pPr>
@@ -1660,6 +1897,7 @@
           <w:id w:val="-728844776"/>
           <w:citation/>
         </w:sdtPr>
+        <w:sdtEndPr/>
         <w:sdtContent>
           <w:r>
             <w:fldChar w:fldCharType="begin"/>
@@ -1730,23 +1968,61 @@
           <w:sz w:val="26"/>
           <w:szCs w:val="26"/>
         </w:rPr>
-        <w:t>This work is made possible by recent progress in Convolutional Neural Networks (CNNs) [LeCun et al., 1989], which has changed the landscape for well-studied computer vision tasks, such as image classification and object detection [Wang et al., 2010, Huang et al., 2011],</w:t>
-      </w:r>
-      <w:r>
-        <w:rPr>
-          <w:rFonts w:ascii="Times" w:hAnsi="Times" w:cs="Times"/>
-          <w:sz w:val="26"/>
-          <w:szCs w:val="26"/>
-        </w:rPr>
-        <w:t xml:space="preserve"> by comprehensively outperform</w:t>
-      </w:r>
-      <w:r>
-        <w:rPr>
-          <w:rFonts w:ascii="Times" w:hAnsi="Times" w:cs="Times"/>
-          <w:sz w:val="26"/>
-          <w:szCs w:val="26"/>
-        </w:rPr>
-        <w:t>ing the initial handcrafted approaches [Donahue et al., 2014, Sharif Razavian et al., 2014, Sermanet et al., 2013].</w:t>
+        <w:t>This work is made possible by recent progress in Convolutional Neural Networks (CNNs) [</w:t>
+      </w:r>
+      <w:proofErr w:type="spellStart"/>
+      <w:r>
+        <w:rPr>
+          <w:rFonts w:ascii="Times" w:hAnsi="Times" w:cs="Times"/>
+          <w:sz w:val="26"/>
+          <w:szCs w:val="26"/>
+        </w:rPr>
+        <w:t>LeCun</w:t>
+      </w:r>
+      <w:proofErr w:type="spellEnd"/>
+      <w:r>
+        <w:rPr>
+          <w:rFonts w:ascii="Times" w:hAnsi="Times" w:cs="Times"/>
+          <w:sz w:val="26"/>
+          <w:szCs w:val="26"/>
+        </w:rPr>
+        <w:t xml:space="preserve"> et al., 1989], which has changed the landscape for well-studied computer vision tasks, such as image classification and object detection [Wang et al., 2010, Huang et al., 2011], by comprehensively outperforming the initial handcrafted approaches [Donahue et al., 2014, Sharif </w:t>
+      </w:r>
+      <w:proofErr w:type="spellStart"/>
+      <w:r>
+        <w:rPr>
+          <w:rFonts w:ascii="Times" w:hAnsi="Times" w:cs="Times"/>
+          <w:sz w:val="26"/>
+          <w:szCs w:val="26"/>
+        </w:rPr>
+        <w:t>Razavian</w:t>
+      </w:r>
+      <w:proofErr w:type="spellEnd"/>
+      <w:r>
+        <w:rPr>
+          <w:rFonts w:ascii="Times" w:hAnsi="Times" w:cs="Times"/>
+          <w:sz w:val="26"/>
+          <w:szCs w:val="26"/>
+        </w:rPr>
+        <w:t xml:space="preserve"> et al., 2014, </w:t>
+      </w:r>
+      <w:proofErr w:type="spellStart"/>
+      <w:r>
+        <w:rPr>
+          <w:rFonts w:ascii="Times" w:hAnsi="Times" w:cs="Times"/>
+          <w:sz w:val="26"/>
+          <w:szCs w:val="26"/>
+        </w:rPr>
+        <w:t>Sermanet</w:t>
+      </w:r>
+      <w:proofErr w:type="spellEnd"/>
+      <w:r>
+        <w:rPr>
+          <w:rFonts w:ascii="Times" w:hAnsi="Times" w:cs="Times"/>
+          <w:sz w:val="26"/>
+          <w:szCs w:val="26"/>
+        </w:rPr>
+        <w:t xml:space="preserve"> et al., 2013].</w:t>
       </w:r>
     </w:p>
     <w:p>
@@ -1766,39 +2042,7 @@
           <w:sz w:val="26"/>
           <w:szCs w:val="26"/>
         </w:rPr>
-        <w:t>As part of our tests, we delve into the latest, top-p</w:t>
-      </w:r>
-      <w:r>
-        <w:rPr>
-          <w:rFonts w:ascii="Times" w:hAnsi="Times" w:cs="Times"/>
-          <w:sz w:val="26"/>
-          <w:szCs w:val="26"/>
-        </w:rPr>
-        <w:t>erforming pre-trained deep con</w:t>
-      </w:r>
-      <w:r>
-        <w:rPr>
-          <w:rFonts w:ascii="Times" w:hAnsi="Times" w:cs="Times"/>
-          <w:sz w:val="26"/>
-          <w:szCs w:val="26"/>
-        </w:rPr>
-        <w:t>volutional models, al</w:t>
-      </w:r>
-      <w:r>
-        <w:rPr>
-          <w:rFonts w:ascii="Times" w:hAnsi="Times" w:cs="Times"/>
-          <w:sz w:val="26"/>
-          <w:szCs w:val="26"/>
-        </w:rPr>
-        <w:t>lowing a fair, unbiased compar</w:t>
-      </w:r>
-      <w:r>
-        <w:rPr>
-          <w:rFonts w:ascii="Times" w:hAnsi="Times" w:cs="Times"/>
-          <w:sz w:val="26"/>
-          <w:szCs w:val="26"/>
-        </w:rPr>
-        <w:t xml:space="preserve">ison on a common ground; something that has been largely missing so far in the literature. </w:t>
+        <w:t xml:space="preserve">As part of our tests, we delve into the latest, top-performing pre-trained deep convolutional models, allowing a fair, unbiased comparison on a common ground; something that has been largely missing so far in the literature. </w:t>
       </w:r>
     </w:p>
     <w:p>
@@ -1818,15 +2062,7 @@
           <w:sz w:val="26"/>
           <w:szCs w:val="26"/>
         </w:rPr>
-        <w:t>W</w:t>
-      </w:r>
-      <w:r>
-        <w:rPr>
-          <w:rFonts w:ascii="Times" w:hAnsi="Times" w:cs="Times"/>
-          <w:sz w:val="26"/>
-          <w:szCs w:val="26"/>
-        </w:rPr>
-        <w:t xml:space="preserve">hile large-scale datasets combined with CNNs have been key to recent advances in computer vision and machine learning applications. </w:t>
+        <w:t xml:space="preserve">While large-scale datasets combined with CNNs have been key to recent advances in computer vision and machine learning applications. </w:t>
       </w:r>
     </w:p>
     <w:p>
@@ -1846,39 +2082,7 @@
           <w:sz w:val="26"/>
           <w:szCs w:val="26"/>
         </w:rPr>
-        <w:t>which was const</w:t>
-      </w:r>
-      <w:r>
-        <w:rPr>
-          <w:rFonts w:ascii="Times" w:hAnsi="Times" w:cs="Times"/>
-          <w:sz w:val="26"/>
-          <w:szCs w:val="26"/>
-        </w:rPr>
-        <w:t>ructed by utilizing images col</w:t>
-      </w:r>
-      <w:r>
-        <w:rPr>
-          <w:rFonts w:ascii="Times" w:hAnsi="Times" w:cs="Times"/>
-          <w:sz w:val="26"/>
-          <w:szCs w:val="26"/>
-        </w:rPr>
-        <w:t>lected by non-vision/machine learning researchers, by querying Flickr with a number of related keywords, including the class n</w:t>
-      </w:r>
-      <w:r>
-        <w:rPr>
-          <w:rFonts w:ascii="Times" w:hAnsi="Times" w:cs="Times"/>
-          <w:sz w:val="26"/>
-          <w:szCs w:val="26"/>
-        </w:rPr>
-        <w:t>ame, synonyms and scenes or sit</w:t>
-      </w:r>
-      <w:r>
-        <w:rPr>
-          <w:rFonts w:ascii="Times" w:hAnsi="Times" w:cs="Times"/>
-          <w:sz w:val="26"/>
-          <w:szCs w:val="26"/>
-        </w:rPr>
-        <w:t xml:space="preserve">uations where the class is likely to appear. </w:t>
+        <w:t xml:space="preserve">which was constructed by utilizing images collected by non-vision/machine learning researchers, by querying Flickr with a number of related keywords, including the class name, synonyms and scenes or situations where the class is likely to appear. </w:t>
       </w:r>
     </w:p>
     <w:p>
@@ -1898,55 +2102,7 @@
           <w:sz w:val="26"/>
           <w:szCs w:val="26"/>
         </w:rPr>
-        <w:t>For decades, tradition</w:t>
-      </w:r>
-      <w:r>
-        <w:rPr>
-          <w:rFonts w:ascii="Times" w:hAnsi="Times" w:cs="Times"/>
-          <w:sz w:val="26"/>
-          <w:szCs w:val="26"/>
-        </w:rPr>
-        <w:t>al machine learning systems de</w:t>
-      </w:r>
-      <w:r>
-        <w:rPr>
-          <w:rFonts w:ascii="Times" w:hAnsi="Times" w:cs="Times"/>
-          <w:sz w:val="26"/>
-          <w:szCs w:val="26"/>
-        </w:rPr>
-        <w:t>manded accurate engineering and significant domain expertise in order to d</w:t>
-      </w:r>
-      <w:r>
-        <w:rPr>
-          <w:rFonts w:ascii="Times" w:hAnsi="Times" w:cs="Times"/>
-          <w:sz w:val="26"/>
-          <w:szCs w:val="26"/>
-        </w:rPr>
-        <w:t>esign a feature extractor capa</w:t>
-      </w:r>
-      <w:r>
-        <w:rPr>
-          <w:rFonts w:ascii="Times" w:hAnsi="Times" w:cs="Times"/>
-          <w:sz w:val="26"/>
-          <w:szCs w:val="26"/>
-        </w:rPr>
-        <w:t>ble of converting raw data (such as the pixel values of an image) into a convenient internal representation or feature vector fro</w:t>
-      </w:r>
-      <w:r>
-        <w:rPr>
-          <w:rFonts w:ascii="Times" w:hAnsi="Times" w:cs="Times"/>
-          <w:sz w:val="26"/>
-          <w:szCs w:val="26"/>
-        </w:rPr>
-        <w:t>m which a classifier could clas</w:t>
-      </w:r>
-      <w:r>
-        <w:rPr>
-          <w:rFonts w:ascii="Times" w:hAnsi="Times" w:cs="Times"/>
-          <w:sz w:val="26"/>
-          <w:szCs w:val="26"/>
-        </w:rPr>
-        <w:t xml:space="preserve">sify or detect patterns in the input. </w:t>
+        <w:t xml:space="preserve">For decades, traditional machine learning systems demanded accurate engineering and significant domain expertise in order to design a feature extractor capable of converting raw data (such as the pixel values of an image) into a convenient internal representation or feature vector from which a classifier could classify or detect patterns in the input. </w:t>
       </w:r>
     </w:p>
     <w:p>
@@ -1966,7 +2122,169 @@
           <w:sz w:val="26"/>
           <w:szCs w:val="26"/>
         </w:rPr>
-        <w:t xml:space="preserve">are driving advances at a dramatic pace in the computer vision field after enjoying a great success in large-scale image recognition and ob- ject detection tasks [Krizhevsky et al., 2012,Sermanet et al., 2013, Simonyan and Zisserman, 2014a, Tomp- son et al., 2015, Taigman et al., 2014, LeCun et al., 2015]. </w:t>
+        <w:t xml:space="preserve">are driving advances at a dramatic pace in the computer vision field after enjoying a great success in large-scale image recognition and </w:t>
+      </w:r>
+      <w:proofErr w:type="spellStart"/>
+      <w:r>
+        <w:rPr>
+          <w:rFonts w:ascii="Times" w:hAnsi="Times" w:cs="Times"/>
+          <w:sz w:val="26"/>
+          <w:szCs w:val="26"/>
+        </w:rPr>
+        <w:t>ob</w:t>
+      </w:r>
+      <w:proofErr w:type="spellEnd"/>
+      <w:r>
+        <w:rPr>
+          <w:rFonts w:ascii="Times" w:hAnsi="Times" w:cs="Times"/>
+          <w:sz w:val="26"/>
+          <w:szCs w:val="26"/>
+        </w:rPr>
+        <w:t xml:space="preserve">- </w:t>
+      </w:r>
+      <w:proofErr w:type="spellStart"/>
+      <w:r>
+        <w:rPr>
+          <w:rFonts w:ascii="Times" w:hAnsi="Times" w:cs="Times"/>
+          <w:sz w:val="26"/>
+          <w:szCs w:val="26"/>
+        </w:rPr>
+        <w:t>ject</w:t>
+      </w:r>
+      <w:proofErr w:type="spellEnd"/>
+      <w:r>
+        <w:rPr>
+          <w:rFonts w:ascii="Times" w:hAnsi="Times" w:cs="Times"/>
+          <w:sz w:val="26"/>
+          <w:szCs w:val="26"/>
+        </w:rPr>
+        <w:t xml:space="preserve"> detection tasks [</w:t>
+      </w:r>
+      <w:proofErr w:type="spellStart"/>
+      <w:r>
+        <w:rPr>
+          <w:rFonts w:ascii="Times" w:hAnsi="Times" w:cs="Times"/>
+          <w:sz w:val="26"/>
+          <w:szCs w:val="26"/>
+        </w:rPr>
+        <w:t>Krizhevsky</w:t>
+      </w:r>
+      <w:proofErr w:type="spellEnd"/>
+      <w:r>
+        <w:rPr>
+          <w:rFonts w:ascii="Times" w:hAnsi="Times" w:cs="Times"/>
+          <w:sz w:val="26"/>
+          <w:szCs w:val="26"/>
+        </w:rPr>
+        <w:t xml:space="preserve"> et al., </w:t>
+      </w:r>
+      <w:proofErr w:type="gramStart"/>
+      <w:r>
+        <w:rPr>
+          <w:rFonts w:ascii="Times" w:hAnsi="Times" w:cs="Times"/>
+          <w:sz w:val="26"/>
+          <w:szCs w:val="26"/>
+        </w:rPr>
+        <w:t>2012,Sermanet</w:t>
+      </w:r>
+      <w:proofErr w:type="gramEnd"/>
+      <w:r>
+        <w:rPr>
+          <w:rFonts w:ascii="Times" w:hAnsi="Times" w:cs="Times"/>
+          <w:sz w:val="26"/>
+          <w:szCs w:val="26"/>
+        </w:rPr>
+        <w:t xml:space="preserve"> et al., 2013, </w:t>
+      </w:r>
+      <w:proofErr w:type="spellStart"/>
+      <w:r>
+        <w:rPr>
+          <w:rFonts w:ascii="Times" w:hAnsi="Times" w:cs="Times"/>
+          <w:sz w:val="26"/>
+          <w:szCs w:val="26"/>
+        </w:rPr>
+        <w:t>Simonyan</w:t>
+      </w:r>
+      <w:proofErr w:type="spellEnd"/>
+      <w:r>
+        <w:rPr>
+          <w:rFonts w:ascii="Times" w:hAnsi="Times" w:cs="Times"/>
+          <w:sz w:val="26"/>
+          <w:szCs w:val="26"/>
+        </w:rPr>
+        <w:t xml:space="preserve"> and </w:t>
+      </w:r>
+      <w:proofErr w:type="spellStart"/>
+      <w:r>
+        <w:rPr>
+          <w:rFonts w:ascii="Times" w:hAnsi="Times" w:cs="Times"/>
+          <w:sz w:val="26"/>
+          <w:szCs w:val="26"/>
+        </w:rPr>
+        <w:t>Zisserman</w:t>
+      </w:r>
+      <w:proofErr w:type="spellEnd"/>
+      <w:r>
+        <w:rPr>
+          <w:rFonts w:ascii="Times" w:hAnsi="Times" w:cs="Times"/>
+          <w:sz w:val="26"/>
+          <w:szCs w:val="26"/>
+        </w:rPr>
+        <w:t xml:space="preserve">, 2014a, </w:t>
+      </w:r>
+      <w:proofErr w:type="spellStart"/>
+      <w:r>
+        <w:rPr>
+          <w:rFonts w:ascii="Times" w:hAnsi="Times" w:cs="Times"/>
+          <w:sz w:val="26"/>
+          <w:szCs w:val="26"/>
+        </w:rPr>
+        <w:t>Tomp</w:t>
+      </w:r>
+      <w:proofErr w:type="spellEnd"/>
+      <w:r>
+        <w:rPr>
+          <w:rFonts w:ascii="Times" w:hAnsi="Times" w:cs="Times"/>
+          <w:sz w:val="26"/>
+          <w:szCs w:val="26"/>
+        </w:rPr>
+        <w:t xml:space="preserve">- son et al., 2015, </w:t>
+      </w:r>
+      <w:proofErr w:type="spellStart"/>
+      <w:r>
+        <w:rPr>
+          <w:rFonts w:ascii="Times" w:hAnsi="Times" w:cs="Times"/>
+          <w:sz w:val="26"/>
+          <w:szCs w:val="26"/>
+        </w:rPr>
+        <w:t>Taigman</w:t>
+      </w:r>
+      <w:proofErr w:type="spellEnd"/>
+      <w:r>
+        <w:rPr>
+          <w:rFonts w:ascii="Times" w:hAnsi="Times" w:cs="Times"/>
+          <w:sz w:val="26"/>
+          <w:szCs w:val="26"/>
+        </w:rPr>
+        <w:t xml:space="preserve"> et al., 2014, </w:t>
+      </w:r>
+      <w:proofErr w:type="spellStart"/>
+      <w:r>
+        <w:rPr>
+          <w:rFonts w:ascii="Times" w:hAnsi="Times" w:cs="Times"/>
+          <w:sz w:val="26"/>
+          <w:szCs w:val="26"/>
+        </w:rPr>
+        <w:t>LeCun</w:t>
+      </w:r>
+      <w:proofErr w:type="spellEnd"/>
+      <w:r>
+        <w:rPr>
+          <w:rFonts w:ascii="Times" w:hAnsi="Times" w:cs="Times"/>
+          <w:sz w:val="26"/>
+          <w:szCs w:val="26"/>
+        </w:rPr>
+        <w:t xml:space="preserve"> et al., 2015]. </w:t>
       </w:r>
     </w:p>
     <w:p>
@@ -1986,15 +2304,25 @@
           <w:sz w:val="26"/>
           <w:szCs w:val="26"/>
         </w:rPr>
-        <w:t>T</w:t>
-      </w:r>
-      <w:r>
-        <w:rPr>
-          <w:rFonts w:ascii="Times" w:hAnsi="Times" w:cs="Times"/>
-          <w:sz w:val="26"/>
-          <w:szCs w:val="26"/>
-        </w:rPr>
-        <w:t xml:space="preserve">he layers of features are not manu- ally hand-crafted, but are learned from data using a generic-purpose learning scheme. </w:t>
+        <w:t xml:space="preserve">The layers of features are not </w:t>
+      </w:r>
+      <w:proofErr w:type="spellStart"/>
+      <w:r>
+        <w:rPr>
+          <w:rFonts w:ascii="Times" w:hAnsi="Times" w:cs="Times"/>
+          <w:sz w:val="26"/>
+          <w:szCs w:val="26"/>
+        </w:rPr>
+        <w:t>manu</w:t>
+      </w:r>
+      <w:proofErr w:type="spellEnd"/>
+      <w:r>
+        <w:rPr>
+          <w:rFonts w:ascii="Times" w:hAnsi="Times" w:cs="Times"/>
+          <w:sz w:val="26"/>
+          <w:szCs w:val="26"/>
+        </w:rPr>
+        <w:t xml:space="preserve">- ally hand-crafted, but are learned from data using a generic-purpose learning scheme. </w:t>
       </w:r>
     </w:p>
     <w:p>
@@ -2014,7 +2342,79 @@
           <w:sz w:val="26"/>
           <w:szCs w:val="26"/>
         </w:rPr>
-        <w:t xml:space="preserve">In the last few years vision tasks became feasible due to high-performance computing systems such as GPUs, extensive public image repos- itories [Deng et al., 2009], a new regularisation tech- nique called </w:t>
+        <w:t xml:space="preserve">In the last few </w:t>
+      </w:r>
+      <w:proofErr w:type="gramStart"/>
+      <w:r>
+        <w:rPr>
+          <w:rFonts w:ascii="Times" w:hAnsi="Times" w:cs="Times"/>
+          <w:sz w:val="26"/>
+          <w:szCs w:val="26"/>
+        </w:rPr>
+        <w:t>years</w:t>
+      </w:r>
+      <w:proofErr w:type="gramEnd"/>
+      <w:r>
+        <w:rPr>
+          <w:rFonts w:ascii="Times" w:hAnsi="Times" w:cs="Times"/>
+          <w:sz w:val="26"/>
+          <w:szCs w:val="26"/>
+        </w:rPr>
+        <w:t xml:space="preserve"> vision tasks became feasible due to high-performance computing systems such as GPUs, extensive public image repos- </w:t>
+      </w:r>
+      <w:proofErr w:type="spellStart"/>
+      <w:r>
+        <w:rPr>
+          <w:rFonts w:ascii="Times" w:hAnsi="Times" w:cs="Times"/>
+          <w:sz w:val="26"/>
+          <w:szCs w:val="26"/>
+        </w:rPr>
+        <w:t>itories</w:t>
+      </w:r>
+      <w:proofErr w:type="spellEnd"/>
+      <w:r>
+        <w:rPr>
+          <w:rFonts w:ascii="Times" w:hAnsi="Times" w:cs="Times"/>
+          <w:sz w:val="26"/>
+          <w:szCs w:val="26"/>
+        </w:rPr>
+        <w:t xml:space="preserve"> [Deng et al., 2009], a new </w:t>
+      </w:r>
+      <w:proofErr w:type="spellStart"/>
+      <w:r>
+        <w:rPr>
+          <w:rFonts w:ascii="Times" w:hAnsi="Times" w:cs="Times"/>
+          <w:sz w:val="26"/>
+          <w:szCs w:val="26"/>
+        </w:rPr>
+        <w:t>regularisation</w:t>
+      </w:r>
+      <w:proofErr w:type="spellEnd"/>
+      <w:r>
+        <w:rPr>
+          <w:rFonts w:ascii="Times" w:hAnsi="Times" w:cs="Times"/>
+          <w:sz w:val="26"/>
+          <w:szCs w:val="26"/>
+        </w:rPr>
+        <w:t xml:space="preserve"> tech- </w:t>
+      </w:r>
+      <w:proofErr w:type="spellStart"/>
+      <w:r>
+        <w:rPr>
+          <w:rFonts w:ascii="Times" w:hAnsi="Times" w:cs="Times"/>
+          <w:sz w:val="26"/>
+          <w:szCs w:val="26"/>
+        </w:rPr>
+        <w:t>nique</w:t>
+      </w:r>
+      <w:proofErr w:type="spellEnd"/>
+      <w:r>
+        <w:rPr>
+          <w:rFonts w:ascii="Times" w:hAnsi="Times" w:cs="Times"/>
+          <w:sz w:val="26"/>
+          <w:szCs w:val="26"/>
+        </w:rPr>
+        <w:t xml:space="preserve"> called </w:t>
       </w:r>
       <w:r>
         <w:rPr>
@@ -2032,7 +2432,79 @@
           <w:sz w:val="26"/>
           <w:szCs w:val="26"/>
         </w:rPr>
-        <w:t xml:space="preserve">[Srivastava et al., 2014] which prevents deep learning systems from overfitting, rec- tified linear units (ReLU) [Nair and Hinton, 2010], softmax layer and techniques able to generate more training examples by deforming the existing ones. </w:t>
+        <w:t xml:space="preserve">[Srivastava et al., 2014] which prevents deep learning systems from </w:t>
+      </w:r>
+      <w:proofErr w:type="spellStart"/>
+      <w:r>
+        <w:rPr>
+          <w:rFonts w:ascii="Times" w:hAnsi="Times" w:cs="Times"/>
+          <w:sz w:val="26"/>
+          <w:szCs w:val="26"/>
+        </w:rPr>
+        <w:t>overfitting</w:t>
+      </w:r>
+      <w:proofErr w:type="spellEnd"/>
+      <w:r>
+        <w:rPr>
+          <w:rFonts w:ascii="Times" w:hAnsi="Times" w:cs="Times"/>
+          <w:sz w:val="26"/>
+          <w:szCs w:val="26"/>
+        </w:rPr>
+        <w:t xml:space="preserve">, rec- </w:t>
+      </w:r>
+      <w:proofErr w:type="spellStart"/>
+      <w:r>
+        <w:rPr>
+          <w:rFonts w:ascii="Times" w:hAnsi="Times" w:cs="Times"/>
+          <w:sz w:val="26"/>
+          <w:szCs w:val="26"/>
+        </w:rPr>
+        <w:t>tified</w:t>
+      </w:r>
+      <w:proofErr w:type="spellEnd"/>
+      <w:r>
+        <w:rPr>
+          <w:rFonts w:ascii="Times" w:hAnsi="Times" w:cs="Times"/>
+          <w:sz w:val="26"/>
+          <w:szCs w:val="26"/>
+        </w:rPr>
+        <w:t xml:space="preserve"> linear units (</w:t>
+      </w:r>
+      <w:proofErr w:type="spellStart"/>
+      <w:r>
+        <w:rPr>
+          <w:rFonts w:ascii="Times" w:hAnsi="Times" w:cs="Times"/>
+          <w:sz w:val="26"/>
+          <w:szCs w:val="26"/>
+        </w:rPr>
+        <w:t>ReLU</w:t>
+      </w:r>
+      <w:proofErr w:type="spellEnd"/>
+      <w:r>
+        <w:rPr>
+          <w:rFonts w:ascii="Times" w:hAnsi="Times" w:cs="Times"/>
+          <w:sz w:val="26"/>
+          <w:szCs w:val="26"/>
+        </w:rPr>
+        <w:t xml:space="preserve">) [Nair and Hinton, 2010], </w:t>
+      </w:r>
+      <w:proofErr w:type="spellStart"/>
+      <w:r>
+        <w:rPr>
+          <w:rFonts w:ascii="Times" w:hAnsi="Times" w:cs="Times"/>
+          <w:sz w:val="26"/>
+          <w:szCs w:val="26"/>
+        </w:rPr>
+        <w:t>softmax</w:t>
+      </w:r>
+      <w:proofErr w:type="spellEnd"/>
+      <w:r>
+        <w:rPr>
+          <w:rFonts w:ascii="Times" w:hAnsi="Times" w:cs="Times"/>
+          <w:sz w:val="26"/>
+          <w:szCs w:val="26"/>
+        </w:rPr>
+        <w:t xml:space="preserve"> layer and techniques able to generate more training examples by deforming the existing ones. </w:t>
       </w:r>
     </w:p>
     <w:p>
@@ -2052,103 +2524,457 @@
           <w:sz w:val="26"/>
           <w:szCs w:val="26"/>
         </w:rPr>
-        <w:t>Since [Krizhevsky et al., 2012] first used an eight layer CNN (also known as AlexNet) trained</w:t>
-      </w:r>
-      <w:r>
-        <w:rPr>
-          <w:rFonts w:ascii="Times" w:hAnsi="Times" w:cs="Times"/>
-          <w:sz w:val="26"/>
-          <w:szCs w:val="26"/>
-        </w:rPr>
-        <w:t xml:space="preserve"> on Im</w:t>
-      </w:r>
-      <w:r>
-        <w:rPr>
-          <w:rFonts w:ascii="Times" w:hAnsi="Times" w:cs="Times"/>
-          <w:sz w:val="26"/>
-          <w:szCs w:val="26"/>
-        </w:rPr>
-        <w:t>ageNet to perform 1000-way object classification, a number of other works have used deep convolutional networks (ConvNets) to elevate image classification further [Simonyan and Zisserman, 2014b, He et al., 2015a, Szegedy et al., 2015, He et al., 2015b, Chat- field et al., 2014]. [Simonyan and Zisserman, 2014b] use a very deep CNN (also known as VGGNet) with up to 19 weight layers for large-scale image clas- sification. They demonstrated that a substantially increased depth of a conventional ConvNet [LeCun et al., 1989, Krizhevsky et al., 2012] can result in state-of-the-art performance on the ImageNet chal- lenge dataset [Deng et al., 2009]. They also per- form localization for the same challenge by training a very deep ConvNet to predict the bounding box location instead of the class scores at the last fully connected layer. Another deep network architecture that has been recently used to great success is the GoogLeNet model of [Szegedy et al., 2015] where an inception layer is composed of a shortcut branch and a few deeper branches in order to improve utilization of the computing resources inside the network. The two main ideas of that architecture are: (i) to create a multi-scale architectur</w:t>
-      </w:r>
-      <w:r>
-        <w:rPr>
-          <w:rFonts w:ascii="Times" w:hAnsi="Times" w:cs="Times"/>
-          <w:sz w:val="26"/>
-          <w:szCs w:val="26"/>
-        </w:rPr>
-        <w:t>e capable of mirroring correla</w:t>
-      </w:r>
-      <w:r>
-        <w:rPr>
-          <w:rFonts w:ascii="Times" w:hAnsi="Times" w:cs="Times"/>
-          <w:sz w:val="26"/>
-          <w:szCs w:val="26"/>
-        </w:rPr>
-        <w:t>tion structure in images and (ii) dimensional reduction and projections to keep their representation sparse along each spatial scale. Most recently [He et al., 2015a] announced the even deeper residual network (also known as ResNet), featured 152 layers, which has considerably improv</w:t>
-      </w:r>
-      <w:r>
-        <w:rPr>
-          <w:rFonts w:ascii="Times" w:hAnsi="Times" w:cs="Times"/>
-          <w:sz w:val="26"/>
-          <w:szCs w:val="26"/>
-        </w:rPr>
-        <w:t>ed the state-of-the-art perfor</w:t>
-      </w:r>
-      <w:r>
-        <w:rPr>
-          <w:rFonts w:ascii="Times" w:hAnsi="Times" w:cs="Times"/>
-          <w:sz w:val="26"/>
-          <w:szCs w:val="26"/>
-        </w:rPr>
-        <w:t>mance of ImageNet [Deng et al., 2009] classification and object detection on PASCAL [Everingham et al., 2010]. Residual networ</w:t>
-      </w:r>
-      <w:r>
-        <w:rPr>
-          <w:rFonts w:ascii="Times" w:hAnsi="Times" w:cs="Times"/>
-          <w:sz w:val="26"/>
-          <w:szCs w:val="26"/>
-        </w:rPr>
-        <w:t>ks are inspired by the observa</w:t>
-      </w:r>
-      <w:r>
-        <w:rPr>
-          <w:rFonts w:ascii="Times" w:hAnsi="Times" w:cs="Times"/>
-          <w:sz w:val="26"/>
-          <w:szCs w:val="26"/>
-        </w:rPr>
-        <w:t>tion that neural networks lean towards gaining higher training errors as the depth of the network increases to very large values. The authors argue that although the network gains more parameters by increasing its depth, the network b</w:t>
-      </w:r>
-      <w:r>
-        <w:rPr>
-          <w:rFonts w:ascii="Times" w:hAnsi="Times" w:cs="Times"/>
-          <w:sz w:val="26"/>
-          <w:szCs w:val="26"/>
-        </w:rPr>
-        <w:t>ecomes inferior at function ap</w:t>
-      </w:r>
-      <w:r>
-        <w:rPr>
-          <w:rFonts w:ascii="Times" w:hAnsi="Times" w:cs="Times"/>
-          <w:sz w:val="26"/>
-          <w:szCs w:val="26"/>
-        </w:rPr>
-        <w:t xml:space="preserve">proximation because of </w:t>
-      </w:r>
-      <w:r>
-        <w:rPr>
-          <w:rFonts w:ascii="Times" w:hAnsi="Times" w:cs="Times"/>
-          <w:sz w:val="26"/>
-          <w:szCs w:val="26"/>
-        </w:rPr>
-        <w:t>the gradients and training sig</w:t>
-      </w:r>
-      <w:r>
-        <w:rPr>
-          <w:rFonts w:ascii="Times" w:hAnsi="Times" w:cs="Times"/>
-          <w:sz w:val="26"/>
-          <w:szCs w:val="26"/>
-        </w:rPr>
-        <w:t xml:space="preserve">nals loss when they are propagated through numerous layers. Therefore, they give convincing theoretical and practical evidence that residual connections (re- formulated layers for learning residual functions with reference to the layer input) are inherently necessary </w:t>
+        <w:t>Since [</w:t>
+      </w:r>
+      <w:proofErr w:type="spellStart"/>
+      <w:r>
+        <w:rPr>
+          <w:rFonts w:ascii="Times" w:hAnsi="Times" w:cs="Times"/>
+          <w:sz w:val="26"/>
+          <w:szCs w:val="26"/>
+        </w:rPr>
+        <w:t>Krizhevsky</w:t>
+      </w:r>
+      <w:proofErr w:type="spellEnd"/>
+      <w:r>
+        <w:rPr>
+          <w:rFonts w:ascii="Times" w:hAnsi="Times" w:cs="Times"/>
+          <w:sz w:val="26"/>
+          <w:szCs w:val="26"/>
+        </w:rPr>
+        <w:t xml:space="preserve"> et al., 2012] first used an eight layer CNN (also known as </w:t>
+      </w:r>
+      <w:proofErr w:type="spellStart"/>
+      <w:r>
+        <w:rPr>
+          <w:rFonts w:ascii="Times" w:hAnsi="Times" w:cs="Times"/>
+          <w:sz w:val="26"/>
+          <w:szCs w:val="26"/>
+        </w:rPr>
+        <w:t>AlexNet</w:t>
+      </w:r>
+      <w:proofErr w:type="spellEnd"/>
+      <w:r>
+        <w:rPr>
+          <w:rFonts w:ascii="Times" w:hAnsi="Times" w:cs="Times"/>
+          <w:sz w:val="26"/>
+          <w:szCs w:val="26"/>
+        </w:rPr>
+        <w:t xml:space="preserve">) trained on </w:t>
+      </w:r>
+      <w:proofErr w:type="spellStart"/>
+      <w:r>
+        <w:rPr>
+          <w:rFonts w:ascii="Times" w:hAnsi="Times" w:cs="Times"/>
+          <w:sz w:val="26"/>
+          <w:szCs w:val="26"/>
+        </w:rPr>
+        <w:t>ImageNet</w:t>
+      </w:r>
+      <w:proofErr w:type="spellEnd"/>
+      <w:r>
+        <w:rPr>
+          <w:rFonts w:ascii="Times" w:hAnsi="Times" w:cs="Times"/>
+          <w:sz w:val="26"/>
+          <w:szCs w:val="26"/>
+        </w:rPr>
+        <w:t xml:space="preserve"> to perform 1000-way object classification, a number of other works have used deep convolutional networks (</w:t>
+      </w:r>
+      <w:proofErr w:type="spellStart"/>
+      <w:r>
+        <w:rPr>
+          <w:rFonts w:ascii="Times" w:hAnsi="Times" w:cs="Times"/>
+          <w:sz w:val="26"/>
+          <w:szCs w:val="26"/>
+        </w:rPr>
+        <w:t>ConvNets</w:t>
+      </w:r>
+      <w:proofErr w:type="spellEnd"/>
+      <w:r>
+        <w:rPr>
+          <w:rFonts w:ascii="Times" w:hAnsi="Times" w:cs="Times"/>
+          <w:sz w:val="26"/>
+          <w:szCs w:val="26"/>
+        </w:rPr>
+        <w:t>) to elevate image classification further [</w:t>
+      </w:r>
+      <w:proofErr w:type="spellStart"/>
+      <w:r>
+        <w:rPr>
+          <w:rFonts w:ascii="Times" w:hAnsi="Times" w:cs="Times"/>
+          <w:sz w:val="26"/>
+          <w:szCs w:val="26"/>
+        </w:rPr>
+        <w:t>Simonyan</w:t>
+      </w:r>
+      <w:proofErr w:type="spellEnd"/>
+      <w:r>
+        <w:rPr>
+          <w:rFonts w:ascii="Times" w:hAnsi="Times" w:cs="Times"/>
+          <w:sz w:val="26"/>
+          <w:szCs w:val="26"/>
+        </w:rPr>
+        <w:t xml:space="preserve"> and </w:t>
+      </w:r>
+      <w:proofErr w:type="spellStart"/>
+      <w:r>
+        <w:rPr>
+          <w:rFonts w:ascii="Times" w:hAnsi="Times" w:cs="Times"/>
+          <w:sz w:val="26"/>
+          <w:szCs w:val="26"/>
+        </w:rPr>
+        <w:t>Zisserman</w:t>
+      </w:r>
+      <w:proofErr w:type="spellEnd"/>
+      <w:r>
+        <w:rPr>
+          <w:rFonts w:ascii="Times" w:hAnsi="Times" w:cs="Times"/>
+          <w:sz w:val="26"/>
+          <w:szCs w:val="26"/>
+        </w:rPr>
+        <w:t xml:space="preserve">, 2014b, He et al., 2015a, </w:t>
+      </w:r>
+      <w:proofErr w:type="spellStart"/>
+      <w:r>
+        <w:rPr>
+          <w:rFonts w:ascii="Times" w:hAnsi="Times" w:cs="Times"/>
+          <w:sz w:val="26"/>
+          <w:szCs w:val="26"/>
+        </w:rPr>
+        <w:t>Szegedy</w:t>
+      </w:r>
+      <w:proofErr w:type="spellEnd"/>
+      <w:r>
+        <w:rPr>
+          <w:rFonts w:ascii="Times" w:hAnsi="Times" w:cs="Times"/>
+          <w:sz w:val="26"/>
+          <w:szCs w:val="26"/>
+        </w:rPr>
+        <w:t xml:space="preserve"> et al., 2015, He et al., 2015b, Chat- field et al., 2014]. [</w:t>
+      </w:r>
+      <w:proofErr w:type="spellStart"/>
+      <w:r>
+        <w:rPr>
+          <w:rFonts w:ascii="Times" w:hAnsi="Times" w:cs="Times"/>
+          <w:sz w:val="26"/>
+          <w:szCs w:val="26"/>
+        </w:rPr>
+        <w:t>Simonyan</w:t>
+      </w:r>
+      <w:proofErr w:type="spellEnd"/>
+      <w:r>
+        <w:rPr>
+          <w:rFonts w:ascii="Times" w:hAnsi="Times" w:cs="Times"/>
+          <w:sz w:val="26"/>
+          <w:szCs w:val="26"/>
+        </w:rPr>
+        <w:t xml:space="preserve"> and </w:t>
+      </w:r>
+      <w:proofErr w:type="spellStart"/>
+      <w:r>
+        <w:rPr>
+          <w:rFonts w:ascii="Times" w:hAnsi="Times" w:cs="Times"/>
+          <w:sz w:val="26"/>
+          <w:szCs w:val="26"/>
+        </w:rPr>
+        <w:t>Zisserman</w:t>
+      </w:r>
+      <w:proofErr w:type="spellEnd"/>
+      <w:r>
+        <w:rPr>
+          <w:rFonts w:ascii="Times" w:hAnsi="Times" w:cs="Times"/>
+          <w:sz w:val="26"/>
+          <w:szCs w:val="26"/>
+        </w:rPr>
+        <w:t xml:space="preserve">, 2014b] use a very deep CNN (also known as </w:t>
+      </w:r>
+      <w:proofErr w:type="spellStart"/>
+      <w:r>
+        <w:rPr>
+          <w:rFonts w:ascii="Times" w:hAnsi="Times" w:cs="Times"/>
+          <w:sz w:val="26"/>
+          <w:szCs w:val="26"/>
+        </w:rPr>
+        <w:t>VGGNet</w:t>
+      </w:r>
+      <w:proofErr w:type="spellEnd"/>
+      <w:r>
+        <w:rPr>
+          <w:rFonts w:ascii="Times" w:hAnsi="Times" w:cs="Times"/>
+          <w:sz w:val="26"/>
+          <w:szCs w:val="26"/>
+        </w:rPr>
+        <w:t xml:space="preserve">) with up to 19 weight layers for large-scale image </w:t>
+      </w:r>
+      <w:proofErr w:type="spellStart"/>
+      <w:r>
+        <w:rPr>
+          <w:rFonts w:ascii="Times" w:hAnsi="Times" w:cs="Times"/>
+          <w:sz w:val="26"/>
+          <w:szCs w:val="26"/>
+        </w:rPr>
+        <w:t>clas</w:t>
+      </w:r>
+      <w:proofErr w:type="spellEnd"/>
+      <w:r>
+        <w:rPr>
+          <w:rFonts w:ascii="Times" w:hAnsi="Times" w:cs="Times"/>
+          <w:sz w:val="26"/>
+          <w:szCs w:val="26"/>
+        </w:rPr>
+        <w:t xml:space="preserve">- </w:t>
+      </w:r>
+      <w:proofErr w:type="spellStart"/>
+      <w:r>
+        <w:rPr>
+          <w:rFonts w:ascii="Times" w:hAnsi="Times" w:cs="Times"/>
+          <w:sz w:val="26"/>
+          <w:szCs w:val="26"/>
+        </w:rPr>
+        <w:t>sification</w:t>
+      </w:r>
+      <w:proofErr w:type="spellEnd"/>
+      <w:r>
+        <w:rPr>
+          <w:rFonts w:ascii="Times" w:hAnsi="Times" w:cs="Times"/>
+          <w:sz w:val="26"/>
+          <w:szCs w:val="26"/>
+        </w:rPr>
+        <w:t xml:space="preserve">. They demonstrated that a substantially increased depth of a conventional </w:t>
+      </w:r>
+      <w:proofErr w:type="spellStart"/>
+      <w:r>
+        <w:rPr>
+          <w:rFonts w:ascii="Times" w:hAnsi="Times" w:cs="Times"/>
+          <w:sz w:val="26"/>
+          <w:szCs w:val="26"/>
+        </w:rPr>
+        <w:t>ConvNet</w:t>
+      </w:r>
+      <w:proofErr w:type="spellEnd"/>
+      <w:r>
+        <w:rPr>
+          <w:rFonts w:ascii="Times" w:hAnsi="Times" w:cs="Times"/>
+          <w:sz w:val="26"/>
+          <w:szCs w:val="26"/>
+        </w:rPr>
+        <w:t xml:space="preserve"> [</w:t>
+      </w:r>
+      <w:proofErr w:type="spellStart"/>
+      <w:r>
+        <w:rPr>
+          <w:rFonts w:ascii="Times" w:hAnsi="Times" w:cs="Times"/>
+          <w:sz w:val="26"/>
+          <w:szCs w:val="26"/>
+        </w:rPr>
+        <w:t>LeCun</w:t>
+      </w:r>
+      <w:proofErr w:type="spellEnd"/>
+      <w:r>
+        <w:rPr>
+          <w:rFonts w:ascii="Times" w:hAnsi="Times" w:cs="Times"/>
+          <w:sz w:val="26"/>
+          <w:szCs w:val="26"/>
+        </w:rPr>
+        <w:t xml:space="preserve"> et al., 1989, </w:t>
+      </w:r>
+      <w:proofErr w:type="spellStart"/>
+      <w:r>
+        <w:rPr>
+          <w:rFonts w:ascii="Times" w:hAnsi="Times" w:cs="Times"/>
+          <w:sz w:val="26"/>
+          <w:szCs w:val="26"/>
+        </w:rPr>
+        <w:t>Krizhevsky</w:t>
+      </w:r>
+      <w:proofErr w:type="spellEnd"/>
+      <w:r>
+        <w:rPr>
+          <w:rFonts w:ascii="Times" w:hAnsi="Times" w:cs="Times"/>
+          <w:sz w:val="26"/>
+          <w:szCs w:val="26"/>
+        </w:rPr>
+        <w:t xml:space="preserve"> et al., 2012] can result in state-of-the-art performance on the </w:t>
+      </w:r>
+      <w:proofErr w:type="spellStart"/>
+      <w:r>
+        <w:rPr>
+          <w:rFonts w:ascii="Times" w:hAnsi="Times" w:cs="Times"/>
+          <w:sz w:val="26"/>
+          <w:szCs w:val="26"/>
+        </w:rPr>
+        <w:t>ImageNet</w:t>
+      </w:r>
+      <w:proofErr w:type="spellEnd"/>
+      <w:r>
+        <w:rPr>
+          <w:rFonts w:ascii="Times" w:hAnsi="Times" w:cs="Times"/>
+          <w:sz w:val="26"/>
+          <w:szCs w:val="26"/>
+        </w:rPr>
+        <w:t xml:space="preserve"> </w:t>
+      </w:r>
+      <w:proofErr w:type="spellStart"/>
+      <w:r>
+        <w:rPr>
+          <w:rFonts w:ascii="Times" w:hAnsi="Times" w:cs="Times"/>
+          <w:sz w:val="26"/>
+          <w:szCs w:val="26"/>
+        </w:rPr>
+        <w:t>chal</w:t>
+      </w:r>
+      <w:proofErr w:type="spellEnd"/>
+      <w:r>
+        <w:rPr>
+          <w:rFonts w:ascii="Times" w:hAnsi="Times" w:cs="Times"/>
+          <w:sz w:val="26"/>
+          <w:szCs w:val="26"/>
+        </w:rPr>
+        <w:t xml:space="preserve">- </w:t>
+      </w:r>
+      <w:proofErr w:type="spellStart"/>
+      <w:r>
+        <w:rPr>
+          <w:rFonts w:ascii="Times" w:hAnsi="Times" w:cs="Times"/>
+          <w:sz w:val="26"/>
+          <w:szCs w:val="26"/>
+        </w:rPr>
+        <w:t>lenge</w:t>
+      </w:r>
+      <w:proofErr w:type="spellEnd"/>
+      <w:r>
+        <w:rPr>
+          <w:rFonts w:ascii="Times" w:hAnsi="Times" w:cs="Times"/>
+          <w:sz w:val="26"/>
+          <w:szCs w:val="26"/>
+        </w:rPr>
+        <w:t xml:space="preserve"> dataset [Deng et al., 2009]. They also per- form localization for the same challenge by training a very deep </w:t>
+      </w:r>
+      <w:proofErr w:type="spellStart"/>
+      <w:r>
+        <w:rPr>
+          <w:rFonts w:ascii="Times" w:hAnsi="Times" w:cs="Times"/>
+          <w:sz w:val="26"/>
+          <w:szCs w:val="26"/>
+        </w:rPr>
+        <w:t>ConvNet</w:t>
+      </w:r>
+      <w:proofErr w:type="spellEnd"/>
+      <w:r>
+        <w:rPr>
+          <w:rFonts w:ascii="Times" w:hAnsi="Times" w:cs="Times"/>
+          <w:sz w:val="26"/>
+          <w:szCs w:val="26"/>
+        </w:rPr>
+        <w:t xml:space="preserve"> to predict the bounding box location instead of the class scores at the last fully connected layer. Another deep network architecture that has been recently used to great success is the </w:t>
+      </w:r>
+      <w:proofErr w:type="spellStart"/>
+      <w:r>
+        <w:rPr>
+          <w:rFonts w:ascii="Times" w:hAnsi="Times" w:cs="Times"/>
+          <w:sz w:val="26"/>
+          <w:szCs w:val="26"/>
+        </w:rPr>
+        <w:t>GoogLeNet</w:t>
+      </w:r>
+      <w:proofErr w:type="spellEnd"/>
+      <w:r>
+        <w:rPr>
+          <w:rFonts w:ascii="Times" w:hAnsi="Times" w:cs="Times"/>
+          <w:sz w:val="26"/>
+          <w:szCs w:val="26"/>
+        </w:rPr>
+        <w:t xml:space="preserve"> model of [</w:t>
+      </w:r>
+      <w:proofErr w:type="spellStart"/>
+      <w:r>
+        <w:rPr>
+          <w:rFonts w:ascii="Times" w:hAnsi="Times" w:cs="Times"/>
+          <w:sz w:val="26"/>
+          <w:szCs w:val="26"/>
+        </w:rPr>
+        <w:t>Szegedy</w:t>
+      </w:r>
+      <w:proofErr w:type="spellEnd"/>
+      <w:r>
+        <w:rPr>
+          <w:rFonts w:ascii="Times" w:hAnsi="Times" w:cs="Times"/>
+          <w:sz w:val="26"/>
+          <w:szCs w:val="26"/>
+        </w:rPr>
+        <w:t xml:space="preserve"> et al., 2015] where an inception layer is composed of a shortcut branch and a few deeper branches in order to improve utilization of the computing resources inside the network. The two main ideas of that architecture are: (</w:t>
+      </w:r>
+      <w:proofErr w:type="spellStart"/>
+      <w:r>
+        <w:rPr>
+          <w:rFonts w:ascii="Times" w:hAnsi="Times" w:cs="Times"/>
+          <w:sz w:val="26"/>
+          <w:szCs w:val="26"/>
+        </w:rPr>
+        <w:t>i</w:t>
+      </w:r>
+      <w:proofErr w:type="spellEnd"/>
+      <w:r>
+        <w:rPr>
+          <w:rFonts w:ascii="Times" w:hAnsi="Times" w:cs="Times"/>
+          <w:sz w:val="26"/>
+          <w:szCs w:val="26"/>
+        </w:rPr>
+        <w:t xml:space="preserve">) to create a multi-scale architecture capable of mirroring correlation structure in images and (ii) dimensional reduction and projections to keep their representation sparse along each spatial scale. Most recently [He et al., 2015a] announced the even deeper residual network (also known as </w:t>
+      </w:r>
+      <w:proofErr w:type="spellStart"/>
+      <w:r>
+        <w:rPr>
+          <w:rFonts w:ascii="Times" w:hAnsi="Times" w:cs="Times"/>
+          <w:sz w:val="26"/>
+          <w:szCs w:val="26"/>
+        </w:rPr>
+        <w:t>ResNet</w:t>
+      </w:r>
+      <w:proofErr w:type="spellEnd"/>
+      <w:r>
+        <w:rPr>
+          <w:rFonts w:ascii="Times" w:hAnsi="Times" w:cs="Times"/>
+          <w:sz w:val="26"/>
+          <w:szCs w:val="26"/>
+        </w:rPr>
+        <w:t xml:space="preserve">), featured 152 layers, which has considerably improved the state-of-the-art performance of </w:t>
+      </w:r>
+      <w:proofErr w:type="spellStart"/>
+      <w:r>
+        <w:rPr>
+          <w:rFonts w:ascii="Times" w:hAnsi="Times" w:cs="Times"/>
+          <w:sz w:val="26"/>
+          <w:szCs w:val="26"/>
+        </w:rPr>
+        <w:t>ImageNet</w:t>
+      </w:r>
+      <w:proofErr w:type="spellEnd"/>
+      <w:r>
+        <w:rPr>
+          <w:rFonts w:ascii="Times" w:hAnsi="Times" w:cs="Times"/>
+          <w:sz w:val="26"/>
+          <w:szCs w:val="26"/>
+        </w:rPr>
+        <w:t xml:space="preserve"> [Deng et al., 2009] classification and object detection on PASCAL [</w:t>
+      </w:r>
+      <w:proofErr w:type="spellStart"/>
+      <w:r>
+        <w:rPr>
+          <w:rFonts w:ascii="Times" w:hAnsi="Times" w:cs="Times"/>
+          <w:sz w:val="26"/>
+          <w:szCs w:val="26"/>
+        </w:rPr>
+        <w:t>Everingham</w:t>
+      </w:r>
+      <w:proofErr w:type="spellEnd"/>
+      <w:r>
+        <w:rPr>
+          <w:rFonts w:ascii="Times" w:hAnsi="Times" w:cs="Times"/>
+          <w:sz w:val="26"/>
+          <w:szCs w:val="26"/>
+        </w:rPr>
+        <w:t xml:space="preserve"> et al., 2010]. Residual networks are inspired by the observation that neural networks lean towards gaining higher training errors as the depth of the network increases to very large values. The authors argue that although the network gains more parameters by increasing its depth, the network becomes inferior at function approximation because of the gradients and training signals loss when they are propagated through numerous layers. Therefore, they give convincing theoretical and practical evidence that residual connections (re- formulated layers for learning residual functions with reference to the layer input) are inherently necessary </w:t>
       </w:r>
     </w:p>
     <w:p>
@@ -2185,39 +3011,43 @@
           <w:sz w:val="26"/>
           <w:szCs w:val="26"/>
         </w:rPr>
-        <w:t>Outside of the aforementioned top-performing networks, other works worth mentioning are: [Chat- field et al., 2014] where a rigorous evaluation study on different CNN architectures for the task of object recognition was conducted and [Zhou et al., 2014] where a brand-new scene-centric database called Places was introduced and established state-of-the- art results on different scene recognition tasks, by learning deep representations from their extensive database. Despite these impressive results, human rights advocacy is one of the high profile domains which remain broadly missing from the curated list of problems which w</w:t>
-      </w:r>
-      <w:r>
-        <w:rPr>
-          <w:rFonts w:ascii="Times" w:hAnsi="Times" w:cs="Times"/>
-          <w:sz w:val="26"/>
-          <w:szCs w:val="26"/>
-        </w:rPr>
-        <w:t>ere benefited from the continu</w:t>
-      </w:r>
-      <w:r>
-        <w:rPr>
-          <w:rFonts w:ascii="Times" w:hAnsi="Times" w:cs="Times"/>
-          <w:sz w:val="26"/>
-          <w:szCs w:val="26"/>
-        </w:rPr>
-        <w:t xml:space="preserve">ing growth of deep convolutional networks. We build on this body of work in deep learning to solve the untrodden problem </w:t>
-      </w:r>
-      <w:r>
-        <w:rPr>
-          <w:rFonts w:ascii="Times" w:hAnsi="Times" w:cs="Times"/>
-          <w:sz w:val="26"/>
-          <w:szCs w:val="26"/>
-        </w:rPr>
-        <w:t>of recognising human rights vio</w:t>
-      </w:r>
-      <w:r>
-        <w:rPr>
-          <w:rFonts w:ascii="Times" w:hAnsi="Times" w:cs="Times"/>
-          <w:sz w:val="26"/>
-          <w:szCs w:val="26"/>
-        </w:rPr>
-        <w:t xml:space="preserve">lations utilising digital images. </w:t>
+        <w:t xml:space="preserve">Outside of the aforementioned top-performing networks, other works worth mentioning are: [Chat- field et al., 2014] where a rigorous evaluation study on different CNN architectures for the task of object recognition was conducted and [Zhou et al., 2014] where a brand-new scene-centric database called Places was introduced and established state-of-the- art results on different scene recognition tasks, by learning deep representations from their extensive database. Despite these impressive results, human rights advocacy is one of the high profile domains which remain broadly missing from the curated list of problems which were benefited from the continuing growth of deep convolutional networks. We build on this body of work in deep learning to solve the untrodden problem of </w:t>
+      </w:r>
+      <w:proofErr w:type="spellStart"/>
+      <w:r>
+        <w:rPr>
+          <w:rFonts w:ascii="Times" w:hAnsi="Times" w:cs="Times"/>
+          <w:sz w:val="26"/>
+          <w:szCs w:val="26"/>
+        </w:rPr>
+        <w:t>recognising</w:t>
+      </w:r>
+      <w:proofErr w:type="spellEnd"/>
+      <w:r>
+        <w:rPr>
+          <w:rFonts w:ascii="Times" w:hAnsi="Times" w:cs="Times"/>
+          <w:sz w:val="26"/>
+          <w:szCs w:val="26"/>
+        </w:rPr>
+        <w:t xml:space="preserve"> human rights violations </w:t>
+      </w:r>
+      <w:proofErr w:type="spellStart"/>
+      <w:r>
+        <w:rPr>
+          <w:rFonts w:ascii="Times" w:hAnsi="Times" w:cs="Times"/>
+          <w:sz w:val="26"/>
+          <w:szCs w:val="26"/>
+        </w:rPr>
+        <w:t>utilising</w:t>
+      </w:r>
+      <w:proofErr w:type="spellEnd"/>
+      <w:r>
+        <w:rPr>
+          <w:rFonts w:ascii="Times" w:hAnsi="Times" w:cs="Times"/>
+          <w:sz w:val="26"/>
+          <w:szCs w:val="26"/>
+        </w:rPr>
+        <w:t xml:space="preserve"> digital images. </w:t>
       </w:r>
     </w:p>
     <w:p>
@@ -2237,7 +3067,25 @@
           <w:sz w:val="26"/>
           <w:szCs w:val="26"/>
         </w:rPr>
-        <w:t xml:space="preserve">use a pre-trained model and then use the ConvNet as a fixed feature extractor for the task of interest. </w:t>
+        <w:t xml:space="preserve">use a pre-trained model and then use the </w:t>
+      </w:r>
+      <w:proofErr w:type="spellStart"/>
+      <w:r>
+        <w:rPr>
+          <w:rFonts w:ascii="Times" w:hAnsi="Times" w:cs="Times"/>
+          <w:sz w:val="26"/>
+          <w:szCs w:val="26"/>
+        </w:rPr>
+        <w:t>ConvNet</w:t>
+      </w:r>
+      <w:proofErr w:type="spellEnd"/>
+      <w:r>
+        <w:rPr>
+          <w:rFonts w:ascii="Times" w:hAnsi="Times" w:cs="Times"/>
+          <w:sz w:val="26"/>
+          <w:szCs w:val="26"/>
+        </w:rPr>
+        <w:t xml:space="preserve"> as a fixed feature extractor for the task of interest. </w:t>
       </w:r>
     </w:p>
     <w:p>
@@ -2257,23 +3105,43 @@
           <w:sz w:val="26"/>
           <w:szCs w:val="26"/>
         </w:rPr>
-        <w:t>taking a pre-trained CNN, replacing the fully-connected layers (</w:t>
-      </w:r>
-      <w:r>
-        <w:rPr>
-          <w:rFonts w:ascii="Times" w:hAnsi="Times" w:cs="Times"/>
-          <w:sz w:val="26"/>
-          <w:szCs w:val="26"/>
-        </w:rPr>
-        <w:t>and potentially the last convo</w:t>
-      </w:r>
-      <w:r>
-        <w:rPr>
-          <w:rFonts w:ascii="Times" w:hAnsi="Times" w:cs="Times"/>
-          <w:sz w:val="26"/>
-          <w:szCs w:val="26"/>
-        </w:rPr>
-        <w:t xml:space="preserve">lutional layer), and consider the rest of the ConvNet as a fixed feature extractor for the relevant dataset. By freezing the weights of the convolutional layers, the deep ConvNet can still extract general image features such as edges, while the fully connected layers can take this information and use it to classify the data in a way that is applicable to the problem. </w:t>
+        <w:t xml:space="preserve">taking a pre-trained CNN, replacing the fully-connected layers (and potentially the last convolutional layer), and consider the rest of the </w:t>
+      </w:r>
+      <w:proofErr w:type="spellStart"/>
+      <w:r>
+        <w:rPr>
+          <w:rFonts w:ascii="Times" w:hAnsi="Times" w:cs="Times"/>
+          <w:sz w:val="26"/>
+          <w:szCs w:val="26"/>
+        </w:rPr>
+        <w:t>ConvNet</w:t>
+      </w:r>
+      <w:proofErr w:type="spellEnd"/>
+      <w:r>
+        <w:rPr>
+          <w:rFonts w:ascii="Times" w:hAnsi="Times" w:cs="Times"/>
+          <w:sz w:val="26"/>
+          <w:szCs w:val="26"/>
+        </w:rPr>
+        <w:t xml:space="preserve"> as a fixed feature extractor for the relevant dataset. By freezing the weights of the convolutional layers, the deep </w:t>
+      </w:r>
+      <w:proofErr w:type="spellStart"/>
+      <w:r>
+        <w:rPr>
+          <w:rFonts w:ascii="Times" w:hAnsi="Times" w:cs="Times"/>
+          <w:sz w:val="26"/>
+          <w:szCs w:val="26"/>
+        </w:rPr>
+        <w:t>ConvNet</w:t>
+      </w:r>
+      <w:proofErr w:type="spellEnd"/>
+      <w:r>
+        <w:rPr>
+          <w:rFonts w:ascii="Times" w:hAnsi="Times" w:cs="Times"/>
+          <w:sz w:val="26"/>
+          <w:szCs w:val="26"/>
+        </w:rPr>
+        <w:t xml:space="preserve"> can still extract general image features such as edges, while the fully connected layers can take this information and use it to classify the data in a way that is applicable to the problem. </w:t>
       </w:r>
     </w:p>
     <w:p>
@@ -2293,7 +3161,61 @@
           <w:sz w:val="26"/>
           <w:szCs w:val="26"/>
         </w:rPr>
-        <w:t xml:space="preserve">every block is fixed except the feature ex- tractor as different deep convolutional networks are plugged in, one at a time, to compare their perfor- mance utilizing the mean average precision (mAP) metric. </w:t>
+        <w:t xml:space="preserve">every block is fixed except the feature ex- tractor as different deep convolutional networks are plugged in, one at a time, to compare their </w:t>
+      </w:r>
+      <w:proofErr w:type="spellStart"/>
+      <w:r>
+        <w:rPr>
+          <w:rFonts w:ascii="Times" w:hAnsi="Times" w:cs="Times"/>
+          <w:sz w:val="26"/>
+          <w:szCs w:val="26"/>
+        </w:rPr>
+        <w:t>perfor</w:t>
+      </w:r>
+      <w:proofErr w:type="spellEnd"/>
+      <w:r>
+        <w:rPr>
+          <w:rFonts w:ascii="Times" w:hAnsi="Times" w:cs="Times"/>
+          <w:sz w:val="26"/>
+          <w:szCs w:val="26"/>
+        </w:rPr>
+        <w:t xml:space="preserve">- </w:t>
+      </w:r>
+      <w:proofErr w:type="spellStart"/>
+      <w:r>
+        <w:rPr>
+          <w:rFonts w:ascii="Times" w:hAnsi="Times" w:cs="Times"/>
+          <w:sz w:val="26"/>
+          <w:szCs w:val="26"/>
+        </w:rPr>
+        <w:t>mance</w:t>
+      </w:r>
+      <w:proofErr w:type="spellEnd"/>
+      <w:r>
+        <w:rPr>
+          <w:rFonts w:ascii="Times" w:hAnsi="Times" w:cs="Times"/>
+          <w:sz w:val="26"/>
+          <w:szCs w:val="26"/>
+        </w:rPr>
+        <w:t xml:space="preserve"> utilizing the mean average precision (</w:t>
+      </w:r>
+      <w:proofErr w:type="spellStart"/>
+      <w:r>
+        <w:rPr>
+          <w:rFonts w:ascii="Times" w:hAnsi="Times" w:cs="Times"/>
+          <w:sz w:val="26"/>
+          <w:szCs w:val="26"/>
+        </w:rPr>
+        <w:t>mAP</w:t>
+      </w:r>
+      <w:proofErr w:type="spellEnd"/>
+      <w:r>
+        <w:rPr>
+          <w:rFonts w:ascii="Times" w:hAnsi="Times" w:cs="Times"/>
+          <w:sz w:val="26"/>
+          <w:szCs w:val="26"/>
+        </w:rPr>
+        <w:t xml:space="preserve">) metric. </w:t>
       </w:r>
     </w:p>
     <w:p>
@@ -2539,23 +3461,7 @@
           <w:sz w:val="26"/>
           <w:szCs w:val="26"/>
         </w:rPr>
-        <w:t xml:space="preserve">, </w:t>
-      </w:r>
-      <w:r>
-        <w:rPr>
-          <w:rFonts w:ascii="Times" w:hAnsi="Times" w:cs="Times"/>
-          <w:sz w:val="26"/>
-          <w:szCs w:val="26"/>
-        </w:rPr>
-        <w:t>as described above, is then uti</w:t>
-      </w:r>
-      <w:r>
-        <w:rPr>
-          <w:rFonts w:ascii="Times" w:hAnsi="Times" w:cs="Times"/>
-          <w:sz w:val="26"/>
-          <w:szCs w:val="26"/>
-        </w:rPr>
-        <w:t xml:space="preserve">lized to train m SVM classifiers. Once trained, the test dataset </w:t>
+        <w:t xml:space="preserve">, as described above, is then utilized to train m SVM classifiers. Once trained, the test dataset </w:t>
       </w:r>
       <w:r>
         <w:rPr>
@@ -2584,7 +3490,25 @@
           <w:sz w:val="26"/>
           <w:szCs w:val="26"/>
         </w:rPr>
-        <w:t xml:space="preserve">is employed to assess the performance of the pipeline using mAP. The training and testing procedures are then repeated after replacing </w:t>
+        <w:t xml:space="preserve">is employed to assess the performance of the pipeline using </w:t>
+      </w:r>
+      <w:proofErr w:type="spellStart"/>
+      <w:r>
+        <w:rPr>
+          <w:rFonts w:ascii="Times" w:hAnsi="Times" w:cs="Times"/>
+          <w:sz w:val="26"/>
+          <w:szCs w:val="26"/>
+        </w:rPr>
+        <w:t>mAP</w:t>
+      </w:r>
+      <w:proofErr w:type="spellEnd"/>
+      <w:r>
+        <w:rPr>
+          <w:rFonts w:ascii="Times" w:hAnsi="Times" w:cs="Times"/>
+          <w:sz w:val="26"/>
+          <w:szCs w:val="26"/>
+        </w:rPr>
+        <w:t xml:space="preserve">. The training and testing procedures are then repeated after replacing </w:t>
       </w:r>
       <w:r>
         <w:rPr>
@@ -2638,31 +3562,7 @@
           <w:sz w:val="26"/>
           <w:szCs w:val="26"/>
         </w:rPr>
-        <w:t>to evaluate the per</w:t>
-      </w:r>
-      <w:r>
-        <w:rPr>
-          <w:rFonts w:ascii="Times" w:hAnsi="Times" w:cs="Times"/>
-          <w:sz w:val="26"/>
-          <w:szCs w:val="26"/>
-        </w:rPr>
-        <w:t>formance of the human rights violation recognition pipeline. For a se</w:t>
-      </w:r>
-      <w:r>
-        <w:rPr>
-          <w:rFonts w:ascii="Times" w:hAnsi="Times" w:cs="Times"/>
-          <w:sz w:val="26"/>
-          <w:szCs w:val="26"/>
-        </w:rPr>
-        <w:t>t of n pre-trained CNN architec</w:t>
-      </w:r>
-      <w:r>
-        <w:rPr>
-          <w:rFonts w:ascii="Times" w:hAnsi="Times" w:cs="Times"/>
-          <w:sz w:val="26"/>
-          <w:szCs w:val="26"/>
-        </w:rPr>
-        <w:t xml:space="preserve">tures, the training and testing processes are repeated n times. </w:t>
+        <w:t xml:space="preserve">to evaluate the performance of the human rights violation recognition pipeline. For a set of n pre-trained CNN architectures, the training and testing processes are repeated n times. </w:t>
       </w:r>
     </w:p>
     <w:p>
@@ -2682,39 +3582,7 @@
           <w:sz w:val="26"/>
           <w:szCs w:val="26"/>
         </w:rPr>
-        <w:t>for all n CNN architectures, the differences in the</w:t>
-      </w:r>
-      <w:r>
-        <w:rPr>
-          <w:rFonts w:ascii="Times" w:hAnsi="Times" w:cs="Times"/>
-          <w:sz w:val="26"/>
-          <w:szCs w:val="26"/>
-        </w:rPr>
-        <w:t xml:space="preserve"> performance of the classifica</w:t>
-      </w:r>
-      <w:r>
-        <w:rPr>
-          <w:rFonts w:ascii="Times" w:hAnsi="Times" w:cs="Times"/>
-          <w:sz w:val="26"/>
-          <w:szCs w:val="26"/>
-        </w:rPr>
-        <w:t>tion pipeline can be att</w:t>
-      </w:r>
-      <w:r>
-        <w:rPr>
-          <w:rFonts w:ascii="Times" w:hAnsi="Times" w:cs="Times"/>
-          <w:sz w:val="26"/>
-          <w:szCs w:val="26"/>
-        </w:rPr>
-        <w:t>ributed to the specific CNN ar</w:t>
-      </w:r>
-      <w:r>
-        <w:rPr>
-          <w:rFonts w:ascii="Times" w:hAnsi="Times" w:cs="Times"/>
-          <w:sz w:val="26"/>
-          <w:szCs w:val="26"/>
-        </w:rPr>
-        <w:t xml:space="preserve">chitectures used. </w:t>
+        <w:t xml:space="preserve">for all n CNN architectures, the differences in the performance of the classification pipeline can be attributed to the specific CNN architectures used. </w:t>
       </w:r>
     </w:p>
     <w:p>
@@ -2734,39 +3602,223 @@
           <w:sz w:val="26"/>
           <w:szCs w:val="26"/>
         </w:rPr>
-        <w:t>To ensure a</w:t>
-      </w:r>
-      <w:r>
-        <w:rPr>
-          <w:rFonts w:ascii="Times" w:hAnsi="Times" w:cs="Times"/>
-          <w:sz w:val="26"/>
-          <w:szCs w:val="26"/>
-        </w:rPr>
-        <w:t xml:space="preserve"> fair comparison, all the stan</w:t>
-      </w:r>
-      <w:r>
-        <w:rPr>
-          <w:rFonts w:ascii="Times" w:hAnsi="Times" w:cs="Times"/>
-          <w:sz w:val="26"/>
-          <w:szCs w:val="26"/>
-        </w:rPr>
-        <w:t>dardised CNN models used in our experiments are based on the opensource Caffe framework [Jia et al., 2014] and are pre-trained on 1000 ImageNet [Deng et al., 2009] classes with the exception of Places CNN [Zhou et al., 2014] which was trained on 205 scenes categories of Places database. For the majority of the networks, the dimensionality of the last hidden layer (FC7) leads to a 40</w:t>
-      </w:r>
-      <w:r>
-        <w:rPr>
-          <w:rFonts w:ascii="Times" w:hAnsi="Times" w:cs="Times"/>
-          <w:sz w:val="26"/>
-          <w:szCs w:val="26"/>
-        </w:rPr>
-        <w:t>96x1 dimensional image represen</w:t>
-      </w:r>
-      <w:r>
-        <w:rPr>
-          <w:rFonts w:ascii="Times" w:hAnsi="Times" w:cs="Times"/>
-          <w:sz w:val="26"/>
-          <w:szCs w:val="26"/>
-        </w:rPr>
-        <w:t xml:space="preserve">tation. Since the GoogLeNet [Szegedy et al., 2015] and the ResNet [He et al., 2015a] architectures do not utilise fully connected layers at the end of their net- works, the last hidden layers before average pooling at the top of the ConvNet are exploited with 1024x7x7 and 2048x7x7 feature maps respectively, to counter- balance the behaviour of the pool layers, which pro- vide downsampling regarding the spatial dimensions of the input. </w:t>
+        <w:t xml:space="preserve">To ensure a fair comparison, all the </w:t>
+      </w:r>
+      <w:proofErr w:type="spellStart"/>
+      <w:r>
+        <w:rPr>
+          <w:rFonts w:ascii="Times" w:hAnsi="Times" w:cs="Times"/>
+          <w:sz w:val="26"/>
+          <w:szCs w:val="26"/>
+        </w:rPr>
+        <w:t>standardised</w:t>
+      </w:r>
+      <w:proofErr w:type="spellEnd"/>
+      <w:r>
+        <w:rPr>
+          <w:rFonts w:ascii="Times" w:hAnsi="Times" w:cs="Times"/>
+          <w:sz w:val="26"/>
+          <w:szCs w:val="26"/>
+        </w:rPr>
+        <w:t xml:space="preserve"> CNN models used in our experiments are based on the </w:t>
+      </w:r>
+      <w:proofErr w:type="spellStart"/>
+      <w:r>
+        <w:rPr>
+          <w:rFonts w:ascii="Times" w:hAnsi="Times" w:cs="Times"/>
+          <w:sz w:val="26"/>
+          <w:szCs w:val="26"/>
+        </w:rPr>
+        <w:t>opensource</w:t>
+      </w:r>
+      <w:proofErr w:type="spellEnd"/>
+      <w:r>
+        <w:rPr>
+          <w:rFonts w:ascii="Times" w:hAnsi="Times" w:cs="Times"/>
+          <w:sz w:val="26"/>
+          <w:szCs w:val="26"/>
+        </w:rPr>
+        <w:t xml:space="preserve"> </w:t>
+      </w:r>
+      <w:proofErr w:type="spellStart"/>
+      <w:r>
+        <w:rPr>
+          <w:rFonts w:ascii="Times" w:hAnsi="Times" w:cs="Times"/>
+          <w:sz w:val="26"/>
+          <w:szCs w:val="26"/>
+        </w:rPr>
+        <w:t>Caffe</w:t>
+      </w:r>
+      <w:proofErr w:type="spellEnd"/>
+      <w:r>
+        <w:rPr>
+          <w:rFonts w:ascii="Times" w:hAnsi="Times" w:cs="Times"/>
+          <w:sz w:val="26"/>
+          <w:szCs w:val="26"/>
+        </w:rPr>
+        <w:t xml:space="preserve"> framework [</w:t>
+      </w:r>
+      <w:proofErr w:type="spellStart"/>
+      <w:r>
+        <w:rPr>
+          <w:rFonts w:ascii="Times" w:hAnsi="Times" w:cs="Times"/>
+          <w:sz w:val="26"/>
+          <w:szCs w:val="26"/>
+        </w:rPr>
+        <w:t>Jia</w:t>
+      </w:r>
+      <w:proofErr w:type="spellEnd"/>
+      <w:r>
+        <w:rPr>
+          <w:rFonts w:ascii="Times" w:hAnsi="Times" w:cs="Times"/>
+          <w:sz w:val="26"/>
+          <w:szCs w:val="26"/>
+        </w:rPr>
+        <w:t xml:space="preserve"> et al., 2014] and are pre-trained on 1000 </w:t>
+      </w:r>
+      <w:proofErr w:type="spellStart"/>
+      <w:r>
+        <w:rPr>
+          <w:rFonts w:ascii="Times" w:hAnsi="Times" w:cs="Times"/>
+          <w:sz w:val="26"/>
+          <w:szCs w:val="26"/>
+        </w:rPr>
+        <w:t>ImageNet</w:t>
+      </w:r>
+      <w:proofErr w:type="spellEnd"/>
+      <w:r>
+        <w:rPr>
+          <w:rFonts w:ascii="Times" w:hAnsi="Times" w:cs="Times"/>
+          <w:sz w:val="26"/>
+          <w:szCs w:val="26"/>
+        </w:rPr>
+        <w:t xml:space="preserve"> [Deng et al., 2009] classes with the exception of Places CNN [Zhou et al., 2014] which was trained on 205 scenes categories of Places database. For the majority of the networks, the dimensionality of the last hidden layer (FC7) leads to a 4096x1 dimensional image representation. Since the </w:t>
+      </w:r>
+      <w:proofErr w:type="spellStart"/>
+      <w:r>
+        <w:rPr>
+          <w:rFonts w:ascii="Times" w:hAnsi="Times" w:cs="Times"/>
+          <w:sz w:val="26"/>
+          <w:szCs w:val="26"/>
+        </w:rPr>
+        <w:t>GoogLeNet</w:t>
+      </w:r>
+      <w:proofErr w:type="spellEnd"/>
+      <w:r>
+        <w:rPr>
+          <w:rFonts w:ascii="Times" w:hAnsi="Times" w:cs="Times"/>
+          <w:sz w:val="26"/>
+          <w:szCs w:val="26"/>
+        </w:rPr>
+        <w:t xml:space="preserve"> [</w:t>
+      </w:r>
+      <w:proofErr w:type="spellStart"/>
+      <w:r>
+        <w:rPr>
+          <w:rFonts w:ascii="Times" w:hAnsi="Times" w:cs="Times"/>
+          <w:sz w:val="26"/>
+          <w:szCs w:val="26"/>
+        </w:rPr>
+        <w:t>Szegedy</w:t>
+      </w:r>
+      <w:proofErr w:type="spellEnd"/>
+      <w:r>
+        <w:rPr>
+          <w:rFonts w:ascii="Times" w:hAnsi="Times" w:cs="Times"/>
+          <w:sz w:val="26"/>
+          <w:szCs w:val="26"/>
+        </w:rPr>
+        <w:t xml:space="preserve"> et al., 2015] and the </w:t>
+      </w:r>
+      <w:proofErr w:type="spellStart"/>
+      <w:r>
+        <w:rPr>
+          <w:rFonts w:ascii="Times" w:hAnsi="Times" w:cs="Times"/>
+          <w:sz w:val="26"/>
+          <w:szCs w:val="26"/>
+        </w:rPr>
+        <w:t>ResNet</w:t>
+      </w:r>
+      <w:proofErr w:type="spellEnd"/>
+      <w:r>
+        <w:rPr>
+          <w:rFonts w:ascii="Times" w:hAnsi="Times" w:cs="Times"/>
+          <w:sz w:val="26"/>
+          <w:szCs w:val="26"/>
+        </w:rPr>
+        <w:t xml:space="preserve"> [He et al., 2015a] architectures do not </w:t>
+      </w:r>
+      <w:proofErr w:type="spellStart"/>
+      <w:r>
+        <w:rPr>
+          <w:rFonts w:ascii="Times" w:hAnsi="Times" w:cs="Times"/>
+          <w:sz w:val="26"/>
+          <w:szCs w:val="26"/>
+        </w:rPr>
+        <w:t>utilise</w:t>
+      </w:r>
+      <w:proofErr w:type="spellEnd"/>
+      <w:r>
+        <w:rPr>
+          <w:rFonts w:ascii="Times" w:hAnsi="Times" w:cs="Times"/>
+          <w:sz w:val="26"/>
+          <w:szCs w:val="26"/>
+        </w:rPr>
+        <w:t xml:space="preserve"> fully connected layers at the end of their net- works, the last hidden layers before average pooling at the top of the </w:t>
+      </w:r>
+      <w:proofErr w:type="spellStart"/>
+      <w:r>
+        <w:rPr>
+          <w:rFonts w:ascii="Times" w:hAnsi="Times" w:cs="Times"/>
+          <w:sz w:val="26"/>
+          <w:szCs w:val="26"/>
+        </w:rPr>
+        <w:t>ConvNet</w:t>
+      </w:r>
+      <w:proofErr w:type="spellEnd"/>
+      <w:r>
+        <w:rPr>
+          <w:rFonts w:ascii="Times" w:hAnsi="Times" w:cs="Times"/>
+          <w:sz w:val="26"/>
+          <w:szCs w:val="26"/>
+        </w:rPr>
+        <w:t xml:space="preserve"> are exploited with 1024x7x7 and 2048x7x7 feature maps respectively, to counter- balance the </w:t>
+      </w:r>
+      <w:proofErr w:type="spellStart"/>
+      <w:r>
+        <w:rPr>
+          <w:rFonts w:ascii="Times" w:hAnsi="Times" w:cs="Times"/>
+          <w:sz w:val="26"/>
+          <w:szCs w:val="26"/>
+        </w:rPr>
+        <w:t>behaviour</w:t>
+      </w:r>
+      <w:proofErr w:type="spellEnd"/>
+      <w:r>
+        <w:rPr>
+          <w:rFonts w:ascii="Times" w:hAnsi="Times" w:cs="Times"/>
+          <w:sz w:val="26"/>
+          <w:szCs w:val="26"/>
+        </w:rPr>
+        <w:t xml:space="preserve"> of the pool layers, which pro- vide </w:t>
+      </w:r>
+      <w:proofErr w:type="spellStart"/>
+      <w:r>
+        <w:rPr>
+          <w:rFonts w:ascii="Times" w:hAnsi="Times" w:cs="Times"/>
+          <w:sz w:val="26"/>
+          <w:szCs w:val="26"/>
+        </w:rPr>
+        <w:t>downsampling</w:t>
+      </w:r>
+      <w:proofErr w:type="spellEnd"/>
+      <w:r>
+        <w:rPr>
+          <w:rFonts w:ascii="Times" w:hAnsi="Times" w:cs="Times"/>
+          <w:sz w:val="26"/>
+          <w:szCs w:val="26"/>
+        </w:rPr>
+        <w:t xml:space="preserve"> regarding the spatial dimensions of the input. </w:t>
       </w:r>
     </w:p>
     <w:p>
@@ -2794,39 +3846,53 @@
           <w:sz w:val="26"/>
           <w:szCs w:val="26"/>
         </w:rPr>
-        <w:t>The evaluation process is divided into two different sets of scenarios, each one making use of an explicit split of images betwee</w:t>
-      </w:r>
-      <w:r>
-        <w:rPr>
-          <w:rFonts w:ascii="Times" w:hAnsi="Times" w:cs="Times"/>
-          <w:sz w:val="26"/>
-          <w:szCs w:val="26"/>
-        </w:rPr>
-        <w:t>n the training and testing sam</w:t>
-      </w:r>
-      <w:r>
-        <w:rPr>
-          <w:rFonts w:ascii="Times" w:hAnsi="Times" w:cs="Times"/>
-          <w:sz w:val="26"/>
-          <w:szCs w:val="26"/>
-        </w:rPr>
-        <w:t>ples of the pipeline. For the first scenario, a split of 70/30 was utilised, while for the second scenario the split was adjusted to 50/50 for training and testing images respectively. A</w:t>
-      </w:r>
-      <w:r>
-        <w:rPr>
-          <w:rFonts w:ascii="Times" w:hAnsi="Times" w:cs="Times"/>
-          <w:sz w:val="26"/>
-          <w:szCs w:val="26"/>
-        </w:rPr>
-        <w:t>dditionally, three distinct se</w:t>
-      </w:r>
-      <w:r>
-        <w:rPr>
-          <w:rFonts w:ascii="Times" w:hAnsi="Times" w:cs="Times"/>
-          <w:sz w:val="26"/>
-          <w:szCs w:val="26"/>
-        </w:rPr>
-        <w:t xml:space="preserve">ries of tests were conducted for each scenario, each and every one assembled with a completely arbitrary shift of the entire image set for every category of the HRUN dataset. This approach ensures an unbiased comparison with a rather limited dataset like HRUN at present. The compound results of all three tests are given in Table 2 and Table 3 and analysed below. </w:t>
+        <w:t xml:space="preserve">The evaluation process is divided into two different sets of scenarios, each one making use of an explicit split </w:t>
+      </w:r>
+      <w:bookmarkStart w:id="0" w:name="_GoBack"/>
+      <w:bookmarkEnd w:id="0"/>
+      <w:r>
+        <w:rPr>
+          <w:rFonts w:ascii="Times" w:hAnsi="Times" w:cs="Times"/>
+          <w:sz w:val="26"/>
+          <w:szCs w:val="26"/>
+        </w:rPr>
+        <w:t xml:space="preserve">of images between the training and testing samples of the pipeline. For the first scenario, a split of 70/30 was </w:t>
+      </w:r>
+      <w:proofErr w:type="spellStart"/>
+      <w:r>
+        <w:rPr>
+          <w:rFonts w:ascii="Times" w:hAnsi="Times" w:cs="Times"/>
+          <w:sz w:val="26"/>
+          <w:szCs w:val="26"/>
+        </w:rPr>
+        <w:t>utilised</w:t>
+      </w:r>
+      <w:proofErr w:type="spellEnd"/>
+      <w:r>
+        <w:rPr>
+          <w:rFonts w:ascii="Times" w:hAnsi="Times" w:cs="Times"/>
+          <w:sz w:val="26"/>
+          <w:szCs w:val="26"/>
+        </w:rPr>
+        <w:t xml:space="preserve">, while for the second scenario the split was adjusted to 50/50 for training and testing images respectively. Additionally, three distinct series of tests were conducted for each scenario, each and every one assembled with a completely arbitrary shift of the entire image set for every category of the HRUN dataset. This approach ensures an unbiased comparison with a rather limited dataset like HRUN at present. The compound results of all three tests are given in Table 2 and Table 3 and </w:t>
+      </w:r>
+      <w:proofErr w:type="spellStart"/>
+      <w:r>
+        <w:rPr>
+          <w:rFonts w:ascii="Times" w:hAnsi="Times" w:cs="Times"/>
+          <w:sz w:val="26"/>
+          <w:szCs w:val="26"/>
+        </w:rPr>
+        <w:t>analysed</w:t>
+      </w:r>
+      <w:proofErr w:type="spellEnd"/>
+      <w:r>
+        <w:rPr>
+          <w:rFonts w:ascii="Times" w:hAnsi="Times" w:cs="Times"/>
+          <w:sz w:val="26"/>
+          <w:szCs w:val="26"/>
+        </w:rPr>
+        <w:t xml:space="preserve"> below. </w:t>
       </w:r>
     </w:p>
     <w:p>
@@ -2846,23 +3912,7 @@
           <w:sz w:val="26"/>
           <w:szCs w:val="26"/>
         </w:rPr>
-        <w:t>Such weaker performance occurs primarily because of the limited dataset size, w</w:t>
-      </w:r>
-      <w:r>
-        <w:rPr>
-          <w:rFonts w:ascii="Times" w:hAnsi="Times" w:cs="Times"/>
-          <w:sz w:val="26"/>
-          <w:szCs w:val="26"/>
-        </w:rPr>
-        <w:t>hereby learning millions of pa</w:t>
-      </w:r>
-      <w:r>
-        <w:rPr>
-          <w:rFonts w:ascii="Times" w:hAnsi="Times" w:cs="Times"/>
-          <w:sz w:val="26"/>
-          <w:szCs w:val="26"/>
-        </w:rPr>
-        <w:t xml:space="preserve">rameters of those very deep convolutional networks is usually impractical and may lead to over-fitting. </w:t>
+        <w:t xml:space="preserve">Such weaker performance occurs primarily because of the limited dataset size, whereby learning millions of parameters of those very deep convolutional networks is usually impractical and may lead to over-fitting. </w:t>
       </w:r>
     </w:p>
     <w:p>
@@ -2884,39 +3934,25 @@
           <w:sz w:val="26"/>
           <w:szCs w:val="26"/>
         </w:rPr>
-        <w:t>Furthermore, it is clear that by utilising the 50/50 split of images in the course of scenario 2, there is a considerable boost in performance of the h</w:t>
-      </w:r>
-      <w:r>
-        <w:rPr>
-          <w:rFonts w:ascii="Times" w:hAnsi="Times" w:cs="Times"/>
-          <w:sz w:val="26"/>
-          <w:szCs w:val="26"/>
-        </w:rPr>
-        <w:t>uman rights violations recogni</w:t>
-      </w:r>
-      <w:r>
-        <w:rPr>
-          <w:rFonts w:ascii="Times" w:hAnsi="Times" w:cs="Times"/>
-          <w:sz w:val="26"/>
-          <w:szCs w:val="26"/>
-        </w:rPr>
-        <w:t xml:space="preserve">tion pipeline as compared to the first scenario when a split of 70/30 was </w:t>
-      </w:r>
-      <w:r>
-        <w:rPr>
-          <w:rFonts w:ascii="Times" w:hAnsi="Times" w:cs="Times"/>
-          <w:sz w:val="26"/>
-          <w:szCs w:val="26"/>
-        </w:rPr>
-        <w:t>employed for training and test</w:t>
-      </w:r>
-      <w:r>
-        <w:rPr>
-          <w:rFonts w:ascii="Times" w:hAnsi="Times" w:cs="Times"/>
-          <w:sz w:val="26"/>
-          <w:szCs w:val="26"/>
-        </w:rPr>
-        <w:t xml:space="preserve">ing images respectively. </w:t>
+        <w:t xml:space="preserve">Furthermore, it is clear that by </w:t>
+      </w:r>
+      <w:proofErr w:type="spellStart"/>
+      <w:r>
+        <w:rPr>
+          <w:rFonts w:ascii="Times" w:hAnsi="Times" w:cs="Times"/>
+          <w:sz w:val="26"/>
+          <w:szCs w:val="26"/>
+        </w:rPr>
+        <w:t>utilising</w:t>
+      </w:r>
+      <w:proofErr w:type="spellEnd"/>
+      <w:r>
+        <w:rPr>
+          <w:rFonts w:ascii="Times" w:hAnsi="Times" w:cs="Times"/>
+          <w:sz w:val="26"/>
+          <w:szCs w:val="26"/>
+        </w:rPr>
+        <w:t xml:space="preserve"> the 50/50 split of images in the course of scenario 2, there is a considerable boost in performance of the human rights violations recognition pipeline as compared to the first scenario when a split of 70/30 was employed for training and testing images respectively. </w:t>
       </w:r>
     </w:p>
     <w:p>
@@ -2960,31 +3996,85 @@
           <w:sz w:val="26"/>
           <w:szCs w:val="26"/>
         </w:rPr>
-        <w:t>ages that can be rated as appropriate for human rights monitoring purposes are rare and characterising them requires great effort, e</w:t>
-      </w:r>
-      <w:r>
-        <w:rPr>
-          <w:rFonts w:ascii="Times" w:hAnsi="Times" w:cs="Times"/>
-          <w:sz w:val="26"/>
-          <w:szCs w:val="26"/>
-        </w:rPr>
-        <w:t>xpertise and vast time. Utilis</w:t>
-      </w:r>
-      <w:r>
-        <w:rPr>
-          <w:rFonts w:ascii="Times" w:hAnsi="Times" w:cs="Times"/>
-          <w:sz w:val="26"/>
-          <w:szCs w:val="26"/>
-        </w:rPr>
-        <w:t xml:space="preserve">ing transfer learning </w:t>
-      </w:r>
-      <w:r>
-        <w:rPr>
-          <w:rFonts w:ascii="Times" w:hAnsi="Times" w:cs="Times"/>
-          <w:sz w:val="26"/>
-          <w:szCs w:val="26"/>
-        </w:rPr>
-        <w:t>for the task of recognising hu</w:t>
+        <w:t xml:space="preserve">ages that can be rated as appropriate for human rights monitoring purposes are rare and </w:t>
+      </w:r>
+      <w:proofErr w:type="spellStart"/>
+      <w:r>
+        <w:rPr>
+          <w:rFonts w:ascii="Times" w:hAnsi="Times" w:cs="Times"/>
+          <w:sz w:val="26"/>
+          <w:szCs w:val="26"/>
+        </w:rPr>
+        <w:t>characterising</w:t>
+      </w:r>
+      <w:proofErr w:type="spellEnd"/>
+      <w:r>
+        <w:rPr>
+          <w:rFonts w:ascii="Times" w:hAnsi="Times" w:cs="Times"/>
+          <w:sz w:val="26"/>
+          <w:szCs w:val="26"/>
+        </w:rPr>
+        <w:t xml:space="preserve"> them requires great effort, e</w:t>
+      </w:r>
+      <w:r>
+        <w:rPr>
+          <w:rFonts w:ascii="Times" w:hAnsi="Times" w:cs="Times"/>
+          <w:sz w:val="26"/>
+          <w:szCs w:val="26"/>
+        </w:rPr>
+        <w:t xml:space="preserve">xpertise and vast time. </w:t>
+      </w:r>
+      <w:proofErr w:type="spellStart"/>
+      <w:r>
+        <w:rPr>
+          <w:rFonts w:ascii="Times" w:hAnsi="Times" w:cs="Times"/>
+          <w:sz w:val="26"/>
+          <w:szCs w:val="26"/>
+        </w:rPr>
+        <w:t>Utilis</w:t>
+      </w:r>
+      <w:r>
+        <w:rPr>
+          <w:rFonts w:ascii="Times" w:hAnsi="Times" w:cs="Times"/>
+          <w:sz w:val="26"/>
+          <w:szCs w:val="26"/>
+        </w:rPr>
+        <w:t>ing</w:t>
+      </w:r>
+      <w:proofErr w:type="spellEnd"/>
+      <w:r>
+        <w:rPr>
+          <w:rFonts w:ascii="Times" w:hAnsi="Times" w:cs="Times"/>
+          <w:sz w:val="26"/>
+          <w:szCs w:val="26"/>
+        </w:rPr>
+        <w:t xml:space="preserve"> transfer learning </w:t>
+      </w:r>
+      <w:r>
+        <w:rPr>
+          <w:rFonts w:ascii="Times" w:hAnsi="Times" w:cs="Times"/>
+          <w:sz w:val="26"/>
+          <w:szCs w:val="26"/>
+        </w:rPr>
+        <w:t xml:space="preserve">for the task of </w:t>
+      </w:r>
+      <w:proofErr w:type="spellStart"/>
+      <w:r>
+        <w:rPr>
+          <w:rFonts w:ascii="Times" w:hAnsi="Times" w:cs="Times"/>
+          <w:sz w:val="26"/>
+          <w:szCs w:val="26"/>
+        </w:rPr>
+        <w:t>recognising</w:t>
+      </w:r>
+      <w:proofErr w:type="spellEnd"/>
+      <w:r>
+        <w:rPr>
+          <w:rFonts w:ascii="Times" w:hAnsi="Times" w:cs="Times"/>
+          <w:sz w:val="26"/>
+          <w:szCs w:val="26"/>
+        </w:rPr>
+        <w:t xml:space="preserve"> hu</w:t>
       </w:r>
       <w:r>
         <w:rPr>
@@ -3078,23 +4168,7 @@
           <w:sz w:val="26"/>
           <w:szCs w:val="26"/>
         </w:rPr>
-        <w:t>clude them. We also presume that further analysis of joint object recognition and scene understanding will</w:t>
-      </w:r>
-      <w:r>
-        <w:rPr>
-          <w:rFonts w:ascii="Times" w:hAnsi="Times" w:cs="Times"/>
-          <w:sz w:val="26"/>
-          <w:szCs w:val="26"/>
-        </w:rPr>
-        <w:t xml:space="preserve"> </w:t>
-      </w:r>
-      <w:r>
-        <w:rPr>
-          <w:rFonts w:ascii="Times" w:hAnsi="Times" w:cs="Times"/>
-          <w:sz w:val="26"/>
-          <w:szCs w:val="26"/>
-        </w:rPr>
-        <w:t>be beneficial and lead to improvements in both tasks for human rights violations understanding.</w:t>
+        <w:t>clude them. We also presume that further analysis of joint object recognition and scene understanding will be beneficial and lead to improvements in both tasks for human rights violations understanding.</w:t>
       </w:r>
       <w:r>
         <w:t>”</w:t>
@@ -3104,6 +4178,7 @@
           <w:id w:val="-1418243368"/>
           <w:citation/>
         </w:sdtPr>
+        <w:sdtEndPr/>
         <w:sdtContent>
           <w:r>
             <w:fldChar w:fldCharType="begin"/>
@@ -3137,7 +4212,370 @@
         </w:sdtContent>
       </w:sdt>
     </w:p>
+    <w:p>
+      <w:pPr>
+        <w:pStyle w:val="Heading1"/>
+      </w:pPr>
+      <w:r>
+        <w:t>Superpixels</w:t>
+      </w:r>
+    </w:p>
+    <w:p>
+      <w:pPr>
+        <w:pStyle w:val="Heading2"/>
+      </w:pPr>
+      <w:r>
+        <w:t>What are Superpixels?</w:t>
+      </w:r>
+    </w:p>
+    <w:p>
+      <w:pPr>
+        <w:widowControl w:val="0"/>
+        <w:autoSpaceDE w:val="0"/>
+        <w:autoSpaceDN w:val="0"/>
+        <w:adjustRightInd w:val="0"/>
+        <w:spacing w:after="240" w:line="300" w:lineRule="atLeast"/>
+        <w:rPr>
+          <w:rFonts w:ascii="Times" w:hAnsi="Times" w:cs="Times"/>
+        </w:rPr>
+      </w:pPr>
+      <w:r>
+        <w:t>“</w:t>
+      </w:r>
+      <w:r>
+        <w:rPr>
+          <w:rFonts w:ascii="Times" w:hAnsi="Times" w:cs="Times"/>
+          <w:sz w:val="26"/>
+          <w:szCs w:val="26"/>
+        </w:rPr>
+        <w:t xml:space="preserve">Superpixels provide a convenient primitive from which to compute local </w:t>
+      </w:r>
+      <w:proofErr w:type="spellStart"/>
+      <w:r>
+        <w:rPr>
+          <w:rFonts w:ascii="Times" w:hAnsi="Times" w:cs="Times"/>
+          <w:sz w:val="26"/>
+          <w:szCs w:val="26"/>
+        </w:rPr>
+        <w:t>im</w:t>
+      </w:r>
+      <w:proofErr w:type="spellEnd"/>
+      <w:r>
+        <w:rPr>
+          <w:rFonts w:ascii="Times" w:hAnsi="Times" w:cs="Times"/>
+          <w:sz w:val="26"/>
+          <w:szCs w:val="26"/>
+        </w:rPr>
+        <w:t xml:space="preserve">- age features. They capture redundancy in the image [1] and greatly reduce the complexity of subsequent image processing tasks. They have proved increasingly useful for applications such as depth estimation [2], image segmentation [3, 4], </w:t>
+      </w:r>
+      <w:proofErr w:type="spellStart"/>
+      <w:r>
+        <w:rPr>
+          <w:rFonts w:ascii="Times" w:hAnsi="Times" w:cs="Times"/>
+          <w:sz w:val="26"/>
+          <w:szCs w:val="26"/>
+        </w:rPr>
+        <w:t>skeletonization</w:t>
+      </w:r>
+      <w:proofErr w:type="spellEnd"/>
+      <w:r>
+        <w:rPr>
+          <w:rFonts w:ascii="Times" w:hAnsi="Times" w:cs="Times"/>
+          <w:sz w:val="26"/>
+          <w:szCs w:val="26"/>
+        </w:rPr>
+        <w:t xml:space="preserve"> [5], body model estimation [6], and object localization [7]. </w:t>
+      </w:r>
+    </w:p>
+    <w:p>
+      <w:pPr>
+        <w:widowControl w:val="0"/>
+        <w:autoSpaceDE w:val="0"/>
+        <w:autoSpaceDN w:val="0"/>
+        <w:adjustRightInd w:val="0"/>
+        <w:spacing w:after="240" w:line="300" w:lineRule="atLeast"/>
+        <w:rPr>
+          <w:rFonts w:ascii="Times" w:hAnsi="Times" w:cs="Times"/>
+        </w:rPr>
+      </w:pPr>
+      <w:r>
+        <w:rPr>
+          <w:rFonts w:ascii="Times" w:hAnsi="Times" w:cs="Times"/>
+          <w:sz w:val="26"/>
+          <w:szCs w:val="26"/>
+        </w:rPr>
+        <w:t xml:space="preserve">For superpixels to be useful they must be fast, easy to use, and produce high quality segmentations. Unfortunately, most state-of-the-art superpixel methods do not meet all these requirements. As we will demonstrate, they often suffer from a high computational cost, poor quality segmentation, inconsistent size and shape, or contain multiple difficult-to-tune parameters. </w:t>
+      </w:r>
+      <w:r>
+        <w:t>”</w:t>
+      </w:r>
+      <w:sdt>
+        <w:sdtPr>
+          <w:id w:val="756328758"/>
+          <w:citation/>
+        </w:sdtPr>
+        <w:sdtContent>
+          <w:r>
+            <w:fldChar w:fldCharType="begin"/>
+          </w:r>
+          <w:r>
+            <w:rPr>
+              <w:lang w:val="es-ES"/>
+            </w:rPr>
+            <w:instrText xml:space="preserve"> CITATION Ach10 \l 3082 </w:instrText>
+          </w:r>
+          <w:r>
+            <w:fldChar w:fldCharType="separate"/>
+          </w:r>
+          <w:r>
+            <w:rPr>
+              <w:noProof/>
+              <w:lang w:val="es-ES"/>
+            </w:rPr>
+            <w:t xml:space="preserve"> </w:t>
+          </w:r>
+          <w:r>
+            <w:rPr>
+              <w:noProof/>
+              <w:lang w:val="es-ES"/>
+            </w:rPr>
+            <w:t>[7]</w:t>
+          </w:r>
+          <w:r>
+            <w:fldChar w:fldCharType="end"/>
+          </w:r>
+        </w:sdtContent>
+      </w:sdt>
+    </w:p>
     <w:p/>
+    <w:p>
+      <w:pPr>
+        <w:pStyle w:val="Heading2"/>
+      </w:pPr>
+      <w:r>
+        <w:t>Simple Linear Iterative Clustering (SLIC) Algorithm</w:t>
+      </w:r>
+    </w:p>
+    <w:p>
+      <w:pPr>
+        <w:widowControl w:val="0"/>
+        <w:autoSpaceDE w:val="0"/>
+        <w:autoSpaceDN w:val="0"/>
+        <w:adjustRightInd w:val="0"/>
+        <w:spacing w:after="240" w:line="300" w:lineRule="atLeast"/>
+        <w:rPr>
+          <w:rFonts w:ascii="Times" w:hAnsi="Times" w:cs="Times"/>
+        </w:rPr>
+      </w:pPr>
+      <w:r>
+        <w:rPr>
+          <w:rFonts w:ascii="Times" w:hAnsi="Times" w:cs="Times"/>
+          <w:sz w:val="26"/>
+          <w:szCs w:val="26"/>
+        </w:rPr>
+        <w:t>“</w:t>
+      </w:r>
+      <w:r>
+        <w:rPr>
+          <w:rFonts w:ascii="Times" w:hAnsi="Times" w:cs="Times"/>
+          <w:sz w:val="26"/>
+          <w:szCs w:val="26"/>
+        </w:rPr>
+        <w:t xml:space="preserve">The algorithm we propose, simple linear iterative clustering (SLIC) performs a local clustering of pixels in the 5-D space defined by the </w:t>
+      </w:r>
+      <w:proofErr w:type="spellStart"/>
+      <w:proofErr w:type="gramStart"/>
+      <w:r>
+        <w:rPr>
+          <w:rFonts w:ascii="Times" w:hAnsi="Times" w:cs="Times"/>
+          <w:sz w:val="26"/>
+          <w:szCs w:val="26"/>
+        </w:rPr>
+        <w:t>L,a</w:t>
+      </w:r>
+      <w:proofErr w:type="gramEnd"/>
+      <w:r>
+        <w:rPr>
+          <w:rFonts w:ascii="Times" w:hAnsi="Times" w:cs="Times"/>
+          <w:sz w:val="26"/>
+          <w:szCs w:val="26"/>
+        </w:rPr>
+        <w:t>,b</w:t>
+      </w:r>
+      <w:proofErr w:type="spellEnd"/>
+      <w:r>
+        <w:rPr>
+          <w:rFonts w:ascii="Times" w:hAnsi="Times" w:cs="Times"/>
+          <w:sz w:val="26"/>
+          <w:szCs w:val="26"/>
+        </w:rPr>
+        <w:t xml:space="preserve"> values of the CIELAB color space and</w:t>
+      </w:r>
+      <w:r>
+        <w:rPr>
+          <w:rFonts w:ascii="Times" w:hAnsi="Times" w:cs="Times"/>
+          <w:sz w:val="26"/>
+          <w:szCs w:val="26"/>
+        </w:rPr>
+        <w:t xml:space="preserve"> </w:t>
+      </w:r>
+      <w:r>
+        <w:rPr>
+          <w:rFonts w:ascii="Times" w:hAnsi="Times" w:cs="Times"/>
+          <w:sz w:val="26"/>
+          <w:szCs w:val="26"/>
+        </w:rPr>
+        <w:t xml:space="preserve">the </w:t>
+      </w:r>
+      <w:proofErr w:type="spellStart"/>
+      <w:r>
+        <w:rPr>
+          <w:rFonts w:ascii="Times" w:hAnsi="Times" w:cs="Times"/>
+          <w:sz w:val="26"/>
+          <w:szCs w:val="26"/>
+        </w:rPr>
+        <w:t>x,y</w:t>
+      </w:r>
+      <w:proofErr w:type="spellEnd"/>
+      <w:r>
+        <w:rPr>
+          <w:rFonts w:ascii="Times" w:hAnsi="Times" w:cs="Times"/>
+          <w:sz w:val="26"/>
+          <w:szCs w:val="26"/>
+        </w:rPr>
+        <w:t xml:space="preserve"> pixel coordinates. A novel distance measure enforces compactness and regularity in the superpixel shapes, and seamlessly </w:t>
+      </w:r>
+      <w:proofErr w:type="spellStart"/>
+      <w:r>
+        <w:rPr>
+          <w:rFonts w:ascii="Times" w:hAnsi="Times" w:cs="Times"/>
+          <w:sz w:val="26"/>
+          <w:szCs w:val="26"/>
+        </w:rPr>
+        <w:t>accomodates</w:t>
+      </w:r>
+      <w:proofErr w:type="spellEnd"/>
+      <w:r>
+        <w:rPr>
+          <w:rFonts w:ascii="Times" w:hAnsi="Times" w:cs="Times"/>
+          <w:sz w:val="26"/>
+          <w:szCs w:val="26"/>
+        </w:rPr>
+        <w:t xml:space="preserve"> grayscale as well as color images. SLIC is simple to implement and easily applied in practice – the only parameter specifies the desired number of superpixels. Experiments on the Berkeley benchmark dataset [11] show that SLIC is significantly more efficient than competing methods, while producing segmentations of similar or better quality as measured by standard boundary recall and under-segmentation error measures. </w:t>
+      </w:r>
+    </w:p>
+    <w:p>
+      <w:pPr>
+        <w:widowControl w:val="0"/>
+        <w:autoSpaceDE w:val="0"/>
+        <w:autoSpaceDN w:val="0"/>
+        <w:adjustRightInd w:val="0"/>
+        <w:spacing w:after="240" w:line="300" w:lineRule="atLeast"/>
+        <w:rPr>
+          <w:rFonts w:ascii="Times" w:hAnsi="Times" w:cs="Times"/>
+        </w:rPr>
+      </w:pPr>
+      <w:r>
+        <w:rPr>
+          <w:rFonts w:ascii="Times" w:hAnsi="Times" w:cs="Times"/>
+          <w:sz w:val="26"/>
+          <w:szCs w:val="26"/>
+        </w:rPr>
+        <w:t xml:space="preserve">For many vision tasks, compact and highly uniform superpixels that respect image boundaries, such as those generated by SLIC in Fig. 1, are desirable. </w:t>
+      </w:r>
+    </w:p>
+    <w:p>
+      <w:pPr>
+        <w:widowControl w:val="0"/>
+        <w:autoSpaceDE w:val="0"/>
+        <w:autoSpaceDN w:val="0"/>
+        <w:adjustRightInd w:val="0"/>
+        <w:spacing w:after="240" w:line="300" w:lineRule="atLeast"/>
+        <w:rPr>
+          <w:rFonts w:ascii="Times" w:hAnsi="Times" w:cs="Times"/>
+        </w:rPr>
+      </w:pPr>
+      <w:r>
+        <w:rPr>
+          <w:rFonts w:ascii="Times" w:hAnsi="Times" w:cs="Times"/>
+          <w:sz w:val="26"/>
+          <w:szCs w:val="26"/>
+        </w:rPr>
+        <w:t>L</w:t>
+      </w:r>
+      <w:r>
+        <w:rPr>
+          <w:rFonts w:ascii="Times" w:hAnsi="Times" w:cs="Times"/>
+          <w:sz w:val="26"/>
+          <w:szCs w:val="26"/>
+        </w:rPr>
+        <w:t>oose or irregular superpixels can degrade the performance. Local features such as SIFT extracted from the image at superpixel locations become less meaningful and discriminative if the superpixels are loose or irregular, and learning statistics over cliques of two or more superpixels can be unreliable.</w:t>
+      </w:r>
+      <w:r>
+        <w:rPr>
+          <w:rFonts w:ascii="Times" w:hAnsi="Times" w:cs="Times"/>
+          <w:sz w:val="26"/>
+          <w:szCs w:val="26"/>
+        </w:rPr>
+        <w:t xml:space="preserve">” </w:t>
+      </w:r>
+      <w:sdt>
+        <w:sdtPr>
+          <w:rPr>
+            <w:rFonts w:ascii="Times" w:hAnsi="Times" w:cs="Times"/>
+            <w:sz w:val="26"/>
+            <w:szCs w:val="26"/>
+          </w:rPr>
+          <w:id w:val="-364680657"/>
+          <w:citation/>
+        </w:sdtPr>
+        <w:sdtContent>
+          <w:r>
+            <w:rPr>
+              <w:rFonts w:ascii="Times" w:hAnsi="Times" w:cs="Times"/>
+              <w:sz w:val="26"/>
+              <w:szCs w:val="26"/>
+            </w:rPr>
+            <w:fldChar w:fldCharType="begin"/>
+          </w:r>
+          <w:r>
+            <w:rPr>
+              <w:rFonts w:ascii="Times" w:hAnsi="Times" w:cs="Times"/>
+              <w:sz w:val="26"/>
+              <w:szCs w:val="26"/>
+              <w:lang w:val="es-ES"/>
+            </w:rPr>
+            <w:instrText xml:space="preserve"> CITATION Ach10 \l 3082 </w:instrText>
+          </w:r>
+          <w:r>
+            <w:rPr>
+              <w:rFonts w:ascii="Times" w:hAnsi="Times" w:cs="Times"/>
+              <w:sz w:val="26"/>
+              <w:szCs w:val="26"/>
+            </w:rPr>
+            <w:fldChar w:fldCharType="separate"/>
+          </w:r>
+          <w:r>
+            <w:rPr>
+              <w:rFonts w:ascii="Times" w:hAnsi="Times" w:cs="Times"/>
+              <w:noProof/>
+              <w:sz w:val="26"/>
+              <w:szCs w:val="26"/>
+              <w:lang w:val="es-ES"/>
+            </w:rPr>
+            <w:t>[7]</w:t>
+          </w:r>
+          <w:r>
+            <w:rPr>
+              <w:rFonts w:ascii="Times" w:hAnsi="Times" w:cs="Times"/>
+              <w:sz w:val="26"/>
+              <w:szCs w:val="26"/>
+            </w:rPr>
+            <w:fldChar w:fldCharType="end"/>
+          </w:r>
+        </w:sdtContent>
+      </w:sdt>
+    </w:p>
     <w:sdt>
       <w:sdtPr>
         <w:rPr>
@@ -3199,7 +4637,7 @@
           </w:tblGrid>
           <w:tr>
             <w:trPr>
-              <w:divId w:val="302080891"/>
+              <w:divId w:val="1854221210"/>
               <w:tblCellSpacing w:w="15" w:type="dxa"/>
             </w:trPr>
             <w:tc>
@@ -3259,7 +4697,7 @@
           </w:tr>
           <w:tr>
             <w:trPr>
-              <w:divId w:val="302080891"/>
+              <w:divId w:val="1854221210"/>
               <w:tblCellSpacing w:w="15" w:type="dxa"/>
             </w:trPr>
             <w:tc>
@@ -3319,7 +4757,7 @@
           </w:tr>
           <w:tr>
             <w:trPr>
-              <w:divId w:val="302080891"/>
+              <w:divId w:val="1854221210"/>
               <w:tblCellSpacing w:w="15" w:type="dxa"/>
             </w:trPr>
             <w:tc>
@@ -3379,7 +4817,7 @@
           </w:tr>
           <w:tr>
             <w:trPr>
-              <w:divId w:val="302080891"/>
+              <w:divId w:val="1854221210"/>
               <w:tblCellSpacing w:w="15" w:type="dxa"/>
             </w:trPr>
             <w:tc>
@@ -3439,7 +4877,7 @@
           </w:tr>
           <w:tr>
             <w:trPr>
-              <w:divId w:val="302080891"/>
+              <w:divId w:val="1854221210"/>
               <w:tblCellSpacing w:w="15" w:type="dxa"/>
             </w:trPr>
             <w:tc>
@@ -3499,7 +4937,7 @@
           </w:tr>
           <w:tr>
             <w:trPr>
-              <w:divId w:val="302080891"/>
+              <w:divId w:val="1854221210"/>
               <w:tblCellSpacing w:w="15" w:type="dxa"/>
             </w:trPr>
             <w:tc>
@@ -3538,7 +4976,7 @@
                   <w:rPr>
                     <w:noProof/>
                   </w:rPr>
-                  <w:t xml:space="preserve">Z. Zhu, L. Zhuo, P. Qu and K. Zhou, "Extreme Weather Recognition using Convolutional Neural Networks," in </w:t>
+                  <w:t xml:space="preserve">G. Kalliatakis, S. Ehsan, F. Maria , A. Leonardis, J. Gall and K. D. McDonald-Maier, "Detection of Human Rights Violations in Images: Can Convolutional Neural Networks help?," in </w:t>
                 </w:r>
                 <w:r>
                   <w:rPr>
@@ -3546,20 +4984,20 @@
                     <w:iCs/>
                     <w:noProof/>
                   </w:rPr>
-                  <w:t>2016 IEEE International Symposium on Multimedia</w:t>
+                  <w:t>12th International Conference on Computer Vision Theory and Applications (VISAPP 2017)</w:t>
                 </w:r>
                 <w:r>
                   <w:rPr>
                     <w:noProof/>
                   </w:rPr>
-                  <w:t xml:space="preserve">, San Jose, 2016. </w:t>
+                  <w:t xml:space="preserve">, Portugal, 2017. </w:t>
                 </w:r>
               </w:p>
             </w:tc>
           </w:tr>
           <w:tr>
             <w:trPr>
-              <w:divId w:val="302080891"/>
+              <w:divId w:val="1854221210"/>
               <w:tblCellSpacing w:w="15" w:type="dxa"/>
             </w:trPr>
             <w:tc>
@@ -3598,28 +5036,14 @@
                   <w:rPr>
                     <w:noProof/>
                   </w:rPr>
-                  <w:t xml:space="preserve">A. Krizhevsky, I. Sutskever and G. E. Hinton, "ImageNet Classification with Deep Convolutional Neural Networks," in </w:t>
-                </w:r>
-                <w:r>
-                  <w:rPr>
-                    <w:i/>
-                    <w:iCs/>
-                    <w:noProof/>
-                  </w:rPr>
-                  <w:t>26th Annual Conference on Neural Information Processing Systems 2012</w:t>
-                </w:r>
-                <w:r>
-                  <w:rPr>
-                    <w:noProof/>
-                  </w:rPr>
-                  <w:t xml:space="preserve">, Lake Tahoe, 2012. </w:t>
+                  <w:t>R. Achanta, A. Shaji, K. Smith, A. Lucchi, P. Fua and S. Süsstrunk, "SLIC Superpixels," EPFL, Lausanne, 2010.</w:t>
                 </w:r>
               </w:p>
             </w:tc>
           </w:tr>
           <w:tr>
             <w:trPr>
-              <w:divId w:val="302080891"/>
+              <w:divId w:val="1854221210"/>
               <w:tblCellSpacing w:w="15" w:type="dxa"/>
             </w:trPr>
             <w:tc>
@@ -3658,7 +5082,7 @@
                   <w:rPr>
                     <w:noProof/>
                   </w:rPr>
-                  <w:t xml:space="preserve">C. Szegedy, W. Liu, Y. Jia, P. Sermanet, S. Reed, D. Anguelov, D. Erhan, V. Vanhoucke and A. Rabinovich, "Going Deeper with Convolutions," in </w:t>
+                  <w:t xml:space="preserve">Z. Zhu, L. Zhuo, P. Qu and K. Zhou, "Extreme Weather Recognition using Convolutional Neural Networks," in </w:t>
                 </w:r>
                 <w:r>
                   <w:rPr>
@@ -3666,20 +5090,20 @@
                     <w:iCs/>
                     <w:noProof/>
                   </w:rPr>
-                  <w:t>2015 7th International Conference on Games &amp; Virtual Worlds for Serious Applications</w:t>
+                  <w:t>2016 IEEE International Symposium on Multimedia</w:t>
                 </w:r>
                 <w:r>
                   <w:rPr>
                     <w:noProof/>
                   </w:rPr>
-                  <w:t xml:space="preserve">, Boston, 2015. </w:t>
+                  <w:t xml:space="preserve">, San Jose, 2016. </w:t>
                 </w:r>
               </w:p>
             </w:tc>
           </w:tr>
           <w:tr>
             <w:trPr>
-              <w:divId w:val="302080891"/>
+              <w:divId w:val="1854221210"/>
               <w:tblCellSpacing w:w="15" w:type="dxa"/>
             </w:trPr>
             <w:tc>
@@ -3718,7 +5142,7 @@
                   <w:rPr>
                     <w:noProof/>
                   </w:rPr>
-                  <w:t xml:space="preserve">K. He, X. Zhang, S. Ren and J. Sun, "Deep Residual Learning for Image Recognition," in </w:t>
+                  <w:t xml:space="preserve">A. Krizhevsky, I. Sutskever and G. E. Hinton, "ImageNet Classification with Deep Convolutional Neural Networks," in </w:t>
                 </w:r>
                 <w:r>
                   <w:rPr>
@@ -3726,20 +5150,20 @@
                     <w:iCs/>
                     <w:noProof/>
                   </w:rPr>
-                  <w:t>2016 IEEE Conference on Computer Vision and Pattern Recognition (CVPR)</w:t>
+                  <w:t>26th Annual Conference on Neural Information Processing Systems 2012</w:t>
                 </w:r>
                 <w:r>
                   <w:rPr>
                     <w:noProof/>
                   </w:rPr>
-                  <w:t xml:space="preserve">, Las Vegas, 2016. </w:t>
+                  <w:t xml:space="preserve">, Lake Tahoe, 2012. </w:t>
                 </w:r>
               </w:p>
             </w:tc>
           </w:tr>
           <w:tr>
             <w:trPr>
-              <w:divId w:val="302080891"/>
+              <w:divId w:val="1854221210"/>
               <w:tblCellSpacing w:w="15" w:type="dxa"/>
             </w:trPr>
             <w:tc>
@@ -3778,7 +5202,7 @@
                   <w:rPr>
                     <w:noProof/>
                   </w:rPr>
-                  <w:t xml:space="preserve">B. Zhou, A. Lapedriza, J. Xiao, A. Torralba and A. Oliva, "Learning Deep Features for Scene Recognition using Places Database," in </w:t>
+                  <w:t xml:space="preserve">C. Szegedy, W. Liu, Y. Jia, P. Sermanet, S. Reed, D. Anguelov, D. Erhan, V. Vanhoucke and A. Rabinovich, "Going Deeper with Convolutions," in </w:t>
                 </w:r>
                 <w:r>
                   <w:rPr>
@@ -3786,20 +5210,20 @@
                     <w:iCs/>
                     <w:noProof/>
                   </w:rPr>
-                  <w:t>Advances in Neural Information Processing Systems 27 - 28th Annual Conference on Neural Information Processing Systems 2014</w:t>
+                  <w:t>2015 7th International Conference on Games &amp; Virtual Worlds for Serious Applications</w:t>
                 </w:r>
                 <w:r>
                   <w:rPr>
                     <w:noProof/>
                   </w:rPr>
-                  <w:t xml:space="preserve">, Montreal, 2014. </w:t>
+                  <w:t xml:space="preserve">, Boston, 2015. </w:t>
                 </w:r>
               </w:p>
             </w:tc>
           </w:tr>
           <w:tr>
             <w:trPr>
-              <w:divId w:val="302080891"/>
+              <w:divId w:val="1854221210"/>
               <w:tblCellSpacing w:w="15" w:type="dxa"/>
             </w:trPr>
             <w:tc>
@@ -3838,7 +5262,7 @@
                   <w:rPr>
                     <w:noProof/>
                   </w:rPr>
-                  <w:t xml:space="preserve">K. Simonyan and A. Zisserman, "Very Deep Convolutional Networks for Large-Scale Image Recognition," in </w:t>
+                  <w:t xml:space="preserve">K. He, X. Zhang, S. Ren and J. Sun, "Deep Residual Learning for Image Recognition," in </w:t>
                 </w:r>
                 <w:r>
                   <w:rPr>
@@ -3846,20 +5270,20 @@
                     <w:iCs/>
                     <w:noProof/>
                   </w:rPr>
-                  <w:t>International Conference on Learning Representations</w:t>
+                  <w:t>2016 IEEE Conference on Computer Vision and Pattern Recognition (CVPR)</w:t>
                 </w:r>
                 <w:r>
                   <w:rPr>
                     <w:noProof/>
                   </w:rPr>
-                  <w:t xml:space="preserve">, San Diego, 2015. </w:t>
+                  <w:t xml:space="preserve">, Las Vegas, 2016. </w:t>
                 </w:r>
               </w:p>
             </w:tc>
           </w:tr>
           <w:tr>
             <w:trPr>
-              <w:divId w:val="302080891"/>
+              <w:divId w:val="1854221210"/>
               <w:tblCellSpacing w:w="15" w:type="dxa"/>
             </w:trPr>
             <w:tc>
@@ -3898,7 +5322,7 @@
                   <w:rPr>
                     <w:noProof/>
                   </w:rPr>
-                  <w:t xml:space="preserve">K. Chatfield, K. Simonyan, A. Vebaldi and A. Zisserman, "Return of the Devil in the Details: Delving Deep into Convolutional Nets," in </w:t>
+                  <w:t xml:space="preserve">B. Zhou, A. Lapedriza, J. Xiao, A. Torralba and A. Oliva, "Learning Deep Features for Scene Recognition using Places Database," in </w:t>
                 </w:r>
                 <w:r>
                   <w:rPr>
@@ -3906,20 +5330,20 @@
                     <w:iCs/>
                     <w:noProof/>
                   </w:rPr>
-                  <w:t>Proceedings of the British Machine Vision Conference 2014</w:t>
+                  <w:t>Advances in Neural Information Processing Systems 27 - 28th Annual Conference on Neural Information Processing Systems 2014</w:t>
                 </w:r>
                 <w:r>
                   <w:rPr>
                     <w:noProof/>
                   </w:rPr>
-                  <w:t xml:space="preserve">, Nottingham, 2014. </w:t>
+                  <w:t xml:space="preserve">, Montreal, 2014. </w:t>
                 </w:r>
               </w:p>
             </w:tc>
           </w:tr>
           <w:tr>
             <w:trPr>
-              <w:divId w:val="302080891"/>
+              <w:divId w:val="1854221210"/>
               <w:tblCellSpacing w:w="15" w:type="dxa"/>
             </w:trPr>
             <w:tc>
@@ -3958,7 +5382,7 @@
                   <w:rPr>
                     <w:noProof/>
                   </w:rPr>
-                  <w:t xml:space="preserve">J. Yan, Y. Yu, X. Zhu, Z. Lei and S. Z. Li, "Object Detection by Labeling Superpixels," in </w:t>
+                  <w:t xml:space="preserve">K. Simonyan and A. Zisserman, "Very Deep Convolutional Networks for Large-Scale Image Recognition," in </w:t>
                 </w:r>
                 <w:r>
                   <w:rPr>
@@ -3966,20 +5390,20 @@
                     <w:iCs/>
                     <w:noProof/>
                   </w:rPr>
-                  <w:t>2015 IEEE Conference on Computer Vision and Pattern Recognition (CVPR)</w:t>
+                  <w:t>International Conference on Learning Representations</w:t>
                 </w:r>
                 <w:r>
                   <w:rPr>
                     <w:noProof/>
                   </w:rPr>
-                  <w:t xml:space="preserve">, Boston, 2015. </w:t>
+                  <w:t xml:space="preserve">, San Diego, 2015. </w:t>
                 </w:r>
               </w:p>
             </w:tc>
           </w:tr>
           <w:tr>
             <w:trPr>
-              <w:divId w:val="302080891"/>
+              <w:divId w:val="1854221210"/>
               <w:tblCellSpacing w:w="15" w:type="dxa"/>
             </w:trPr>
             <w:tc>
@@ -4018,7 +5442,7 @@
                   <w:rPr>
                     <w:noProof/>
                   </w:rPr>
-                  <w:t xml:space="preserve">G. Kalliatakis, S. Ehsan, F. Maria , A. Leonardis, J. Gall and K. D. McDonald-Maier, "Detection of Human Rights Violations in Images: Can Convolutional Neural Networks help?," in </w:t>
+                  <w:t xml:space="preserve">K. Chatfield, K. Simonyan, A. Vebaldi and A. Zisserman, "Return of the Devil in the Details: Delving Deep into Convolutional Nets," in </w:t>
                 </w:r>
                 <w:r>
                   <w:rPr>
@@ -4026,13 +5450,73 @@
                     <w:iCs/>
                     <w:noProof/>
                   </w:rPr>
-                  <w:t>12th International Conference on Computer Vision Theory and Applications (VISAPP 2017)</w:t>
+                  <w:t>Proceedings of the British Machine Vision Conference 2014</w:t>
                 </w:r>
                 <w:r>
                   <w:rPr>
                     <w:noProof/>
                   </w:rPr>
-                  <w:t xml:space="preserve">, Portugal, 2017. </w:t>
+                  <w:t xml:space="preserve">, Nottingham, 2014. </w:t>
+                </w:r>
+              </w:p>
+            </w:tc>
+          </w:tr>
+          <w:tr>
+            <w:trPr>
+              <w:divId w:val="1854221210"/>
+              <w:tblCellSpacing w:w="15" w:type="dxa"/>
+            </w:trPr>
+            <w:tc>
+              <w:tcPr>
+                <w:tcW w:w="50" w:type="pct"/>
+                <w:hideMark/>
+              </w:tcPr>
+              <w:p>
+                <w:pPr>
+                  <w:pStyle w:val="Bibliography"/>
+                  <w:rPr>
+                    <w:noProof/>
+                  </w:rPr>
+                </w:pPr>
+                <w:r>
+                  <w:rPr>
+                    <w:noProof/>
+                  </w:rPr>
+                  <w:t xml:space="preserve">[15] </w:t>
+                </w:r>
+              </w:p>
+            </w:tc>
+            <w:tc>
+              <w:tcPr>
+                <w:tcW w:w="0" w:type="auto"/>
+                <w:hideMark/>
+              </w:tcPr>
+              <w:p>
+                <w:pPr>
+                  <w:pStyle w:val="Bibliography"/>
+                  <w:rPr>
+                    <w:noProof/>
+                  </w:rPr>
+                </w:pPr>
+                <w:r>
+                  <w:rPr>
+                    <w:noProof/>
+                  </w:rPr>
+                  <w:t xml:space="preserve">J. Yan, Y. Yu, X. Zhu, Z. Lei and S. Z. Li, "Object Detection by Labeling Superpixels," in </w:t>
+                </w:r>
+                <w:r>
+                  <w:rPr>
+                    <w:i/>
+                    <w:iCs/>
+                    <w:noProof/>
+                  </w:rPr>
+                  <w:t>2015 IEEE Conference on Computer Vision and Pattern Recognition (CVPR)</w:t>
+                </w:r>
+                <w:r>
+                  <w:rPr>
+                    <w:noProof/>
+                  </w:rPr>
+                  <w:t xml:space="preserve">, Boston, 2015. </w:t>
                 </w:r>
               </w:p>
             </w:tc>
@@ -4040,7 +5524,7 @@
         </w:tbl>
         <w:p>
           <w:pPr>
-            <w:divId w:val="302080891"/>
+            <w:divId w:val="1854221210"/>
             <w:rPr>
               <w:rFonts w:eastAsia="Times New Roman"/>
               <w:noProof/>
@@ -5474,7 +6958,7 @@
         </b:NameList>
       </b:Author>
     </b:Author>
-    <b:RefOrder>7</b:RefOrder>
+    <b:RefOrder>8</b:RefOrder>
   </b:Source>
   <b:Source>
     <b:Tag>kri12</b:Tag>
@@ -5506,7 +6990,7 @@
         </b:NameList>
       </b:Author>
     </b:Author>
-    <b:RefOrder>8</b:RefOrder>
+    <b:RefOrder>9</b:RefOrder>
   </b:Source>
   <b:Source>
     <b:Tag>Sze</b:Tag>
@@ -5559,7 +7043,7 @@
     <b:City>Boston</b:City>
     <b:Year>2015</b:Year>
     <b:Pages>1-9</b:Pages>
-    <b:RefOrder>9</b:RefOrder>
+    <b:RefOrder>10</b:RefOrder>
   </b:Source>
   <b:Source>
     <b:Tag>HeK16</b:Tag>
@@ -5592,7 +7076,7 @@
         </b:NameList>
       </b:Author>
     </b:Author>
-    <b:RefOrder>10</b:RefOrder>
+    <b:RefOrder>11</b:RefOrder>
   </b:Source>
   <b:Source>
     <b:Tag>Zho14</b:Tag>
@@ -5629,7 +7113,7 @@
         </b:NameList>
       </b:Author>
     </b:Author>
-    <b:RefOrder>11</b:RefOrder>
+    <b:RefOrder>12</b:RefOrder>
   </b:Source>
   <b:Source>
     <b:Tag>Sim15</b:Tag>
@@ -5654,7 +7138,7 @@
         </b:NameList>
       </b:Author>
     </b:Author>
-    <b:RefOrder>12</b:RefOrder>
+    <b:RefOrder>13</b:RefOrder>
   </b:Source>
   <b:Source>
     <b:Tag>Cha14</b:Tag>
@@ -5687,7 +7171,7 @@
         </b:NameList>
       </b:Author>
     </b:Author>
-    <b:RefOrder>13</b:RefOrder>
+    <b:RefOrder>14</b:RefOrder>
   </b:Source>
   <b:Source>
     <b:Tag>LeC152</b:Tag>
@@ -5757,7 +7241,7 @@
       </b:Author>
     </b:Author>
     <b:ConferenceName>2015 IEEE Conference on Computer Vision and Pattern Recognition (CVPR)</b:ConferenceName>
-    <b:RefOrder>14</b:RefOrder>
+    <b:RefOrder>15</b:RefOrder>
   </b:Source>
   <b:Source>
     <b:Tag>Kal17</b:Tag>
@@ -5801,11 +7285,55 @@
     <b:ConferenceName>12th International Conference on Computer Vision Theory and Applications (VISAPP 2017)</b:ConferenceName>
     <b:RefOrder>6</b:RefOrder>
   </b:Source>
+  <b:Source>
+    <b:Tag>Ach10</b:Tag>
+    <b:SourceType>Report</b:SourceType>
+    <b:Guid>{666D4ECC-E01F-7745-8F43-A9A9CB21DA1B}</b:Guid>
+    <b:Title>SLIC Superpixels</b:Title>
+    <b:Year>2010</b:Year>
+    <b:Publisher>EPFL</b:Publisher>
+    <b:City>Lausanne</b:City>
+    <b:Pages>1-8</b:Pages>
+    <b:Institution>École polytechnique fédérale de Lausanne (EPFL)</b:Institution>
+    <b:Department>Infoscience</b:Department>
+    <b:ThesisType> EPFL Technical Report 149300</b:ThesisType>
+    <b:Author>
+      <b:Author>
+        <b:NameList>
+          <b:Person>
+            <b:Last>Achanta</b:Last>
+            <b:First>Radhakrishna</b:First>
+          </b:Person>
+          <b:Person>
+            <b:Last>Shaji</b:Last>
+            <b:First>Appu</b:First>
+          </b:Person>
+          <b:Person>
+            <b:Last>Smith</b:Last>
+            <b:First>Kevin</b:First>
+          </b:Person>
+          <b:Person>
+            <b:Last>Lucchi</b:Last>
+            <b:First>Aurélien</b:First>
+          </b:Person>
+          <b:Person>
+            <b:Last>Fua</b:Last>
+            <b:First>Pascal</b:First>
+          </b:Person>
+          <b:Person>
+            <b:Last>Süsstrunk</b:Last>
+            <b:First>Sabine</b:First>
+          </b:Person>
+        </b:NameList>
+      </b:Author>
+    </b:Author>
+    <b:RefOrder>7</b:RefOrder>
+  </b:Source>
 </b:Sources>
 </file>
 
 <file path=customXml/itemProps1.xml><?xml version="1.0" encoding="utf-8"?>
-<ds:datastoreItem xmlns:ds="http://schemas.openxmlformats.org/officeDocument/2006/customXml" ds:itemID="{09B1B0E7-ECA7-2D46-A489-AB6253037FBC}">
+<ds:datastoreItem xmlns:ds="http://schemas.openxmlformats.org/officeDocument/2006/customXml" ds:itemID="{53610F08-1B76-B241-8553-57D781962375}">
   <ds:schemaRefs>
     <ds:schemaRef ds:uri="http://schemas.openxmlformats.org/officeDocument/2006/bibliography"/>
   </ds:schemaRefs>

</xml_diff>

<commit_message>
Added Table of contents to Literature Survey document
</commit_message>
<xml_diff>
--- a/LiteratureSurvey.docx
+++ b/LiteratureSurvey.docx
@@ -372,22 +372,1144 @@
         <w:br w:type="page"/>
       </w:r>
     </w:p>
+    <w:sdt>
+      <w:sdtPr>
+        <w:id w:val="-1573276596"/>
+        <w:docPartObj>
+          <w:docPartGallery w:val="Table of Contents"/>
+          <w:docPartUnique/>
+        </w:docPartObj>
+      </w:sdtPr>
+      <w:sdtEndPr>
+        <w:rPr>
+          <w:rFonts w:asciiTheme="minorHAnsi" w:eastAsiaTheme="minorEastAsia" w:hAnsiTheme="minorHAnsi" w:cstheme="minorBidi"/>
+          <w:noProof/>
+          <w:color w:val="auto"/>
+          <w:sz w:val="24"/>
+          <w:szCs w:val="24"/>
+        </w:rPr>
+      </w:sdtEndPr>
+      <w:sdtContent>
+        <w:p>
+          <w:pPr>
+            <w:pStyle w:val="TOCHeading"/>
+          </w:pPr>
+          <w:r>
+            <w:t>Table of Contents</w:t>
+          </w:r>
+          <w:bookmarkStart w:id="0" w:name="_GoBack"/>
+          <w:bookmarkEnd w:id="0"/>
+        </w:p>
+        <w:p>
+          <w:pPr>
+            <w:pStyle w:val="TOC1"/>
+            <w:tabs>
+              <w:tab w:val="right" w:leader="dot" w:pos="8630"/>
+            </w:tabs>
+            <w:rPr>
+              <w:b w:val="0"/>
+              <w:noProof/>
+            </w:rPr>
+          </w:pPr>
+          <w:r>
+            <w:rPr>
+              <w:b w:val="0"/>
+            </w:rPr>
+            <w:fldChar w:fldCharType="begin"/>
+          </w:r>
+          <w:r>
+            <w:instrText xml:space="preserve"> TOC \o "1-3" \h \z \u </w:instrText>
+          </w:r>
+          <w:r>
+            <w:rPr>
+              <w:b w:val="0"/>
+            </w:rPr>
+            <w:fldChar w:fldCharType="separate"/>
+          </w:r>
+          <w:hyperlink w:anchor="_Toc484170285" w:history="1">
+            <w:r>
+              <w:rPr>
+                <w:rStyle w:val="Hyperlink"/>
+                <w:noProof/>
+                <w:lang w:bidi="en-US"/>
+              </w:rPr>
+              <w:t>The Weather Classification problem</w:t>
+            </w:r>
+            <w:r>
+              <w:rPr>
+                <w:noProof/>
+                <w:webHidden/>
+              </w:rPr>
+              <w:tab/>
+            </w:r>
+            <w:r>
+              <w:rPr>
+                <w:noProof/>
+                <w:webHidden/>
+              </w:rPr>
+              <w:fldChar w:fldCharType="begin"/>
+            </w:r>
+            <w:r>
+              <w:rPr>
+                <w:noProof/>
+                <w:webHidden/>
+              </w:rPr>
+              <w:instrText xml:space="preserve"> PAGEREF _Toc484170285 \h </w:instrText>
+            </w:r>
+            <w:r>
+              <w:rPr>
+                <w:noProof/>
+                <w:webHidden/>
+              </w:rPr>
+            </w:r>
+            <w:r>
+              <w:rPr>
+                <w:noProof/>
+                <w:webHidden/>
+              </w:rPr>
+              <w:fldChar w:fldCharType="separate"/>
+            </w:r>
+            <w:r>
+              <w:rPr>
+                <w:noProof/>
+                <w:webHidden/>
+              </w:rPr>
+              <w:t>3</w:t>
+            </w:r>
+            <w:r>
+              <w:rPr>
+                <w:noProof/>
+                <w:webHidden/>
+              </w:rPr>
+              <w:fldChar w:fldCharType="end"/>
+            </w:r>
+          </w:hyperlink>
+        </w:p>
+        <w:p>
+          <w:pPr>
+            <w:pStyle w:val="TOC2"/>
+            <w:tabs>
+              <w:tab w:val="right" w:leader="dot" w:pos="8630"/>
+            </w:tabs>
+            <w:rPr>
+              <w:b w:val="0"/>
+              <w:noProof/>
+              <w:sz w:val="24"/>
+              <w:szCs w:val="24"/>
+            </w:rPr>
+          </w:pPr>
+          <w:hyperlink w:anchor="_Toc484170286" w:history="1">
+            <w:r>
+              <w:rPr>
+                <w:rStyle w:val="Hyperlink"/>
+                <w:noProof/>
+              </w:rPr>
+              <w:t>Description</w:t>
+            </w:r>
+            <w:r>
+              <w:rPr>
+                <w:noProof/>
+                <w:webHidden/>
+              </w:rPr>
+              <w:tab/>
+            </w:r>
+            <w:r>
+              <w:rPr>
+                <w:noProof/>
+                <w:webHidden/>
+              </w:rPr>
+              <w:fldChar w:fldCharType="begin"/>
+            </w:r>
+            <w:r>
+              <w:rPr>
+                <w:noProof/>
+                <w:webHidden/>
+              </w:rPr>
+              <w:instrText xml:space="preserve"> PAGEREF _Toc484170286 \h </w:instrText>
+            </w:r>
+            <w:r>
+              <w:rPr>
+                <w:noProof/>
+                <w:webHidden/>
+              </w:rPr>
+            </w:r>
+            <w:r>
+              <w:rPr>
+                <w:noProof/>
+                <w:webHidden/>
+              </w:rPr>
+              <w:fldChar w:fldCharType="separate"/>
+            </w:r>
+            <w:r>
+              <w:rPr>
+                <w:noProof/>
+                <w:webHidden/>
+              </w:rPr>
+              <w:t>3</w:t>
+            </w:r>
+            <w:r>
+              <w:rPr>
+                <w:noProof/>
+                <w:webHidden/>
+              </w:rPr>
+              <w:fldChar w:fldCharType="end"/>
+            </w:r>
+          </w:hyperlink>
+        </w:p>
+        <w:p>
+          <w:pPr>
+            <w:pStyle w:val="TOC2"/>
+            <w:tabs>
+              <w:tab w:val="right" w:leader="dot" w:pos="8630"/>
+            </w:tabs>
+            <w:rPr>
+              <w:b w:val="0"/>
+              <w:noProof/>
+              <w:sz w:val="24"/>
+              <w:szCs w:val="24"/>
+            </w:rPr>
+          </w:pPr>
+          <w:hyperlink w:anchor="_Toc484170287" w:history="1">
+            <w:r>
+              <w:rPr>
+                <w:rStyle w:val="Hyperlink"/>
+                <w:noProof/>
+              </w:rPr>
+              <w:t>Applications</w:t>
+            </w:r>
+            <w:r>
+              <w:rPr>
+                <w:noProof/>
+                <w:webHidden/>
+              </w:rPr>
+              <w:tab/>
+            </w:r>
+            <w:r>
+              <w:rPr>
+                <w:noProof/>
+                <w:webHidden/>
+              </w:rPr>
+              <w:fldChar w:fldCharType="begin"/>
+            </w:r>
+            <w:r>
+              <w:rPr>
+                <w:noProof/>
+                <w:webHidden/>
+              </w:rPr>
+              <w:instrText xml:space="preserve"> PAGEREF _Toc484170287 \h </w:instrText>
+            </w:r>
+            <w:r>
+              <w:rPr>
+                <w:noProof/>
+                <w:webHidden/>
+              </w:rPr>
+            </w:r>
+            <w:r>
+              <w:rPr>
+                <w:noProof/>
+                <w:webHidden/>
+              </w:rPr>
+              <w:fldChar w:fldCharType="separate"/>
+            </w:r>
+            <w:r>
+              <w:rPr>
+                <w:noProof/>
+                <w:webHidden/>
+              </w:rPr>
+              <w:t>3</w:t>
+            </w:r>
+            <w:r>
+              <w:rPr>
+                <w:noProof/>
+                <w:webHidden/>
+              </w:rPr>
+              <w:fldChar w:fldCharType="end"/>
+            </w:r>
+          </w:hyperlink>
+        </w:p>
+        <w:p>
+          <w:pPr>
+            <w:pStyle w:val="TOC2"/>
+            <w:tabs>
+              <w:tab w:val="right" w:leader="dot" w:pos="8630"/>
+            </w:tabs>
+            <w:rPr>
+              <w:b w:val="0"/>
+              <w:noProof/>
+              <w:sz w:val="24"/>
+              <w:szCs w:val="24"/>
+            </w:rPr>
+          </w:pPr>
+          <w:hyperlink w:anchor="_Toc484170288" w:history="1">
+            <w:r>
+              <w:rPr>
+                <w:rStyle w:val="Hyperlink"/>
+                <w:noProof/>
+              </w:rPr>
+              <w:t>Approaches</w:t>
+            </w:r>
+            <w:r>
+              <w:rPr>
+                <w:noProof/>
+                <w:webHidden/>
+              </w:rPr>
+              <w:tab/>
+            </w:r>
+            <w:r>
+              <w:rPr>
+                <w:noProof/>
+                <w:webHidden/>
+              </w:rPr>
+              <w:fldChar w:fldCharType="begin"/>
+            </w:r>
+            <w:r>
+              <w:rPr>
+                <w:noProof/>
+                <w:webHidden/>
+              </w:rPr>
+              <w:instrText xml:space="preserve"> PAGEREF _Toc484170288 \h </w:instrText>
+            </w:r>
+            <w:r>
+              <w:rPr>
+                <w:noProof/>
+                <w:webHidden/>
+              </w:rPr>
+            </w:r>
+            <w:r>
+              <w:rPr>
+                <w:noProof/>
+                <w:webHidden/>
+              </w:rPr>
+              <w:fldChar w:fldCharType="separate"/>
+            </w:r>
+            <w:r>
+              <w:rPr>
+                <w:noProof/>
+                <w:webHidden/>
+              </w:rPr>
+              <w:t>3</w:t>
+            </w:r>
+            <w:r>
+              <w:rPr>
+                <w:noProof/>
+                <w:webHidden/>
+              </w:rPr>
+              <w:fldChar w:fldCharType="end"/>
+            </w:r>
+          </w:hyperlink>
+        </w:p>
+        <w:p>
+          <w:pPr>
+            <w:pStyle w:val="TOC3"/>
+            <w:tabs>
+              <w:tab w:val="right" w:leader="dot" w:pos="8630"/>
+            </w:tabs>
+            <w:rPr>
+              <w:noProof/>
+              <w:sz w:val="24"/>
+              <w:szCs w:val="24"/>
+            </w:rPr>
+          </w:pPr>
+          <w:hyperlink w:anchor="_Toc484170289" w:history="1">
+            <w:r>
+              <w:rPr>
+                <w:rStyle w:val="Hyperlink"/>
+                <w:noProof/>
+              </w:rPr>
+              <w:t>Two-Class Weather Classification</w:t>
+            </w:r>
+            <w:r>
+              <w:rPr>
+                <w:noProof/>
+                <w:webHidden/>
+              </w:rPr>
+              <w:tab/>
+            </w:r>
+            <w:r>
+              <w:rPr>
+                <w:noProof/>
+                <w:webHidden/>
+              </w:rPr>
+              <w:fldChar w:fldCharType="begin"/>
+            </w:r>
+            <w:r>
+              <w:rPr>
+                <w:noProof/>
+                <w:webHidden/>
+              </w:rPr>
+              <w:instrText xml:space="preserve"> PAGEREF _Toc484170289 \h </w:instrText>
+            </w:r>
+            <w:r>
+              <w:rPr>
+                <w:noProof/>
+                <w:webHidden/>
+              </w:rPr>
+            </w:r>
+            <w:r>
+              <w:rPr>
+                <w:noProof/>
+                <w:webHidden/>
+              </w:rPr>
+              <w:fldChar w:fldCharType="separate"/>
+            </w:r>
+            <w:r>
+              <w:rPr>
+                <w:noProof/>
+                <w:webHidden/>
+              </w:rPr>
+              <w:t>4</w:t>
+            </w:r>
+            <w:r>
+              <w:rPr>
+                <w:noProof/>
+                <w:webHidden/>
+              </w:rPr>
+              <w:fldChar w:fldCharType="end"/>
+            </w:r>
+          </w:hyperlink>
+        </w:p>
+        <w:p>
+          <w:pPr>
+            <w:pStyle w:val="TOC3"/>
+            <w:tabs>
+              <w:tab w:val="right" w:leader="dot" w:pos="8630"/>
+            </w:tabs>
+            <w:rPr>
+              <w:noProof/>
+              <w:sz w:val="24"/>
+              <w:szCs w:val="24"/>
+            </w:rPr>
+          </w:pPr>
+          <w:hyperlink w:anchor="_Toc484170290" w:history="1">
+            <w:r>
+              <w:rPr>
+                <w:rStyle w:val="Hyperlink"/>
+                <w:noProof/>
+              </w:rPr>
+              <w:t>Multi-Class Weather Classification On Single Images</w:t>
+            </w:r>
+            <w:r>
+              <w:rPr>
+                <w:noProof/>
+                <w:webHidden/>
+              </w:rPr>
+              <w:tab/>
+            </w:r>
+            <w:r>
+              <w:rPr>
+                <w:noProof/>
+                <w:webHidden/>
+              </w:rPr>
+              <w:fldChar w:fldCharType="begin"/>
+            </w:r>
+            <w:r>
+              <w:rPr>
+                <w:noProof/>
+                <w:webHidden/>
+              </w:rPr>
+              <w:instrText xml:space="preserve"> PAGEREF _Toc484170290 \h </w:instrText>
+            </w:r>
+            <w:r>
+              <w:rPr>
+                <w:noProof/>
+                <w:webHidden/>
+              </w:rPr>
+            </w:r>
+            <w:r>
+              <w:rPr>
+                <w:noProof/>
+                <w:webHidden/>
+              </w:rPr>
+              <w:fldChar w:fldCharType="separate"/>
+            </w:r>
+            <w:r>
+              <w:rPr>
+                <w:noProof/>
+                <w:webHidden/>
+              </w:rPr>
+              <w:t>5</w:t>
+            </w:r>
+            <w:r>
+              <w:rPr>
+                <w:noProof/>
+                <w:webHidden/>
+              </w:rPr>
+              <w:fldChar w:fldCharType="end"/>
+            </w:r>
+          </w:hyperlink>
+        </w:p>
+        <w:p>
+          <w:pPr>
+            <w:pStyle w:val="TOC2"/>
+            <w:tabs>
+              <w:tab w:val="right" w:leader="dot" w:pos="8630"/>
+            </w:tabs>
+            <w:rPr>
+              <w:b w:val="0"/>
+              <w:noProof/>
+              <w:sz w:val="24"/>
+              <w:szCs w:val="24"/>
+            </w:rPr>
+          </w:pPr>
+          <w:hyperlink w:anchor="_Toc484170291" w:history="1">
+            <w:r>
+              <w:rPr>
+                <w:rStyle w:val="Hyperlink"/>
+                <w:noProof/>
+              </w:rPr>
+              <w:t>Approaches with CNNs</w:t>
+            </w:r>
+            <w:r>
+              <w:rPr>
+                <w:noProof/>
+                <w:webHidden/>
+              </w:rPr>
+              <w:tab/>
+            </w:r>
+            <w:r>
+              <w:rPr>
+                <w:noProof/>
+                <w:webHidden/>
+              </w:rPr>
+              <w:fldChar w:fldCharType="begin"/>
+            </w:r>
+            <w:r>
+              <w:rPr>
+                <w:noProof/>
+                <w:webHidden/>
+              </w:rPr>
+              <w:instrText xml:space="preserve"> PAGEREF _Toc484170291 \h </w:instrText>
+            </w:r>
+            <w:r>
+              <w:rPr>
+                <w:noProof/>
+                <w:webHidden/>
+              </w:rPr>
+            </w:r>
+            <w:r>
+              <w:rPr>
+                <w:noProof/>
+                <w:webHidden/>
+              </w:rPr>
+              <w:fldChar w:fldCharType="separate"/>
+            </w:r>
+            <w:r>
+              <w:rPr>
+                <w:noProof/>
+                <w:webHidden/>
+              </w:rPr>
+              <w:t>6</w:t>
+            </w:r>
+            <w:r>
+              <w:rPr>
+                <w:noProof/>
+                <w:webHidden/>
+              </w:rPr>
+              <w:fldChar w:fldCharType="end"/>
+            </w:r>
+          </w:hyperlink>
+        </w:p>
+        <w:p>
+          <w:pPr>
+            <w:pStyle w:val="TOC3"/>
+            <w:tabs>
+              <w:tab w:val="right" w:leader="dot" w:pos="8630"/>
+            </w:tabs>
+            <w:rPr>
+              <w:noProof/>
+              <w:sz w:val="24"/>
+              <w:szCs w:val="24"/>
+            </w:rPr>
+          </w:pPr>
+          <w:hyperlink w:anchor="_Toc484170292" w:history="1">
+            <w:r>
+              <w:rPr>
+                <w:rStyle w:val="Hyperlink"/>
+                <w:noProof/>
+              </w:rPr>
+              <w:t>Weather Classification with Deep Convolutional Neural Networks</w:t>
+            </w:r>
+            <w:r>
+              <w:rPr>
+                <w:noProof/>
+                <w:webHidden/>
+              </w:rPr>
+              <w:tab/>
+            </w:r>
+            <w:r>
+              <w:rPr>
+                <w:noProof/>
+                <w:webHidden/>
+              </w:rPr>
+              <w:fldChar w:fldCharType="begin"/>
+            </w:r>
+            <w:r>
+              <w:rPr>
+                <w:noProof/>
+                <w:webHidden/>
+              </w:rPr>
+              <w:instrText xml:space="preserve"> PAGEREF _Toc484170292 \h </w:instrText>
+            </w:r>
+            <w:r>
+              <w:rPr>
+                <w:noProof/>
+                <w:webHidden/>
+              </w:rPr>
+            </w:r>
+            <w:r>
+              <w:rPr>
+                <w:noProof/>
+                <w:webHidden/>
+              </w:rPr>
+              <w:fldChar w:fldCharType="separate"/>
+            </w:r>
+            <w:r>
+              <w:rPr>
+                <w:noProof/>
+                <w:webHidden/>
+              </w:rPr>
+              <w:t>6</w:t>
+            </w:r>
+            <w:r>
+              <w:rPr>
+                <w:noProof/>
+                <w:webHidden/>
+              </w:rPr>
+              <w:fldChar w:fldCharType="end"/>
+            </w:r>
+          </w:hyperlink>
+        </w:p>
+        <w:p>
+          <w:pPr>
+            <w:pStyle w:val="TOC1"/>
+            <w:tabs>
+              <w:tab w:val="right" w:leader="dot" w:pos="8630"/>
+            </w:tabs>
+            <w:rPr>
+              <w:b w:val="0"/>
+              <w:noProof/>
+            </w:rPr>
+          </w:pPr>
+          <w:hyperlink w:anchor="_Toc484170293" w:history="1">
+            <w:r>
+              <w:rPr>
+                <w:rStyle w:val="Hyperlink"/>
+                <w:noProof/>
+                <w:lang w:bidi="en-US"/>
+              </w:rPr>
+              <w:t>Convolutional Neural Networks</w:t>
+            </w:r>
+            <w:r>
+              <w:rPr>
+                <w:noProof/>
+                <w:webHidden/>
+              </w:rPr>
+              <w:tab/>
+            </w:r>
+            <w:r>
+              <w:rPr>
+                <w:noProof/>
+                <w:webHidden/>
+              </w:rPr>
+              <w:fldChar w:fldCharType="begin"/>
+            </w:r>
+            <w:r>
+              <w:rPr>
+                <w:noProof/>
+                <w:webHidden/>
+              </w:rPr>
+              <w:instrText xml:space="preserve"> PAGEREF _Toc484170293 \h </w:instrText>
+            </w:r>
+            <w:r>
+              <w:rPr>
+                <w:noProof/>
+                <w:webHidden/>
+              </w:rPr>
+            </w:r>
+            <w:r>
+              <w:rPr>
+                <w:noProof/>
+                <w:webHidden/>
+              </w:rPr>
+              <w:fldChar w:fldCharType="separate"/>
+            </w:r>
+            <w:r>
+              <w:rPr>
+                <w:noProof/>
+                <w:webHidden/>
+              </w:rPr>
+              <w:t>7</w:t>
+            </w:r>
+            <w:r>
+              <w:rPr>
+                <w:noProof/>
+                <w:webHidden/>
+              </w:rPr>
+              <w:fldChar w:fldCharType="end"/>
+            </w:r>
+          </w:hyperlink>
+        </w:p>
+        <w:p>
+          <w:pPr>
+            <w:pStyle w:val="TOC2"/>
+            <w:tabs>
+              <w:tab w:val="right" w:leader="dot" w:pos="8630"/>
+            </w:tabs>
+            <w:rPr>
+              <w:b w:val="0"/>
+              <w:noProof/>
+              <w:sz w:val="24"/>
+              <w:szCs w:val="24"/>
+            </w:rPr>
+          </w:pPr>
+          <w:hyperlink w:anchor="_Toc484170294" w:history="1">
+            <w:r>
+              <w:rPr>
+                <w:rStyle w:val="Hyperlink"/>
+                <w:noProof/>
+              </w:rPr>
+              <w:t>Inception/What are CNNs?</w:t>
+            </w:r>
+            <w:r>
+              <w:rPr>
+                <w:noProof/>
+                <w:webHidden/>
+              </w:rPr>
+              <w:tab/>
+            </w:r>
+            <w:r>
+              <w:rPr>
+                <w:noProof/>
+                <w:webHidden/>
+              </w:rPr>
+              <w:fldChar w:fldCharType="begin"/>
+            </w:r>
+            <w:r>
+              <w:rPr>
+                <w:noProof/>
+                <w:webHidden/>
+              </w:rPr>
+              <w:instrText xml:space="preserve"> PAGEREF _Toc484170294 \h </w:instrText>
+            </w:r>
+            <w:r>
+              <w:rPr>
+                <w:noProof/>
+                <w:webHidden/>
+              </w:rPr>
+            </w:r>
+            <w:r>
+              <w:rPr>
+                <w:noProof/>
+                <w:webHidden/>
+              </w:rPr>
+              <w:fldChar w:fldCharType="separate"/>
+            </w:r>
+            <w:r>
+              <w:rPr>
+                <w:noProof/>
+                <w:webHidden/>
+              </w:rPr>
+              <w:t>7</w:t>
+            </w:r>
+            <w:r>
+              <w:rPr>
+                <w:noProof/>
+                <w:webHidden/>
+              </w:rPr>
+              <w:fldChar w:fldCharType="end"/>
+            </w:r>
+          </w:hyperlink>
+        </w:p>
+        <w:p>
+          <w:pPr>
+            <w:pStyle w:val="TOC2"/>
+            <w:tabs>
+              <w:tab w:val="right" w:leader="dot" w:pos="8630"/>
+            </w:tabs>
+            <w:rPr>
+              <w:b w:val="0"/>
+              <w:noProof/>
+              <w:sz w:val="24"/>
+              <w:szCs w:val="24"/>
+            </w:rPr>
+          </w:pPr>
+          <w:hyperlink w:anchor="_Toc484170295" w:history="1">
+            <w:r>
+              <w:rPr>
+                <w:rStyle w:val="Hyperlink"/>
+                <w:noProof/>
+              </w:rPr>
+              <w:t>Implementations</w:t>
+            </w:r>
+            <w:r>
+              <w:rPr>
+                <w:noProof/>
+                <w:webHidden/>
+              </w:rPr>
+              <w:tab/>
+            </w:r>
+            <w:r>
+              <w:rPr>
+                <w:noProof/>
+                <w:webHidden/>
+              </w:rPr>
+              <w:fldChar w:fldCharType="begin"/>
+            </w:r>
+            <w:r>
+              <w:rPr>
+                <w:noProof/>
+                <w:webHidden/>
+              </w:rPr>
+              <w:instrText xml:space="preserve"> PAGEREF _Toc484170295 \h </w:instrText>
+            </w:r>
+            <w:r>
+              <w:rPr>
+                <w:noProof/>
+                <w:webHidden/>
+              </w:rPr>
+            </w:r>
+            <w:r>
+              <w:rPr>
+                <w:noProof/>
+                <w:webHidden/>
+              </w:rPr>
+              <w:fldChar w:fldCharType="separate"/>
+            </w:r>
+            <w:r>
+              <w:rPr>
+                <w:noProof/>
+                <w:webHidden/>
+              </w:rPr>
+              <w:t>7</w:t>
+            </w:r>
+            <w:r>
+              <w:rPr>
+                <w:noProof/>
+                <w:webHidden/>
+              </w:rPr>
+              <w:fldChar w:fldCharType="end"/>
+            </w:r>
+          </w:hyperlink>
+        </w:p>
+        <w:p>
+          <w:pPr>
+            <w:pStyle w:val="TOC1"/>
+            <w:tabs>
+              <w:tab w:val="right" w:leader="dot" w:pos="8630"/>
+            </w:tabs>
+            <w:rPr>
+              <w:b w:val="0"/>
+              <w:noProof/>
+            </w:rPr>
+          </w:pPr>
+          <w:hyperlink w:anchor="_Toc484170296" w:history="1">
+            <w:r>
+              <w:rPr>
+                <w:rStyle w:val="Hyperlink"/>
+                <w:noProof/>
+                <w:lang w:bidi="en-US"/>
+              </w:rPr>
+              <w:t>Superpixels</w:t>
+            </w:r>
+            <w:r>
+              <w:rPr>
+                <w:noProof/>
+                <w:webHidden/>
+              </w:rPr>
+              <w:tab/>
+            </w:r>
+            <w:r>
+              <w:rPr>
+                <w:noProof/>
+                <w:webHidden/>
+              </w:rPr>
+              <w:fldChar w:fldCharType="begin"/>
+            </w:r>
+            <w:r>
+              <w:rPr>
+                <w:noProof/>
+                <w:webHidden/>
+              </w:rPr>
+              <w:instrText xml:space="preserve"> PAGEREF _Toc484170296 \h </w:instrText>
+            </w:r>
+            <w:r>
+              <w:rPr>
+                <w:noProof/>
+                <w:webHidden/>
+              </w:rPr>
+            </w:r>
+            <w:r>
+              <w:rPr>
+                <w:noProof/>
+                <w:webHidden/>
+              </w:rPr>
+              <w:fldChar w:fldCharType="separate"/>
+            </w:r>
+            <w:r>
+              <w:rPr>
+                <w:noProof/>
+                <w:webHidden/>
+              </w:rPr>
+              <w:t>11</w:t>
+            </w:r>
+            <w:r>
+              <w:rPr>
+                <w:noProof/>
+                <w:webHidden/>
+              </w:rPr>
+              <w:fldChar w:fldCharType="end"/>
+            </w:r>
+          </w:hyperlink>
+        </w:p>
+        <w:p>
+          <w:pPr>
+            <w:pStyle w:val="TOC2"/>
+            <w:tabs>
+              <w:tab w:val="right" w:leader="dot" w:pos="8630"/>
+            </w:tabs>
+            <w:rPr>
+              <w:b w:val="0"/>
+              <w:noProof/>
+              <w:sz w:val="24"/>
+              <w:szCs w:val="24"/>
+            </w:rPr>
+          </w:pPr>
+          <w:hyperlink w:anchor="_Toc484170297" w:history="1">
+            <w:r>
+              <w:rPr>
+                <w:rStyle w:val="Hyperlink"/>
+                <w:noProof/>
+              </w:rPr>
+              <w:t>What are Superpixels?</w:t>
+            </w:r>
+            <w:r>
+              <w:rPr>
+                <w:noProof/>
+                <w:webHidden/>
+              </w:rPr>
+              <w:tab/>
+            </w:r>
+            <w:r>
+              <w:rPr>
+                <w:noProof/>
+                <w:webHidden/>
+              </w:rPr>
+              <w:fldChar w:fldCharType="begin"/>
+            </w:r>
+            <w:r>
+              <w:rPr>
+                <w:noProof/>
+                <w:webHidden/>
+              </w:rPr>
+              <w:instrText xml:space="preserve"> PAGEREF _Toc484170297 \h </w:instrText>
+            </w:r>
+            <w:r>
+              <w:rPr>
+                <w:noProof/>
+                <w:webHidden/>
+              </w:rPr>
+            </w:r>
+            <w:r>
+              <w:rPr>
+                <w:noProof/>
+                <w:webHidden/>
+              </w:rPr>
+              <w:fldChar w:fldCharType="separate"/>
+            </w:r>
+            <w:r>
+              <w:rPr>
+                <w:noProof/>
+                <w:webHidden/>
+              </w:rPr>
+              <w:t>11</w:t>
+            </w:r>
+            <w:r>
+              <w:rPr>
+                <w:noProof/>
+                <w:webHidden/>
+              </w:rPr>
+              <w:fldChar w:fldCharType="end"/>
+            </w:r>
+          </w:hyperlink>
+        </w:p>
+        <w:p>
+          <w:pPr>
+            <w:pStyle w:val="TOC2"/>
+            <w:tabs>
+              <w:tab w:val="right" w:leader="dot" w:pos="8630"/>
+            </w:tabs>
+            <w:rPr>
+              <w:b w:val="0"/>
+              <w:noProof/>
+              <w:sz w:val="24"/>
+              <w:szCs w:val="24"/>
+            </w:rPr>
+          </w:pPr>
+          <w:hyperlink w:anchor="_Toc484170298" w:history="1">
+            <w:r>
+              <w:rPr>
+                <w:rStyle w:val="Hyperlink"/>
+                <w:noProof/>
+              </w:rPr>
+              <w:t>Simple Linear Iterative Clustering (SLIC) Algorithm</w:t>
+            </w:r>
+            <w:r>
+              <w:rPr>
+                <w:noProof/>
+                <w:webHidden/>
+              </w:rPr>
+              <w:tab/>
+            </w:r>
+            <w:r>
+              <w:rPr>
+                <w:noProof/>
+                <w:webHidden/>
+              </w:rPr>
+              <w:fldChar w:fldCharType="begin"/>
+            </w:r>
+            <w:r>
+              <w:rPr>
+                <w:noProof/>
+                <w:webHidden/>
+              </w:rPr>
+              <w:instrText xml:space="preserve"> PAGEREF _Toc484170298 \h </w:instrText>
+            </w:r>
+            <w:r>
+              <w:rPr>
+                <w:noProof/>
+                <w:webHidden/>
+              </w:rPr>
+            </w:r>
+            <w:r>
+              <w:rPr>
+                <w:noProof/>
+                <w:webHidden/>
+              </w:rPr>
+              <w:fldChar w:fldCharType="separate"/>
+            </w:r>
+            <w:r>
+              <w:rPr>
+                <w:noProof/>
+                <w:webHidden/>
+              </w:rPr>
+              <w:t>12</w:t>
+            </w:r>
+            <w:r>
+              <w:rPr>
+                <w:noProof/>
+                <w:webHidden/>
+              </w:rPr>
+              <w:fldChar w:fldCharType="end"/>
+            </w:r>
+          </w:hyperlink>
+        </w:p>
+        <w:p>
+          <w:pPr>
+            <w:pStyle w:val="TOC1"/>
+            <w:tabs>
+              <w:tab w:val="right" w:leader="dot" w:pos="8630"/>
+            </w:tabs>
+            <w:rPr>
+              <w:b w:val="0"/>
+              <w:noProof/>
+            </w:rPr>
+          </w:pPr>
+          <w:hyperlink w:anchor="_Toc484170299" w:history="1">
+            <w:r>
+              <w:rPr>
+                <w:rStyle w:val="Hyperlink"/>
+                <w:noProof/>
+                <w:lang w:bidi="en-US"/>
+              </w:rPr>
+              <w:t>Works Cited</w:t>
+            </w:r>
+            <w:r>
+              <w:rPr>
+                <w:noProof/>
+                <w:webHidden/>
+              </w:rPr>
+              <w:tab/>
+            </w:r>
+            <w:r>
+              <w:rPr>
+                <w:noProof/>
+                <w:webHidden/>
+              </w:rPr>
+              <w:fldChar w:fldCharType="begin"/>
+            </w:r>
+            <w:r>
+              <w:rPr>
+                <w:noProof/>
+                <w:webHidden/>
+              </w:rPr>
+              <w:instrText xml:space="preserve"> PAGEREF _Toc484170299 \h </w:instrText>
+            </w:r>
+            <w:r>
+              <w:rPr>
+                <w:noProof/>
+                <w:webHidden/>
+              </w:rPr>
+            </w:r>
+            <w:r>
+              <w:rPr>
+                <w:noProof/>
+                <w:webHidden/>
+              </w:rPr>
+              <w:fldChar w:fldCharType="separate"/>
+            </w:r>
+            <w:r>
+              <w:rPr>
+                <w:noProof/>
+                <w:webHidden/>
+              </w:rPr>
+              <w:t>12</w:t>
+            </w:r>
+            <w:r>
+              <w:rPr>
+                <w:noProof/>
+                <w:webHidden/>
+              </w:rPr>
+              <w:fldChar w:fldCharType="end"/>
+            </w:r>
+          </w:hyperlink>
+        </w:p>
+        <w:p>
+          <w:r>
+            <w:rPr>
+              <w:b/>
+              <w:bCs/>
+              <w:noProof/>
+            </w:rPr>
+            <w:fldChar w:fldCharType="end"/>
+          </w:r>
+        </w:p>
+      </w:sdtContent>
+    </w:sdt>
+    <w:p/>
+    <w:p>
+      <w:r>
+        <w:br w:type="page"/>
+      </w:r>
+    </w:p>
     <w:p>
       <w:pPr>
         <w:pStyle w:val="Heading1"/>
       </w:pPr>
-      <w:r>
-        <w:lastRenderedPageBreak/>
+      <w:bookmarkStart w:id="1" w:name="_Toc484170285"/>
+      <w:r>
         <w:t>The Weather Classification problem</w:t>
       </w:r>
+      <w:bookmarkEnd w:id="1"/>
     </w:p>
     <w:p>
       <w:pPr>
         <w:pStyle w:val="Heading2"/>
       </w:pPr>
+      <w:bookmarkStart w:id="2" w:name="_Toc484170286"/>
       <w:r>
         <w:t>Description</w:t>
       </w:r>
+      <w:bookmarkEnd w:id="2"/>
     </w:p>
     <w:p/>
     <w:p>
@@ -670,107 +1792,32 @@
       <w:pPr>
         <w:pStyle w:val="Heading2"/>
       </w:pPr>
+      <w:bookmarkStart w:id="3" w:name="_Toc484170287"/>
       <w:r>
         <w:t>Applications</w:t>
       </w:r>
+      <w:bookmarkEnd w:id="3"/>
     </w:p>
     <w:p>
       <w:pPr>
         <w:pStyle w:val="Heading2"/>
       </w:pPr>
+      <w:bookmarkStart w:id="4" w:name="_Toc484170288"/>
       <w:r>
         <w:t>Approaches</w:t>
       </w:r>
+      <w:bookmarkEnd w:id="4"/>
     </w:p>
     <w:p/>
     <w:p>
       <w:pPr>
         <w:pStyle w:val="Heading3"/>
       </w:pPr>
-      <w:r>
-        <w:t>Multi-Class Weather Classification</w:t>
-      </w:r>
-    </w:p>
-    <w:p>
-      <w:pPr>
-        <w:widowControl w:val="0"/>
-        <w:autoSpaceDE w:val="0"/>
-        <w:autoSpaceDN w:val="0"/>
-        <w:adjustRightInd w:val="0"/>
-        <w:spacing w:after="240" w:line="300" w:lineRule="atLeast"/>
-      </w:pPr>
-      <w:r>
-        <w:t>“</w:t>
-      </w:r>
-      <w:r>
-        <w:rPr>
-          <w:rFonts w:ascii="Times" w:hAnsi="Times" w:cs="Times"/>
-          <w:sz w:val="26"/>
-          <w:szCs w:val="26"/>
-        </w:rPr>
-        <w:t>Different from the works above, we propose a method for classifying multi-class weather from single images which is based on multiple weather feat</w:t>
-      </w:r>
-      <w:r>
-        <w:rPr>
-          <w:rFonts w:ascii="Times" w:hAnsi="Times" w:cs="Times"/>
-          <w:sz w:val="26"/>
-          <w:szCs w:val="26"/>
-        </w:rPr>
-        <w:t>ures and multiple kernel learn</w:t>
-      </w:r>
-      <w:r>
-        <w:rPr>
-          <w:rFonts w:ascii="Times" w:hAnsi="Times" w:cs="Times"/>
-          <w:sz w:val="26"/>
-          <w:szCs w:val="26"/>
-        </w:rPr>
-        <w:t>ing. Implementation of this idea, however, entails substantial challenges. First, it is difficult to find the suitable features to discriminate different weather. Second, the features might be heterogeneous and the feature vectors are high-dimensional. Aiming at the above challenges, firstly, we extract multiple features to represent different weather.</w:t>
-      </w:r>
-      <w:r>
-        <w:t xml:space="preserve">” </w:t>
-      </w:r>
-      <w:sdt>
-        <w:sdtPr>
-          <w:id w:val="300269595"/>
-          <w:citation/>
-        </w:sdtPr>
-        <w:sdtEndPr/>
-        <w:sdtContent>
-          <w:r>
-            <w:fldChar w:fldCharType="begin"/>
-          </w:r>
-          <w:r>
-            <w:rPr>
-              <w:lang w:val="es-ES"/>
-            </w:rPr>
-            <w:instrText xml:space="preserve"> CITATION Zha \l 3082 </w:instrText>
-          </w:r>
-          <w:r>
-            <w:fldChar w:fldCharType="separate"/>
-          </w:r>
-          <w:r>
-            <w:rPr>
-              <w:noProof/>
-              <w:lang w:val="es-ES"/>
-            </w:rPr>
-            <w:t>[4]</w:t>
-          </w:r>
-          <w:r>
-            <w:fldChar w:fldCharType="end"/>
-          </w:r>
-        </w:sdtContent>
-      </w:sdt>
-      <w:r>
-        <w:t xml:space="preserve"> </w:t>
-      </w:r>
-    </w:p>
-    <w:p>
-      <w:pPr>
-        <w:pStyle w:val="Heading3"/>
-      </w:pPr>
+      <w:bookmarkStart w:id="5" w:name="_Toc484170289"/>
       <w:r>
         <w:t>Two-Class Weather Classification</w:t>
       </w:r>
+      <w:bookmarkEnd w:id="5"/>
     </w:p>
     <w:p>
       <w:pPr>
@@ -1102,9 +2149,11 @@
       <w:pPr>
         <w:pStyle w:val="Heading3"/>
       </w:pPr>
+      <w:bookmarkStart w:id="6" w:name="_Toc484170290"/>
       <w:r>
         <w:t>Multi-Class Weather Classification On Single Images</w:t>
       </w:r>
+      <w:bookmarkEnd w:id="6"/>
     </w:p>
     <w:p>
       <w:pPr>
@@ -1123,6 +2172,42 @@
         </w:rPr>
         <w:t>“</w:t>
       </w:r>
+      <w:r>
+        <w:rPr>
+          <w:rFonts w:ascii="Times" w:hAnsi="Times" w:cs="Times"/>
+          <w:sz w:val="26"/>
+          <w:szCs w:val="26"/>
+        </w:rPr>
+        <w:t>Different from the works above, we propose a method for classifying multi-class weather from single images which is based on multiple weather feat</w:t>
+      </w:r>
+      <w:r>
+        <w:rPr>
+          <w:rFonts w:ascii="Times" w:hAnsi="Times" w:cs="Times"/>
+          <w:sz w:val="26"/>
+          <w:szCs w:val="26"/>
+        </w:rPr>
+        <w:t>ures and multiple kernel learn</w:t>
+      </w:r>
+      <w:r>
+        <w:rPr>
+          <w:rFonts w:ascii="Times" w:hAnsi="Times" w:cs="Times"/>
+          <w:sz w:val="26"/>
+          <w:szCs w:val="26"/>
+        </w:rPr>
+        <w:t>ing. Implementation of this idea, however, entails substantial challenges. First, it is difficult to find the suitable features to discriminate different weather. Second, the features might be heterogeneous and the feature vectors are high-dimensional. Aiming at the above challenges, firstly, we extract multiple features to represent different weather.</w:t>
+      </w:r>
+    </w:p>
+    <w:p>
+      <w:pPr>
+        <w:widowControl w:val="0"/>
+        <w:autoSpaceDE w:val="0"/>
+        <w:autoSpaceDN w:val="0"/>
+        <w:adjustRightInd w:val="0"/>
+        <w:spacing w:after="240" w:line="300" w:lineRule="atLeast"/>
+        <w:rPr>
+          <w:rFonts w:ascii="Times" w:hAnsi="Times" w:cs="Times"/>
+        </w:rPr>
+      </w:pPr>
       <w:r>
         <w:rPr>
           <w:rFonts w:ascii="Times" w:hAnsi="Times" w:cs="Times"/>
@@ -1421,20 +2506,24 @@
       <w:pPr>
         <w:pStyle w:val="Heading2"/>
       </w:pPr>
+      <w:bookmarkStart w:id="7" w:name="_Toc484170291"/>
       <w:r>
         <w:t>Approaches with CNNs</w:t>
       </w:r>
+      <w:bookmarkEnd w:id="7"/>
     </w:p>
     <w:p>
       <w:pPr>
         <w:pStyle w:val="Heading3"/>
       </w:pPr>
+      <w:bookmarkStart w:id="8" w:name="_Toc484170292"/>
       <w:r>
         <w:t>Weather Classification w</w:t>
       </w:r>
       <w:r>
         <w:t>ith Deep Convolutional Neural Networks</w:t>
       </w:r>
+      <w:bookmarkEnd w:id="8"/>
     </w:p>
     <w:p>
       <w:pPr>
@@ -1715,17 +2804,21 @@
       <w:pPr>
         <w:pStyle w:val="Heading1"/>
       </w:pPr>
+      <w:bookmarkStart w:id="9" w:name="_Toc484170293"/>
       <w:r>
         <w:t>Convolutional Neural Networks</w:t>
       </w:r>
+      <w:bookmarkEnd w:id="9"/>
     </w:p>
     <w:p>
       <w:pPr>
         <w:pStyle w:val="Heading2"/>
       </w:pPr>
+      <w:bookmarkStart w:id="10" w:name="_Toc484170294"/>
       <w:r>
         <w:t>Inception/What are CNNs?</w:t>
       </w:r>
+      <w:bookmarkEnd w:id="10"/>
     </w:p>
     <w:p>
       <w:pPr>
@@ -1936,9 +3029,11 @@
       <w:pPr>
         <w:pStyle w:val="Heading2"/>
       </w:pPr>
+      <w:bookmarkStart w:id="11" w:name="_Toc484170295"/>
       <w:r>
         <w:t>Implementations</w:t>
       </w:r>
+      <w:bookmarkEnd w:id="11"/>
     </w:p>
     <w:p>
       <w:pPr>
@@ -3846,17 +4941,7 @@
           <w:sz w:val="26"/>
           <w:szCs w:val="26"/>
         </w:rPr>
-        <w:t xml:space="preserve">The evaluation process is divided into two different sets of scenarios, each one making use of an explicit split </w:t>
-      </w:r>
-      <w:bookmarkStart w:id="0" w:name="_GoBack"/>
-      <w:bookmarkEnd w:id="0"/>
-      <w:r>
-        <w:rPr>
-          <w:rFonts w:ascii="Times" w:hAnsi="Times" w:cs="Times"/>
-          <w:sz w:val="26"/>
-          <w:szCs w:val="26"/>
-        </w:rPr>
-        <w:t xml:space="preserve">of images between the training and testing samples of the pipeline. For the first scenario, a split of 70/30 was </w:t>
+        <w:t xml:space="preserve">The evaluation process is divided into two different sets of scenarios, each one making use of an explicit split of images between the training and testing samples of the pipeline. For the first scenario, a split of 70/30 was </w:t>
       </w:r>
       <w:proofErr w:type="spellStart"/>
       <w:r>
@@ -4216,17 +5301,21 @@
       <w:pPr>
         <w:pStyle w:val="Heading1"/>
       </w:pPr>
+      <w:bookmarkStart w:id="12" w:name="_Toc484170296"/>
       <w:r>
         <w:t>Superpixels</w:t>
       </w:r>
+      <w:bookmarkEnd w:id="12"/>
     </w:p>
     <w:p>
       <w:pPr>
         <w:pStyle w:val="Heading2"/>
       </w:pPr>
+      <w:bookmarkStart w:id="13" w:name="_Toc484170297"/>
       <w:r>
         <w:t>What are Superpixels?</w:t>
       </w:r>
+      <w:bookmarkEnd w:id="13"/>
     </w:p>
     <w:p>
       <w:pPr>
@@ -4352,9 +5441,11 @@
       <w:pPr>
         <w:pStyle w:val="Heading2"/>
       </w:pPr>
+      <w:bookmarkStart w:id="14" w:name="_Toc484170298"/>
       <w:r>
         <w:t>Simple Linear Iterative Clustering (SLIC) Algorithm</w:t>
       </w:r>
+      <w:bookmarkEnd w:id="14"/>
     </w:p>
     <w:p>
       <w:pPr>
@@ -4576,6 +5667,7 @@
         </w:sdtContent>
       </w:sdt>
     </w:p>
+    <w:bookmarkStart w:id="15" w:name="_Toc484170299" w:displacedByCustomXml="next"/>
     <w:sdt>
       <w:sdtPr>
         <w:rPr>
@@ -4602,6 +5694,7 @@
           <w:r>
             <w:t>Works Cited</w:t>
           </w:r>
+          <w:bookmarkEnd w:id="15"/>
         </w:p>
         <w:p>
           <w:pPr>
@@ -6486,6 +7579,171 @@
     <w:rPr>
       <w:rFonts w:asciiTheme="majorHAnsi" w:eastAsiaTheme="majorEastAsia" w:hAnsiTheme="majorHAnsi" w:cstheme="majorBidi"/>
       <w:color w:val="365F91" w:themeColor="accent1" w:themeShade="BF"/>
+    </w:rPr>
+  </w:style>
+  <w:style w:type="paragraph" w:styleId="TOCHeading">
+    <w:name w:val="TOC Heading"/>
+    <w:basedOn w:val="Heading1"/>
+    <w:next w:val="Normal"/>
+    <w:uiPriority w:val="39"/>
+    <w:unhideWhenUsed/>
+    <w:qFormat/>
+    <w:rsid w:val="00F22888"/>
+    <w:pPr>
+      <w:outlineLvl w:val="9"/>
+    </w:pPr>
+    <w:rPr>
+      <w:lang w:bidi="ar-SA"/>
+    </w:rPr>
+  </w:style>
+  <w:style w:type="paragraph" w:styleId="TOC1">
+    <w:name w:val="toc 1"/>
+    <w:basedOn w:val="Normal"/>
+    <w:next w:val="Normal"/>
+    <w:autoRedefine/>
+    <w:uiPriority w:val="39"/>
+    <w:unhideWhenUsed/>
+    <w:rsid w:val="00F22888"/>
+    <w:pPr>
+      <w:spacing w:before="120"/>
+    </w:pPr>
+    <w:rPr>
+      <w:b/>
+    </w:rPr>
+  </w:style>
+  <w:style w:type="paragraph" w:styleId="TOC2">
+    <w:name w:val="toc 2"/>
+    <w:basedOn w:val="Normal"/>
+    <w:next w:val="Normal"/>
+    <w:autoRedefine/>
+    <w:uiPriority w:val="39"/>
+    <w:unhideWhenUsed/>
+    <w:rsid w:val="00F22888"/>
+    <w:pPr>
+      <w:ind w:left="240"/>
+    </w:pPr>
+    <w:rPr>
+      <w:b/>
+      <w:sz w:val="22"/>
+      <w:szCs w:val="22"/>
+    </w:rPr>
+  </w:style>
+  <w:style w:type="paragraph" w:styleId="TOC3">
+    <w:name w:val="toc 3"/>
+    <w:basedOn w:val="Normal"/>
+    <w:next w:val="Normal"/>
+    <w:autoRedefine/>
+    <w:uiPriority w:val="39"/>
+    <w:unhideWhenUsed/>
+    <w:rsid w:val="00F22888"/>
+    <w:pPr>
+      <w:ind w:left="480"/>
+    </w:pPr>
+    <w:rPr>
+      <w:sz w:val="22"/>
+      <w:szCs w:val="22"/>
+    </w:rPr>
+  </w:style>
+  <w:style w:type="paragraph" w:styleId="TOC4">
+    <w:name w:val="toc 4"/>
+    <w:basedOn w:val="Normal"/>
+    <w:next w:val="Normal"/>
+    <w:autoRedefine/>
+    <w:uiPriority w:val="39"/>
+    <w:semiHidden/>
+    <w:unhideWhenUsed/>
+    <w:rsid w:val="00F22888"/>
+    <w:pPr>
+      <w:ind w:left="720"/>
+    </w:pPr>
+    <w:rPr>
+      <w:sz w:val="20"/>
+      <w:szCs w:val="20"/>
+    </w:rPr>
+  </w:style>
+  <w:style w:type="paragraph" w:styleId="TOC5">
+    <w:name w:val="toc 5"/>
+    <w:basedOn w:val="Normal"/>
+    <w:next w:val="Normal"/>
+    <w:autoRedefine/>
+    <w:uiPriority w:val="39"/>
+    <w:semiHidden/>
+    <w:unhideWhenUsed/>
+    <w:rsid w:val="00F22888"/>
+    <w:pPr>
+      <w:ind w:left="960"/>
+    </w:pPr>
+    <w:rPr>
+      <w:sz w:val="20"/>
+      <w:szCs w:val="20"/>
+    </w:rPr>
+  </w:style>
+  <w:style w:type="paragraph" w:styleId="TOC6">
+    <w:name w:val="toc 6"/>
+    <w:basedOn w:val="Normal"/>
+    <w:next w:val="Normal"/>
+    <w:autoRedefine/>
+    <w:uiPriority w:val="39"/>
+    <w:semiHidden/>
+    <w:unhideWhenUsed/>
+    <w:rsid w:val="00F22888"/>
+    <w:pPr>
+      <w:ind w:left="1200"/>
+    </w:pPr>
+    <w:rPr>
+      <w:sz w:val="20"/>
+      <w:szCs w:val="20"/>
+    </w:rPr>
+  </w:style>
+  <w:style w:type="paragraph" w:styleId="TOC7">
+    <w:name w:val="toc 7"/>
+    <w:basedOn w:val="Normal"/>
+    <w:next w:val="Normal"/>
+    <w:autoRedefine/>
+    <w:uiPriority w:val="39"/>
+    <w:semiHidden/>
+    <w:unhideWhenUsed/>
+    <w:rsid w:val="00F22888"/>
+    <w:pPr>
+      <w:ind w:left="1440"/>
+    </w:pPr>
+    <w:rPr>
+      <w:sz w:val="20"/>
+      <w:szCs w:val="20"/>
+    </w:rPr>
+  </w:style>
+  <w:style w:type="paragraph" w:styleId="TOC8">
+    <w:name w:val="toc 8"/>
+    <w:basedOn w:val="Normal"/>
+    <w:next w:val="Normal"/>
+    <w:autoRedefine/>
+    <w:uiPriority w:val="39"/>
+    <w:semiHidden/>
+    <w:unhideWhenUsed/>
+    <w:rsid w:val="00F22888"/>
+    <w:pPr>
+      <w:ind w:left="1680"/>
+    </w:pPr>
+    <w:rPr>
+      <w:sz w:val="20"/>
+      <w:szCs w:val="20"/>
+    </w:rPr>
+  </w:style>
+  <w:style w:type="paragraph" w:styleId="TOC9">
+    <w:name w:val="toc 9"/>
+    <w:basedOn w:val="Normal"/>
+    <w:next w:val="Normal"/>
+    <w:autoRedefine/>
+    <w:uiPriority w:val="39"/>
+    <w:semiHidden/>
+    <w:unhideWhenUsed/>
+    <w:rsid w:val="00F22888"/>
+    <w:pPr>
+      <w:ind w:left="1920"/>
+    </w:pPr>
+    <w:rPr>
+      <w:sz w:val="20"/>
+      <w:szCs w:val="20"/>
     </w:rPr>
   </w:style>
 </w:styles>
@@ -7333,7 +8591,7 @@
 </file>
 
 <file path=customXml/itemProps1.xml><?xml version="1.0" encoding="utf-8"?>
-<ds:datastoreItem xmlns:ds="http://schemas.openxmlformats.org/officeDocument/2006/customXml" ds:itemID="{53610F08-1B76-B241-8553-57D781962375}">
+<ds:datastoreItem xmlns:ds="http://schemas.openxmlformats.org/officeDocument/2006/customXml" ds:itemID="{84E0B1AF-7C00-B24A-AF3B-FE1EB0B52326}">
   <ds:schemaRefs>
     <ds:schemaRef ds:uri="http://schemas.openxmlformats.org/officeDocument/2006/bibliography"/>
   </ds:schemaRefs>

</xml_diff>

<commit_message>
Added bibliography and content to Literature Survey document
</commit_message>
<xml_diff>
--- a/LiteratureSurvey.docx
+++ b/LiteratureSurvey.docx
@@ -374,6 +374,14 @@
     </w:p>
     <w:sdt>
       <w:sdtPr>
+        <w:rPr>
+          <w:rFonts w:asciiTheme="minorHAnsi" w:eastAsiaTheme="minorEastAsia" w:hAnsiTheme="minorHAnsi" w:cstheme="minorBidi"/>
+          <w:b w:val="0"/>
+          <w:bCs w:val="0"/>
+          <w:color w:val="auto"/>
+          <w:sz w:val="24"/>
+          <w:szCs w:val="24"/>
+        </w:rPr>
         <w:id w:val="-1573276596"/>
         <w:docPartObj>
           <w:docPartGallery w:val="Table of Contents"/>
@@ -382,11 +390,7 @@
       </w:sdtPr>
       <w:sdtEndPr>
         <w:rPr>
-          <w:rFonts w:asciiTheme="minorHAnsi" w:eastAsiaTheme="minorEastAsia" w:hAnsiTheme="minorHAnsi" w:cstheme="minorBidi"/>
           <w:noProof/>
-          <w:color w:val="auto"/>
-          <w:sz w:val="24"/>
-          <w:szCs w:val="24"/>
         </w:rPr>
       </w:sdtEndPr>
       <w:sdtContent>
@@ -397,8 +401,6 @@
           <w:r>
             <w:t>Table of Contents</w:t>
           </w:r>
-          <w:bookmarkStart w:id="0" w:name="_GoBack"/>
-          <w:bookmarkEnd w:id="0"/>
         </w:p>
         <w:p>
           <w:pPr>
@@ -1495,21 +1497,21 @@
       <w:pPr>
         <w:pStyle w:val="Heading1"/>
       </w:pPr>
-      <w:bookmarkStart w:id="1" w:name="_Toc484170285"/>
+      <w:bookmarkStart w:id="0" w:name="_Toc484170285"/>
       <w:r>
         <w:t>The Weather Classification problem</w:t>
       </w:r>
+      <w:bookmarkEnd w:id="0"/>
+    </w:p>
+    <w:p>
+      <w:pPr>
+        <w:pStyle w:val="Heading2"/>
+      </w:pPr>
+      <w:bookmarkStart w:id="1" w:name="_Toc484170286"/>
+      <w:r>
+        <w:t>Description</w:t>
+      </w:r>
       <w:bookmarkEnd w:id="1"/>
-    </w:p>
-    <w:p>
-      <w:pPr>
-        <w:pStyle w:val="Heading2"/>
-      </w:pPr>
-      <w:bookmarkStart w:id="2" w:name="_Toc484170286"/>
-      <w:r>
-        <w:t>Description</w:t>
-      </w:r>
-      <w:bookmarkEnd w:id="2"/>
     </w:p>
     <w:p/>
     <w:p>
@@ -1792,32 +1794,32 @@
       <w:pPr>
         <w:pStyle w:val="Heading2"/>
       </w:pPr>
-      <w:bookmarkStart w:id="3" w:name="_Toc484170287"/>
+      <w:bookmarkStart w:id="2" w:name="_Toc484170287"/>
       <w:r>
         <w:t>Applications</w:t>
       </w:r>
+      <w:bookmarkEnd w:id="2"/>
+    </w:p>
+    <w:p>
+      <w:pPr>
+        <w:pStyle w:val="Heading2"/>
+      </w:pPr>
+      <w:bookmarkStart w:id="3" w:name="_Toc484170288"/>
+      <w:r>
+        <w:t>Approaches</w:t>
+      </w:r>
       <w:bookmarkEnd w:id="3"/>
     </w:p>
-    <w:p>
-      <w:pPr>
-        <w:pStyle w:val="Heading2"/>
-      </w:pPr>
-      <w:bookmarkStart w:id="4" w:name="_Toc484170288"/>
-      <w:r>
-        <w:t>Approaches</w:t>
+    <w:p/>
+    <w:p>
+      <w:pPr>
+        <w:pStyle w:val="Heading3"/>
+      </w:pPr>
+      <w:bookmarkStart w:id="4" w:name="_Toc484170289"/>
+      <w:r>
+        <w:t>Two-Class Weather Classification</w:t>
       </w:r>
       <w:bookmarkEnd w:id="4"/>
-    </w:p>
-    <w:p/>
-    <w:p>
-      <w:pPr>
-        <w:pStyle w:val="Heading3"/>
-      </w:pPr>
-      <w:bookmarkStart w:id="5" w:name="_Toc484170289"/>
-      <w:r>
-        <w:t>Two-Class Weather Classification</w:t>
-      </w:r>
-      <w:bookmarkEnd w:id="5"/>
     </w:p>
     <w:p>
       <w:pPr>
@@ -1983,7 +1985,7 @@
               <w:noProof/>
               <w:lang w:val="es-ES"/>
             </w:rPr>
-            <w:t>[5]</w:t>
+            <w:t>[4]</w:t>
           </w:r>
           <w:r>
             <w:fldChar w:fldCharType="end"/>
@@ -2149,11 +2151,11 @@
       <w:pPr>
         <w:pStyle w:val="Heading3"/>
       </w:pPr>
-      <w:bookmarkStart w:id="6" w:name="_Toc484170290"/>
+      <w:bookmarkStart w:id="5" w:name="_Toc484170290"/>
       <w:r>
         <w:t>Multi-Class Weather Classification On Single Images</w:t>
       </w:r>
-      <w:bookmarkEnd w:id="6"/>
+      <w:bookmarkEnd w:id="5"/>
     </w:p>
     <w:p>
       <w:pPr>
@@ -2490,7 +2492,7 @@
               <w:noProof/>
               <w:lang w:val="es-ES"/>
             </w:rPr>
-            <w:t>[4]</w:t>
+            <w:t>[5]</w:t>
           </w:r>
           <w:r>
             <w:rPr>
@@ -2506,24 +2508,24 @@
       <w:pPr>
         <w:pStyle w:val="Heading2"/>
       </w:pPr>
-      <w:bookmarkStart w:id="7" w:name="_Toc484170291"/>
+      <w:bookmarkStart w:id="6" w:name="_Toc484170291"/>
       <w:r>
         <w:t>Approaches with CNNs</w:t>
       </w:r>
+      <w:bookmarkEnd w:id="6"/>
+    </w:p>
+    <w:p>
+      <w:pPr>
+        <w:pStyle w:val="Heading3"/>
+      </w:pPr>
+      <w:bookmarkStart w:id="7" w:name="_Toc484170292"/>
+      <w:r>
+        <w:t>Weather Classification w</w:t>
+      </w:r>
+      <w:r>
+        <w:t>ith Deep Convolutional Neural Networks</w:t>
+      </w:r>
       <w:bookmarkEnd w:id="7"/>
-    </w:p>
-    <w:p>
-      <w:pPr>
-        <w:pStyle w:val="Heading3"/>
-      </w:pPr>
-      <w:bookmarkStart w:id="8" w:name="_Toc484170292"/>
-      <w:r>
-        <w:t>Weather Classification w</w:t>
-      </w:r>
-      <w:r>
-        <w:t>ith Deep Convolutional Neural Networks</w:t>
-      </w:r>
-      <w:bookmarkEnd w:id="8"/>
     </w:p>
     <w:p>
       <w:pPr>
@@ -2804,21 +2806,226 @@
       <w:pPr>
         <w:pStyle w:val="Heading1"/>
       </w:pPr>
-      <w:bookmarkStart w:id="9" w:name="_Toc484170293"/>
+      <w:bookmarkStart w:id="8" w:name="_Toc484170293"/>
       <w:r>
         <w:t>Convolutional Neural Networks</w:t>
       </w:r>
+      <w:bookmarkEnd w:id="8"/>
+    </w:p>
+    <w:p>
+      <w:pPr>
+        <w:pStyle w:val="Heading2"/>
+      </w:pPr>
+      <w:bookmarkStart w:id="9" w:name="_Toc484170294"/>
+      <w:r>
+        <w:t>Inception/What are CNNs?</w:t>
+      </w:r>
       <w:bookmarkEnd w:id="9"/>
     </w:p>
     <w:p>
       <w:pPr>
-        <w:pStyle w:val="Heading2"/>
-      </w:pPr>
-      <w:bookmarkStart w:id="10" w:name="_Toc484170294"/>
-      <w:r>
-        <w:t>Inception/What are CNNs?</w:t>
-      </w:r>
+        <w:rPr>
+          <w:rFonts w:ascii="Times New Roman" w:eastAsia="Times New Roman" w:hAnsi="Times New Roman" w:cs="Times New Roman"/>
+        </w:rPr>
+      </w:pPr>
+      <w:r>
+        <w:t>“</w:t>
+      </w:r>
+      <w:r>
+        <w:rPr>
+          <w:rFonts w:ascii="Times New Roman" w:eastAsia="Times New Roman" w:hAnsi="Times New Roman" w:cs="Times New Roman"/>
+        </w:rPr>
+        <w:t xml:space="preserve">The modern Convolutional Neural Networks owe their inception to a well-known 1998 research </w:t>
+      </w:r>
+      <w:proofErr w:type="gramStart"/>
+      <w:r>
+        <w:rPr>
+          <w:rFonts w:ascii="Times New Roman" w:eastAsia="Times New Roman" w:hAnsi="Times New Roman" w:cs="Times New Roman"/>
+        </w:rPr>
+        <w:t>paper[</w:t>
+      </w:r>
+      <w:proofErr w:type="gramEnd"/>
+      <w:r>
+        <w:rPr>
+          <w:rFonts w:ascii="Times New Roman" w:eastAsia="Times New Roman" w:hAnsi="Times New Roman" w:cs="Times New Roman"/>
+        </w:rPr>
+        <w:t xml:space="preserve">4] by Yann </w:t>
+      </w:r>
+      <w:proofErr w:type="spellStart"/>
+      <w:r>
+        <w:rPr>
+          <w:rFonts w:ascii="Times New Roman" w:eastAsia="Times New Roman" w:hAnsi="Times New Roman" w:cs="Times New Roman"/>
+        </w:rPr>
+        <w:t>LeCun</w:t>
+      </w:r>
+      <w:proofErr w:type="spellEnd"/>
+      <w:r>
+        <w:rPr>
+          <w:rFonts w:ascii="Times New Roman" w:eastAsia="Times New Roman" w:hAnsi="Times New Roman" w:cs="Times New Roman"/>
+        </w:rPr>
+        <w:t xml:space="preserve"> and Léon </w:t>
+      </w:r>
+      <w:proofErr w:type="spellStart"/>
+      <w:r>
+        <w:rPr>
+          <w:rFonts w:ascii="Times New Roman" w:eastAsia="Times New Roman" w:hAnsi="Times New Roman" w:cs="Times New Roman"/>
+        </w:rPr>
+        <w:t>Bottou</w:t>
+      </w:r>
+      <w:proofErr w:type="spellEnd"/>
+      <w:r>
+        <w:rPr>
+          <w:rFonts w:ascii="Times New Roman" w:eastAsia="Times New Roman" w:hAnsi="Times New Roman" w:cs="Times New Roman"/>
+        </w:rPr>
+        <w:t xml:space="preserve">. In this highly instructional and detailed paper, the authors propose a neural architecture called </w:t>
+      </w:r>
+      <w:proofErr w:type="spellStart"/>
+      <w:r>
+        <w:rPr>
+          <w:rFonts w:ascii="Times New Roman" w:eastAsia="Times New Roman" w:hAnsi="Times New Roman" w:cs="Times New Roman"/>
+        </w:rPr>
+        <w:t>LeNet</w:t>
+      </w:r>
+      <w:proofErr w:type="spellEnd"/>
+      <w:r>
+        <w:rPr>
+          <w:rFonts w:ascii="Times New Roman" w:eastAsia="Times New Roman" w:hAnsi="Times New Roman" w:cs="Times New Roman"/>
+        </w:rPr>
+        <w:t xml:space="preserve"> 5 used for recognizing hand-written digits and words that established a new state of the art</w:t>
+      </w:r>
+      <w:r>
+        <w:rPr>
+          <w:rFonts w:ascii="Times New Roman" w:eastAsia="Times New Roman" w:hAnsi="Times New Roman" w:cs="Times New Roman"/>
+          <w:b/>
+          <w:bCs/>
+          <w:vertAlign w:val="superscript"/>
+        </w:rPr>
+        <w:t>2</w:t>
+      </w:r>
+      <w:r>
+        <w:rPr>
+          <w:rFonts w:ascii="Times New Roman" w:eastAsia="Times New Roman" w:hAnsi="Times New Roman" w:cs="Times New Roman"/>
+        </w:rPr>
+        <w:t xml:space="preserve"> classification accuracy of 99.2% on the MNIST </w:t>
+      </w:r>
+      <w:proofErr w:type="gramStart"/>
+      <w:r>
+        <w:rPr>
+          <w:rFonts w:ascii="Times New Roman" w:eastAsia="Times New Roman" w:hAnsi="Times New Roman" w:cs="Times New Roman"/>
+        </w:rPr>
+        <w:t>dataset[</w:t>
+      </w:r>
+      <w:proofErr w:type="gramEnd"/>
+      <w:r>
+        <w:rPr>
+          <w:rFonts w:ascii="Times New Roman" w:eastAsia="Times New Roman" w:hAnsi="Times New Roman" w:cs="Times New Roman"/>
+        </w:rPr>
+        <w:t>5].</w:t>
+      </w:r>
+    </w:p>
+    <w:p>
+      <w:pPr>
+        <w:rPr>
+          <w:rFonts w:eastAsia="Times New Roman"/>
+        </w:rPr>
+      </w:pPr>
+      <w:r>
+        <w:rPr>
+          <w:rFonts w:eastAsia="Times New Roman"/>
+        </w:rPr>
+        <w:t>The research investigations carried out by D. H. Hubel and T. N. Wiesel in their paper[6] proposed an explanation for the way in which mammals visually perceive the world around them using a layered architecture of neurons in the brain, and this in turn inspired engineers to attempt to develop similar pattern recognition mechanisms in computer vision.</w:t>
+      </w:r>
+      <w:r>
+        <w:rPr>
+          <w:rFonts w:eastAsia="Times New Roman"/>
+        </w:rPr>
+        <w:br/>
+        <w:t>The most popular application for CNNs in the recent times has been Image Analysis, but many researchers have also found other interesting and exciting ways to use them: from winning Go matches against human players([7]</w:t>
+      </w:r>
+      <w:r>
+        <w:rPr>
+          <w:rFonts w:eastAsia="Times New Roman"/>
+          <w:b/>
+          <w:bCs/>
+        </w:rPr>
+        <w:t xml:space="preserve">, </w:t>
+      </w:r>
+      <w:r>
+        <w:rPr>
+          <w:rFonts w:eastAsia="Times New Roman"/>
+        </w:rPr>
+        <w:t xml:space="preserve">a related </w:t>
+      </w:r>
+      <w:hyperlink r:id="rId12" w:history="1">
+        <w:r>
+          <w:rPr>
+            <w:rStyle w:val="Hyperlink"/>
+            <w:rFonts w:eastAsia="Times New Roman"/>
+          </w:rPr>
+          <w:t>video</w:t>
+        </w:r>
+      </w:hyperlink>
+      <w:r>
+        <w:rPr>
+          <w:rFonts w:eastAsia="Times New Roman"/>
+        </w:rPr>
+        <w:t xml:space="preserve"> [8]) to an innovative application in discovering new drugs by training over large quantities of molecular structure data of organic compounds[9].</w:t>
+      </w:r>
+    </w:p>
+    <w:p>
+      <w:bookmarkStart w:id="10" w:name="_GoBack"/>
       <w:bookmarkEnd w:id="10"/>
+    </w:p>
+    <w:p>
+      <w:r>
+        <w:t>”</w:t>
+      </w:r>
+      <w:sdt>
+        <w:sdtPr>
+          <w:id w:val="-2138254551"/>
+          <w:citation/>
+        </w:sdtPr>
+        <w:sdtContent>
+          <w:r>
+            <w:fldChar w:fldCharType="begin"/>
+          </w:r>
+          <w:r>
+            <w:rPr>
+              <w:lang w:val="es-ES"/>
+            </w:rPr>
+            <w:instrText xml:space="preserve"> CITATION Sax16 \l 3082 </w:instrText>
+          </w:r>
+          <w:r>
+            <w:fldChar w:fldCharType="separate"/>
+          </w:r>
+          <w:r>
+            <w:rPr>
+              <w:noProof/>
+              <w:lang w:val="es-ES"/>
+            </w:rPr>
+            <w:t xml:space="preserve"> </w:t>
+          </w:r>
+          <w:r>
+            <w:rPr>
+              <w:noProof/>
+              <w:lang w:val="es-ES"/>
+            </w:rPr>
+            <w:t>[6]</w:t>
+          </w:r>
+          <w:r>
+            <w:fldChar w:fldCharType="end"/>
+          </w:r>
+        </w:sdtContent>
+      </w:sdt>
+    </w:p>
+    <w:p>
+      <w:pPr>
+        <w:widowControl w:val="0"/>
+        <w:autoSpaceDE w:val="0"/>
+        <w:autoSpaceDN w:val="0"/>
+        <w:adjustRightInd w:val="0"/>
+        <w:spacing w:after="240" w:line="280" w:lineRule="atLeast"/>
+      </w:pPr>
     </w:p>
     <w:p>
       <w:pPr>
@@ -3016,7 +3223,7 @@
               <w:noProof/>
               <w:lang w:val="es-ES"/>
             </w:rPr>
-            <w:t>[5]</w:t>
+            <w:t>[4]</w:t>
           </w:r>
           <w:r>
             <w:fldChar w:fldCharType="end"/>
@@ -5289,7 +5496,7 @@
               <w:noProof/>
               <w:lang w:val="es-ES"/>
             </w:rPr>
-            <w:t>[6]</w:t>
+            <w:t>[7]</w:t>
           </w:r>
           <w:r>
             <w:fldChar w:fldCharType="end"/>
@@ -5403,6 +5610,7 @@
           <w:id w:val="756328758"/>
           <w:citation/>
         </w:sdtPr>
+        <w:sdtEndPr/>
         <w:sdtContent>
           <w:r>
             <w:fldChar w:fldCharType="begin"/>
@@ -5428,7 +5636,7 @@
               <w:noProof/>
               <w:lang w:val="es-ES"/>
             </w:rPr>
-            <w:t>[7]</w:t>
+            <w:t>[8]</w:t>
           </w:r>
           <w:r>
             <w:fldChar w:fldCharType="end"/>
@@ -5464,15 +5672,7 @@
           <w:sz w:val="26"/>
           <w:szCs w:val="26"/>
         </w:rPr>
-        <w:t>“</w:t>
-      </w:r>
-      <w:r>
-        <w:rPr>
-          <w:rFonts w:ascii="Times" w:hAnsi="Times" w:cs="Times"/>
-          <w:sz w:val="26"/>
-          <w:szCs w:val="26"/>
-        </w:rPr>
-        <w:t xml:space="preserve">The algorithm we propose, simple linear iterative clustering (SLIC) performs a local clustering of pixels in the 5-D space defined by the </w:t>
+        <w:t xml:space="preserve">“The algorithm we propose, simple linear iterative clustering (SLIC) performs a local clustering of pixels in the 5-D space defined by the </w:t>
       </w:r>
       <w:proofErr w:type="spellStart"/>
       <w:proofErr w:type="gramStart"/>
@@ -5500,23 +5700,7 @@
           <w:sz w:val="26"/>
           <w:szCs w:val="26"/>
         </w:rPr>
-        <w:t xml:space="preserve"> values of the CIELAB color space and</w:t>
-      </w:r>
-      <w:r>
-        <w:rPr>
-          <w:rFonts w:ascii="Times" w:hAnsi="Times" w:cs="Times"/>
-          <w:sz w:val="26"/>
-          <w:szCs w:val="26"/>
-        </w:rPr>
-        <w:t xml:space="preserve"> </w:t>
-      </w:r>
-      <w:r>
-        <w:rPr>
-          <w:rFonts w:ascii="Times" w:hAnsi="Times" w:cs="Times"/>
-          <w:sz w:val="26"/>
-          <w:szCs w:val="26"/>
-        </w:rPr>
-        <w:t xml:space="preserve">the </w:t>
+        <w:t xml:space="preserve"> values of the CIELAB color space and the </w:t>
       </w:r>
       <w:proofErr w:type="spellStart"/>
       <w:r>
@@ -5592,23 +5776,7 @@
           <w:sz w:val="26"/>
           <w:szCs w:val="26"/>
         </w:rPr>
-        <w:t>L</w:t>
-      </w:r>
-      <w:r>
-        <w:rPr>
-          <w:rFonts w:ascii="Times" w:hAnsi="Times" w:cs="Times"/>
-          <w:sz w:val="26"/>
-          <w:szCs w:val="26"/>
-        </w:rPr>
-        <w:t>oose or irregular superpixels can degrade the performance. Local features such as SIFT extracted from the image at superpixel locations become less meaningful and discriminative if the superpixels are loose or irregular, and learning statistics over cliques of two or more superpixels can be unreliable.</w:t>
-      </w:r>
-      <w:r>
-        <w:rPr>
-          <w:rFonts w:ascii="Times" w:hAnsi="Times" w:cs="Times"/>
-          <w:sz w:val="26"/>
-          <w:szCs w:val="26"/>
-        </w:rPr>
-        <w:t xml:space="preserve">” </w:t>
+        <w:t xml:space="preserve">Loose or irregular superpixels can degrade the performance. Local features such as SIFT extracted from the image at superpixel locations become less meaningful and discriminative if the superpixels are loose or irregular, and learning statistics over cliques of two or more superpixels can be unreliable.” </w:t>
       </w:r>
       <w:sdt>
         <w:sdtPr>
@@ -5620,6 +5788,7 @@
           <w:id w:val="-364680657"/>
           <w:citation/>
         </w:sdtPr>
+        <w:sdtEndPr/>
         <w:sdtContent>
           <w:r>
             <w:rPr>
@@ -5654,7 +5823,7 @@
               <w:szCs w:val="26"/>
               <w:lang w:val="es-ES"/>
             </w:rPr>
-            <w:t>[7]</w:t>
+            <w:t>[8]</w:t>
           </w:r>
           <w:r>
             <w:rPr>
@@ -5730,7 +5899,7 @@
           </w:tblGrid>
           <w:tr>
             <w:trPr>
-              <w:divId w:val="1854221210"/>
+              <w:divId w:val="648899008"/>
               <w:tblCellSpacing w:w="15" w:type="dxa"/>
             </w:trPr>
             <w:tc>
@@ -5790,7 +5959,7 @@
           </w:tr>
           <w:tr>
             <w:trPr>
-              <w:divId w:val="1854221210"/>
+              <w:divId w:val="648899008"/>
               <w:tblCellSpacing w:w="15" w:type="dxa"/>
             </w:trPr>
             <w:tc>
@@ -5850,7 +6019,7 @@
           </w:tr>
           <w:tr>
             <w:trPr>
-              <w:divId w:val="1854221210"/>
+              <w:divId w:val="648899008"/>
               <w:tblCellSpacing w:w="15" w:type="dxa"/>
             </w:trPr>
             <w:tc>
@@ -5910,7 +6079,7 @@
           </w:tr>
           <w:tr>
             <w:trPr>
-              <w:divId w:val="1854221210"/>
+              <w:divId w:val="648899008"/>
               <w:tblCellSpacing w:w="15" w:type="dxa"/>
             </w:trPr>
             <w:tc>
@@ -5949,7 +6118,7 @@
                   <w:rPr>
                     <w:noProof/>
                   </w:rPr>
-                  <w:t xml:space="preserve">Z. Zhang and H. Ma, "Multi-class weather classification on single images," in </w:t>
+                  <w:t xml:space="preserve">Y. LeCun, Y. Bengio and G. Hinton, "Deep Learning," </w:t>
                 </w:r>
                 <w:r>
                   <w:rPr>
@@ -5957,20 +6126,20 @@
                     <w:iCs/>
                     <w:noProof/>
                   </w:rPr>
-                  <w:t>2015 IEEE International Conference on Image Processing (ICIP)</w:t>
+                  <w:t xml:space="preserve">Nature, </w:t>
                 </w:r>
                 <w:r>
                   <w:rPr>
                     <w:noProof/>
                   </w:rPr>
-                  <w:t xml:space="preserve">, 2015. </w:t>
+                  <w:t xml:space="preserve">vol. 521, pp. 436-444, 28 May 2015. </w:t>
                 </w:r>
               </w:p>
             </w:tc>
           </w:tr>
           <w:tr>
             <w:trPr>
-              <w:divId w:val="1854221210"/>
+              <w:divId w:val="648899008"/>
               <w:tblCellSpacing w:w="15" w:type="dxa"/>
             </w:trPr>
             <w:tc>
@@ -6009,7 +6178,7 @@
                   <w:rPr>
                     <w:noProof/>
                   </w:rPr>
-                  <w:t xml:space="preserve">Y. LeCun, Y. Bengio and G. Hinton, "Deep Learning," </w:t>
+                  <w:t xml:space="preserve">Z. Zhang and H. Ma, "Multi-class weather classification on single images," in </w:t>
                 </w:r>
                 <w:r>
                   <w:rPr>
@@ -6017,20 +6186,20 @@
                     <w:iCs/>
                     <w:noProof/>
                   </w:rPr>
-                  <w:t xml:space="preserve">Nature, </w:t>
+                  <w:t>2015 IEEE International Conference on Image Processing (ICIP)</w:t>
                 </w:r>
                 <w:r>
                   <w:rPr>
                     <w:noProof/>
                   </w:rPr>
-                  <w:t xml:space="preserve">vol. 521, pp. 436-444, 28 May 2015. </w:t>
+                  <w:t xml:space="preserve">, 2015. </w:t>
                 </w:r>
               </w:p>
             </w:tc>
           </w:tr>
           <w:tr>
             <w:trPr>
-              <w:divId w:val="1854221210"/>
+              <w:divId w:val="648899008"/>
               <w:tblCellSpacing w:w="15" w:type="dxa"/>
             </w:trPr>
             <w:tc>
@@ -6069,7 +6238,7 @@
                   <w:rPr>
                     <w:noProof/>
                   </w:rPr>
-                  <w:t xml:space="preserve">G. Kalliatakis, S. Ehsan, F. Maria , A. Leonardis, J. Gall and K. D. McDonald-Maier, "Detection of Human Rights Violations in Images: Can Convolutional Neural Networks help?," in </w:t>
+                  <w:t xml:space="preserve">Y. LeCun, L. Bottou, Y. Bengio and P. Haffner, "Gradient-Based Learning Applied to Document Recognition," </w:t>
                 </w:r>
                 <w:r>
                   <w:rPr>
@@ -6077,20 +6246,20 @@
                     <w:iCs/>
                     <w:noProof/>
                   </w:rPr>
-                  <w:t>12th International Conference on Computer Vision Theory and Applications (VISAPP 2017)</w:t>
+                  <w:t xml:space="preserve">Proceedings of the IEEE, </w:t>
                 </w:r>
                 <w:r>
                   <w:rPr>
                     <w:noProof/>
                   </w:rPr>
-                  <w:t xml:space="preserve">, Portugal, 2017. </w:t>
+                  <w:t xml:space="preserve">vol. 86, no. 11, pp. 2278 - 2324, November 1998. </w:t>
                 </w:r>
               </w:p>
             </w:tc>
           </w:tr>
           <w:tr>
             <w:trPr>
-              <w:divId w:val="1854221210"/>
+              <w:divId w:val="648899008"/>
               <w:tblCellSpacing w:w="15" w:type="dxa"/>
             </w:trPr>
             <w:tc>
@@ -6129,14 +6298,28 @@
                   <w:rPr>
                     <w:noProof/>
                   </w:rPr>
-                  <w:t>R. Achanta, A. Shaji, K. Smith, A. Lucchi, P. Fua and S. Süsstrunk, "SLIC Superpixels," EPFL, Lausanne, 2010.</w:t>
+                  <w:t xml:space="preserve">G. Kalliatakis, S. Ehsan, F. Maria , A. Leonardis, J. Gall and K. D. McDonald-Maier, "Detection of Human Rights Violations in Images: Can Convolutional Neural Networks help?," in </w:t>
+                </w:r>
+                <w:r>
+                  <w:rPr>
+                    <w:i/>
+                    <w:iCs/>
+                    <w:noProof/>
+                  </w:rPr>
+                  <w:t>12th International Conference on Computer Vision Theory and Applications (VISAPP 2017)</w:t>
+                </w:r>
+                <w:r>
+                  <w:rPr>
+                    <w:noProof/>
+                  </w:rPr>
+                  <w:t xml:space="preserve">, Portugal, 2017. </w:t>
                 </w:r>
               </w:p>
             </w:tc>
           </w:tr>
           <w:tr>
             <w:trPr>
-              <w:divId w:val="1854221210"/>
+              <w:divId w:val="648899008"/>
               <w:tblCellSpacing w:w="15" w:type="dxa"/>
             </w:trPr>
             <w:tc>
@@ -6175,28 +6358,14 @@
                   <w:rPr>
                     <w:noProof/>
                   </w:rPr>
-                  <w:t xml:space="preserve">Z. Zhu, L. Zhuo, P. Qu and K. Zhou, "Extreme Weather Recognition using Convolutional Neural Networks," in </w:t>
-                </w:r>
-                <w:r>
-                  <w:rPr>
-                    <w:i/>
-                    <w:iCs/>
-                    <w:noProof/>
-                  </w:rPr>
-                  <w:t>2016 IEEE International Symposium on Multimedia</w:t>
-                </w:r>
-                <w:r>
-                  <w:rPr>
-                    <w:noProof/>
-                  </w:rPr>
-                  <w:t xml:space="preserve">, San Jose, 2016. </w:t>
+                  <w:t>R. Achanta, A. Shaji, K. Smith, A. Lucchi, P. Fua and S. Süsstrunk, "SLIC Superpixels," EPFL, Lausanne, 2010.</w:t>
                 </w:r>
               </w:p>
             </w:tc>
           </w:tr>
           <w:tr>
             <w:trPr>
-              <w:divId w:val="1854221210"/>
+              <w:divId w:val="648899008"/>
               <w:tblCellSpacing w:w="15" w:type="dxa"/>
             </w:trPr>
             <w:tc>
@@ -6235,7 +6404,7 @@
                   <w:rPr>
                     <w:noProof/>
                   </w:rPr>
-                  <w:t xml:space="preserve">A. Krizhevsky, I. Sutskever and G. E. Hinton, "ImageNet Classification with Deep Convolutional Neural Networks," in </w:t>
+                  <w:t xml:space="preserve">Z. Zhu, L. Zhuo, P. Qu and K. Zhou, "Extreme Weather Recognition using Convolutional Neural Networks," in </w:t>
                 </w:r>
                 <w:r>
                   <w:rPr>
@@ -6243,20 +6412,20 @@
                     <w:iCs/>
                     <w:noProof/>
                   </w:rPr>
-                  <w:t>26th Annual Conference on Neural Information Processing Systems 2012</w:t>
+                  <w:t>2016 IEEE International Symposium on Multimedia</w:t>
                 </w:r>
                 <w:r>
                   <w:rPr>
                     <w:noProof/>
                   </w:rPr>
-                  <w:t xml:space="preserve">, Lake Tahoe, 2012. </w:t>
+                  <w:t xml:space="preserve">, San Jose, 2016. </w:t>
                 </w:r>
               </w:p>
             </w:tc>
           </w:tr>
           <w:tr>
             <w:trPr>
-              <w:divId w:val="1854221210"/>
+              <w:divId w:val="648899008"/>
               <w:tblCellSpacing w:w="15" w:type="dxa"/>
             </w:trPr>
             <w:tc>
@@ -6295,7 +6464,7 @@
                   <w:rPr>
                     <w:noProof/>
                   </w:rPr>
-                  <w:t xml:space="preserve">C. Szegedy, W. Liu, Y. Jia, P. Sermanet, S. Reed, D. Anguelov, D. Erhan, V. Vanhoucke and A. Rabinovich, "Going Deeper with Convolutions," in </w:t>
+                  <w:t xml:space="preserve">A. Krizhevsky, I. Sutskever and G. E. Hinton, "ImageNet Classification with Deep Convolutional Neural Networks," in </w:t>
                 </w:r>
                 <w:r>
                   <w:rPr>
@@ -6303,20 +6472,20 @@
                     <w:iCs/>
                     <w:noProof/>
                   </w:rPr>
-                  <w:t>2015 7th International Conference on Games &amp; Virtual Worlds for Serious Applications</w:t>
+                  <w:t>26th Annual Conference on Neural Information Processing Systems 2012</w:t>
                 </w:r>
                 <w:r>
                   <w:rPr>
                     <w:noProof/>
                   </w:rPr>
-                  <w:t xml:space="preserve">, Boston, 2015. </w:t>
+                  <w:t xml:space="preserve">, Lake Tahoe, 2012. </w:t>
                 </w:r>
               </w:p>
             </w:tc>
           </w:tr>
           <w:tr>
             <w:trPr>
-              <w:divId w:val="1854221210"/>
+              <w:divId w:val="648899008"/>
               <w:tblCellSpacing w:w="15" w:type="dxa"/>
             </w:trPr>
             <w:tc>
@@ -6355,7 +6524,7 @@
                   <w:rPr>
                     <w:noProof/>
                   </w:rPr>
-                  <w:t xml:space="preserve">K. He, X. Zhang, S. Ren and J. Sun, "Deep Residual Learning for Image Recognition," in </w:t>
+                  <w:t xml:space="preserve">C. Szegedy, W. Liu, Y. Jia, P. Sermanet, S. Reed, D. Anguelov, D. Erhan, V. Vanhoucke and A. Rabinovich, "Going Deeper with Convolutions," in </w:t>
                 </w:r>
                 <w:r>
                   <w:rPr>
@@ -6363,20 +6532,20 @@
                     <w:iCs/>
                     <w:noProof/>
                   </w:rPr>
-                  <w:t>2016 IEEE Conference on Computer Vision and Pattern Recognition (CVPR)</w:t>
+                  <w:t>2015 7th International Conference on Games &amp; Virtual Worlds for Serious Applications</w:t>
                 </w:r>
                 <w:r>
                   <w:rPr>
                     <w:noProof/>
                   </w:rPr>
-                  <w:t xml:space="preserve">, Las Vegas, 2016. </w:t>
+                  <w:t xml:space="preserve">, Boston, 2015. </w:t>
                 </w:r>
               </w:p>
             </w:tc>
           </w:tr>
           <w:tr>
             <w:trPr>
-              <w:divId w:val="1854221210"/>
+              <w:divId w:val="648899008"/>
               <w:tblCellSpacing w:w="15" w:type="dxa"/>
             </w:trPr>
             <w:tc>
@@ -6415,7 +6584,7 @@
                   <w:rPr>
                     <w:noProof/>
                   </w:rPr>
-                  <w:t xml:space="preserve">B. Zhou, A. Lapedriza, J. Xiao, A. Torralba and A. Oliva, "Learning Deep Features for Scene Recognition using Places Database," in </w:t>
+                  <w:t xml:space="preserve">K. He, X. Zhang, S. Ren and J. Sun, "Deep Residual Learning for Image Recognition," in </w:t>
                 </w:r>
                 <w:r>
                   <w:rPr>
@@ -6423,20 +6592,20 @@
                     <w:iCs/>
                     <w:noProof/>
                   </w:rPr>
-                  <w:t>Advances in Neural Information Processing Systems 27 - 28th Annual Conference on Neural Information Processing Systems 2014</w:t>
+                  <w:t>2016 IEEE Conference on Computer Vision and Pattern Recognition (CVPR)</w:t>
                 </w:r>
                 <w:r>
                   <w:rPr>
                     <w:noProof/>
                   </w:rPr>
-                  <w:t xml:space="preserve">, Montreal, 2014. </w:t>
+                  <w:t xml:space="preserve">, Las Vegas, 2016. </w:t>
                 </w:r>
               </w:p>
             </w:tc>
           </w:tr>
           <w:tr>
             <w:trPr>
-              <w:divId w:val="1854221210"/>
+              <w:divId w:val="648899008"/>
               <w:tblCellSpacing w:w="15" w:type="dxa"/>
             </w:trPr>
             <w:tc>
@@ -6475,7 +6644,7 @@
                   <w:rPr>
                     <w:noProof/>
                   </w:rPr>
-                  <w:t xml:space="preserve">K. Simonyan and A. Zisserman, "Very Deep Convolutional Networks for Large-Scale Image Recognition," in </w:t>
+                  <w:t xml:space="preserve">B. Zhou, A. Lapedriza, J. Xiao, A. Torralba and A. Oliva, "Learning Deep Features for Scene Recognition using Places Database," in </w:t>
                 </w:r>
                 <w:r>
                   <w:rPr>
@@ -6483,20 +6652,20 @@
                     <w:iCs/>
                     <w:noProof/>
                   </w:rPr>
-                  <w:t>International Conference on Learning Representations</w:t>
+                  <w:t>Advances in Neural Information Processing Systems 27 - 28th Annual Conference on Neural Information Processing Systems 2014</w:t>
                 </w:r>
                 <w:r>
                   <w:rPr>
                     <w:noProof/>
                   </w:rPr>
-                  <w:t xml:space="preserve">, San Diego, 2015. </w:t>
+                  <w:t xml:space="preserve">, Montreal, 2014. </w:t>
                 </w:r>
               </w:p>
             </w:tc>
           </w:tr>
           <w:tr>
             <w:trPr>
-              <w:divId w:val="1854221210"/>
+              <w:divId w:val="648899008"/>
               <w:tblCellSpacing w:w="15" w:type="dxa"/>
             </w:trPr>
             <w:tc>
@@ -6535,7 +6704,7 @@
                   <w:rPr>
                     <w:noProof/>
                   </w:rPr>
-                  <w:t xml:space="preserve">K. Chatfield, K. Simonyan, A. Vebaldi and A. Zisserman, "Return of the Devil in the Details: Delving Deep into Convolutional Nets," in </w:t>
+                  <w:t xml:space="preserve">K. Simonyan and A. Zisserman, "Very Deep Convolutional Networks for Large-Scale Image Recognition," in </w:t>
                 </w:r>
                 <w:r>
                   <w:rPr>
@@ -6543,20 +6712,20 @@
                     <w:iCs/>
                     <w:noProof/>
                   </w:rPr>
-                  <w:t>Proceedings of the British Machine Vision Conference 2014</w:t>
+                  <w:t>International Conference on Learning Representations</w:t>
                 </w:r>
                 <w:r>
                   <w:rPr>
                     <w:noProof/>
                   </w:rPr>
-                  <w:t xml:space="preserve">, Nottingham, 2014. </w:t>
+                  <w:t xml:space="preserve">, San Diego, 2015. </w:t>
                 </w:r>
               </w:p>
             </w:tc>
           </w:tr>
           <w:tr>
             <w:trPr>
-              <w:divId w:val="1854221210"/>
+              <w:divId w:val="648899008"/>
               <w:tblCellSpacing w:w="15" w:type="dxa"/>
             </w:trPr>
             <w:tc>
@@ -6595,6 +6764,66 @@
                   <w:rPr>
                     <w:noProof/>
                   </w:rPr>
+                  <w:t xml:space="preserve">K. Chatfield, K. Simonyan, A. Vebaldi and A. Zisserman, "Return of the Devil in the Details: Delving Deep into Convolutional Nets," in </w:t>
+                </w:r>
+                <w:r>
+                  <w:rPr>
+                    <w:i/>
+                    <w:iCs/>
+                    <w:noProof/>
+                  </w:rPr>
+                  <w:t>Proceedings of the British Machine Vision Conference 2014</w:t>
+                </w:r>
+                <w:r>
+                  <w:rPr>
+                    <w:noProof/>
+                  </w:rPr>
+                  <w:t xml:space="preserve">, Nottingham, 2014. </w:t>
+                </w:r>
+              </w:p>
+            </w:tc>
+          </w:tr>
+          <w:tr>
+            <w:trPr>
+              <w:divId w:val="648899008"/>
+              <w:tblCellSpacing w:w="15" w:type="dxa"/>
+            </w:trPr>
+            <w:tc>
+              <w:tcPr>
+                <w:tcW w:w="50" w:type="pct"/>
+                <w:hideMark/>
+              </w:tcPr>
+              <w:p>
+                <w:pPr>
+                  <w:pStyle w:val="Bibliography"/>
+                  <w:rPr>
+                    <w:noProof/>
+                  </w:rPr>
+                </w:pPr>
+                <w:r>
+                  <w:rPr>
+                    <w:noProof/>
+                  </w:rPr>
+                  <w:t xml:space="preserve">[16] </w:t>
+                </w:r>
+              </w:p>
+            </w:tc>
+            <w:tc>
+              <w:tcPr>
+                <w:tcW w:w="0" w:type="auto"/>
+                <w:hideMark/>
+              </w:tcPr>
+              <w:p>
+                <w:pPr>
+                  <w:pStyle w:val="Bibliography"/>
+                  <w:rPr>
+                    <w:noProof/>
+                  </w:rPr>
+                </w:pPr>
+                <w:r>
+                  <w:rPr>
+                    <w:noProof/>
+                  </w:rPr>
                   <w:t xml:space="preserve">J. Yan, Y. Yu, X. Zhu, Z. Lei and S. Z. Li, "Object Detection by Labeling Superpixels," in </w:t>
                 </w:r>
                 <w:r>
@@ -6610,6 +6839,52 @@
                     <w:noProof/>
                   </w:rPr>
                   <w:t xml:space="preserve">, Boston, 2015. </w:t>
+                </w:r>
+              </w:p>
+            </w:tc>
+          </w:tr>
+          <w:tr>
+            <w:trPr>
+              <w:divId w:val="648899008"/>
+              <w:tblCellSpacing w:w="15" w:type="dxa"/>
+            </w:trPr>
+            <w:tc>
+              <w:tcPr>
+                <w:tcW w:w="50" w:type="pct"/>
+                <w:hideMark/>
+              </w:tcPr>
+              <w:p>
+                <w:pPr>
+                  <w:pStyle w:val="Bibliography"/>
+                  <w:rPr>
+                    <w:noProof/>
+                  </w:rPr>
+                </w:pPr>
+                <w:r>
+                  <w:rPr>
+                    <w:noProof/>
+                  </w:rPr>
+                  <w:t xml:space="preserve">[17] </w:t>
+                </w:r>
+              </w:p>
+            </w:tc>
+            <w:tc>
+              <w:tcPr>
+                <w:tcW w:w="0" w:type="auto"/>
+                <w:hideMark/>
+              </w:tcPr>
+              <w:p>
+                <w:pPr>
+                  <w:pStyle w:val="Bibliography"/>
+                  <w:rPr>
+                    <w:noProof/>
+                  </w:rPr>
+                </w:pPr>
+                <w:r>
+                  <w:rPr>
+                    <w:noProof/>
+                  </w:rPr>
+                  <w:t>A. Saxena, "Convolutional Neural Networks (CNNs): An Illustrated Explanation - XRDSXRDS," 29 June 2016. [Online]. Available: http://xrds.acm.org/blog/2016/06/convolutional-neural-networks-cnns-illustrated-explanation/. [Accessed 3 June 2017].</w:t>
                 </w:r>
               </w:p>
             </w:tc>
@@ -6617,7 +6892,7 @@
         </w:tbl>
         <w:p>
           <w:pPr>
-            <w:divId w:val="1854221210"/>
+            <w:divId w:val="648899008"/>
             <w:rPr>
               <w:rFonts w:eastAsia="Times New Roman"/>
               <w:noProof/>
@@ -8153,7 +8428,7 @@
     <b:ConferenceName>2015 IEEE International Conference on Image Processing (ICIP)</b:ConferenceName>
     <b:City>2015</b:City>
     <b:Pages>4396-4400</b:Pages>
-    <b:RefOrder>4</b:RefOrder>
+    <b:RefOrder>5</b:RefOrder>
   </b:Source>
   <b:Source>
     <b:Tag>Elh151</b:Tag>
@@ -8216,7 +8491,7 @@
         </b:NameList>
       </b:Author>
     </b:Author>
-    <b:RefOrder>8</b:RefOrder>
+    <b:RefOrder>9</b:RefOrder>
   </b:Source>
   <b:Source>
     <b:Tag>kri12</b:Tag>
@@ -8248,7 +8523,7 @@
         </b:NameList>
       </b:Author>
     </b:Author>
-    <b:RefOrder>9</b:RefOrder>
+    <b:RefOrder>10</b:RefOrder>
   </b:Source>
   <b:Source>
     <b:Tag>Sze</b:Tag>
@@ -8301,7 +8576,7 @@
     <b:City>Boston</b:City>
     <b:Year>2015</b:Year>
     <b:Pages>1-9</b:Pages>
-    <b:RefOrder>10</b:RefOrder>
+    <b:RefOrder>11</b:RefOrder>
   </b:Source>
   <b:Source>
     <b:Tag>HeK16</b:Tag>
@@ -8334,7 +8609,7 @@
         </b:NameList>
       </b:Author>
     </b:Author>
-    <b:RefOrder>11</b:RefOrder>
+    <b:RefOrder>12</b:RefOrder>
   </b:Source>
   <b:Source>
     <b:Tag>Zho14</b:Tag>
@@ -8371,7 +8646,7 @@
         </b:NameList>
       </b:Author>
     </b:Author>
-    <b:RefOrder>12</b:RefOrder>
+    <b:RefOrder>13</b:RefOrder>
   </b:Source>
   <b:Source>
     <b:Tag>Sim15</b:Tag>
@@ -8396,7 +8671,7 @@
         </b:NameList>
       </b:Author>
     </b:Author>
-    <b:RefOrder>13</b:RefOrder>
+    <b:RefOrder>14</b:RefOrder>
   </b:Source>
   <b:Source>
     <b:Tag>Cha14</b:Tag>
@@ -8429,7 +8704,7 @@
         </b:NameList>
       </b:Author>
     </b:Author>
-    <b:RefOrder>14</b:RefOrder>
+    <b:RefOrder>15</b:RefOrder>
   </b:Source>
   <b:Source>
     <b:Tag>LeC152</b:Tag>
@@ -8460,7 +8735,7 @@
         </b:NameList>
       </b:Author>
     </b:Author>
-    <b:RefOrder>5</b:RefOrder>
+    <b:RefOrder>4</b:RefOrder>
   </b:Source>
   <b:Source>
     <b:Tag>Yan15</b:Tag>
@@ -8499,7 +8774,7 @@
       </b:Author>
     </b:Author>
     <b:ConferenceName>2015 IEEE Conference on Computer Vision and Pattern Recognition (CVPR)</b:ConferenceName>
-    <b:RefOrder>15</b:RefOrder>
+    <b:RefOrder>16</b:RefOrder>
   </b:Source>
   <b:Source>
     <b:Tag>Kal17</b:Tag>
@@ -8541,7 +8816,7 @@
       </b:Author>
     </b:Author>
     <b:ConferenceName>12th International Conference on Computer Vision Theory and Applications (VISAPP 2017)</b:ConferenceName>
-    <b:RefOrder>6</b:RefOrder>
+    <b:RefOrder>7</b:RefOrder>
   </b:Source>
   <b:Source>
     <b:Tag>Ach10</b:Tag>
@@ -8585,13 +8860,83 @@
         </b:NameList>
       </b:Author>
     </b:Author>
-    <b:RefOrder>7</b:RefOrder>
+    <b:RefOrder>8</b:RefOrder>
+  </b:Source>
+  <b:Source>
+    <b:Tag>LeC981</b:Tag>
+    <b:SourceType>JournalArticle</b:SourceType>
+    <b:Guid>{EA719D30-D7DE-544E-B516-5CF694075741}</b:Guid>
+    <b:Title>Gradient-Based Learning Applied to Document Recognition</b:Title>
+    <b:Year>1998</b:Year>
+    <b:Month>November</b:Month>
+    <b:Author>
+      <b:Author>
+        <b:NameList>
+          <b:Person>
+            <b:Last>LeCun</b:Last>
+            <b:First>Yann</b:First>
+          </b:Person>
+          <b:Person>
+            <b:Last>Bottou</b:Last>
+            <b:First>Leon</b:First>
+          </b:Person>
+          <b:Person>
+            <b:Last>Bengio</b:Last>
+            <b:First>Yoshua</b:First>
+          </b:Person>
+          <b:Person>
+            <b:Last>Haffner</b:Last>
+            <b:First>Patrick</b:First>
+          </b:Person>
+        </b:NameList>
+      </b:Author>
+    </b:Author>
+    <b:JournalName>Proceedings of the IEEE</b:JournalName>
+    <b:Publisher>IEEE</b:Publisher>
+    <b:Volume>86</b:Volume>
+    <b:Issue>11</b:Issue>
+    <b:Pages> 2278 - 2324</b:Pages>
+    <b:RefOrder>17</b:RefOrder>
+  </b:Source>
+  <b:Source>
+    <b:Tag>Sax16</b:Tag>
+    <b:SourceType>DocumentFromInternetSite</b:SourceType>
+    <b:Guid>{5BA24ACB-9832-EB46-9AB6-4D4B6D5D80F1}</b:Guid>
+    <b:Title>Convolutional Neural Networks (CNNs): An Illustrated Explanation - XRDSXRDS</b:Title>
+    <b:Publisher>ACM</b:Publisher>
+    <b:Year>2016</b:Year>
+    <b:Month>June</b:Month>
+    <b:Day>29</b:Day>
+    <b:Author>
+      <b:Author>
+        <b:NameList>
+          <b:Person>
+            <b:Last>Saxena</b:Last>
+            <b:First>Abhineet</b:First>
+          </b:Person>
+        </b:NameList>
+      </b:Author>
+      <b:ProducerName>
+        <b:NameList>
+          <b:Person>
+            <b:Last>ACM</b:Last>
+          </b:Person>
+        </b:NameList>
+      </b:ProducerName>
+    </b:Author>
+    <b:PeriodicalTitle>Crossroads The ACM Magazine for Students</b:PeriodicalTitle>
+    <b:InternetSiteTitle>Convolutional Neural Networks (CNNs): An Illustrated Explanation</b:InternetSiteTitle>
+    <b:URL>http://xrds.acm.org/blog/2016/06/convolutional-neural-networks-cnns-illustrated-explanation/</b:URL>
+    <b:YearAccessed>2017</b:YearAccessed>
+    <b:MonthAccessed>June</b:MonthAccessed>
+    <b:DayAccessed>3</b:DayAccessed>
+    <b:RefOrder>6</b:RefOrder>
   </b:Source>
 </b:Sources>
 </file>
 
 <file path=customXml/itemProps1.xml><?xml version="1.0" encoding="utf-8"?>
-<ds:datastoreItem xmlns:ds="http://schemas.openxmlformats.org/officeDocument/2006/customXml" ds:itemID="{84E0B1AF-7C00-B24A-AF3B-FE1EB0B52326}">
+<ds:datastoreItem xmlns:ds="http://schemas.openxmlformats.org/officeDocument/2006/customXml" ds:itemID="{C6820FAF-F3C5-9C4D-8175-56BED82B1611}">
   <ds:schemaRefs>
     <ds:schemaRef ds:uri="http://schemas.openxmlformats.org/officeDocument/2006/bibliography"/>
   </ds:schemaRefs>

</xml_diff>